<commit_message>
sales tax docx update
</commit_message>
<xml_diff>
--- a/Activities/Sales Tax Activity.docx
+++ b/Activities/Sales Tax Activity.docx
@@ -5,13 +5,12 @@
     <w:p>
       <w:pPr>
         <w:pStyle w:val="Title"/>
-      </w:pPr>
-      <w:bookmarkStart w:id="0" w:name="_GoBack"/>
+        <w:outlineLvl w:val="0"/>
+      </w:pPr>
       <w:r>
         <w:t>Sales Tax Activity</w:t>
       </w:r>
     </w:p>
-    <w:bookmarkEnd w:id="0"/>
     <w:p>
       <w:pPr>
         <w:pStyle w:val="NormalWeb"/>
@@ -47,23 +46,7 @@
           <w:sz w:val="22"/>
           <w:szCs w:val="22"/>
         </w:rPr>
-        <w:t xml:space="preserve">The reference application follows the patterns and practices we encourage in our software solutions we create. The software we write looks a lot like our reference application, but a big difference is our reference implementation uses the </w:t>
-      </w:r>
-      <w:r>
-        <w:rPr>
-          <w:rFonts w:ascii="Calibri" w:hAnsi="Calibri" w:cs="Calibri"/>
-          <w:sz w:val="22"/>
-          <w:szCs w:val="22"/>
-        </w:rPr>
-        <w:t>world’s</w:t>
-      </w:r>
-      <w:r>
-        <w:rPr>
-          <w:rFonts w:ascii="Calibri" w:hAnsi="Calibri" w:cs="Calibri"/>
-          <w:sz w:val="22"/>
-          <w:szCs w:val="22"/>
-        </w:rPr>
-        <w:t xml:space="preserve"> most perfect user experience, a console application.</w:t>
+        <w:t>The reference application follows the patterns and practices we encourage in our software solutions we create. The software we write looks a lot like our reference application, but a big difference is our reference implementation uses the world’s most perfect user experience, a console application.</w:t>
       </w:r>
     </w:p>
     <w:p>
@@ -101,55 +84,23 @@
           <w:sz w:val="22"/>
           <w:szCs w:val="22"/>
         </w:rPr>
-        <w:t xml:space="preserve">The </w:t>
-      </w:r>
-      <w:r>
-        <w:rPr>
-          <w:rFonts w:ascii="Calibri" w:hAnsi="Calibri" w:cs="Calibri"/>
-          <w:sz w:val="22"/>
-          <w:szCs w:val="22"/>
-        </w:rPr>
-        <w:t xml:space="preserve">ecommerce application isn’t a </w:t>
-      </w:r>
-      <w:r>
-        <w:rPr>
-          <w:rFonts w:ascii="Calibri" w:hAnsi="Calibri" w:cs="Calibri"/>
-          <w:sz w:val="22"/>
-          <w:szCs w:val="22"/>
-        </w:rPr>
-        <w:t xml:space="preserve">fully function ecommerce application, it is </w:t>
-      </w:r>
-      <w:r>
-        <w:rPr>
-          <w:rFonts w:ascii="Calibri" w:hAnsi="Calibri" w:cs="Calibri"/>
-          <w:sz w:val="22"/>
-          <w:szCs w:val="22"/>
-        </w:rPr>
-        <w:t>having</w:t>
-      </w:r>
-      <w:r>
-        <w:rPr>
-          <w:rFonts w:ascii="Calibri" w:hAnsi="Calibri" w:cs="Calibri"/>
-          <w:sz w:val="22"/>
-          <w:szCs w:val="22"/>
-        </w:rPr>
-        <w:t xml:space="preserve"> many short </w:t>
-      </w:r>
-      <w:r>
-        <w:rPr>
-          <w:rFonts w:ascii="Calibri" w:hAnsi="Calibri" w:cs="Calibri"/>
-          <w:sz w:val="22"/>
-          <w:szCs w:val="22"/>
-        </w:rPr>
-        <w:t>cuts,</w:t>
-      </w:r>
-      <w:r>
-        <w:rPr>
-          <w:rFonts w:ascii="Calibri" w:hAnsi="Calibri" w:cs="Calibri"/>
-          <w:sz w:val="22"/>
-          <w:szCs w:val="22"/>
-        </w:rPr>
-        <w:t xml:space="preserve"> so we can just demo the application. One of those short cuts is that the application doesn’t do a real sales tax calculation, it just does a flat 7% for all items. </w:t>
+        <w:t xml:space="preserve">The ecommerce application isn’t a fully function ecommerce application, it </w:t>
+      </w:r>
+      <w:r>
+        <w:rPr>
+          <w:rFonts w:ascii="Calibri" w:hAnsi="Calibri" w:cs="Calibri"/>
+          <w:sz w:val="22"/>
+          <w:szCs w:val="22"/>
+        </w:rPr>
+        <w:t>has</w:t>
+      </w:r>
+      <w:r>
+        <w:rPr>
+          <w:rFonts w:ascii="Calibri" w:hAnsi="Calibri" w:cs="Calibri"/>
+          <w:sz w:val="22"/>
+          <w:szCs w:val="22"/>
+        </w:rPr>
+        <w:t xml:space="preserve"> many short cuts, so we can just demo the application. One of those short cuts is that the application doesn’t do a real sales tax calculation, it just does a flat 7% for all items. </w:t>
       </w:r>
     </w:p>
     <w:p>
@@ -187,7 +138,15 @@
           <w:sz w:val="22"/>
           <w:szCs w:val="22"/>
         </w:rPr>
-        <w:t>In this walk through we will take you through modifying our reference application to support more a 3rd party tax library. We are playing pretty loose with the term 3rd party. We wrote a really basic library that does sales tax for the state of Nebraska. Now we won’t stand behind our tax library as production ready, but it is ready enough for the purpose of our reference implementation.</w:t>
+        <w:t xml:space="preserve">In this activity </w:t>
+      </w:r>
+      <w:r>
+        <w:rPr>
+          <w:rFonts w:ascii="Calibri" w:hAnsi="Calibri" w:cs="Calibri"/>
+          <w:sz w:val="22"/>
+          <w:szCs w:val="22"/>
+        </w:rPr>
+        <w:t>we will take you through modifying our reference application to support a 3rd party tax library. We are playing pretty loose with the term 3rd party. We wrote a really basic library that does sales tax for the state of Nebraska. Now we won’t stand behind our tax library as production ready, but it is ready enough for the purpose of our reference implementation.</w:t>
       </w:r>
     </w:p>
     <w:p>
@@ -225,7 +184,31 @@
           <w:sz w:val="22"/>
           <w:szCs w:val="22"/>
         </w:rPr>
-        <w:t xml:space="preserve">Now changing our reference application to support calling this 3rd party library will cause us to change our architecture. Before using this our architecture for adding an item to the shopping cart looked like below. </w:t>
+        <w:t>C</w:t>
+      </w:r>
+      <w:r>
+        <w:rPr>
+          <w:rFonts w:ascii="Calibri" w:hAnsi="Calibri" w:cs="Calibri"/>
+          <w:sz w:val="22"/>
+          <w:szCs w:val="22"/>
+        </w:rPr>
+        <w:t xml:space="preserve">hanging our reference application to support calling this 3rd party library will cause us to change our architecture. Before using this </w:t>
+      </w:r>
+      <w:r>
+        <w:rPr>
+          <w:rFonts w:ascii="Calibri" w:hAnsi="Calibri" w:cs="Calibri"/>
+          <w:sz w:val="22"/>
+          <w:szCs w:val="22"/>
+        </w:rPr>
+        <w:t xml:space="preserve">library </w:t>
+      </w:r>
+      <w:r>
+        <w:rPr>
+          <w:rFonts w:ascii="Calibri" w:hAnsi="Calibri" w:cs="Calibri"/>
+          <w:sz w:val="22"/>
+          <w:szCs w:val="22"/>
+        </w:rPr>
+        <w:t xml:space="preserve">our architecture for adding an item to the shopping cart looked like below. </w:t>
       </w:r>
     </w:p>
     <w:p>
@@ -369,6 +352,7 @@
       <w:pPr>
         <w:pStyle w:val="NormalWeb"/>
         <w:spacing w:before="0" w:beforeAutospacing="0" w:after="0" w:afterAutospacing="0"/>
+        <w:outlineLvl w:val="0"/>
         <w:rPr>
           <w:rFonts w:ascii="Calibri" w:hAnsi="Calibri" w:cs="Calibri"/>
           <w:sz w:val="22"/>
@@ -382,6 +366,14 @@
           <w:szCs w:val="22"/>
         </w:rPr>
         <w:t>Changed to call our 3rd party library</w:t>
+      </w:r>
+      <w:r>
+        <w:rPr>
+          <w:rFonts w:ascii="Calibri" w:hAnsi="Calibri" w:cs="Calibri"/>
+          <w:sz w:val="22"/>
+          <w:szCs w:val="22"/>
+        </w:rPr>
+        <w:t xml:space="preserve"> will affect the architecture diagram.</w:t>
       </w:r>
     </w:p>
     <w:p>
@@ -651,7 +643,6 @@
         <w:t xml:space="preserve"> library work, well </w:t>
       </w:r>
       <w:proofErr w:type="spellStart"/>
-      <w:proofErr w:type="gramStart"/>
       <w:r>
         <w:rPr>
           <w:rFonts w:ascii="Calibri" w:hAnsi="Calibri" w:cs="Calibri"/>
@@ -661,7 +652,6 @@
         <w:t>lets</w:t>
       </w:r>
       <w:proofErr w:type="spellEnd"/>
-      <w:proofErr w:type="gramEnd"/>
       <w:r>
         <w:rPr>
           <w:rFonts w:ascii="Calibri" w:hAnsi="Calibri" w:cs="Calibri"/>
@@ -767,9 +757,9 @@
           <w:sz w:val="20"/>
           <w:szCs w:val="20"/>
         </w:rPr>
-        <w:t>USATaxer_</w:t>
-      </w:r>
-      <w:proofErr w:type="gramStart"/>
+        <w:t>USATaxer_Initialized</w:t>
+      </w:r>
+      <w:proofErr w:type="spellEnd"/>
       <w:r>
         <w:rPr>
           <w:rFonts w:ascii="Consolas" w:hAnsi="Consolas" w:cs="Consolas"/>
@@ -777,27 +767,7 @@
           <w:sz w:val="20"/>
           <w:szCs w:val="20"/>
         </w:rPr>
-        <w:t>Initialized</w:t>
-      </w:r>
-      <w:proofErr w:type="spellEnd"/>
-      <w:r>
-        <w:rPr>
-          <w:rFonts w:ascii="Consolas" w:hAnsi="Consolas" w:cs="Consolas"/>
-          <w:color w:val="000000"/>
-          <w:sz w:val="20"/>
-          <w:szCs w:val="20"/>
-        </w:rPr>
-        <w:t>(</w:t>
-      </w:r>
-      <w:proofErr w:type="gramEnd"/>
-      <w:r>
-        <w:rPr>
-          <w:rFonts w:ascii="Consolas" w:hAnsi="Consolas" w:cs="Consolas"/>
-          <w:color w:val="000000"/>
-          <w:sz w:val="20"/>
-          <w:szCs w:val="20"/>
-        </w:rPr>
-        <w:t>)</w:t>
+        <w:t>()</w:t>
       </w:r>
     </w:p>
     <w:p>
@@ -879,7 +849,6 @@
         <w:t xml:space="preserve"> </w:t>
       </w:r>
       <w:proofErr w:type="spellStart"/>
-      <w:proofErr w:type="gramStart"/>
       <w:r>
         <w:rPr>
           <w:rFonts w:ascii="Consolas" w:hAnsi="Consolas" w:cs="Consolas"/>
@@ -897,17 +866,7 @@
           <w:sz w:val="20"/>
           <w:szCs w:val="20"/>
         </w:rPr>
-        <w:t>(</w:t>
-      </w:r>
-      <w:proofErr w:type="gramEnd"/>
-      <w:r>
-        <w:rPr>
-          <w:rFonts w:ascii="Consolas" w:hAnsi="Consolas" w:cs="Consolas"/>
-          <w:color w:val="000000"/>
-          <w:sz w:val="20"/>
-          <w:szCs w:val="20"/>
-        </w:rPr>
-        <w:t>);</w:t>
+        <w:t>();</w:t>
       </w:r>
     </w:p>
     <w:p>
@@ -930,7 +889,6 @@
         <w:t xml:space="preserve">    </w:t>
       </w:r>
       <w:proofErr w:type="spellStart"/>
-      <w:proofErr w:type="gramStart"/>
       <w:r>
         <w:rPr>
           <w:rFonts w:ascii="Consolas" w:hAnsi="Consolas" w:cs="Consolas"/>
@@ -941,7 +899,6 @@
         <w:t>taxer.Init</w:t>
       </w:r>
       <w:proofErr w:type="spellEnd"/>
-      <w:proofErr w:type="gramEnd"/>
       <w:r>
         <w:rPr>
           <w:rFonts w:ascii="Consolas" w:hAnsi="Consolas" w:cs="Consolas"/>
@@ -975,6 +932,7 @@
       <w:pPr>
         <w:pStyle w:val="NormalWeb"/>
         <w:spacing w:before="0" w:beforeAutospacing="0" w:after="0" w:afterAutospacing="0"/>
+        <w:outlineLvl w:val="0"/>
         <w:rPr>
           <w:rFonts w:ascii="Consolas" w:hAnsi="Consolas" w:cs="Consolas"/>
           <w:sz w:val="20"/>
@@ -1029,7 +987,6 @@
         <w:t xml:space="preserve">m, </w:t>
       </w:r>
       <w:proofErr w:type="spellStart"/>
-      <w:proofErr w:type="gramStart"/>
       <w:r>
         <w:rPr>
           <w:rFonts w:ascii="Consolas" w:hAnsi="Consolas" w:cs="Consolas"/>
@@ -1040,7 +997,6 @@
         <w:t>taxer.Rate</w:t>
       </w:r>
       <w:proofErr w:type="spellEnd"/>
-      <w:proofErr w:type="gramEnd"/>
       <w:r>
         <w:rPr>
           <w:rFonts w:ascii="Consolas" w:hAnsi="Consolas" w:cs="Consolas"/>
@@ -1146,7 +1102,6 @@
         <w:t xml:space="preserve">m, </w:t>
       </w:r>
       <w:proofErr w:type="spellStart"/>
-      <w:proofErr w:type="gramStart"/>
       <w:r>
         <w:rPr>
           <w:rFonts w:ascii="Consolas" w:hAnsi="Consolas" w:cs="Consolas"/>
@@ -1157,7 +1112,6 @@
         <w:t>taxer.Rate</w:t>
       </w:r>
       <w:proofErr w:type="spellEnd"/>
-      <w:proofErr w:type="gramEnd"/>
       <w:r>
         <w:rPr>
           <w:rFonts w:ascii="Consolas" w:hAnsi="Consolas" w:cs="Consolas"/>
@@ -1486,7 +1440,6 @@
         <w:t xml:space="preserve"> </w:t>
       </w:r>
       <w:proofErr w:type="spellStart"/>
-      <w:proofErr w:type="gramStart"/>
       <w:r>
         <w:rPr>
           <w:rFonts w:ascii="Consolas" w:hAnsi="Consolas" w:cs="Consolas"/>
@@ -1504,17 +1457,7 @@
           <w:sz w:val="18"/>
           <w:szCs w:val="18"/>
         </w:rPr>
-        <w:t xml:space="preserve"> :</w:t>
-      </w:r>
-      <w:proofErr w:type="gramEnd"/>
-      <w:r>
-        <w:rPr>
-          <w:rFonts w:ascii="Consolas" w:hAnsi="Consolas" w:cs="Consolas"/>
-          <w:color w:val="000000"/>
-          <w:sz w:val="18"/>
-          <w:szCs w:val="18"/>
-        </w:rPr>
-        <w:t xml:space="preserve"> </w:t>
+        <w:t xml:space="preserve"> : </w:t>
       </w:r>
       <w:proofErr w:type="spellStart"/>
       <w:r>
@@ -1576,27 +1519,7 @@
           <w:sz w:val="18"/>
           <w:szCs w:val="18"/>
         </w:rPr>
-        <w:t xml:space="preserve"> </w:t>
-      </w:r>
-      <w:proofErr w:type="gramStart"/>
-      <w:r>
-        <w:rPr>
-          <w:rFonts w:ascii="Consolas" w:hAnsi="Consolas" w:cs="Consolas"/>
-          <w:color w:val="000000"/>
-          <w:sz w:val="18"/>
-          <w:szCs w:val="18"/>
-        </w:rPr>
-        <w:t>Rate(</w:t>
-      </w:r>
-      <w:proofErr w:type="gramEnd"/>
-      <w:r>
-        <w:rPr>
-          <w:rFonts w:ascii="Consolas" w:hAnsi="Consolas" w:cs="Consolas"/>
-          <w:color w:val="000000"/>
-          <w:sz w:val="18"/>
-          <w:szCs w:val="18"/>
-        </w:rPr>
-        <w:t>Address address);</w:t>
+        <w:t xml:space="preserve"> Rate(Address address);</w:t>
       </w:r>
     </w:p>
     <w:p>
@@ -1670,7 +1593,6 @@
         <w:t xml:space="preserve"> </w:t>
       </w:r>
       <w:proofErr w:type="spellStart"/>
-      <w:proofErr w:type="gramStart"/>
       <w:r>
         <w:rPr>
           <w:rFonts w:ascii="Consolas" w:hAnsi="Consolas" w:cs="Consolas"/>
@@ -1688,9 +1610,153 @@
           <w:sz w:val="18"/>
           <w:szCs w:val="18"/>
         </w:rPr>
-        <w:t xml:space="preserve"> :</w:t>
-      </w:r>
-      <w:proofErr w:type="gramEnd"/>
+        <w:t xml:space="preserve"> : </w:t>
+      </w:r>
+      <w:proofErr w:type="spellStart"/>
+      <w:r>
+        <w:rPr>
+          <w:rFonts w:ascii="Consolas" w:hAnsi="Consolas" w:cs="Consolas"/>
+          <w:color w:val="000000"/>
+          <w:sz w:val="18"/>
+          <w:szCs w:val="18"/>
+        </w:rPr>
+        <w:t>AccessorBase</w:t>
+      </w:r>
+      <w:proofErr w:type="spellEnd"/>
+      <w:r>
+        <w:rPr>
+          <w:rFonts w:ascii="Consolas" w:hAnsi="Consolas" w:cs="Consolas"/>
+          <w:color w:val="000000"/>
+          <w:sz w:val="18"/>
+          <w:szCs w:val="18"/>
+        </w:rPr>
+        <w:t xml:space="preserve">, </w:t>
+      </w:r>
+      <w:proofErr w:type="spellStart"/>
+      <w:r>
+        <w:rPr>
+          <w:rFonts w:ascii="Consolas" w:hAnsi="Consolas" w:cs="Consolas"/>
+          <w:color w:val="000000"/>
+          <w:sz w:val="18"/>
+          <w:szCs w:val="18"/>
+        </w:rPr>
+        <w:t>ITaxRateAccessor</w:t>
+      </w:r>
+      <w:proofErr w:type="spellEnd"/>
+    </w:p>
+    <w:p>
+      <w:pPr>
+        <w:pStyle w:val="NormalWeb"/>
+        <w:spacing w:before="0" w:beforeAutospacing="0" w:after="0" w:afterAutospacing="0"/>
+        <w:rPr>
+          <w:rFonts w:ascii="Consolas" w:hAnsi="Consolas" w:cs="Consolas"/>
+          <w:color w:val="000000"/>
+          <w:sz w:val="18"/>
+          <w:szCs w:val="18"/>
+        </w:rPr>
+      </w:pPr>
+      <w:r>
+        <w:rPr>
+          <w:rFonts w:ascii="Consolas" w:hAnsi="Consolas" w:cs="Consolas"/>
+          <w:color w:val="000000"/>
+          <w:sz w:val="18"/>
+          <w:szCs w:val="18"/>
+        </w:rPr>
+        <w:t>{</w:t>
+      </w:r>
+    </w:p>
+    <w:p>
+      <w:pPr>
+        <w:pStyle w:val="NormalWeb"/>
+        <w:spacing w:before="0" w:beforeAutospacing="0" w:after="0" w:afterAutospacing="0"/>
+        <w:ind w:left="540"/>
+        <w:rPr>
+          <w:rFonts w:ascii="Consolas" w:hAnsi="Consolas" w:cs="Consolas"/>
+          <w:sz w:val="18"/>
+          <w:szCs w:val="18"/>
+        </w:rPr>
+      </w:pPr>
+      <w:r>
+        <w:rPr>
+          <w:rFonts w:ascii="Consolas" w:hAnsi="Consolas" w:cs="Consolas"/>
+          <w:color w:val="0000FF"/>
+          <w:sz w:val="18"/>
+          <w:szCs w:val="18"/>
+        </w:rPr>
+        <w:t>public decimal</w:t>
+      </w:r>
+      <w:r>
+        <w:rPr>
+          <w:rFonts w:ascii="Consolas" w:hAnsi="Consolas" w:cs="Consolas"/>
+          <w:color w:val="000000"/>
+          <w:sz w:val="18"/>
+          <w:szCs w:val="18"/>
+        </w:rPr>
+        <w:t xml:space="preserve"> Rate(Address address)</w:t>
+      </w:r>
+    </w:p>
+    <w:p>
+      <w:pPr>
+        <w:pStyle w:val="NormalWeb"/>
+        <w:spacing w:before="0" w:beforeAutospacing="0" w:after="0" w:afterAutospacing="0"/>
+        <w:ind w:left="540"/>
+        <w:rPr>
+          <w:rFonts w:ascii="Consolas" w:hAnsi="Consolas" w:cs="Consolas"/>
+          <w:color w:val="000000"/>
+          <w:sz w:val="18"/>
+          <w:szCs w:val="18"/>
+        </w:rPr>
+      </w:pPr>
+      <w:r>
+        <w:rPr>
+          <w:rFonts w:ascii="Consolas" w:hAnsi="Consolas" w:cs="Consolas"/>
+          <w:color w:val="000000"/>
+          <w:sz w:val="18"/>
+          <w:szCs w:val="18"/>
+        </w:rPr>
+        <w:t>{</w:t>
+      </w:r>
+    </w:p>
+    <w:p>
+      <w:pPr>
+        <w:pStyle w:val="NormalWeb"/>
+        <w:spacing w:before="0" w:beforeAutospacing="0" w:after="0" w:afterAutospacing="0"/>
+        <w:ind w:left="1080"/>
+        <w:rPr>
+          <w:rFonts w:ascii="Consolas" w:hAnsi="Consolas" w:cs="Consolas"/>
+          <w:sz w:val="18"/>
+          <w:szCs w:val="18"/>
+        </w:rPr>
+      </w:pPr>
+      <w:proofErr w:type="spellStart"/>
+      <w:r>
+        <w:rPr>
+          <w:rFonts w:ascii="Consolas" w:hAnsi="Consolas" w:cs="Consolas"/>
+          <w:color w:val="000000"/>
+          <w:sz w:val="18"/>
+          <w:szCs w:val="18"/>
+        </w:rPr>
+        <w:t>USATaxer.USATaxerLib</w:t>
+      </w:r>
+      <w:proofErr w:type="spellEnd"/>
+      <w:r>
+        <w:rPr>
+          <w:rFonts w:ascii="Consolas" w:hAnsi="Consolas" w:cs="Consolas"/>
+          <w:color w:val="000000"/>
+          <w:sz w:val="18"/>
+          <w:szCs w:val="18"/>
+        </w:rPr>
+        <w:t xml:space="preserve"> taxer = </w:t>
+      </w:r>
+      <w:r>
+        <w:rPr>
+          <w:rFonts w:ascii="Consolas" w:hAnsi="Consolas" w:cs="Consolas"/>
+          <w:color w:val="0000FF"/>
+          <w:sz w:val="18"/>
+          <w:szCs w:val="18"/>
+        </w:rPr>
+        <w:t>new</w:t>
+      </w:r>
       <w:r>
         <w:rPr>
           <w:rFonts w:ascii="Consolas" w:hAnsi="Consolas" w:cs="Consolas"/>
@@ -1708,56 +1774,57 @@
           <w:sz w:val="18"/>
           <w:szCs w:val="18"/>
         </w:rPr>
-        <w:t>AccessorBase</w:t>
-      </w:r>
-      <w:proofErr w:type="spellEnd"/>
-      <w:r>
-        <w:rPr>
-          <w:rFonts w:ascii="Consolas" w:hAnsi="Consolas" w:cs="Consolas"/>
-          <w:color w:val="000000"/>
-          <w:sz w:val="18"/>
-          <w:szCs w:val="18"/>
-        </w:rPr>
-        <w:t xml:space="preserve">, </w:t>
-      </w:r>
-      <w:proofErr w:type="spellStart"/>
-      <w:r>
-        <w:rPr>
-          <w:rFonts w:ascii="Consolas" w:hAnsi="Consolas" w:cs="Consolas"/>
-          <w:color w:val="000000"/>
-          <w:sz w:val="18"/>
-          <w:szCs w:val="18"/>
-        </w:rPr>
-        <w:t>ITaxRateAccessor</w:t>
-      </w:r>
-      <w:proofErr w:type="spellEnd"/>
-    </w:p>
-    <w:p>
-      <w:pPr>
-        <w:pStyle w:val="NormalWeb"/>
-        <w:spacing w:before="0" w:beforeAutospacing="0" w:after="0" w:afterAutospacing="0"/>
-        <w:rPr>
-          <w:rFonts w:ascii="Consolas" w:hAnsi="Consolas" w:cs="Consolas"/>
-          <w:color w:val="000000"/>
-          <w:sz w:val="18"/>
-          <w:szCs w:val="18"/>
-        </w:rPr>
-      </w:pPr>
-      <w:r>
-        <w:rPr>
-          <w:rFonts w:ascii="Consolas" w:hAnsi="Consolas" w:cs="Consolas"/>
-          <w:color w:val="000000"/>
-          <w:sz w:val="18"/>
-          <w:szCs w:val="18"/>
-        </w:rPr>
-        <w:t>{</w:t>
-      </w:r>
-    </w:p>
-    <w:p>
-      <w:pPr>
-        <w:pStyle w:val="NormalWeb"/>
-        <w:spacing w:before="0" w:beforeAutospacing="0" w:after="0" w:afterAutospacing="0"/>
-        <w:ind w:left="540"/>
+        <w:t>USATaxer.USATaxerLib</w:t>
+      </w:r>
+      <w:proofErr w:type="spellEnd"/>
+      <w:r>
+        <w:rPr>
+          <w:rFonts w:ascii="Consolas" w:hAnsi="Consolas" w:cs="Consolas"/>
+          <w:color w:val="000000"/>
+          <w:sz w:val="18"/>
+          <w:szCs w:val="18"/>
+        </w:rPr>
+        <w:t>();</w:t>
+      </w:r>
+    </w:p>
+    <w:p>
+      <w:pPr>
+        <w:pStyle w:val="NormalWeb"/>
+        <w:spacing w:before="0" w:beforeAutospacing="0" w:after="0" w:afterAutospacing="0"/>
+        <w:ind w:left="1080"/>
+        <w:rPr>
+          <w:rFonts w:ascii="Consolas" w:hAnsi="Consolas" w:cs="Consolas"/>
+          <w:color w:val="000000"/>
+          <w:sz w:val="18"/>
+          <w:szCs w:val="18"/>
+        </w:rPr>
+      </w:pPr>
+      <w:proofErr w:type="spellStart"/>
+      <w:r>
+        <w:rPr>
+          <w:rFonts w:ascii="Consolas" w:hAnsi="Consolas" w:cs="Consolas"/>
+          <w:color w:val="000000"/>
+          <w:sz w:val="18"/>
+          <w:szCs w:val="18"/>
+        </w:rPr>
+        <w:t>taxer.Init</w:t>
+      </w:r>
+      <w:proofErr w:type="spellEnd"/>
+      <w:r>
+        <w:rPr>
+          <w:rFonts w:ascii="Consolas" w:hAnsi="Consolas" w:cs="Consolas"/>
+          <w:color w:val="000000"/>
+          <w:sz w:val="18"/>
+          <w:szCs w:val="18"/>
+        </w:rPr>
+        <w:t>();</w:t>
+      </w:r>
+    </w:p>
+    <w:p>
+      <w:pPr>
+        <w:pStyle w:val="NormalWeb"/>
+        <w:spacing w:before="0" w:beforeAutospacing="0" w:after="0" w:afterAutospacing="0"/>
+        <w:ind w:left="1080"/>
         <w:rPr>
           <w:rFonts w:ascii="Consolas" w:hAnsi="Consolas" w:cs="Consolas"/>
           <w:sz w:val="18"/>
@@ -1771,7 +1838,7 @@
           <w:sz w:val="18"/>
           <w:szCs w:val="18"/>
         </w:rPr>
-        <w:t>public decimal</w:t>
+        <w:t>return</w:t>
       </w:r>
       <w:r>
         <w:rPr>
@@ -1782,185 +1849,7 @@
         </w:rPr>
         <w:t xml:space="preserve"> </w:t>
       </w:r>
-      <w:proofErr w:type="gramStart"/>
-      <w:r>
-        <w:rPr>
-          <w:rFonts w:ascii="Consolas" w:hAnsi="Consolas" w:cs="Consolas"/>
-          <w:color w:val="000000"/>
-          <w:sz w:val="18"/>
-          <w:szCs w:val="18"/>
-        </w:rPr>
-        <w:t>Rate(</w:t>
-      </w:r>
-      <w:proofErr w:type="gramEnd"/>
-      <w:r>
-        <w:rPr>
-          <w:rFonts w:ascii="Consolas" w:hAnsi="Consolas" w:cs="Consolas"/>
-          <w:color w:val="000000"/>
-          <w:sz w:val="18"/>
-          <w:szCs w:val="18"/>
-        </w:rPr>
-        <w:t>Address address)</w:t>
-      </w:r>
-    </w:p>
-    <w:p>
-      <w:pPr>
-        <w:pStyle w:val="NormalWeb"/>
-        <w:spacing w:before="0" w:beforeAutospacing="0" w:after="0" w:afterAutospacing="0"/>
-        <w:ind w:left="540"/>
-        <w:rPr>
-          <w:rFonts w:ascii="Consolas" w:hAnsi="Consolas" w:cs="Consolas"/>
-          <w:color w:val="000000"/>
-          <w:sz w:val="18"/>
-          <w:szCs w:val="18"/>
-        </w:rPr>
-      </w:pPr>
-      <w:r>
-        <w:rPr>
-          <w:rFonts w:ascii="Consolas" w:hAnsi="Consolas" w:cs="Consolas"/>
-          <w:color w:val="000000"/>
-          <w:sz w:val="18"/>
-          <w:szCs w:val="18"/>
-        </w:rPr>
-        <w:t>{</w:t>
-      </w:r>
-    </w:p>
-    <w:p>
-      <w:pPr>
-        <w:pStyle w:val="NormalWeb"/>
-        <w:spacing w:before="0" w:beforeAutospacing="0" w:after="0" w:afterAutospacing="0"/>
-        <w:ind w:left="1080"/>
-        <w:rPr>
-          <w:rFonts w:ascii="Consolas" w:hAnsi="Consolas" w:cs="Consolas"/>
-          <w:sz w:val="18"/>
-          <w:szCs w:val="18"/>
-        </w:rPr>
-      </w:pPr>
-      <w:proofErr w:type="spellStart"/>
-      <w:r>
-        <w:rPr>
-          <w:rFonts w:ascii="Consolas" w:hAnsi="Consolas" w:cs="Consolas"/>
-          <w:color w:val="000000"/>
-          <w:sz w:val="18"/>
-          <w:szCs w:val="18"/>
-        </w:rPr>
-        <w:t>USATaxer.USATaxerLib</w:t>
-      </w:r>
-      <w:proofErr w:type="spellEnd"/>
-      <w:r>
-        <w:rPr>
-          <w:rFonts w:ascii="Consolas" w:hAnsi="Consolas" w:cs="Consolas"/>
-          <w:color w:val="000000"/>
-          <w:sz w:val="18"/>
-          <w:szCs w:val="18"/>
-        </w:rPr>
-        <w:t xml:space="preserve"> taxer = </w:t>
-      </w:r>
-      <w:r>
-        <w:rPr>
-          <w:rFonts w:ascii="Consolas" w:hAnsi="Consolas" w:cs="Consolas"/>
-          <w:color w:val="0000FF"/>
-          <w:sz w:val="18"/>
-          <w:szCs w:val="18"/>
-        </w:rPr>
-        <w:t>new</w:t>
-      </w:r>
-      <w:r>
-        <w:rPr>
-          <w:rFonts w:ascii="Consolas" w:hAnsi="Consolas" w:cs="Consolas"/>
-          <w:color w:val="000000"/>
-          <w:sz w:val="18"/>
-          <w:szCs w:val="18"/>
-        </w:rPr>
-        <w:t xml:space="preserve"> </w:t>
-      </w:r>
-      <w:proofErr w:type="spellStart"/>
-      <w:r>
-        <w:rPr>
-          <w:rFonts w:ascii="Consolas" w:hAnsi="Consolas" w:cs="Consolas"/>
-          <w:color w:val="000000"/>
-          <w:sz w:val="18"/>
-          <w:szCs w:val="18"/>
-        </w:rPr>
-        <w:t>USATaxer.USATaxerLib</w:t>
-      </w:r>
-      <w:proofErr w:type="spellEnd"/>
-      <w:r>
-        <w:rPr>
-          <w:rFonts w:ascii="Consolas" w:hAnsi="Consolas" w:cs="Consolas"/>
-          <w:color w:val="000000"/>
-          <w:sz w:val="18"/>
-          <w:szCs w:val="18"/>
-        </w:rPr>
-        <w:t>();</w:t>
-      </w:r>
-    </w:p>
-    <w:p>
-      <w:pPr>
-        <w:pStyle w:val="NormalWeb"/>
-        <w:spacing w:before="0" w:beforeAutospacing="0" w:after="0" w:afterAutospacing="0"/>
-        <w:ind w:left="1080"/>
-        <w:rPr>
-          <w:rFonts w:ascii="Consolas" w:hAnsi="Consolas" w:cs="Consolas"/>
-          <w:color w:val="000000"/>
-          <w:sz w:val="18"/>
-          <w:szCs w:val="18"/>
-        </w:rPr>
-      </w:pPr>
-      <w:proofErr w:type="spellStart"/>
-      <w:proofErr w:type="gramStart"/>
-      <w:r>
-        <w:rPr>
-          <w:rFonts w:ascii="Consolas" w:hAnsi="Consolas" w:cs="Consolas"/>
-          <w:color w:val="000000"/>
-          <w:sz w:val="18"/>
-          <w:szCs w:val="18"/>
-        </w:rPr>
-        <w:t>taxer.Init</w:t>
-      </w:r>
-      <w:proofErr w:type="spellEnd"/>
-      <w:proofErr w:type="gramEnd"/>
-      <w:r>
-        <w:rPr>
-          <w:rFonts w:ascii="Consolas" w:hAnsi="Consolas" w:cs="Consolas"/>
-          <w:color w:val="000000"/>
-          <w:sz w:val="18"/>
-          <w:szCs w:val="18"/>
-        </w:rPr>
-        <w:t>();</w:t>
-      </w:r>
-    </w:p>
-    <w:p>
-      <w:pPr>
-        <w:pStyle w:val="NormalWeb"/>
-        <w:spacing w:before="0" w:beforeAutospacing="0" w:after="0" w:afterAutospacing="0"/>
-        <w:ind w:left="1080"/>
-        <w:rPr>
-          <w:rFonts w:ascii="Consolas" w:hAnsi="Consolas" w:cs="Consolas"/>
-          <w:sz w:val="18"/>
-          <w:szCs w:val="18"/>
-        </w:rPr>
-      </w:pPr>
-      <w:r>
-        <w:rPr>
-          <w:rFonts w:ascii="Consolas" w:hAnsi="Consolas" w:cs="Consolas"/>
-          <w:color w:val="0000FF"/>
-          <w:sz w:val="18"/>
-          <w:szCs w:val="18"/>
-        </w:rPr>
-        <w:t>return</w:t>
-      </w:r>
-      <w:r>
-        <w:rPr>
-          <w:rFonts w:ascii="Consolas" w:hAnsi="Consolas" w:cs="Consolas"/>
-          <w:color w:val="000000"/>
-          <w:sz w:val="18"/>
-          <w:szCs w:val="18"/>
-        </w:rPr>
-        <w:t xml:space="preserve"> </w:t>
-      </w:r>
-      <w:proofErr w:type="spellStart"/>
-      <w:proofErr w:type="gramStart"/>
+      <w:proofErr w:type="spellStart"/>
       <w:r>
         <w:rPr>
           <w:rFonts w:ascii="Consolas" w:hAnsi="Consolas" w:cs="Consolas"/>
@@ -1971,7 +1860,6 @@
         <w:t>taxer.Rate</w:t>
       </w:r>
       <w:proofErr w:type="spellEnd"/>
-      <w:proofErr w:type="gramEnd"/>
       <w:r>
         <w:rPr>
           <w:rFonts w:ascii="Consolas" w:hAnsi="Consolas" w:cs="Consolas"/>
@@ -2138,7 +2026,23 @@
           <w:sz w:val="22"/>
           <w:szCs w:val="22"/>
         </w:rPr>
-        <w:t xml:space="preserve"> file. In our reference implementation we are doing all the dependency injection ourselves. In many production systems we may using something like unity to use dependency injection, but in our reference implementation we wanted to keep things simple.</w:t>
+        <w:t xml:space="preserve"> file. In our reference implementation we are doing all the dependency injection ourselves. In many production systems we </w:t>
+      </w:r>
+      <w:r>
+        <w:rPr>
+          <w:rFonts w:ascii="Calibri" w:hAnsi="Calibri" w:cs="Calibri"/>
+          <w:sz w:val="22"/>
+          <w:szCs w:val="22"/>
+        </w:rPr>
+        <w:t>often use</w:t>
+      </w:r>
+      <w:r>
+        <w:rPr>
+          <w:rFonts w:ascii="Calibri" w:hAnsi="Calibri" w:cs="Calibri"/>
+          <w:sz w:val="22"/>
+          <w:szCs w:val="22"/>
+        </w:rPr>
+        <w:t xml:space="preserve"> something like unity, but in our reference implementation we wanted to keep things simple.</w:t>
       </w:r>
     </w:p>
     <w:p>
@@ -2189,7 +2093,6 @@
         <w:t xml:space="preserve"> </w:t>
       </w:r>
       <w:proofErr w:type="spellStart"/>
-      <w:proofErr w:type="gramStart"/>
       <w:r>
         <w:rPr>
           <w:rFonts w:ascii="Consolas" w:hAnsi="Consolas" w:cs="Consolas"/>
@@ -2210,7 +2113,6 @@
         <w:t>(</w:t>
       </w:r>
       <w:proofErr w:type="spellStart"/>
-      <w:proofErr w:type="gramEnd"/>
       <w:r>
         <w:rPr>
           <w:rFonts w:ascii="Consolas" w:hAnsi="Consolas" w:cs="Consolas"/>
@@ -3687,7 +3589,6 @@
         <w:t xml:space="preserve"> </w:t>
       </w:r>
       <w:proofErr w:type="spellStart"/>
-      <w:proofErr w:type="gramStart"/>
       <w:r>
         <w:rPr>
           <w:rFonts w:ascii="Consolas" w:hAnsi="Consolas" w:cs="Consolas"/>
@@ -3708,7 +3609,6 @@
         <w:t>(</w:t>
       </w:r>
       <w:proofErr w:type="spellStart"/>
-      <w:proofErr w:type="gramEnd"/>
       <w:r>
         <w:rPr>
           <w:rFonts w:ascii="Consolas" w:hAnsi="Consolas" w:cs="Consolas"/>
@@ -3777,28 +3677,339 @@
           <w:sz w:val="18"/>
           <w:szCs w:val="18"/>
         </w:rPr>
+        <w:t xml:space="preserve"> (cart != </w:t>
+      </w:r>
+      <w:r>
+        <w:rPr>
+          <w:rFonts w:ascii="Consolas" w:hAnsi="Consolas" w:cs="Consolas"/>
+          <w:color w:val="0000FF"/>
+          <w:sz w:val="18"/>
+          <w:szCs w:val="18"/>
+        </w:rPr>
+        <w:t>null</w:t>
+      </w:r>
+      <w:r>
+        <w:rPr>
+          <w:rFonts w:ascii="Consolas" w:hAnsi="Consolas" w:cs="Consolas"/>
+          <w:color w:val="000000"/>
+          <w:sz w:val="18"/>
+          <w:szCs w:val="18"/>
+        </w:rPr>
+        <w:t xml:space="preserve"> &amp;&amp; </w:t>
+      </w:r>
+      <w:proofErr w:type="spellStart"/>
+      <w:r>
+        <w:rPr>
+          <w:rFonts w:ascii="Consolas" w:hAnsi="Consolas" w:cs="Consolas"/>
+          <w:color w:val="000000"/>
+          <w:sz w:val="18"/>
+          <w:szCs w:val="18"/>
+        </w:rPr>
+        <w:t>cart.BillingAddress</w:t>
+      </w:r>
+      <w:proofErr w:type="spellEnd"/>
+      <w:r>
+        <w:rPr>
+          <w:rFonts w:ascii="Consolas" w:hAnsi="Consolas" w:cs="Consolas"/>
+          <w:color w:val="000000"/>
+          <w:sz w:val="18"/>
+          <w:szCs w:val="18"/>
+        </w:rPr>
+        <w:t xml:space="preserve"> != </w:t>
+      </w:r>
+      <w:r>
+        <w:rPr>
+          <w:rFonts w:ascii="Consolas" w:hAnsi="Consolas" w:cs="Consolas"/>
+          <w:color w:val="0000FF"/>
+          <w:sz w:val="18"/>
+          <w:szCs w:val="18"/>
+        </w:rPr>
+        <w:t>null</w:t>
+      </w:r>
+      <w:r>
+        <w:rPr>
+          <w:rFonts w:ascii="Consolas" w:hAnsi="Consolas" w:cs="Consolas"/>
+          <w:color w:val="000000"/>
+          <w:sz w:val="18"/>
+          <w:szCs w:val="18"/>
+        </w:rPr>
+        <w:t xml:space="preserve"> &amp;&amp; !</w:t>
+      </w:r>
+      <w:proofErr w:type="spellStart"/>
+      <w:r>
+        <w:rPr>
+          <w:rFonts w:ascii="Consolas" w:hAnsi="Consolas" w:cs="Consolas"/>
+          <w:color w:val="0000FF"/>
+          <w:sz w:val="18"/>
+          <w:szCs w:val="18"/>
+        </w:rPr>
+        <w:t>string</w:t>
+      </w:r>
+      <w:r>
+        <w:rPr>
+          <w:rFonts w:ascii="Consolas" w:hAnsi="Consolas" w:cs="Consolas"/>
+          <w:color w:val="000000"/>
+          <w:sz w:val="18"/>
+          <w:szCs w:val="18"/>
+        </w:rPr>
+        <w:t>.IsNullOrWhiteSpace</w:t>
+      </w:r>
+      <w:proofErr w:type="spellEnd"/>
+      <w:r>
+        <w:rPr>
+          <w:rFonts w:ascii="Consolas" w:hAnsi="Consolas" w:cs="Consolas"/>
+          <w:color w:val="000000"/>
+          <w:sz w:val="18"/>
+          <w:szCs w:val="18"/>
+        </w:rPr>
+        <w:t>(</w:t>
+      </w:r>
+      <w:proofErr w:type="spellStart"/>
+      <w:r>
+        <w:rPr>
+          <w:rFonts w:ascii="Consolas" w:hAnsi="Consolas" w:cs="Consolas"/>
+          <w:color w:val="000000"/>
+          <w:sz w:val="18"/>
+          <w:szCs w:val="18"/>
+        </w:rPr>
+        <w:t>cart.BillingAddress.Postal</w:t>
+      </w:r>
+      <w:proofErr w:type="spellEnd"/>
+      <w:r>
+        <w:rPr>
+          <w:rFonts w:ascii="Consolas" w:hAnsi="Consolas" w:cs="Consolas"/>
+          <w:color w:val="000000"/>
+          <w:sz w:val="18"/>
+          <w:szCs w:val="18"/>
+        </w:rPr>
+        <w:t>))</w:t>
+      </w:r>
+    </w:p>
+    <w:p>
+      <w:pPr>
+        <w:pStyle w:val="NormalWeb"/>
+        <w:spacing w:before="0" w:beforeAutospacing="0" w:after="0" w:afterAutospacing="0"/>
+        <w:ind w:left="540"/>
+        <w:rPr>
+          <w:rFonts w:ascii="Consolas" w:hAnsi="Consolas" w:cs="Consolas"/>
+          <w:color w:val="000000"/>
+          <w:sz w:val="18"/>
+          <w:szCs w:val="18"/>
+        </w:rPr>
+      </w:pPr>
+      <w:r>
+        <w:rPr>
+          <w:rFonts w:ascii="Consolas" w:hAnsi="Consolas" w:cs="Consolas"/>
+          <w:color w:val="000000"/>
+          <w:sz w:val="18"/>
+          <w:szCs w:val="18"/>
+        </w:rPr>
+        <w:t>{</w:t>
+      </w:r>
+    </w:p>
+    <w:p>
+      <w:pPr>
+        <w:pStyle w:val="NormalWeb"/>
+        <w:spacing w:before="0" w:beforeAutospacing="0" w:after="0" w:afterAutospacing="0"/>
+        <w:ind w:left="1080"/>
+        <w:rPr>
+          <w:rFonts w:ascii="Consolas" w:hAnsi="Consolas" w:cs="Consolas"/>
+          <w:sz w:val="18"/>
+          <w:szCs w:val="18"/>
+        </w:rPr>
+      </w:pPr>
+      <w:proofErr w:type="spellStart"/>
+      <w:r>
+        <w:rPr>
+          <w:rFonts w:ascii="Consolas" w:hAnsi="Consolas" w:cs="Consolas"/>
+          <w:color w:val="0000FF"/>
+          <w:sz w:val="18"/>
+          <w:szCs w:val="18"/>
+        </w:rPr>
+        <w:t>var</w:t>
+      </w:r>
+      <w:proofErr w:type="spellEnd"/>
+      <w:r>
+        <w:rPr>
+          <w:rFonts w:ascii="Consolas" w:hAnsi="Consolas" w:cs="Consolas"/>
+          <w:color w:val="000000"/>
+          <w:sz w:val="18"/>
+          <w:szCs w:val="18"/>
+        </w:rPr>
+        <w:t xml:space="preserve"> </w:t>
+      </w:r>
+      <w:proofErr w:type="spellStart"/>
+      <w:r>
+        <w:rPr>
+          <w:rFonts w:ascii="Consolas" w:hAnsi="Consolas" w:cs="Consolas"/>
+          <w:color w:val="000000"/>
+          <w:sz w:val="18"/>
+          <w:szCs w:val="18"/>
+        </w:rPr>
+        <w:t>taxRate</w:t>
+      </w:r>
+      <w:proofErr w:type="spellEnd"/>
+      <w:r>
+        <w:rPr>
+          <w:rFonts w:ascii="Consolas" w:hAnsi="Consolas" w:cs="Consolas"/>
+          <w:color w:val="000000"/>
+          <w:sz w:val="18"/>
+          <w:szCs w:val="18"/>
+        </w:rPr>
+        <w:t xml:space="preserve"> = </w:t>
+      </w:r>
+    </w:p>
+    <w:p>
+      <w:pPr>
+        <w:pStyle w:val="NormalWeb"/>
+        <w:spacing w:before="0" w:beforeAutospacing="0" w:after="0" w:afterAutospacing="0"/>
+        <w:ind w:left="1620"/>
+        <w:rPr>
+          <w:rFonts w:ascii="Consolas" w:hAnsi="Consolas" w:cs="Consolas"/>
+          <w:color w:val="000000"/>
+          <w:sz w:val="18"/>
+          <w:szCs w:val="18"/>
+        </w:rPr>
+      </w:pPr>
+      <w:proofErr w:type="spellStart"/>
+      <w:r>
+        <w:rPr>
+          <w:rFonts w:ascii="Consolas" w:hAnsi="Consolas" w:cs="Consolas"/>
+          <w:color w:val="000000"/>
+          <w:sz w:val="18"/>
+          <w:szCs w:val="18"/>
+        </w:rPr>
+        <w:t>AccessorFactory.CreateAccessor</w:t>
+      </w:r>
+      <w:proofErr w:type="spellEnd"/>
+      <w:r>
+        <w:rPr>
+          <w:rFonts w:ascii="Consolas" w:hAnsi="Consolas" w:cs="Consolas"/>
+          <w:color w:val="000000"/>
+          <w:sz w:val="18"/>
+          <w:szCs w:val="18"/>
+        </w:rPr>
+        <w:t>&lt;</w:t>
+      </w:r>
+      <w:proofErr w:type="spellStart"/>
+      <w:r>
+        <w:rPr>
+          <w:rFonts w:ascii="Consolas" w:hAnsi="Consolas" w:cs="Consolas"/>
+          <w:color w:val="000000"/>
+          <w:sz w:val="18"/>
+          <w:szCs w:val="18"/>
+        </w:rPr>
+        <w:t>ITaxRateAccessor</w:t>
+      </w:r>
+      <w:proofErr w:type="spellEnd"/>
+      <w:r>
+        <w:rPr>
+          <w:rFonts w:ascii="Consolas" w:hAnsi="Consolas" w:cs="Consolas"/>
+          <w:color w:val="000000"/>
+          <w:sz w:val="18"/>
+          <w:szCs w:val="18"/>
+        </w:rPr>
+        <w:t>()</w:t>
+      </w:r>
+      <w:bookmarkStart w:id="0" w:name="_GoBack"/>
+      <w:bookmarkEnd w:id="0"/>
+    </w:p>
+    <w:p>
+      <w:pPr>
+        <w:pStyle w:val="NormalWeb"/>
+        <w:spacing w:before="0" w:beforeAutospacing="0" w:after="0" w:afterAutospacing="0"/>
+        <w:ind w:left="1620"/>
+        <w:rPr>
+          <w:rFonts w:ascii="Consolas" w:hAnsi="Consolas" w:cs="Consolas"/>
+          <w:color w:val="000000"/>
+          <w:sz w:val="18"/>
+          <w:szCs w:val="18"/>
+        </w:rPr>
+      </w:pPr>
+      <w:r>
+        <w:rPr>
+          <w:rFonts w:ascii="Consolas" w:hAnsi="Consolas" w:cs="Consolas"/>
+          <w:color w:val="000000"/>
+          <w:sz w:val="18"/>
+          <w:szCs w:val="18"/>
+        </w:rPr>
+        <w:t>.Rate(</w:t>
+      </w:r>
+      <w:proofErr w:type="spellStart"/>
+      <w:r>
+        <w:rPr>
+          <w:rFonts w:ascii="Consolas" w:hAnsi="Consolas" w:cs="Consolas"/>
+          <w:color w:val="000000"/>
+          <w:sz w:val="18"/>
+          <w:szCs w:val="18"/>
+        </w:rPr>
+        <w:t>cart.BillingAddress</w:t>
+      </w:r>
+      <w:proofErr w:type="spellEnd"/>
+      <w:r>
+        <w:rPr>
+          <w:rFonts w:ascii="Consolas" w:hAnsi="Consolas" w:cs="Consolas"/>
+          <w:color w:val="000000"/>
+          <w:sz w:val="18"/>
+          <w:szCs w:val="18"/>
+        </w:rPr>
+        <w:t>);</w:t>
+      </w:r>
+    </w:p>
+    <w:p>
+      <w:pPr>
+        <w:pStyle w:val="NormalWeb"/>
+        <w:spacing w:before="0" w:beforeAutospacing="0" w:after="0" w:afterAutospacing="0"/>
+        <w:ind w:left="1080"/>
+        <w:rPr>
+          <w:rFonts w:ascii="Consolas" w:hAnsi="Consolas" w:cs="Consolas"/>
+          <w:color w:val="0000FF"/>
+          <w:sz w:val="18"/>
+          <w:szCs w:val="18"/>
+        </w:rPr>
+      </w:pPr>
+      <w:r>
+        <w:rPr>
+          <w:rFonts w:ascii="Consolas" w:hAnsi="Consolas" w:cs="Consolas"/>
+          <w:color w:val="0000FF"/>
+          <w:sz w:val="18"/>
+          <w:szCs w:val="18"/>
+        </w:rPr>
+        <w:t> </w:t>
+      </w:r>
+    </w:p>
+    <w:p>
+      <w:pPr>
+        <w:pStyle w:val="NormalWeb"/>
+        <w:spacing w:before="0" w:beforeAutospacing="0" w:after="0" w:afterAutospacing="0"/>
+        <w:ind w:left="1080"/>
+        <w:rPr>
+          <w:rFonts w:ascii="Consolas" w:hAnsi="Consolas" w:cs="Consolas"/>
+          <w:sz w:val="18"/>
+          <w:szCs w:val="18"/>
+        </w:rPr>
+      </w:pPr>
+      <w:proofErr w:type="spellStart"/>
+      <w:r>
+        <w:rPr>
+          <w:rFonts w:ascii="Consolas" w:hAnsi="Consolas" w:cs="Consolas"/>
+          <w:color w:val="0000FF"/>
+          <w:sz w:val="18"/>
+          <w:szCs w:val="18"/>
+        </w:rPr>
+        <w:t>foreach</w:t>
+      </w:r>
+      <w:proofErr w:type="spellEnd"/>
+      <w:r>
+        <w:rPr>
+          <w:rFonts w:ascii="Consolas" w:hAnsi="Consolas" w:cs="Consolas"/>
+          <w:color w:val="000000"/>
+          <w:sz w:val="18"/>
+          <w:szCs w:val="18"/>
+        </w:rPr>
         <w:t xml:space="preserve"> (</w:t>
       </w:r>
-      <w:proofErr w:type="gramStart"/>
-      <w:r>
-        <w:rPr>
-          <w:rFonts w:ascii="Consolas" w:hAnsi="Consolas" w:cs="Consolas"/>
-          <w:color w:val="000000"/>
-          <w:sz w:val="18"/>
-          <w:szCs w:val="18"/>
-        </w:rPr>
-        <w:t>cart !</w:t>
-      </w:r>
-      <w:proofErr w:type="gramEnd"/>
-      <w:r>
-        <w:rPr>
-          <w:rFonts w:ascii="Consolas" w:hAnsi="Consolas" w:cs="Consolas"/>
-          <w:color w:val="000000"/>
-          <w:sz w:val="18"/>
-          <w:szCs w:val="18"/>
-        </w:rPr>
-        <w:t xml:space="preserve">= </w:t>
-      </w:r>
+      <w:proofErr w:type="spellStart"/>
       <w:r>
         <w:rPr>
           <w:rFonts w:ascii="Consolas" w:hAnsi="Consolas" w:cs="Consolas"/>
@@ -3806,36 +4017,17 @@
           <w:sz w:val="18"/>
           <w:szCs w:val="18"/>
         </w:rPr>
-        <w:t>null</w:t>
-      </w:r>
-      <w:r>
-        <w:rPr>
-          <w:rFonts w:ascii="Consolas" w:hAnsi="Consolas" w:cs="Consolas"/>
-          <w:color w:val="000000"/>
-          <w:sz w:val="18"/>
-          <w:szCs w:val="18"/>
-        </w:rPr>
-        <w:t xml:space="preserve"> &amp;&amp; </w:t>
-      </w:r>
-      <w:proofErr w:type="spellStart"/>
-      <w:r>
-        <w:rPr>
-          <w:rFonts w:ascii="Consolas" w:hAnsi="Consolas" w:cs="Consolas"/>
-          <w:color w:val="000000"/>
-          <w:sz w:val="18"/>
-          <w:szCs w:val="18"/>
-        </w:rPr>
-        <w:t>cart.BillingAddress</w:t>
-      </w:r>
-      <w:proofErr w:type="spellEnd"/>
-      <w:r>
-        <w:rPr>
-          <w:rFonts w:ascii="Consolas" w:hAnsi="Consolas" w:cs="Consolas"/>
-          <w:color w:val="000000"/>
-          <w:sz w:val="18"/>
-          <w:szCs w:val="18"/>
-        </w:rPr>
-        <w:t xml:space="preserve"> != </w:t>
+        <w:t>var</w:t>
+      </w:r>
+      <w:proofErr w:type="spellEnd"/>
+      <w:r>
+        <w:rPr>
+          <w:rFonts w:ascii="Consolas" w:hAnsi="Consolas" w:cs="Consolas"/>
+          <w:color w:val="000000"/>
+          <w:sz w:val="18"/>
+          <w:szCs w:val="18"/>
+        </w:rPr>
+        <w:t xml:space="preserve"> item </w:t>
       </w:r>
       <w:r>
         <w:rPr>
@@ -3844,35 +4036,100 @@
           <w:sz w:val="18"/>
           <w:szCs w:val="18"/>
         </w:rPr>
-        <w:t>null</w:t>
-      </w:r>
-      <w:r>
-        <w:rPr>
-          <w:rFonts w:ascii="Consolas" w:hAnsi="Consolas" w:cs="Consolas"/>
-          <w:color w:val="000000"/>
-          <w:sz w:val="18"/>
-          <w:szCs w:val="18"/>
-        </w:rPr>
-        <w:t xml:space="preserve"> &amp;&amp; !</w:t>
-      </w:r>
-      <w:proofErr w:type="spellStart"/>
-      <w:r>
-        <w:rPr>
-          <w:rFonts w:ascii="Consolas" w:hAnsi="Consolas" w:cs="Consolas"/>
-          <w:color w:val="0000FF"/>
-          <w:sz w:val="18"/>
-          <w:szCs w:val="18"/>
-        </w:rPr>
-        <w:t>string</w:t>
-      </w:r>
-      <w:r>
-        <w:rPr>
-          <w:rFonts w:ascii="Consolas" w:hAnsi="Consolas" w:cs="Consolas"/>
-          <w:color w:val="000000"/>
-          <w:sz w:val="18"/>
-          <w:szCs w:val="18"/>
-        </w:rPr>
-        <w:t>.IsNullOrWhiteSpace</w:t>
+        <w:t>in</w:t>
+      </w:r>
+      <w:r>
+        <w:rPr>
+          <w:rFonts w:ascii="Consolas" w:hAnsi="Consolas" w:cs="Consolas"/>
+          <w:color w:val="000000"/>
+          <w:sz w:val="18"/>
+          <w:szCs w:val="18"/>
+        </w:rPr>
+        <w:t xml:space="preserve"> </w:t>
+      </w:r>
+      <w:proofErr w:type="spellStart"/>
+      <w:r>
+        <w:rPr>
+          <w:rFonts w:ascii="Consolas" w:hAnsi="Consolas" w:cs="Consolas"/>
+          <w:color w:val="000000"/>
+          <w:sz w:val="18"/>
+          <w:szCs w:val="18"/>
+        </w:rPr>
+        <w:t>cart.CartItems</w:t>
+      </w:r>
+      <w:proofErr w:type="spellEnd"/>
+      <w:r>
+        <w:rPr>
+          <w:rFonts w:ascii="Consolas" w:hAnsi="Consolas" w:cs="Consolas"/>
+          <w:color w:val="000000"/>
+          <w:sz w:val="18"/>
+          <w:szCs w:val="18"/>
+        </w:rPr>
+        <w:t>)</w:t>
+      </w:r>
+    </w:p>
+    <w:p>
+      <w:pPr>
+        <w:pStyle w:val="NormalWeb"/>
+        <w:spacing w:before="0" w:beforeAutospacing="0" w:after="0" w:afterAutospacing="0"/>
+        <w:ind w:left="1080"/>
+        <w:rPr>
+          <w:rFonts w:ascii="Consolas" w:hAnsi="Consolas" w:cs="Consolas"/>
+          <w:color w:val="000000"/>
+          <w:sz w:val="18"/>
+          <w:szCs w:val="18"/>
+        </w:rPr>
+      </w:pPr>
+      <w:r>
+        <w:rPr>
+          <w:rFonts w:ascii="Consolas" w:hAnsi="Consolas" w:cs="Consolas"/>
+          <w:color w:val="000000"/>
+          <w:sz w:val="18"/>
+          <w:szCs w:val="18"/>
+        </w:rPr>
+        <w:t>{</w:t>
+      </w:r>
+    </w:p>
+    <w:p>
+      <w:pPr>
+        <w:pStyle w:val="NormalWeb"/>
+        <w:spacing w:before="0" w:beforeAutospacing="0" w:after="0" w:afterAutospacing="0"/>
+        <w:ind w:left="1620"/>
+        <w:rPr>
+          <w:rFonts w:ascii="Consolas" w:hAnsi="Consolas" w:cs="Consolas"/>
+          <w:sz w:val="18"/>
+          <w:szCs w:val="18"/>
+        </w:rPr>
+      </w:pPr>
+      <w:proofErr w:type="spellStart"/>
+      <w:r>
+        <w:rPr>
+          <w:rFonts w:ascii="Consolas" w:hAnsi="Consolas" w:cs="Consolas"/>
+          <w:color w:val="000000"/>
+          <w:sz w:val="18"/>
+          <w:szCs w:val="18"/>
+        </w:rPr>
+        <w:t>cart.TaxAmount</w:t>
+      </w:r>
+      <w:proofErr w:type="spellEnd"/>
+      <w:r>
+        <w:rPr>
+          <w:rFonts w:ascii="Consolas" w:hAnsi="Consolas" w:cs="Consolas"/>
+          <w:color w:val="000000"/>
+          <w:sz w:val="18"/>
+          <w:szCs w:val="18"/>
+        </w:rPr>
+        <w:t xml:space="preserve"> += </w:t>
+      </w:r>
+      <w:proofErr w:type="spellStart"/>
+      <w:r>
+        <w:rPr>
+          <w:rFonts w:ascii="Consolas" w:hAnsi="Consolas" w:cs="Consolas"/>
+          <w:color w:val="000000"/>
+          <w:sz w:val="18"/>
+          <w:szCs w:val="18"/>
+        </w:rPr>
+        <w:t>Math.Round</w:t>
       </w:r>
       <w:proofErr w:type="spellEnd"/>
       <w:r>
@@ -3892,39 +4149,78 @@
           <w:sz w:val="18"/>
           <w:szCs w:val="18"/>
         </w:rPr>
-        <w:t>cart.BillingAddress.Postal</w:t>
-      </w:r>
-      <w:proofErr w:type="spellEnd"/>
-      <w:r>
-        <w:rPr>
-          <w:rFonts w:ascii="Consolas" w:hAnsi="Consolas" w:cs="Consolas"/>
-          <w:color w:val="000000"/>
-          <w:sz w:val="18"/>
-          <w:szCs w:val="18"/>
-        </w:rPr>
-        <w:t>))</w:t>
-      </w:r>
-    </w:p>
-    <w:p>
-      <w:pPr>
-        <w:pStyle w:val="NormalWeb"/>
-        <w:spacing w:before="0" w:beforeAutospacing="0" w:after="0" w:afterAutospacing="0"/>
-        <w:ind w:left="540"/>
-        <w:rPr>
-          <w:rFonts w:ascii="Consolas" w:hAnsi="Consolas" w:cs="Consolas"/>
-          <w:color w:val="000000"/>
-          <w:sz w:val="18"/>
-          <w:szCs w:val="18"/>
-        </w:rPr>
-      </w:pPr>
-      <w:r>
-        <w:rPr>
-          <w:rFonts w:ascii="Consolas" w:hAnsi="Consolas" w:cs="Consolas"/>
-          <w:color w:val="000000"/>
-          <w:sz w:val="18"/>
-          <w:szCs w:val="18"/>
-        </w:rPr>
-        <w:t>{</w:t>
+        <w:t>item.ExtendedPrice</w:t>
+      </w:r>
+      <w:proofErr w:type="spellEnd"/>
+      <w:r>
+        <w:rPr>
+          <w:rFonts w:ascii="Consolas" w:hAnsi="Consolas" w:cs="Consolas"/>
+          <w:color w:val="000000"/>
+          <w:sz w:val="18"/>
+          <w:szCs w:val="18"/>
+        </w:rPr>
+        <w:t xml:space="preserve"> * </w:t>
+      </w:r>
+      <w:proofErr w:type="spellStart"/>
+      <w:r>
+        <w:rPr>
+          <w:rFonts w:ascii="Consolas" w:hAnsi="Consolas" w:cs="Consolas"/>
+          <w:color w:val="000000"/>
+          <w:sz w:val="18"/>
+          <w:szCs w:val="18"/>
+        </w:rPr>
+        <w:t>taxRate</w:t>
+      </w:r>
+      <w:proofErr w:type="spellEnd"/>
+      <w:r>
+        <w:rPr>
+          <w:rFonts w:ascii="Consolas" w:hAnsi="Consolas" w:cs="Consolas"/>
+          <w:color w:val="000000"/>
+          <w:sz w:val="18"/>
+          <w:szCs w:val="18"/>
+        </w:rPr>
+        <w:t xml:space="preserve">, </w:t>
+      </w:r>
+      <w:r>
+        <w:rPr>
+          <w:rFonts w:ascii="Consolas" w:hAnsi="Consolas" w:cs="Consolas"/>
+          <w:color w:val="007200"/>
+          <w:sz w:val="18"/>
+          <w:szCs w:val="18"/>
+        </w:rPr>
+        <w:t>2</w:t>
+      </w:r>
+      <w:r>
+        <w:rPr>
+          <w:rFonts w:ascii="Consolas" w:hAnsi="Consolas" w:cs="Consolas"/>
+          <w:color w:val="000000"/>
+          <w:sz w:val="18"/>
+          <w:szCs w:val="18"/>
+        </w:rPr>
+        <w:t xml:space="preserve">); </w:t>
+      </w:r>
+    </w:p>
+    <w:p>
+      <w:pPr>
+        <w:pStyle w:val="NormalWeb"/>
+        <w:spacing w:before="0" w:beforeAutospacing="0" w:after="0" w:afterAutospacing="0"/>
+        <w:ind w:left="1620"/>
+        <w:outlineLvl w:val="0"/>
+        <w:rPr>
+          <w:rFonts w:ascii="Consolas" w:hAnsi="Consolas" w:cs="Consolas"/>
+          <w:color w:val="007200"/>
+          <w:sz w:val="18"/>
+          <w:szCs w:val="18"/>
+        </w:rPr>
+      </w:pPr>
+      <w:r>
+        <w:rPr>
+          <w:rFonts w:ascii="Consolas" w:hAnsi="Consolas" w:cs="Consolas"/>
+          <w:color w:val="007200"/>
+          <w:sz w:val="18"/>
+          <w:szCs w:val="18"/>
+        </w:rPr>
+        <w:t>// just assuming 7% tax for everything for now</w:t>
       </w:r>
     </w:p>
     <w:p>
@@ -3934,166 +4230,19 @@
         <w:ind w:left="1080"/>
         <w:rPr>
           <w:rFonts w:ascii="Consolas" w:hAnsi="Consolas" w:cs="Consolas"/>
-          <w:sz w:val="18"/>
-          <w:szCs w:val="18"/>
-        </w:rPr>
-      </w:pPr>
-      <w:proofErr w:type="spellStart"/>
-      <w:r>
-        <w:rPr>
-          <w:rFonts w:ascii="Consolas" w:hAnsi="Consolas" w:cs="Consolas"/>
-          <w:color w:val="0000FF"/>
-          <w:sz w:val="18"/>
-          <w:szCs w:val="18"/>
-        </w:rPr>
-        <w:t>var</w:t>
-      </w:r>
-      <w:proofErr w:type="spellEnd"/>
-      <w:r>
-        <w:rPr>
-          <w:rFonts w:ascii="Consolas" w:hAnsi="Consolas" w:cs="Consolas"/>
-          <w:color w:val="000000"/>
-          <w:sz w:val="18"/>
-          <w:szCs w:val="18"/>
-        </w:rPr>
-        <w:t xml:space="preserve"> </w:t>
-      </w:r>
-      <w:proofErr w:type="spellStart"/>
-      <w:r>
-        <w:rPr>
-          <w:rFonts w:ascii="Consolas" w:hAnsi="Consolas" w:cs="Consolas"/>
-          <w:color w:val="000000"/>
-          <w:sz w:val="18"/>
-          <w:szCs w:val="18"/>
-        </w:rPr>
-        <w:t>taxRate</w:t>
-      </w:r>
-      <w:proofErr w:type="spellEnd"/>
-      <w:r>
-        <w:rPr>
-          <w:rFonts w:ascii="Consolas" w:hAnsi="Consolas" w:cs="Consolas"/>
-          <w:color w:val="000000"/>
-          <w:sz w:val="18"/>
-          <w:szCs w:val="18"/>
-        </w:rPr>
-        <w:t xml:space="preserve"> = </w:t>
-      </w:r>
-    </w:p>
-    <w:p>
-      <w:pPr>
-        <w:pStyle w:val="NormalWeb"/>
-        <w:spacing w:before="0" w:beforeAutospacing="0" w:after="0" w:afterAutospacing="0"/>
-        <w:ind w:left="1620"/>
-        <w:rPr>
-          <w:rFonts w:ascii="Consolas" w:hAnsi="Consolas" w:cs="Consolas"/>
-          <w:color w:val="000000"/>
-          <w:sz w:val="18"/>
-          <w:szCs w:val="18"/>
-        </w:rPr>
-      </w:pPr>
-      <w:proofErr w:type="spellStart"/>
-      <w:r>
-        <w:rPr>
-          <w:rFonts w:ascii="Consolas" w:hAnsi="Consolas" w:cs="Consolas"/>
-          <w:color w:val="000000"/>
-          <w:sz w:val="18"/>
-          <w:szCs w:val="18"/>
-        </w:rPr>
-        <w:t>AccessorFactory.CreateAccessor</w:t>
-      </w:r>
-      <w:proofErr w:type="spellEnd"/>
-      <w:r>
-        <w:rPr>
-          <w:rFonts w:ascii="Consolas" w:hAnsi="Consolas" w:cs="Consolas"/>
-          <w:color w:val="000000"/>
-          <w:sz w:val="18"/>
-          <w:szCs w:val="18"/>
-        </w:rPr>
-        <w:t>&lt;</w:t>
-      </w:r>
-      <w:proofErr w:type="spellStart"/>
-      <w:proofErr w:type="gramStart"/>
-      <w:r>
-        <w:rPr>
-          <w:rFonts w:ascii="Consolas" w:hAnsi="Consolas" w:cs="Consolas"/>
-          <w:color w:val="000000"/>
-          <w:sz w:val="18"/>
-          <w:szCs w:val="18"/>
-        </w:rPr>
-        <w:t>ITaxRateAccessor</w:t>
-      </w:r>
-      <w:proofErr w:type="spellEnd"/>
-      <w:r>
-        <w:rPr>
-          <w:rFonts w:ascii="Consolas" w:hAnsi="Consolas" w:cs="Consolas"/>
-          <w:color w:val="000000"/>
-          <w:sz w:val="18"/>
-          <w:szCs w:val="18"/>
-        </w:rPr>
-        <w:t>(</w:t>
-      </w:r>
-      <w:proofErr w:type="gramEnd"/>
-      <w:r>
-        <w:rPr>
-          <w:rFonts w:ascii="Consolas" w:hAnsi="Consolas" w:cs="Consolas"/>
-          <w:color w:val="000000"/>
-          <w:sz w:val="18"/>
-          <w:szCs w:val="18"/>
-        </w:rPr>
-        <w:t>)</w:t>
-      </w:r>
-    </w:p>
-    <w:p>
-      <w:pPr>
-        <w:pStyle w:val="NormalWeb"/>
-        <w:spacing w:before="0" w:beforeAutospacing="0" w:after="0" w:afterAutospacing="0"/>
-        <w:ind w:left="1620"/>
-        <w:rPr>
-          <w:rFonts w:ascii="Consolas" w:hAnsi="Consolas" w:cs="Consolas"/>
-          <w:color w:val="000000"/>
-          <w:sz w:val="18"/>
-          <w:szCs w:val="18"/>
-        </w:rPr>
-      </w:pPr>
-      <w:proofErr w:type="gramStart"/>
-      <w:r>
-        <w:rPr>
-          <w:rFonts w:ascii="Consolas" w:hAnsi="Consolas" w:cs="Consolas"/>
-          <w:color w:val="000000"/>
-          <w:sz w:val="18"/>
-          <w:szCs w:val="18"/>
-        </w:rPr>
-        <w:t>.Rate</w:t>
-      </w:r>
-      <w:proofErr w:type="gramEnd"/>
-      <w:r>
-        <w:rPr>
-          <w:rFonts w:ascii="Consolas" w:hAnsi="Consolas" w:cs="Consolas"/>
-          <w:color w:val="000000"/>
-          <w:sz w:val="18"/>
-          <w:szCs w:val="18"/>
-        </w:rPr>
-        <w:t>(</w:t>
-      </w:r>
-      <w:proofErr w:type="spellStart"/>
-      <w:r>
-        <w:rPr>
-          <w:rFonts w:ascii="Consolas" w:hAnsi="Consolas" w:cs="Consolas"/>
-          <w:color w:val="000000"/>
-          <w:sz w:val="18"/>
-          <w:szCs w:val="18"/>
-        </w:rPr>
-        <w:t>cart.BillingAddress</w:t>
-      </w:r>
-      <w:proofErr w:type="spellEnd"/>
-      <w:r>
-        <w:rPr>
-          <w:rFonts w:ascii="Consolas" w:hAnsi="Consolas" w:cs="Consolas"/>
-          <w:color w:val="000000"/>
-          <w:sz w:val="18"/>
-          <w:szCs w:val="18"/>
-        </w:rPr>
-        <w:t>);</w:t>
+          <w:color w:val="000000"/>
+          <w:sz w:val="18"/>
+          <w:szCs w:val="18"/>
+        </w:rPr>
+      </w:pPr>
+      <w:r>
+        <w:rPr>
+          <w:rFonts w:ascii="Consolas" w:hAnsi="Consolas" w:cs="Consolas"/>
+          <w:color w:val="000000"/>
+          <w:sz w:val="18"/>
+          <w:szCs w:val="18"/>
+        </w:rPr>
+        <w:t>}</w:t>
       </w:r>
     </w:p>
     <w:p>
@@ -4103,15 +4252,15 @@
         <w:ind w:left="1080"/>
         <w:rPr>
           <w:rFonts w:ascii="Consolas" w:hAnsi="Consolas" w:cs="Consolas"/>
-          <w:color w:val="0000FF"/>
-          <w:sz w:val="18"/>
-          <w:szCs w:val="18"/>
-        </w:rPr>
-      </w:pPr>
-      <w:r>
-        <w:rPr>
-          <w:rFonts w:ascii="Consolas" w:hAnsi="Consolas" w:cs="Consolas"/>
-          <w:color w:val="0000FF"/>
+          <w:color w:val="000000"/>
+          <w:sz w:val="18"/>
+          <w:szCs w:val="18"/>
+        </w:rPr>
+      </w:pPr>
+      <w:r>
+        <w:rPr>
+          <w:rFonts w:ascii="Consolas" w:hAnsi="Consolas" w:cs="Consolas"/>
+          <w:color w:val="000000"/>
           <w:sz w:val="18"/>
           <w:szCs w:val="18"/>
         </w:rPr>
@@ -4125,89 +4274,19 @@
         <w:ind w:left="1080"/>
         <w:rPr>
           <w:rFonts w:ascii="Consolas" w:hAnsi="Consolas" w:cs="Consolas"/>
-          <w:sz w:val="18"/>
-          <w:szCs w:val="18"/>
-        </w:rPr>
-      </w:pPr>
-      <w:proofErr w:type="spellStart"/>
-      <w:r>
-        <w:rPr>
-          <w:rFonts w:ascii="Consolas" w:hAnsi="Consolas" w:cs="Consolas"/>
-          <w:color w:val="0000FF"/>
-          <w:sz w:val="18"/>
-          <w:szCs w:val="18"/>
-        </w:rPr>
-        <w:t>foreach</w:t>
-      </w:r>
-      <w:proofErr w:type="spellEnd"/>
-      <w:r>
-        <w:rPr>
-          <w:rFonts w:ascii="Consolas" w:hAnsi="Consolas" w:cs="Consolas"/>
-          <w:color w:val="000000"/>
-          <w:sz w:val="18"/>
-          <w:szCs w:val="18"/>
-        </w:rPr>
-        <w:t xml:space="preserve"> (</w:t>
-      </w:r>
-      <w:proofErr w:type="spellStart"/>
-      <w:r>
-        <w:rPr>
-          <w:rFonts w:ascii="Consolas" w:hAnsi="Consolas" w:cs="Consolas"/>
-          <w:color w:val="0000FF"/>
-          <w:sz w:val="18"/>
-          <w:szCs w:val="18"/>
-        </w:rPr>
-        <w:t>var</w:t>
-      </w:r>
-      <w:proofErr w:type="spellEnd"/>
-      <w:r>
-        <w:rPr>
-          <w:rFonts w:ascii="Consolas" w:hAnsi="Consolas" w:cs="Consolas"/>
-          <w:color w:val="000000"/>
-          <w:sz w:val="18"/>
-          <w:szCs w:val="18"/>
-        </w:rPr>
-        <w:t xml:space="preserve"> item </w:t>
-      </w:r>
-      <w:r>
-        <w:rPr>
-          <w:rFonts w:ascii="Consolas" w:hAnsi="Consolas" w:cs="Consolas"/>
-          <w:color w:val="0000FF"/>
-          <w:sz w:val="18"/>
-          <w:szCs w:val="18"/>
-        </w:rPr>
-        <w:t>in</w:t>
-      </w:r>
-      <w:r>
-        <w:rPr>
-          <w:rFonts w:ascii="Consolas" w:hAnsi="Consolas" w:cs="Consolas"/>
-          <w:color w:val="000000"/>
-          <w:sz w:val="18"/>
-          <w:szCs w:val="18"/>
-        </w:rPr>
-        <w:t xml:space="preserve"> </w:t>
-      </w:r>
-      <w:proofErr w:type="spellStart"/>
-      <w:proofErr w:type="gramStart"/>
-      <w:r>
-        <w:rPr>
-          <w:rFonts w:ascii="Consolas" w:hAnsi="Consolas" w:cs="Consolas"/>
-          <w:color w:val="000000"/>
-          <w:sz w:val="18"/>
-          <w:szCs w:val="18"/>
-        </w:rPr>
-        <w:t>cart.CartItems</w:t>
-      </w:r>
-      <w:proofErr w:type="spellEnd"/>
-      <w:proofErr w:type="gramEnd"/>
-      <w:r>
-        <w:rPr>
-          <w:rFonts w:ascii="Consolas" w:hAnsi="Consolas" w:cs="Consolas"/>
-          <w:color w:val="000000"/>
-          <w:sz w:val="18"/>
-          <w:szCs w:val="18"/>
-        </w:rPr>
-        <w:t>)</w:t>
+          <w:color w:val="007200"/>
+          <w:sz w:val="18"/>
+          <w:szCs w:val="18"/>
+        </w:rPr>
+      </w:pPr>
+      <w:r>
+        <w:rPr>
+          <w:rFonts w:ascii="Consolas" w:hAnsi="Consolas" w:cs="Consolas"/>
+          <w:color w:val="007200"/>
+          <w:sz w:val="18"/>
+          <w:szCs w:val="18"/>
+        </w:rPr>
+        <w:t>// update the cart total with the tax amount</w:t>
       </w:r>
     </w:p>
     <w:p>
@@ -4217,234 +4296,11 @@
         <w:ind w:left="1080"/>
         <w:rPr>
           <w:rFonts w:ascii="Consolas" w:hAnsi="Consolas" w:cs="Consolas"/>
-          <w:color w:val="000000"/>
-          <w:sz w:val="18"/>
-          <w:szCs w:val="18"/>
-        </w:rPr>
-      </w:pPr>
-      <w:r>
-        <w:rPr>
-          <w:rFonts w:ascii="Consolas" w:hAnsi="Consolas" w:cs="Consolas"/>
-          <w:color w:val="000000"/>
-          <w:sz w:val="18"/>
-          <w:szCs w:val="18"/>
-        </w:rPr>
-        <w:t>{</w:t>
-      </w:r>
-    </w:p>
-    <w:p>
-      <w:pPr>
-        <w:pStyle w:val="NormalWeb"/>
-        <w:spacing w:before="0" w:beforeAutospacing="0" w:after="0" w:afterAutospacing="0"/>
-        <w:ind w:left="1620"/>
-        <w:rPr>
-          <w:rFonts w:ascii="Consolas" w:hAnsi="Consolas" w:cs="Consolas"/>
-          <w:sz w:val="18"/>
-          <w:szCs w:val="18"/>
-        </w:rPr>
-      </w:pPr>
-      <w:proofErr w:type="spellStart"/>
-      <w:proofErr w:type="gramStart"/>
-      <w:r>
-        <w:rPr>
-          <w:rFonts w:ascii="Consolas" w:hAnsi="Consolas" w:cs="Consolas"/>
-          <w:color w:val="000000"/>
-          <w:sz w:val="18"/>
-          <w:szCs w:val="18"/>
-        </w:rPr>
-        <w:t>cart.TaxAmount</w:t>
-      </w:r>
-      <w:proofErr w:type="spellEnd"/>
-      <w:proofErr w:type="gramEnd"/>
-      <w:r>
-        <w:rPr>
-          <w:rFonts w:ascii="Consolas" w:hAnsi="Consolas" w:cs="Consolas"/>
-          <w:color w:val="000000"/>
-          <w:sz w:val="18"/>
-          <w:szCs w:val="18"/>
-        </w:rPr>
-        <w:t xml:space="preserve"> += </w:t>
-      </w:r>
-      <w:proofErr w:type="spellStart"/>
-      <w:r>
-        <w:rPr>
-          <w:rFonts w:ascii="Consolas" w:hAnsi="Consolas" w:cs="Consolas"/>
-          <w:color w:val="000000"/>
-          <w:sz w:val="18"/>
-          <w:szCs w:val="18"/>
-        </w:rPr>
-        <w:t>Math.Round</w:t>
-      </w:r>
-      <w:proofErr w:type="spellEnd"/>
-      <w:r>
-        <w:rPr>
-          <w:rFonts w:ascii="Consolas" w:hAnsi="Consolas" w:cs="Consolas"/>
-          <w:color w:val="000000"/>
-          <w:sz w:val="18"/>
-          <w:szCs w:val="18"/>
-        </w:rPr>
-        <w:t>(</w:t>
-      </w:r>
-      <w:proofErr w:type="spellStart"/>
-      <w:r>
-        <w:rPr>
-          <w:rFonts w:ascii="Consolas" w:hAnsi="Consolas" w:cs="Consolas"/>
-          <w:color w:val="000000"/>
-          <w:sz w:val="18"/>
-          <w:szCs w:val="18"/>
-        </w:rPr>
-        <w:t>item.ExtendedPrice</w:t>
-      </w:r>
-      <w:proofErr w:type="spellEnd"/>
-      <w:r>
-        <w:rPr>
-          <w:rFonts w:ascii="Consolas" w:hAnsi="Consolas" w:cs="Consolas"/>
-          <w:color w:val="000000"/>
-          <w:sz w:val="18"/>
-          <w:szCs w:val="18"/>
-        </w:rPr>
-        <w:t xml:space="preserve"> * </w:t>
-      </w:r>
-      <w:proofErr w:type="spellStart"/>
-      <w:r>
-        <w:rPr>
-          <w:rFonts w:ascii="Consolas" w:hAnsi="Consolas" w:cs="Consolas"/>
-          <w:color w:val="000000"/>
-          <w:sz w:val="18"/>
-          <w:szCs w:val="18"/>
-        </w:rPr>
-        <w:t>taxRate</w:t>
-      </w:r>
-      <w:proofErr w:type="spellEnd"/>
-      <w:r>
-        <w:rPr>
-          <w:rFonts w:ascii="Consolas" w:hAnsi="Consolas" w:cs="Consolas"/>
-          <w:color w:val="000000"/>
-          <w:sz w:val="18"/>
-          <w:szCs w:val="18"/>
-        </w:rPr>
-        <w:t xml:space="preserve">, </w:t>
-      </w:r>
-      <w:r>
-        <w:rPr>
-          <w:rFonts w:ascii="Consolas" w:hAnsi="Consolas" w:cs="Consolas"/>
-          <w:color w:val="007200"/>
-          <w:sz w:val="18"/>
-          <w:szCs w:val="18"/>
-        </w:rPr>
-        <w:t>2</w:t>
-      </w:r>
-      <w:r>
-        <w:rPr>
-          <w:rFonts w:ascii="Consolas" w:hAnsi="Consolas" w:cs="Consolas"/>
-          <w:color w:val="000000"/>
-          <w:sz w:val="18"/>
-          <w:szCs w:val="18"/>
-        </w:rPr>
-        <w:t xml:space="preserve">); </w:t>
-      </w:r>
-    </w:p>
-    <w:p>
-      <w:pPr>
-        <w:pStyle w:val="NormalWeb"/>
-        <w:spacing w:before="0" w:beforeAutospacing="0" w:after="0" w:afterAutospacing="0"/>
-        <w:ind w:left="1620"/>
-        <w:rPr>
-          <w:rFonts w:ascii="Consolas" w:hAnsi="Consolas" w:cs="Consolas"/>
-          <w:color w:val="007200"/>
-          <w:sz w:val="18"/>
-          <w:szCs w:val="18"/>
-        </w:rPr>
-      </w:pPr>
-      <w:r>
-        <w:rPr>
-          <w:rFonts w:ascii="Consolas" w:hAnsi="Consolas" w:cs="Consolas"/>
-          <w:color w:val="007200"/>
-          <w:sz w:val="18"/>
-          <w:szCs w:val="18"/>
-        </w:rPr>
-        <w:t>// just assuming 7% tax for everything for now</w:t>
-      </w:r>
-    </w:p>
-    <w:p>
-      <w:pPr>
-        <w:pStyle w:val="NormalWeb"/>
-        <w:spacing w:before="0" w:beforeAutospacing="0" w:after="0" w:afterAutospacing="0"/>
-        <w:ind w:left="1080"/>
-        <w:rPr>
-          <w:rFonts w:ascii="Consolas" w:hAnsi="Consolas" w:cs="Consolas"/>
-          <w:color w:val="000000"/>
-          <w:sz w:val="18"/>
-          <w:szCs w:val="18"/>
-        </w:rPr>
-      </w:pPr>
-      <w:r>
-        <w:rPr>
-          <w:rFonts w:ascii="Consolas" w:hAnsi="Consolas" w:cs="Consolas"/>
-          <w:color w:val="000000"/>
-          <w:sz w:val="18"/>
-          <w:szCs w:val="18"/>
-        </w:rPr>
-        <w:t>}</w:t>
-      </w:r>
-    </w:p>
-    <w:p>
-      <w:pPr>
-        <w:pStyle w:val="NormalWeb"/>
-        <w:spacing w:before="0" w:beforeAutospacing="0" w:after="0" w:afterAutospacing="0"/>
-        <w:ind w:left="1080"/>
-        <w:rPr>
-          <w:rFonts w:ascii="Consolas" w:hAnsi="Consolas" w:cs="Consolas"/>
-          <w:color w:val="000000"/>
-          <w:sz w:val="18"/>
-          <w:szCs w:val="18"/>
-        </w:rPr>
-      </w:pPr>
-      <w:r>
-        <w:rPr>
-          <w:rFonts w:ascii="Consolas" w:hAnsi="Consolas" w:cs="Consolas"/>
-          <w:color w:val="000000"/>
-          <w:sz w:val="18"/>
-          <w:szCs w:val="18"/>
-        </w:rPr>
-        <w:t> </w:t>
-      </w:r>
-    </w:p>
-    <w:p>
-      <w:pPr>
-        <w:pStyle w:val="NormalWeb"/>
-        <w:spacing w:before="0" w:beforeAutospacing="0" w:after="0" w:afterAutospacing="0"/>
-        <w:ind w:left="1080"/>
-        <w:rPr>
-          <w:rFonts w:ascii="Consolas" w:hAnsi="Consolas" w:cs="Consolas"/>
-          <w:color w:val="007200"/>
-          <w:sz w:val="18"/>
-          <w:szCs w:val="18"/>
-        </w:rPr>
-      </w:pPr>
-      <w:r>
-        <w:rPr>
-          <w:rFonts w:ascii="Consolas" w:hAnsi="Consolas" w:cs="Consolas"/>
-          <w:color w:val="007200"/>
-          <w:sz w:val="18"/>
-          <w:szCs w:val="18"/>
-        </w:rPr>
-        <w:t>// update the cart total with the tax amount</w:t>
-      </w:r>
-    </w:p>
-    <w:p>
-      <w:pPr>
-        <w:pStyle w:val="NormalWeb"/>
-        <w:spacing w:before="0" w:beforeAutospacing="0" w:after="0" w:afterAutospacing="0"/>
-        <w:ind w:left="1080"/>
-        <w:rPr>
-          <w:rFonts w:ascii="Consolas" w:hAnsi="Consolas" w:cs="Consolas"/>
-          <w:sz w:val="18"/>
-          <w:szCs w:val="18"/>
-        </w:rPr>
-      </w:pPr>
-      <w:proofErr w:type="spellStart"/>
-      <w:proofErr w:type="gramStart"/>
+          <w:sz w:val="18"/>
+          <w:szCs w:val="18"/>
+        </w:rPr>
+      </w:pPr>
+      <w:proofErr w:type="spellStart"/>
       <w:r>
         <w:rPr>
           <w:rFonts w:ascii="Consolas" w:hAnsi="Consolas" w:cs="Consolas"/>
@@ -4455,7 +4311,6 @@
         <w:t>cart.Total</w:t>
       </w:r>
       <w:proofErr w:type="spellEnd"/>
-      <w:proofErr w:type="gramEnd"/>
       <w:r>
         <w:rPr>
           <w:rFonts w:ascii="Consolas" w:hAnsi="Consolas" w:cs="Consolas"/>
@@ -4710,23 +4565,7 @@
           <w:sz w:val="22"/>
           <w:szCs w:val="22"/>
         </w:rPr>
-        <w:t xml:space="preserve">This activity shows how to extend our existing reference implementation by calling a 3rd party library to do sales tax calculations. This example also shows how </w:t>
-      </w:r>
-      <w:r>
-        <w:rPr>
-          <w:rFonts w:ascii="Calibri" w:hAnsi="Calibri" w:cs="Calibri"/>
-          <w:sz w:val="22"/>
-          <w:szCs w:val="22"/>
-        </w:rPr>
-        <w:t>volatility-based</w:t>
-      </w:r>
-      <w:r>
-        <w:rPr>
-          <w:rFonts w:ascii="Calibri" w:hAnsi="Calibri" w:cs="Calibri"/>
-          <w:sz w:val="22"/>
-          <w:szCs w:val="22"/>
-        </w:rPr>
-        <w:t xml:space="preserve"> decomposition helps to prevent a simple change from exploding through all of the source. The only existing code that changed was the </w:t>
+        <w:t xml:space="preserve">This activity shows how to extend our existing reference implementation by calling a 3rd party library to do sales tax calculations. This example also shows how volatility-based decomposition helps to prevent a simple change from exploding through all of the source. The only existing code that changed was the </w:t>
       </w:r>
       <w:proofErr w:type="spellStart"/>
       <w:r>

</xml_diff>

<commit_message>
update document for sales tax activity
</commit_message>
<xml_diff>
--- a/Activities/Sales Tax Activity.docx
+++ b/Activities/Sales Tax Activity.docx
@@ -386,43 +386,85 @@
           <w:szCs w:val="22"/>
         </w:rPr>
       </w:pPr>
-      <w:r>
-        <w:rPr>
-          <w:rFonts w:ascii="Calibri" w:hAnsi="Calibri" w:cs="Calibri"/>
+    </w:p>
+    <w:p>
+      <w:pPr>
+        <w:pStyle w:val="NormalWeb"/>
+        <w:spacing w:before="0" w:beforeAutospacing="0" w:after="0" w:afterAutospacing="0"/>
+        <w:rPr>
+          <w:rFonts w:ascii="Calibri" w:hAnsi="Calibri" w:cs="Calibri"/>
+          <w:sz w:val="22"/>
+          <w:szCs w:val="22"/>
+        </w:rPr>
+      </w:pPr>
+    </w:p>
+    <w:p>
+      <w:pPr>
+        <w:pStyle w:val="NormalWeb"/>
+        <w:spacing w:before="0" w:beforeAutospacing="0" w:after="0" w:afterAutospacing="0"/>
+        <w:rPr>
+          <w:rFonts w:ascii="Calibri" w:hAnsi="Calibri" w:cs="Calibri"/>
+          <w:sz w:val="22"/>
+          <w:szCs w:val="22"/>
+        </w:rPr>
+      </w:pPr>
+    </w:p>
+    <w:p>
+      <w:pPr>
+        <w:pStyle w:val="NormalWeb"/>
+        <w:spacing w:before="0" w:beforeAutospacing="0" w:after="0" w:afterAutospacing="0"/>
+        <w:rPr>
+          <w:rFonts w:ascii="Calibri" w:hAnsi="Calibri" w:cs="Calibri"/>
+          <w:sz w:val="22"/>
+          <w:szCs w:val="22"/>
+        </w:rPr>
+      </w:pPr>
+    </w:p>
+    <w:p>
+      <w:pPr>
+        <w:pStyle w:val="NormalWeb"/>
+        <w:spacing w:before="0" w:beforeAutospacing="0" w:after="0" w:afterAutospacing="0"/>
+        <w:rPr>
+          <w:rFonts w:ascii="Calibri" w:hAnsi="Calibri" w:cs="Calibri"/>
+          <w:sz w:val="22"/>
+          <w:szCs w:val="22"/>
+        </w:rPr>
+      </w:pPr>
+    </w:p>
+    <w:p>
+      <w:pPr>
+        <w:pStyle w:val="NormalWeb"/>
+        <w:spacing w:before="0" w:beforeAutospacing="0" w:after="0" w:afterAutospacing="0"/>
+        <w:rPr>
+          <w:rFonts w:ascii="Calibri" w:hAnsi="Calibri" w:cs="Calibri"/>
+          <w:sz w:val="22"/>
+          <w:szCs w:val="22"/>
+        </w:rPr>
+      </w:pPr>
+    </w:p>
+    <w:p>
+      <w:pPr>
+        <w:pStyle w:val="NormalWeb"/>
+        <w:spacing w:before="0" w:beforeAutospacing="0" w:after="0" w:afterAutospacing="0"/>
+        <w:rPr>
+          <w:rFonts w:ascii="Calibri" w:hAnsi="Calibri" w:cs="Calibri"/>
+          <w:sz w:val="22"/>
+          <w:szCs w:val="22"/>
+        </w:rPr>
+      </w:pPr>
+      <w:r>
+        <w:rPr>
+          <w:rFonts w:ascii="Calibri" w:hAnsi="Calibri" w:cs="Calibri"/>
+          <w:noProof/>
           <w:sz w:val="22"/>
           <w:szCs w:val="22"/>
         </w:rPr>
         <w:lastRenderedPageBreak/>
-        <w:fldChar w:fldCharType="begin"/>
-      </w:r>
-      <w:r>
-        <w:rPr>
-          <w:rFonts w:ascii="Calibri" w:hAnsi="Calibri" w:cs="Calibri"/>
-          <w:sz w:val="22"/>
-          <w:szCs w:val="22"/>
-        </w:rPr>
-        <w:instrText xml:space="preserve"> INCLUDEPICTURE "/var/folders/wn/q7cwr13d2jn9xgj2tl77vmzh0000gn/T/com.microsoft.Word/WebArchiveCopyPasteTempFiles/cid15B09E9C-DAD0-9E4E-9CBD-80B4A263E489.png" \* MERGEFORMATINET </w:instrText>
-      </w:r>
-      <w:r>
-        <w:rPr>
-          <w:rFonts w:ascii="Calibri" w:hAnsi="Calibri" w:cs="Calibri"/>
-          <w:sz w:val="22"/>
-          <w:szCs w:val="22"/>
-        </w:rPr>
-        <w:fldChar w:fldCharType="separate"/>
-      </w:r>
-      <w:r>
-        <w:rPr>
-          <w:rFonts w:ascii="Calibri" w:hAnsi="Calibri" w:cs="Calibri"/>
-          <w:noProof/>
-          <w:sz w:val="22"/>
-          <w:szCs w:val="22"/>
-        </w:rPr>
         <w:drawing>
           <wp:inline distT="0" distB="0" distL="0" distR="0">
-            <wp:extent cx="4551110" cy="3291576"/>
-            <wp:effectExtent l="0" t="0" r="0" b="0"/>
-            <wp:docPr id="2" name="Picture 2" descr="/var/folders/wn/q7cwr13d2jn9xgj2tl77vmzh0000gn/T/com.microsoft.Word/WebArchiveCopyPasteTempFiles/cid15B09E9C-DAD0-9E4E-9CBD-80B4A263E489.png"/>
+            <wp:extent cx="4031311" cy="3326693"/>
+            <wp:effectExtent l="0" t="0" r="0" b="1270"/>
+            <wp:docPr id="4" name="Picture 4"/>
             <wp:cNvGraphicFramePr>
               <a:graphicFrameLocks xmlns:a="http://schemas.openxmlformats.org/drawingml/2006/main" noChangeAspect="1"/>
             </wp:cNvGraphicFramePr>
@@ -430,36 +472,29 @@
               <a:graphicData uri="http://schemas.openxmlformats.org/drawingml/2006/picture">
                 <pic:pic xmlns:pic="http://schemas.openxmlformats.org/drawingml/2006/picture">
                   <pic:nvPicPr>
-                    <pic:cNvPr id="0" name="Picture 2" descr="/var/folders/wn/q7cwr13d2jn9xgj2tl77vmzh0000gn/T/com.microsoft.Word/WebArchiveCopyPasteTempFiles/cid15B09E9C-DAD0-9E4E-9CBD-80B4A263E489.png"/>
-                    <pic:cNvPicPr>
-                      <a:picLocks noChangeAspect="1" noChangeArrowheads="1"/>
-                    </pic:cNvPicPr>
+                    <pic:cNvPr id="4" name="Screen Shot 2018-03-28 at 9.15.02 AM.png"/>
+                    <pic:cNvPicPr/>
                   </pic:nvPicPr>
                   <pic:blipFill>
-                    <a:blip r:embed="rId5" cstate="print">
+                    <a:blip r:embed="rId5">
                       <a:extLst>
                         <a:ext uri="{28A0092B-C50C-407E-A947-70E740481C1C}">
                           <a14:useLocalDpi xmlns:a14="http://schemas.microsoft.com/office/drawing/2010/main" val="0"/>
                         </a:ext>
                       </a:extLst>
                     </a:blip>
-                    <a:srcRect/>
                     <a:stretch>
                       <a:fillRect/>
                     </a:stretch>
                   </pic:blipFill>
-                  <pic:spPr bwMode="auto">
+                  <pic:spPr>
                     <a:xfrm>
                       <a:off x="0" y="0"/>
-                      <a:ext cx="4564386" cy="3301178"/>
+                      <a:ext cx="4048437" cy="3340825"/>
                     </a:xfrm>
                     <a:prstGeom prst="rect">
                       <a:avLst/>
                     </a:prstGeom>
-                    <a:noFill/>
-                    <a:ln>
-                      <a:noFill/>
-                    </a:ln>
                   </pic:spPr>
                 </pic:pic>
               </a:graphicData>
@@ -467,14 +502,6 @@
           </wp:inline>
         </w:drawing>
       </w:r>
-      <w:r>
-        <w:rPr>
-          <w:rFonts w:ascii="Calibri" w:hAnsi="Calibri" w:cs="Calibri"/>
-          <w:sz w:val="22"/>
-          <w:szCs w:val="22"/>
-        </w:rPr>
-        <w:fldChar w:fldCharType="end"/>
-      </w:r>
     </w:p>
     <w:p>
       <w:pPr>
@@ -511,6 +538,43 @@
           <w:sz w:val="22"/>
           <w:szCs w:val="22"/>
         </w:rPr>
+        <w:t xml:space="preserve">To make this change we will add a new accessor into our system, a </w:t>
+      </w:r>
+      <w:proofErr w:type="spellStart"/>
+      <w:r>
+        <w:rPr>
+          <w:rFonts w:ascii="Calibri" w:hAnsi="Calibri" w:cs="Calibri"/>
+          <w:sz w:val="22"/>
+          <w:szCs w:val="22"/>
+        </w:rPr>
+        <w:t>TaxRateAccessor</w:t>
+      </w:r>
+      <w:proofErr w:type="spellEnd"/>
+      <w:r>
+        <w:rPr>
+          <w:rFonts w:ascii="Calibri" w:hAnsi="Calibri" w:cs="Calibri"/>
+          <w:sz w:val="22"/>
+          <w:szCs w:val="22"/>
+        </w:rPr>
+        <w:t>. This accessor will call our 3rd party library to get the sales tax. In a real system this would probably be a web call to another system.</w:t>
+      </w:r>
+    </w:p>
+    <w:p>
+      <w:pPr>
+        <w:pStyle w:val="NormalWeb"/>
+        <w:spacing w:before="0" w:beforeAutospacing="0" w:after="0" w:afterAutospacing="0"/>
+        <w:rPr>
+          <w:rFonts w:ascii="Calibri" w:hAnsi="Calibri" w:cs="Calibri"/>
+          <w:sz w:val="22"/>
+          <w:szCs w:val="22"/>
+        </w:rPr>
+      </w:pPr>
+      <w:r>
+        <w:rPr>
+          <w:rFonts w:ascii="Calibri" w:hAnsi="Calibri" w:cs="Calibri"/>
+          <w:sz w:val="22"/>
+          <w:szCs w:val="22"/>
+        </w:rPr>
         <w:t> </w:t>
       </w:r>
     </w:p>
@@ -530,62 +594,6 @@
           <w:sz w:val="22"/>
           <w:szCs w:val="22"/>
         </w:rPr>
-        <w:t xml:space="preserve">To make this change we will add a new accessor into our system, a </w:t>
-      </w:r>
-      <w:proofErr w:type="spellStart"/>
-      <w:r>
-        <w:rPr>
-          <w:rFonts w:ascii="Calibri" w:hAnsi="Calibri" w:cs="Calibri"/>
-          <w:sz w:val="22"/>
-          <w:szCs w:val="22"/>
-        </w:rPr>
-        <w:t>SalesTaxRuleAccessor</w:t>
-      </w:r>
-      <w:proofErr w:type="spellEnd"/>
-      <w:r>
-        <w:rPr>
-          <w:rFonts w:ascii="Calibri" w:hAnsi="Calibri" w:cs="Calibri"/>
-          <w:sz w:val="22"/>
-          <w:szCs w:val="22"/>
-        </w:rPr>
-        <w:t>. This accessor will call our 3rd party library to get the sales tax. In a real system this would probably be a web call to another system.</w:t>
-      </w:r>
-    </w:p>
-    <w:p>
-      <w:pPr>
-        <w:pStyle w:val="NormalWeb"/>
-        <w:spacing w:before="0" w:beforeAutospacing="0" w:after="0" w:afterAutospacing="0"/>
-        <w:rPr>
-          <w:rFonts w:ascii="Calibri" w:hAnsi="Calibri" w:cs="Calibri"/>
-          <w:sz w:val="22"/>
-          <w:szCs w:val="22"/>
-        </w:rPr>
-      </w:pPr>
-      <w:r>
-        <w:rPr>
-          <w:rFonts w:ascii="Calibri" w:hAnsi="Calibri" w:cs="Calibri"/>
-          <w:sz w:val="22"/>
-          <w:szCs w:val="22"/>
-        </w:rPr>
-        <w:t> </w:t>
-      </w:r>
-    </w:p>
-    <w:p>
-      <w:pPr>
-        <w:pStyle w:val="NormalWeb"/>
-        <w:spacing w:before="0" w:beforeAutospacing="0" w:after="0" w:afterAutospacing="0"/>
-        <w:rPr>
-          <w:rFonts w:ascii="Calibri" w:hAnsi="Calibri" w:cs="Calibri"/>
-          <w:sz w:val="22"/>
-          <w:szCs w:val="22"/>
-        </w:rPr>
-      </w:pPr>
-      <w:r>
-        <w:rPr>
-          <w:rFonts w:ascii="Calibri" w:hAnsi="Calibri" w:cs="Calibri"/>
-          <w:sz w:val="22"/>
-          <w:szCs w:val="22"/>
-        </w:rPr>
         <w:t xml:space="preserve">We will have to load the </w:t>
       </w:r>
       <w:proofErr w:type="spellStart"/>
@@ -642,16 +650,14 @@
         </w:rPr>
         <w:t xml:space="preserve"> library work, well </w:t>
       </w:r>
-      <w:proofErr w:type="spellStart"/>
-      <w:r>
-        <w:rPr>
-          <w:rFonts w:ascii="Calibri" w:hAnsi="Calibri" w:cs="Calibri"/>
-          <w:sz w:val="22"/>
-          <w:szCs w:val="22"/>
-        </w:rPr>
-        <w:t>lets</w:t>
-      </w:r>
-      <w:proofErr w:type="spellEnd"/>
+      <w:r>
+        <w:rPr>
+          <w:rFonts w:ascii="Calibri" w:hAnsi="Calibri" w:cs="Calibri"/>
+          <w:sz w:val="22"/>
+          <w:szCs w:val="22"/>
+        </w:rPr>
+        <w:t>let’s</w:t>
+      </w:r>
       <w:r>
         <w:rPr>
           <w:rFonts w:ascii="Calibri" w:hAnsi="Calibri" w:cs="Calibri"/>
@@ -757,9 +763,9 @@
           <w:sz w:val="20"/>
           <w:szCs w:val="20"/>
         </w:rPr>
-        <w:t>USATaxer_Initialized</w:t>
-      </w:r>
-      <w:proofErr w:type="spellEnd"/>
+        <w:t>USATaxer_</w:t>
+      </w:r>
+      <w:proofErr w:type="gramStart"/>
       <w:r>
         <w:rPr>
           <w:rFonts w:ascii="Consolas" w:hAnsi="Consolas" w:cs="Consolas"/>
@@ -767,7 +773,27 @@
           <w:sz w:val="20"/>
           <w:szCs w:val="20"/>
         </w:rPr>
-        <w:t>()</w:t>
+        <w:t>Initialized</w:t>
+      </w:r>
+      <w:proofErr w:type="spellEnd"/>
+      <w:r>
+        <w:rPr>
+          <w:rFonts w:ascii="Consolas" w:hAnsi="Consolas" w:cs="Consolas"/>
+          <w:color w:val="000000"/>
+          <w:sz w:val="20"/>
+          <w:szCs w:val="20"/>
+        </w:rPr>
+        <w:t>(</w:t>
+      </w:r>
+      <w:proofErr w:type="gramEnd"/>
+      <w:r>
+        <w:rPr>
+          <w:rFonts w:ascii="Consolas" w:hAnsi="Consolas" w:cs="Consolas"/>
+          <w:color w:val="000000"/>
+          <w:sz w:val="20"/>
+          <w:szCs w:val="20"/>
+        </w:rPr>
+        <w:t>)</w:t>
       </w:r>
     </w:p>
     <w:p>
@@ -849,6 +875,7 @@
         <w:t xml:space="preserve"> </w:t>
       </w:r>
       <w:proofErr w:type="spellStart"/>
+      <w:proofErr w:type="gramStart"/>
       <w:r>
         <w:rPr>
           <w:rFonts w:ascii="Consolas" w:hAnsi="Consolas" w:cs="Consolas"/>
@@ -866,7 +893,17 @@
           <w:sz w:val="20"/>
           <w:szCs w:val="20"/>
         </w:rPr>
-        <w:t>();</w:t>
+        <w:t>(</w:t>
+      </w:r>
+      <w:proofErr w:type="gramEnd"/>
+      <w:r>
+        <w:rPr>
+          <w:rFonts w:ascii="Consolas" w:hAnsi="Consolas" w:cs="Consolas"/>
+          <w:color w:val="000000"/>
+          <w:sz w:val="20"/>
+          <w:szCs w:val="20"/>
+        </w:rPr>
+        <w:t>);</w:t>
       </w:r>
     </w:p>
     <w:p>
@@ -889,6 +926,7 @@
         <w:t xml:space="preserve">    </w:t>
       </w:r>
       <w:proofErr w:type="spellStart"/>
+      <w:proofErr w:type="gramStart"/>
       <w:r>
         <w:rPr>
           <w:rFonts w:ascii="Consolas" w:hAnsi="Consolas" w:cs="Consolas"/>
@@ -899,6 +937,7 @@
         <w:t>taxer.Init</w:t>
       </w:r>
       <w:proofErr w:type="spellEnd"/>
+      <w:proofErr w:type="gramEnd"/>
       <w:r>
         <w:rPr>
           <w:rFonts w:ascii="Consolas" w:hAnsi="Consolas" w:cs="Consolas"/>
@@ -987,6 +1026,7 @@
         <w:t xml:space="preserve">m, </w:t>
       </w:r>
       <w:proofErr w:type="spellStart"/>
+      <w:proofErr w:type="gramStart"/>
       <w:r>
         <w:rPr>
           <w:rFonts w:ascii="Consolas" w:hAnsi="Consolas" w:cs="Consolas"/>
@@ -997,6 +1037,7 @@
         <w:t>taxer.Rate</w:t>
       </w:r>
       <w:proofErr w:type="spellEnd"/>
+      <w:proofErr w:type="gramEnd"/>
       <w:r>
         <w:rPr>
           <w:rFonts w:ascii="Consolas" w:hAnsi="Consolas" w:cs="Consolas"/>
@@ -1102,6 +1143,7 @@
         <w:t xml:space="preserve">m, </w:t>
       </w:r>
       <w:proofErr w:type="spellStart"/>
+      <w:proofErr w:type="gramStart"/>
       <w:r>
         <w:rPr>
           <w:rFonts w:ascii="Consolas" w:hAnsi="Consolas" w:cs="Consolas"/>
@@ -1112,6 +1154,7 @@
         <w:t>taxer.Rate</w:t>
       </w:r>
       <w:proofErr w:type="spellEnd"/>
+      <w:proofErr w:type="gramEnd"/>
       <w:r>
         <w:rPr>
           <w:rFonts w:ascii="Consolas" w:hAnsi="Consolas" w:cs="Consolas"/>
@@ -1440,6 +1483,7 @@
         <w:t xml:space="preserve"> </w:t>
       </w:r>
       <w:proofErr w:type="spellStart"/>
+      <w:proofErr w:type="gramStart"/>
       <w:r>
         <w:rPr>
           <w:rFonts w:ascii="Consolas" w:hAnsi="Consolas" w:cs="Consolas"/>
@@ -1457,7 +1501,17 @@
           <w:sz w:val="18"/>
           <w:szCs w:val="18"/>
         </w:rPr>
-        <w:t xml:space="preserve"> : </w:t>
+        <w:t xml:space="preserve"> :</w:t>
+      </w:r>
+      <w:proofErr w:type="gramEnd"/>
+      <w:r>
+        <w:rPr>
+          <w:rFonts w:ascii="Consolas" w:hAnsi="Consolas" w:cs="Consolas"/>
+          <w:color w:val="000000"/>
+          <w:sz w:val="18"/>
+          <w:szCs w:val="18"/>
+        </w:rPr>
+        <w:t xml:space="preserve"> </w:t>
       </w:r>
       <w:proofErr w:type="spellStart"/>
       <w:r>
@@ -1519,7 +1573,27 @@
           <w:sz w:val="18"/>
           <w:szCs w:val="18"/>
         </w:rPr>
-        <w:t xml:space="preserve"> Rate(Address address);</w:t>
+        <w:t xml:space="preserve"> </w:t>
+      </w:r>
+      <w:proofErr w:type="gramStart"/>
+      <w:r>
+        <w:rPr>
+          <w:rFonts w:ascii="Consolas" w:hAnsi="Consolas" w:cs="Consolas"/>
+          <w:color w:val="000000"/>
+          <w:sz w:val="18"/>
+          <w:szCs w:val="18"/>
+        </w:rPr>
+        <w:t>Rate(</w:t>
+      </w:r>
+      <w:proofErr w:type="gramEnd"/>
+      <w:r>
+        <w:rPr>
+          <w:rFonts w:ascii="Consolas" w:hAnsi="Consolas" w:cs="Consolas"/>
+          <w:color w:val="000000"/>
+          <w:sz w:val="18"/>
+          <w:szCs w:val="18"/>
+        </w:rPr>
+        <w:t>Address address);</w:t>
       </w:r>
     </w:p>
     <w:p>
@@ -1593,6 +1667,7 @@
         <w:t xml:space="preserve"> </w:t>
       </w:r>
       <w:proofErr w:type="spellStart"/>
+      <w:proofErr w:type="gramStart"/>
       <w:r>
         <w:rPr>
           <w:rFonts w:ascii="Consolas" w:hAnsi="Consolas" w:cs="Consolas"/>
@@ -1610,7 +1685,17 @@
           <w:sz w:val="18"/>
           <w:szCs w:val="18"/>
         </w:rPr>
-        <w:t xml:space="preserve"> : </w:t>
+        <w:t xml:space="preserve"> :</w:t>
+      </w:r>
+      <w:proofErr w:type="gramEnd"/>
+      <w:r>
+        <w:rPr>
+          <w:rFonts w:ascii="Consolas" w:hAnsi="Consolas" w:cs="Consolas"/>
+          <w:color w:val="000000"/>
+          <w:sz w:val="18"/>
+          <w:szCs w:val="18"/>
+        </w:rPr>
+        <w:t xml:space="preserve"> </w:t>
       </w:r>
       <w:proofErr w:type="spellStart"/>
       <w:r>
@@ -1692,7 +1777,27 @@
           <w:sz w:val="18"/>
           <w:szCs w:val="18"/>
         </w:rPr>
-        <w:t xml:space="preserve"> Rate(Address address)</w:t>
+        <w:t xml:space="preserve"> </w:t>
+      </w:r>
+      <w:proofErr w:type="gramStart"/>
+      <w:r>
+        <w:rPr>
+          <w:rFonts w:ascii="Consolas" w:hAnsi="Consolas" w:cs="Consolas"/>
+          <w:color w:val="000000"/>
+          <w:sz w:val="18"/>
+          <w:szCs w:val="18"/>
+        </w:rPr>
+        <w:t>Rate(</w:t>
+      </w:r>
+      <w:proofErr w:type="gramEnd"/>
+      <w:r>
+        <w:rPr>
+          <w:rFonts w:ascii="Consolas" w:hAnsi="Consolas" w:cs="Consolas"/>
+          <w:color w:val="000000"/>
+          <w:sz w:val="18"/>
+          <w:szCs w:val="18"/>
+        </w:rPr>
+        <w:t>Address address)</w:t>
       </w:r>
     </w:p>
     <w:p>
@@ -1800,6 +1905,7 @@
         </w:rPr>
       </w:pPr>
       <w:proofErr w:type="spellStart"/>
+      <w:proofErr w:type="gramStart"/>
       <w:r>
         <w:rPr>
           <w:rFonts w:ascii="Consolas" w:hAnsi="Consolas" w:cs="Consolas"/>
@@ -1810,6 +1916,7 @@
         <w:t>taxer.Init</w:t>
       </w:r>
       <w:proofErr w:type="spellEnd"/>
+      <w:proofErr w:type="gramEnd"/>
       <w:r>
         <w:rPr>
           <w:rFonts w:ascii="Consolas" w:hAnsi="Consolas" w:cs="Consolas"/>
@@ -1850,6 +1957,7 @@
         <w:t xml:space="preserve"> </w:t>
       </w:r>
       <w:proofErr w:type="spellStart"/>
+      <w:proofErr w:type="gramStart"/>
       <w:r>
         <w:rPr>
           <w:rFonts w:ascii="Consolas" w:hAnsi="Consolas" w:cs="Consolas"/>
@@ -1860,6 +1968,7 @@
         <w:t>taxer.Rate</w:t>
       </w:r>
       <w:proofErr w:type="spellEnd"/>
+      <w:proofErr w:type="gramEnd"/>
       <w:r>
         <w:rPr>
           <w:rFonts w:ascii="Consolas" w:hAnsi="Consolas" w:cs="Consolas"/>
@@ -2093,6 +2202,7 @@
         <w:t xml:space="preserve"> </w:t>
       </w:r>
       <w:proofErr w:type="spellStart"/>
+      <w:proofErr w:type="gramStart"/>
       <w:r>
         <w:rPr>
           <w:rFonts w:ascii="Consolas" w:hAnsi="Consolas" w:cs="Consolas"/>
@@ -2113,6 +2223,7 @@
         <w:t>(</w:t>
       </w:r>
       <w:proofErr w:type="spellStart"/>
+      <w:proofErr w:type="gramEnd"/>
       <w:r>
         <w:rPr>
           <w:rFonts w:ascii="Consolas" w:hAnsi="Consolas" w:cs="Consolas"/>
@@ -3589,6 +3700,7 @@
         <w:t xml:space="preserve"> </w:t>
       </w:r>
       <w:proofErr w:type="spellStart"/>
+      <w:proofErr w:type="gramStart"/>
       <w:r>
         <w:rPr>
           <w:rFonts w:ascii="Consolas" w:hAnsi="Consolas" w:cs="Consolas"/>
@@ -3609,6 +3721,7 @@
         <w:t>(</w:t>
       </w:r>
       <w:proofErr w:type="spellStart"/>
+      <w:proofErr w:type="gramEnd"/>
       <w:r>
         <w:rPr>
           <w:rFonts w:ascii="Consolas" w:hAnsi="Consolas" w:cs="Consolas"/>
@@ -3677,7 +3790,27 @@
           <w:sz w:val="18"/>
           <w:szCs w:val="18"/>
         </w:rPr>
-        <w:t xml:space="preserve"> (cart != </w:t>
+        <w:t xml:space="preserve"> (</w:t>
+      </w:r>
+      <w:proofErr w:type="gramStart"/>
+      <w:r>
+        <w:rPr>
+          <w:rFonts w:ascii="Consolas" w:hAnsi="Consolas" w:cs="Consolas"/>
+          <w:color w:val="000000"/>
+          <w:sz w:val="18"/>
+          <w:szCs w:val="18"/>
+        </w:rPr>
+        <w:t>cart !</w:t>
+      </w:r>
+      <w:proofErr w:type="gramEnd"/>
+      <w:r>
+        <w:rPr>
+          <w:rFonts w:ascii="Consolas" w:hAnsi="Consolas" w:cs="Consolas"/>
+          <w:color w:val="000000"/>
+          <w:sz w:val="18"/>
+          <w:szCs w:val="18"/>
+        </w:rPr>
+        <w:t xml:space="preserve">= </w:t>
       </w:r>
       <w:r>
         <w:rPr>
@@ -3892,6 +4025,7 @@
         <w:t>&lt;</w:t>
       </w:r>
       <w:proofErr w:type="spellStart"/>
+      <w:proofErr w:type="gramStart"/>
       <w:r>
         <w:rPr>
           <w:rFonts w:ascii="Consolas" w:hAnsi="Consolas" w:cs="Consolas"/>
@@ -3909,548 +4043,575 @@
           <w:sz w:val="18"/>
           <w:szCs w:val="18"/>
         </w:rPr>
-        <w:t>()</w:t>
+        <w:t>(</w:t>
+      </w:r>
+      <w:proofErr w:type="gramEnd"/>
+      <w:r>
+        <w:rPr>
+          <w:rFonts w:ascii="Consolas" w:hAnsi="Consolas" w:cs="Consolas"/>
+          <w:color w:val="000000"/>
+          <w:sz w:val="18"/>
+          <w:szCs w:val="18"/>
+        </w:rPr>
+        <w:t>)</w:t>
+      </w:r>
+    </w:p>
+    <w:p>
+      <w:pPr>
+        <w:pStyle w:val="NormalWeb"/>
+        <w:spacing w:before="0" w:beforeAutospacing="0" w:after="0" w:afterAutospacing="0"/>
+        <w:ind w:left="1620"/>
+        <w:rPr>
+          <w:rFonts w:ascii="Consolas" w:hAnsi="Consolas" w:cs="Consolas"/>
+          <w:color w:val="000000"/>
+          <w:sz w:val="18"/>
+          <w:szCs w:val="18"/>
+        </w:rPr>
+      </w:pPr>
+      <w:proofErr w:type="gramStart"/>
+      <w:r>
+        <w:rPr>
+          <w:rFonts w:ascii="Consolas" w:hAnsi="Consolas" w:cs="Consolas"/>
+          <w:color w:val="000000"/>
+          <w:sz w:val="18"/>
+          <w:szCs w:val="18"/>
+        </w:rPr>
+        <w:t>.Rate</w:t>
+      </w:r>
+      <w:proofErr w:type="gramEnd"/>
+      <w:r>
+        <w:rPr>
+          <w:rFonts w:ascii="Consolas" w:hAnsi="Consolas" w:cs="Consolas"/>
+          <w:color w:val="000000"/>
+          <w:sz w:val="18"/>
+          <w:szCs w:val="18"/>
+        </w:rPr>
+        <w:t>(</w:t>
+      </w:r>
+      <w:proofErr w:type="spellStart"/>
+      <w:r>
+        <w:rPr>
+          <w:rFonts w:ascii="Consolas" w:hAnsi="Consolas" w:cs="Consolas"/>
+          <w:color w:val="000000"/>
+          <w:sz w:val="18"/>
+          <w:szCs w:val="18"/>
+        </w:rPr>
+        <w:t>cart.BillingAddress</w:t>
+      </w:r>
+      <w:proofErr w:type="spellEnd"/>
+      <w:r>
+        <w:rPr>
+          <w:rFonts w:ascii="Consolas" w:hAnsi="Consolas" w:cs="Consolas"/>
+          <w:color w:val="000000"/>
+          <w:sz w:val="18"/>
+          <w:szCs w:val="18"/>
+        </w:rPr>
+        <w:t>);</w:t>
+      </w:r>
+    </w:p>
+    <w:p>
+      <w:pPr>
+        <w:pStyle w:val="NormalWeb"/>
+        <w:spacing w:before="0" w:beforeAutospacing="0" w:after="0" w:afterAutospacing="0"/>
+        <w:ind w:left="1080"/>
+        <w:rPr>
+          <w:rFonts w:ascii="Consolas" w:hAnsi="Consolas" w:cs="Consolas"/>
+          <w:color w:val="0000FF"/>
+          <w:sz w:val="18"/>
+          <w:szCs w:val="18"/>
+        </w:rPr>
+      </w:pPr>
+      <w:r>
+        <w:rPr>
+          <w:rFonts w:ascii="Consolas" w:hAnsi="Consolas" w:cs="Consolas"/>
+          <w:color w:val="0000FF"/>
+          <w:sz w:val="18"/>
+          <w:szCs w:val="18"/>
+        </w:rPr>
+        <w:t> </w:t>
+      </w:r>
+    </w:p>
+    <w:p>
+      <w:pPr>
+        <w:pStyle w:val="NormalWeb"/>
+        <w:spacing w:before="0" w:beforeAutospacing="0" w:after="0" w:afterAutospacing="0"/>
+        <w:ind w:left="1080"/>
+        <w:rPr>
+          <w:rFonts w:ascii="Consolas" w:hAnsi="Consolas" w:cs="Consolas"/>
+          <w:sz w:val="18"/>
+          <w:szCs w:val="18"/>
+        </w:rPr>
+      </w:pPr>
+      <w:proofErr w:type="spellStart"/>
+      <w:r>
+        <w:rPr>
+          <w:rFonts w:ascii="Consolas" w:hAnsi="Consolas" w:cs="Consolas"/>
+          <w:color w:val="0000FF"/>
+          <w:sz w:val="18"/>
+          <w:szCs w:val="18"/>
+        </w:rPr>
+        <w:t>foreach</w:t>
+      </w:r>
+      <w:proofErr w:type="spellEnd"/>
+      <w:r>
+        <w:rPr>
+          <w:rFonts w:ascii="Consolas" w:hAnsi="Consolas" w:cs="Consolas"/>
+          <w:color w:val="000000"/>
+          <w:sz w:val="18"/>
+          <w:szCs w:val="18"/>
+        </w:rPr>
+        <w:t xml:space="preserve"> (</w:t>
+      </w:r>
+      <w:proofErr w:type="spellStart"/>
+      <w:r>
+        <w:rPr>
+          <w:rFonts w:ascii="Consolas" w:hAnsi="Consolas" w:cs="Consolas"/>
+          <w:color w:val="0000FF"/>
+          <w:sz w:val="18"/>
+          <w:szCs w:val="18"/>
+        </w:rPr>
+        <w:t>var</w:t>
+      </w:r>
+      <w:proofErr w:type="spellEnd"/>
+      <w:r>
+        <w:rPr>
+          <w:rFonts w:ascii="Consolas" w:hAnsi="Consolas" w:cs="Consolas"/>
+          <w:color w:val="000000"/>
+          <w:sz w:val="18"/>
+          <w:szCs w:val="18"/>
+        </w:rPr>
+        <w:t xml:space="preserve"> item </w:t>
+      </w:r>
+      <w:r>
+        <w:rPr>
+          <w:rFonts w:ascii="Consolas" w:hAnsi="Consolas" w:cs="Consolas"/>
+          <w:color w:val="0000FF"/>
+          <w:sz w:val="18"/>
+          <w:szCs w:val="18"/>
+        </w:rPr>
+        <w:t>in</w:t>
+      </w:r>
+      <w:r>
+        <w:rPr>
+          <w:rFonts w:ascii="Consolas" w:hAnsi="Consolas" w:cs="Consolas"/>
+          <w:color w:val="000000"/>
+          <w:sz w:val="18"/>
+          <w:szCs w:val="18"/>
+        </w:rPr>
+        <w:t xml:space="preserve"> </w:t>
+      </w:r>
+      <w:proofErr w:type="spellStart"/>
+      <w:proofErr w:type="gramStart"/>
+      <w:r>
+        <w:rPr>
+          <w:rFonts w:ascii="Consolas" w:hAnsi="Consolas" w:cs="Consolas"/>
+          <w:color w:val="000000"/>
+          <w:sz w:val="18"/>
+          <w:szCs w:val="18"/>
+        </w:rPr>
+        <w:t>cart.CartItems</w:t>
+      </w:r>
+      <w:proofErr w:type="spellEnd"/>
+      <w:proofErr w:type="gramEnd"/>
+      <w:r>
+        <w:rPr>
+          <w:rFonts w:ascii="Consolas" w:hAnsi="Consolas" w:cs="Consolas"/>
+          <w:color w:val="000000"/>
+          <w:sz w:val="18"/>
+          <w:szCs w:val="18"/>
+        </w:rPr>
+        <w:t>)</w:t>
+      </w:r>
+    </w:p>
+    <w:p>
+      <w:pPr>
+        <w:pStyle w:val="NormalWeb"/>
+        <w:spacing w:before="0" w:beforeAutospacing="0" w:after="0" w:afterAutospacing="0"/>
+        <w:ind w:left="1080"/>
+        <w:rPr>
+          <w:rFonts w:ascii="Consolas" w:hAnsi="Consolas" w:cs="Consolas"/>
+          <w:color w:val="000000"/>
+          <w:sz w:val="18"/>
+          <w:szCs w:val="18"/>
+        </w:rPr>
+      </w:pPr>
+      <w:r>
+        <w:rPr>
+          <w:rFonts w:ascii="Consolas" w:hAnsi="Consolas" w:cs="Consolas"/>
+          <w:color w:val="000000"/>
+          <w:sz w:val="18"/>
+          <w:szCs w:val="18"/>
+        </w:rPr>
+        <w:t>{</w:t>
+      </w:r>
+    </w:p>
+    <w:p>
+      <w:pPr>
+        <w:pStyle w:val="NormalWeb"/>
+        <w:spacing w:before="0" w:beforeAutospacing="0" w:after="0" w:afterAutospacing="0"/>
+        <w:ind w:left="1620"/>
+        <w:rPr>
+          <w:rFonts w:ascii="Consolas" w:hAnsi="Consolas" w:cs="Consolas"/>
+          <w:sz w:val="18"/>
+          <w:szCs w:val="18"/>
+        </w:rPr>
+      </w:pPr>
+      <w:proofErr w:type="spellStart"/>
+      <w:proofErr w:type="gramStart"/>
+      <w:r>
+        <w:rPr>
+          <w:rFonts w:ascii="Consolas" w:hAnsi="Consolas" w:cs="Consolas"/>
+          <w:color w:val="000000"/>
+          <w:sz w:val="18"/>
+          <w:szCs w:val="18"/>
+        </w:rPr>
+        <w:t>cart.TaxAmount</w:t>
+      </w:r>
+      <w:proofErr w:type="spellEnd"/>
+      <w:proofErr w:type="gramEnd"/>
+      <w:r>
+        <w:rPr>
+          <w:rFonts w:ascii="Consolas" w:hAnsi="Consolas" w:cs="Consolas"/>
+          <w:color w:val="000000"/>
+          <w:sz w:val="18"/>
+          <w:szCs w:val="18"/>
+        </w:rPr>
+        <w:t xml:space="preserve"> += </w:t>
+      </w:r>
+      <w:proofErr w:type="spellStart"/>
+      <w:r>
+        <w:rPr>
+          <w:rFonts w:ascii="Consolas" w:hAnsi="Consolas" w:cs="Consolas"/>
+          <w:color w:val="000000"/>
+          <w:sz w:val="18"/>
+          <w:szCs w:val="18"/>
+        </w:rPr>
+        <w:t>Math.Round</w:t>
+      </w:r>
+      <w:proofErr w:type="spellEnd"/>
+      <w:r>
+        <w:rPr>
+          <w:rFonts w:ascii="Consolas" w:hAnsi="Consolas" w:cs="Consolas"/>
+          <w:color w:val="000000"/>
+          <w:sz w:val="18"/>
+          <w:szCs w:val="18"/>
+        </w:rPr>
+        <w:t>(</w:t>
+      </w:r>
+      <w:proofErr w:type="spellStart"/>
+      <w:r>
+        <w:rPr>
+          <w:rFonts w:ascii="Consolas" w:hAnsi="Consolas" w:cs="Consolas"/>
+          <w:color w:val="000000"/>
+          <w:sz w:val="18"/>
+          <w:szCs w:val="18"/>
+        </w:rPr>
+        <w:t>item.ExtendedPrice</w:t>
+      </w:r>
+      <w:proofErr w:type="spellEnd"/>
+      <w:r>
+        <w:rPr>
+          <w:rFonts w:ascii="Consolas" w:hAnsi="Consolas" w:cs="Consolas"/>
+          <w:color w:val="000000"/>
+          <w:sz w:val="18"/>
+          <w:szCs w:val="18"/>
+        </w:rPr>
+        <w:t xml:space="preserve"> * </w:t>
+      </w:r>
+      <w:proofErr w:type="spellStart"/>
+      <w:r>
+        <w:rPr>
+          <w:rFonts w:ascii="Consolas" w:hAnsi="Consolas" w:cs="Consolas"/>
+          <w:color w:val="000000"/>
+          <w:sz w:val="18"/>
+          <w:szCs w:val="18"/>
+        </w:rPr>
+        <w:t>taxRate</w:t>
+      </w:r>
+      <w:proofErr w:type="spellEnd"/>
+      <w:r>
+        <w:rPr>
+          <w:rFonts w:ascii="Consolas" w:hAnsi="Consolas" w:cs="Consolas"/>
+          <w:color w:val="000000"/>
+          <w:sz w:val="18"/>
+          <w:szCs w:val="18"/>
+        </w:rPr>
+        <w:t xml:space="preserve">, </w:t>
+      </w:r>
+      <w:r>
+        <w:rPr>
+          <w:rFonts w:ascii="Consolas" w:hAnsi="Consolas" w:cs="Consolas"/>
+          <w:color w:val="007200"/>
+          <w:sz w:val="18"/>
+          <w:szCs w:val="18"/>
+        </w:rPr>
+        <w:t>2</w:t>
+      </w:r>
+      <w:r>
+        <w:rPr>
+          <w:rFonts w:ascii="Consolas" w:hAnsi="Consolas" w:cs="Consolas"/>
+          <w:color w:val="000000"/>
+          <w:sz w:val="18"/>
+          <w:szCs w:val="18"/>
+        </w:rPr>
+        <w:t xml:space="preserve">); </w:t>
+      </w:r>
+    </w:p>
+    <w:p>
+      <w:pPr>
+        <w:pStyle w:val="NormalWeb"/>
+        <w:spacing w:before="0" w:beforeAutospacing="0" w:after="0" w:afterAutospacing="0"/>
+        <w:ind w:left="1620"/>
+        <w:outlineLvl w:val="0"/>
+        <w:rPr>
+          <w:rFonts w:ascii="Consolas" w:hAnsi="Consolas" w:cs="Consolas"/>
+          <w:color w:val="007200"/>
+          <w:sz w:val="18"/>
+          <w:szCs w:val="18"/>
+        </w:rPr>
+      </w:pPr>
+      <w:r>
+        <w:rPr>
+          <w:rFonts w:ascii="Consolas" w:hAnsi="Consolas" w:cs="Consolas"/>
+          <w:color w:val="007200"/>
+          <w:sz w:val="18"/>
+          <w:szCs w:val="18"/>
+        </w:rPr>
+        <w:t>// just assuming 7% tax for everything for now</w:t>
+      </w:r>
+    </w:p>
+    <w:p>
+      <w:pPr>
+        <w:pStyle w:val="NormalWeb"/>
+        <w:spacing w:before="0" w:beforeAutospacing="0" w:after="0" w:afterAutospacing="0"/>
+        <w:ind w:left="1080"/>
+        <w:rPr>
+          <w:rFonts w:ascii="Consolas" w:hAnsi="Consolas" w:cs="Consolas"/>
+          <w:color w:val="000000"/>
+          <w:sz w:val="18"/>
+          <w:szCs w:val="18"/>
+        </w:rPr>
+      </w:pPr>
+      <w:r>
+        <w:rPr>
+          <w:rFonts w:ascii="Consolas" w:hAnsi="Consolas" w:cs="Consolas"/>
+          <w:color w:val="000000"/>
+          <w:sz w:val="18"/>
+          <w:szCs w:val="18"/>
+        </w:rPr>
+        <w:t>}</w:t>
+      </w:r>
+    </w:p>
+    <w:p>
+      <w:pPr>
+        <w:pStyle w:val="NormalWeb"/>
+        <w:spacing w:before="0" w:beforeAutospacing="0" w:after="0" w:afterAutospacing="0"/>
+        <w:ind w:left="1080"/>
+        <w:rPr>
+          <w:rFonts w:ascii="Consolas" w:hAnsi="Consolas" w:cs="Consolas"/>
+          <w:color w:val="000000"/>
+          <w:sz w:val="18"/>
+          <w:szCs w:val="18"/>
+        </w:rPr>
+      </w:pPr>
+      <w:r>
+        <w:rPr>
+          <w:rFonts w:ascii="Consolas" w:hAnsi="Consolas" w:cs="Consolas"/>
+          <w:color w:val="000000"/>
+          <w:sz w:val="18"/>
+          <w:szCs w:val="18"/>
+        </w:rPr>
+        <w:t> </w:t>
+      </w:r>
+    </w:p>
+    <w:p>
+      <w:pPr>
+        <w:pStyle w:val="NormalWeb"/>
+        <w:spacing w:before="0" w:beforeAutospacing="0" w:after="0" w:afterAutospacing="0"/>
+        <w:ind w:left="1080"/>
+        <w:rPr>
+          <w:rFonts w:ascii="Consolas" w:hAnsi="Consolas" w:cs="Consolas"/>
+          <w:color w:val="007200"/>
+          <w:sz w:val="18"/>
+          <w:szCs w:val="18"/>
+        </w:rPr>
+      </w:pPr>
+      <w:r>
+        <w:rPr>
+          <w:rFonts w:ascii="Consolas" w:hAnsi="Consolas" w:cs="Consolas"/>
+          <w:color w:val="007200"/>
+          <w:sz w:val="18"/>
+          <w:szCs w:val="18"/>
+        </w:rPr>
+        <w:t>// update the cart total with the tax amount</w:t>
+      </w:r>
+    </w:p>
+    <w:p>
+      <w:pPr>
+        <w:pStyle w:val="NormalWeb"/>
+        <w:spacing w:before="0" w:beforeAutospacing="0" w:after="0" w:afterAutospacing="0"/>
+        <w:ind w:left="1080"/>
+        <w:rPr>
+          <w:rFonts w:ascii="Consolas" w:hAnsi="Consolas" w:cs="Consolas"/>
+          <w:sz w:val="18"/>
+          <w:szCs w:val="18"/>
+        </w:rPr>
+      </w:pPr>
+      <w:proofErr w:type="spellStart"/>
+      <w:proofErr w:type="gramStart"/>
+      <w:r>
+        <w:rPr>
+          <w:rFonts w:ascii="Consolas" w:hAnsi="Consolas" w:cs="Consolas"/>
+          <w:color w:val="000000"/>
+          <w:sz w:val="18"/>
+          <w:szCs w:val="18"/>
+        </w:rPr>
+        <w:t>cart.Total</w:t>
+      </w:r>
+      <w:proofErr w:type="spellEnd"/>
+      <w:proofErr w:type="gramEnd"/>
+      <w:r>
+        <w:rPr>
+          <w:rFonts w:ascii="Consolas" w:hAnsi="Consolas" w:cs="Consolas"/>
+          <w:color w:val="000000"/>
+          <w:sz w:val="18"/>
+          <w:szCs w:val="18"/>
+        </w:rPr>
+        <w:t xml:space="preserve"> += </w:t>
+      </w:r>
+      <w:proofErr w:type="spellStart"/>
+      <w:r>
+        <w:rPr>
+          <w:rFonts w:ascii="Consolas" w:hAnsi="Consolas" w:cs="Consolas"/>
+          <w:color w:val="000000"/>
+          <w:sz w:val="18"/>
+          <w:szCs w:val="18"/>
+        </w:rPr>
+        <w:t>Math.Round</w:t>
+      </w:r>
+      <w:proofErr w:type="spellEnd"/>
+      <w:r>
+        <w:rPr>
+          <w:rFonts w:ascii="Consolas" w:hAnsi="Consolas" w:cs="Consolas"/>
+          <w:color w:val="000000"/>
+          <w:sz w:val="18"/>
+          <w:szCs w:val="18"/>
+        </w:rPr>
+        <w:t>(</w:t>
+      </w:r>
+      <w:proofErr w:type="spellStart"/>
+      <w:r>
+        <w:rPr>
+          <w:rFonts w:ascii="Consolas" w:hAnsi="Consolas" w:cs="Consolas"/>
+          <w:color w:val="000000"/>
+          <w:sz w:val="18"/>
+          <w:szCs w:val="18"/>
+        </w:rPr>
+        <w:t>cart.TaxAmount</w:t>
+      </w:r>
+      <w:proofErr w:type="spellEnd"/>
+      <w:r>
+        <w:rPr>
+          <w:rFonts w:ascii="Consolas" w:hAnsi="Consolas" w:cs="Consolas"/>
+          <w:color w:val="000000"/>
+          <w:sz w:val="18"/>
+          <w:szCs w:val="18"/>
+        </w:rPr>
+        <w:t xml:space="preserve">, </w:t>
+      </w:r>
+      <w:r>
+        <w:rPr>
+          <w:rFonts w:ascii="Consolas" w:hAnsi="Consolas" w:cs="Consolas"/>
+          <w:color w:val="007200"/>
+          <w:sz w:val="18"/>
+          <w:szCs w:val="18"/>
+        </w:rPr>
+        <w:t>2</w:t>
+      </w:r>
+      <w:r>
+        <w:rPr>
+          <w:rFonts w:ascii="Consolas" w:hAnsi="Consolas" w:cs="Consolas"/>
+          <w:color w:val="000000"/>
+          <w:sz w:val="18"/>
+          <w:szCs w:val="18"/>
+        </w:rPr>
+        <w:t>);</w:t>
+      </w:r>
+    </w:p>
+    <w:p>
+      <w:pPr>
+        <w:pStyle w:val="NormalWeb"/>
+        <w:spacing w:before="0" w:beforeAutospacing="0" w:after="0" w:afterAutospacing="0"/>
+        <w:ind w:left="540"/>
+        <w:rPr>
+          <w:rFonts w:ascii="Consolas" w:hAnsi="Consolas" w:cs="Consolas"/>
+          <w:color w:val="000000"/>
+          <w:sz w:val="18"/>
+          <w:szCs w:val="18"/>
+        </w:rPr>
+      </w:pPr>
+      <w:r>
+        <w:rPr>
+          <w:rFonts w:ascii="Consolas" w:hAnsi="Consolas" w:cs="Consolas"/>
+          <w:color w:val="000000"/>
+          <w:sz w:val="18"/>
+          <w:szCs w:val="18"/>
+        </w:rPr>
+        <w:t>}</w:t>
+      </w:r>
+    </w:p>
+    <w:p>
+      <w:pPr>
+        <w:pStyle w:val="NormalWeb"/>
+        <w:spacing w:before="0" w:beforeAutospacing="0" w:after="0" w:afterAutospacing="0"/>
+        <w:ind w:left="540"/>
+        <w:rPr>
+          <w:rFonts w:ascii="Consolas" w:hAnsi="Consolas" w:cs="Consolas"/>
+          <w:sz w:val="18"/>
+          <w:szCs w:val="18"/>
+        </w:rPr>
+      </w:pPr>
+      <w:r>
+        <w:rPr>
+          <w:rFonts w:ascii="Consolas" w:hAnsi="Consolas" w:cs="Consolas"/>
+          <w:color w:val="0000FF"/>
+          <w:sz w:val="18"/>
+          <w:szCs w:val="18"/>
+        </w:rPr>
+        <w:t>return</w:t>
+      </w:r>
+      <w:r>
+        <w:rPr>
+          <w:rFonts w:ascii="Consolas" w:hAnsi="Consolas" w:cs="Consolas"/>
+          <w:color w:val="000000"/>
+          <w:sz w:val="18"/>
+          <w:szCs w:val="18"/>
+        </w:rPr>
+        <w:t xml:space="preserve"> cart;</w:t>
+      </w:r>
+    </w:p>
+    <w:p>
+      <w:pPr>
+        <w:pStyle w:val="NormalWeb"/>
+        <w:spacing w:before="0" w:beforeAutospacing="0" w:after="0" w:afterAutospacing="0"/>
+        <w:rPr>
+          <w:rFonts w:ascii="Consolas" w:hAnsi="Consolas" w:cs="Consolas"/>
+          <w:color w:val="000000"/>
+          <w:sz w:val="18"/>
+          <w:szCs w:val="18"/>
+        </w:rPr>
+      </w:pPr>
+      <w:r>
+        <w:rPr>
+          <w:rFonts w:ascii="Consolas" w:hAnsi="Consolas" w:cs="Consolas"/>
+          <w:color w:val="000000"/>
+          <w:sz w:val="18"/>
+          <w:szCs w:val="18"/>
+        </w:rPr>
+        <w:t>}</w:t>
       </w:r>
       <w:bookmarkStart w:id="0" w:name="_GoBack"/>
       <w:bookmarkEnd w:id="0"/>
-    </w:p>
-    <w:p>
-      <w:pPr>
-        <w:pStyle w:val="NormalWeb"/>
-        <w:spacing w:before="0" w:beforeAutospacing="0" w:after="0" w:afterAutospacing="0"/>
-        <w:ind w:left="1620"/>
-        <w:rPr>
-          <w:rFonts w:ascii="Consolas" w:hAnsi="Consolas" w:cs="Consolas"/>
-          <w:color w:val="000000"/>
-          <w:sz w:val="18"/>
-          <w:szCs w:val="18"/>
-        </w:rPr>
-      </w:pPr>
-      <w:r>
-        <w:rPr>
-          <w:rFonts w:ascii="Consolas" w:hAnsi="Consolas" w:cs="Consolas"/>
-          <w:color w:val="000000"/>
-          <w:sz w:val="18"/>
-          <w:szCs w:val="18"/>
-        </w:rPr>
-        <w:t>.Rate(</w:t>
-      </w:r>
-      <w:proofErr w:type="spellStart"/>
-      <w:r>
-        <w:rPr>
-          <w:rFonts w:ascii="Consolas" w:hAnsi="Consolas" w:cs="Consolas"/>
-          <w:color w:val="000000"/>
-          <w:sz w:val="18"/>
-          <w:szCs w:val="18"/>
-        </w:rPr>
-        <w:t>cart.BillingAddress</w:t>
-      </w:r>
-      <w:proofErr w:type="spellEnd"/>
-      <w:r>
-        <w:rPr>
-          <w:rFonts w:ascii="Consolas" w:hAnsi="Consolas" w:cs="Consolas"/>
-          <w:color w:val="000000"/>
-          <w:sz w:val="18"/>
-          <w:szCs w:val="18"/>
-        </w:rPr>
-        <w:t>);</w:t>
-      </w:r>
-    </w:p>
-    <w:p>
-      <w:pPr>
-        <w:pStyle w:val="NormalWeb"/>
-        <w:spacing w:before="0" w:beforeAutospacing="0" w:after="0" w:afterAutospacing="0"/>
-        <w:ind w:left="1080"/>
-        <w:rPr>
-          <w:rFonts w:ascii="Consolas" w:hAnsi="Consolas" w:cs="Consolas"/>
-          <w:color w:val="0000FF"/>
-          <w:sz w:val="18"/>
-          <w:szCs w:val="18"/>
-        </w:rPr>
-      </w:pPr>
-      <w:r>
-        <w:rPr>
-          <w:rFonts w:ascii="Consolas" w:hAnsi="Consolas" w:cs="Consolas"/>
-          <w:color w:val="0000FF"/>
-          <w:sz w:val="18"/>
-          <w:szCs w:val="18"/>
-        </w:rPr>
-        <w:t> </w:t>
-      </w:r>
-    </w:p>
-    <w:p>
-      <w:pPr>
-        <w:pStyle w:val="NormalWeb"/>
-        <w:spacing w:before="0" w:beforeAutospacing="0" w:after="0" w:afterAutospacing="0"/>
-        <w:ind w:left="1080"/>
-        <w:rPr>
-          <w:rFonts w:ascii="Consolas" w:hAnsi="Consolas" w:cs="Consolas"/>
-          <w:sz w:val="18"/>
-          <w:szCs w:val="18"/>
-        </w:rPr>
-      </w:pPr>
-      <w:proofErr w:type="spellStart"/>
-      <w:r>
-        <w:rPr>
-          <w:rFonts w:ascii="Consolas" w:hAnsi="Consolas" w:cs="Consolas"/>
-          <w:color w:val="0000FF"/>
-          <w:sz w:val="18"/>
-          <w:szCs w:val="18"/>
-        </w:rPr>
-        <w:t>foreach</w:t>
-      </w:r>
-      <w:proofErr w:type="spellEnd"/>
-      <w:r>
-        <w:rPr>
-          <w:rFonts w:ascii="Consolas" w:hAnsi="Consolas" w:cs="Consolas"/>
-          <w:color w:val="000000"/>
-          <w:sz w:val="18"/>
-          <w:szCs w:val="18"/>
-        </w:rPr>
-        <w:t xml:space="preserve"> (</w:t>
-      </w:r>
-      <w:proofErr w:type="spellStart"/>
-      <w:r>
-        <w:rPr>
-          <w:rFonts w:ascii="Consolas" w:hAnsi="Consolas" w:cs="Consolas"/>
-          <w:color w:val="0000FF"/>
-          <w:sz w:val="18"/>
-          <w:szCs w:val="18"/>
-        </w:rPr>
-        <w:t>var</w:t>
-      </w:r>
-      <w:proofErr w:type="spellEnd"/>
-      <w:r>
-        <w:rPr>
-          <w:rFonts w:ascii="Consolas" w:hAnsi="Consolas" w:cs="Consolas"/>
-          <w:color w:val="000000"/>
-          <w:sz w:val="18"/>
-          <w:szCs w:val="18"/>
-        </w:rPr>
-        <w:t xml:space="preserve"> item </w:t>
-      </w:r>
-      <w:r>
-        <w:rPr>
-          <w:rFonts w:ascii="Consolas" w:hAnsi="Consolas" w:cs="Consolas"/>
-          <w:color w:val="0000FF"/>
-          <w:sz w:val="18"/>
-          <w:szCs w:val="18"/>
-        </w:rPr>
-        <w:t>in</w:t>
-      </w:r>
-      <w:r>
-        <w:rPr>
-          <w:rFonts w:ascii="Consolas" w:hAnsi="Consolas" w:cs="Consolas"/>
-          <w:color w:val="000000"/>
-          <w:sz w:val="18"/>
-          <w:szCs w:val="18"/>
-        </w:rPr>
-        <w:t xml:space="preserve"> </w:t>
-      </w:r>
-      <w:proofErr w:type="spellStart"/>
-      <w:r>
-        <w:rPr>
-          <w:rFonts w:ascii="Consolas" w:hAnsi="Consolas" w:cs="Consolas"/>
-          <w:color w:val="000000"/>
-          <w:sz w:val="18"/>
-          <w:szCs w:val="18"/>
-        </w:rPr>
-        <w:t>cart.CartItems</w:t>
-      </w:r>
-      <w:proofErr w:type="spellEnd"/>
-      <w:r>
-        <w:rPr>
-          <w:rFonts w:ascii="Consolas" w:hAnsi="Consolas" w:cs="Consolas"/>
-          <w:color w:val="000000"/>
-          <w:sz w:val="18"/>
-          <w:szCs w:val="18"/>
-        </w:rPr>
-        <w:t>)</w:t>
-      </w:r>
-    </w:p>
-    <w:p>
-      <w:pPr>
-        <w:pStyle w:val="NormalWeb"/>
-        <w:spacing w:before="0" w:beforeAutospacing="0" w:after="0" w:afterAutospacing="0"/>
-        <w:ind w:left="1080"/>
-        <w:rPr>
-          <w:rFonts w:ascii="Consolas" w:hAnsi="Consolas" w:cs="Consolas"/>
-          <w:color w:val="000000"/>
-          <w:sz w:val="18"/>
-          <w:szCs w:val="18"/>
-        </w:rPr>
-      </w:pPr>
-      <w:r>
-        <w:rPr>
-          <w:rFonts w:ascii="Consolas" w:hAnsi="Consolas" w:cs="Consolas"/>
-          <w:color w:val="000000"/>
-          <w:sz w:val="18"/>
-          <w:szCs w:val="18"/>
-        </w:rPr>
-        <w:t>{</w:t>
-      </w:r>
-    </w:p>
-    <w:p>
-      <w:pPr>
-        <w:pStyle w:val="NormalWeb"/>
-        <w:spacing w:before="0" w:beforeAutospacing="0" w:after="0" w:afterAutospacing="0"/>
-        <w:ind w:left="1620"/>
-        <w:rPr>
-          <w:rFonts w:ascii="Consolas" w:hAnsi="Consolas" w:cs="Consolas"/>
-          <w:sz w:val="18"/>
-          <w:szCs w:val="18"/>
-        </w:rPr>
-      </w:pPr>
-      <w:proofErr w:type="spellStart"/>
-      <w:r>
-        <w:rPr>
-          <w:rFonts w:ascii="Consolas" w:hAnsi="Consolas" w:cs="Consolas"/>
-          <w:color w:val="000000"/>
-          <w:sz w:val="18"/>
-          <w:szCs w:val="18"/>
-        </w:rPr>
-        <w:t>cart.TaxAmount</w:t>
-      </w:r>
-      <w:proofErr w:type="spellEnd"/>
-      <w:r>
-        <w:rPr>
-          <w:rFonts w:ascii="Consolas" w:hAnsi="Consolas" w:cs="Consolas"/>
-          <w:color w:val="000000"/>
-          <w:sz w:val="18"/>
-          <w:szCs w:val="18"/>
-        </w:rPr>
-        <w:t xml:space="preserve"> += </w:t>
-      </w:r>
-      <w:proofErr w:type="spellStart"/>
-      <w:r>
-        <w:rPr>
-          <w:rFonts w:ascii="Consolas" w:hAnsi="Consolas" w:cs="Consolas"/>
-          <w:color w:val="000000"/>
-          <w:sz w:val="18"/>
-          <w:szCs w:val="18"/>
-        </w:rPr>
-        <w:t>Math.Round</w:t>
-      </w:r>
-      <w:proofErr w:type="spellEnd"/>
-      <w:r>
-        <w:rPr>
-          <w:rFonts w:ascii="Consolas" w:hAnsi="Consolas" w:cs="Consolas"/>
-          <w:color w:val="000000"/>
-          <w:sz w:val="18"/>
-          <w:szCs w:val="18"/>
-        </w:rPr>
-        <w:t>(</w:t>
-      </w:r>
-      <w:proofErr w:type="spellStart"/>
-      <w:r>
-        <w:rPr>
-          <w:rFonts w:ascii="Consolas" w:hAnsi="Consolas" w:cs="Consolas"/>
-          <w:color w:val="000000"/>
-          <w:sz w:val="18"/>
-          <w:szCs w:val="18"/>
-        </w:rPr>
-        <w:t>item.ExtendedPrice</w:t>
-      </w:r>
-      <w:proofErr w:type="spellEnd"/>
-      <w:r>
-        <w:rPr>
-          <w:rFonts w:ascii="Consolas" w:hAnsi="Consolas" w:cs="Consolas"/>
-          <w:color w:val="000000"/>
-          <w:sz w:val="18"/>
-          <w:szCs w:val="18"/>
-        </w:rPr>
-        <w:t xml:space="preserve"> * </w:t>
-      </w:r>
-      <w:proofErr w:type="spellStart"/>
-      <w:r>
-        <w:rPr>
-          <w:rFonts w:ascii="Consolas" w:hAnsi="Consolas" w:cs="Consolas"/>
-          <w:color w:val="000000"/>
-          <w:sz w:val="18"/>
-          <w:szCs w:val="18"/>
-        </w:rPr>
-        <w:t>taxRate</w:t>
-      </w:r>
-      <w:proofErr w:type="spellEnd"/>
-      <w:r>
-        <w:rPr>
-          <w:rFonts w:ascii="Consolas" w:hAnsi="Consolas" w:cs="Consolas"/>
-          <w:color w:val="000000"/>
-          <w:sz w:val="18"/>
-          <w:szCs w:val="18"/>
-        </w:rPr>
-        <w:t xml:space="preserve">, </w:t>
-      </w:r>
-      <w:r>
-        <w:rPr>
-          <w:rFonts w:ascii="Consolas" w:hAnsi="Consolas" w:cs="Consolas"/>
-          <w:color w:val="007200"/>
-          <w:sz w:val="18"/>
-          <w:szCs w:val="18"/>
-        </w:rPr>
-        <w:t>2</w:t>
-      </w:r>
-      <w:r>
-        <w:rPr>
-          <w:rFonts w:ascii="Consolas" w:hAnsi="Consolas" w:cs="Consolas"/>
-          <w:color w:val="000000"/>
-          <w:sz w:val="18"/>
-          <w:szCs w:val="18"/>
-        </w:rPr>
-        <w:t xml:space="preserve">); </w:t>
-      </w:r>
-    </w:p>
-    <w:p>
-      <w:pPr>
-        <w:pStyle w:val="NormalWeb"/>
-        <w:spacing w:before="0" w:beforeAutospacing="0" w:after="0" w:afterAutospacing="0"/>
-        <w:ind w:left="1620"/>
-        <w:outlineLvl w:val="0"/>
-        <w:rPr>
-          <w:rFonts w:ascii="Consolas" w:hAnsi="Consolas" w:cs="Consolas"/>
-          <w:color w:val="007200"/>
-          <w:sz w:val="18"/>
-          <w:szCs w:val="18"/>
-        </w:rPr>
-      </w:pPr>
-      <w:r>
-        <w:rPr>
-          <w:rFonts w:ascii="Consolas" w:hAnsi="Consolas" w:cs="Consolas"/>
-          <w:color w:val="007200"/>
-          <w:sz w:val="18"/>
-          <w:szCs w:val="18"/>
-        </w:rPr>
-        <w:t>// just assuming 7% tax for everything for now</w:t>
-      </w:r>
-    </w:p>
-    <w:p>
-      <w:pPr>
-        <w:pStyle w:val="NormalWeb"/>
-        <w:spacing w:before="0" w:beforeAutospacing="0" w:after="0" w:afterAutospacing="0"/>
-        <w:ind w:left="1080"/>
-        <w:rPr>
-          <w:rFonts w:ascii="Consolas" w:hAnsi="Consolas" w:cs="Consolas"/>
-          <w:color w:val="000000"/>
-          <w:sz w:val="18"/>
-          <w:szCs w:val="18"/>
-        </w:rPr>
-      </w:pPr>
-      <w:r>
-        <w:rPr>
-          <w:rFonts w:ascii="Consolas" w:hAnsi="Consolas" w:cs="Consolas"/>
-          <w:color w:val="000000"/>
-          <w:sz w:val="18"/>
-          <w:szCs w:val="18"/>
-        </w:rPr>
-        <w:t>}</w:t>
-      </w:r>
-    </w:p>
-    <w:p>
-      <w:pPr>
-        <w:pStyle w:val="NormalWeb"/>
-        <w:spacing w:before="0" w:beforeAutospacing="0" w:after="0" w:afterAutospacing="0"/>
-        <w:ind w:left="1080"/>
-        <w:rPr>
-          <w:rFonts w:ascii="Consolas" w:hAnsi="Consolas" w:cs="Consolas"/>
-          <w:color w:val="000000"/>
-          <w:sz w:val="18"/>
-          <w:szCs w:val="18"/>
-        </w:rPr>
-      </w:pPr>
-      <w:r>
-        <w:rPr>
-          <w:rFonts w:ascii="Consolas" w:hAnsi="Consolas" w:cs="Consolas"/>
-          <w:color w:val="000000"/>
-          <w:sz w:val="18"/>
-          <w:szCs w:val="18"/>
-        </w:rPr>
-        <w:t> </w:t>
-      </w:r>
-    </w:p>
-    <w:p>
-      <w:pPr>
-        <w:pStyle w:val="NormalWeb"/>
-        <w:spacing w:before="0" w:beforeAutospacing="0" w:after="0" w:afterAutospacing="0"/>
-        <w:ind w:left="1080"/>
-        <w:rPr>
-          <w:rFonts w:ascii="Consolas" w:hAnsi="Consolas" w:cs="Consolas"/>
-          <w:color w:val="007200"/>
-          <w:sz w:val="18"/>
-          <w:szCs w:val="18"/>
-        </w:rPr>
-      </w:pPr>
-      <w:r>
-        <w:rPr>
-          <w:rFonts w:ascii="Consolas" w:hAnsi="Consolas" w:cs="Consolas"/>
-          <w:color w:val="007200"/>
-          <w:sz w:val="18"/>
-          <w:szCs w:val="18"/>
-        </w:rPr>
-        <w:t>// update the cart total with the tax amount</w:t>
-      </w:r>
-    </w:p>
-    <w:p>
-      <w:pPr>
-        <w:pStyle w:val="NormalWeb"/>
-        <w:spacing w:before="0" w:beforeAutospacing="0" w:after="0" w:afterAutospacing="0"/>
-        <w:ind w:left="1080"/>
-        <w:rPr>
-          <w:rFonts w:ascii="Consolas" w:hAnsi="Consolas" w:cs="Consolas"/>
-          <w:sz w:val="18"/>
-          <w:szCs w:val="18"/>
-        </w:rPr>
-      </w:pPr>
-      <w:proofErr w:type="spellStart"/>
-      <w:r>
-        <w:rPr>
-          <w:rFonts w:ascii="Consolas" w:hAnsi="Consolas" w:cs="Consolas"/>
-          <w:color w:val="000000"/>
-          <w:sz w:val="18"/>
-          <w:szCs w:val="18"/>
-        </w:rPr>
-        <w:t>cart.Total</w:t>
-      </w:r>
-      <w:proofErr w:type="spellEnd"/>
-      <w:r>
-        <w:rPr>
-          <w:rFonts w:ascii="Consolas" w:hAnsi="Consolas" w:cs="Consolas"/>
-          <w:color w:val="000000"/>
-          <w:sz w:val="18"/>
-          <w:szCs w:val="18"/>
-        </w:rPr>
-        <w:t xml:space="preserve"> += </w:t>
-      </w:r>
-      <w:proofErr w:type="spellStart"/>
-      <w:r>
-        <w:rPr>
-          <w:rFonts w:ascii="Consolas" w:hAnsi="Consolas" w:cs="Consolas"/>
-          <w:color w:val="000000"/>
-          <w:sz w:val="18"/>
-          <w:szCs w:val="18"/>
-        </w:rPr>
-        <w:t>Math.Round</w:t>
-      </w:r>
-      <w:proofErr w:type="spellEnd"/>
-      <w:r>
-        <w:rPr>
-          <w:rFonts w:ascii="Consolas" w:hAnsi="Consolas" w:cs="Consolas"/>
-          <w:color w:val="000000"/>
-          <w:sz w:val="18"/>
-          <w:szCs w:val="18"/>
-        </w:rPr>
-        <w:t>(</w:t>
-      </w:r>
-      <w:proofErr w:type="spellStart"/>
-      <w:r>
-        <w:rPr>
-          <w:rFonts w:ascii="Consolas" w:hAnsi="Consolas" w:cs="Consolas"/>
-          <w:color w:val="000000"/>
-          <w:sz w:val="18"/>
-          <w:szCs w:val="18"/>
-        </w:rPr>
-        <w:t>cart.TaxAmount</w:t>
-      </w:r>
-      <w:proofErr w:type="spellEnd"/>
-      <w:r>
-        <w:rPr>
-          <w:rFonts w:ascii="Consolas" w:hAnsi="Consolas" w:cs="Consolas"/>
-          <w:color w:val="000000"/>
-          <w:sz w:val="18"/>
-          <w:szCs w:val="18"/>
-        </w:rPr>
-        <w:t xml:space="preserve">, </w:t>
-      </w:r>
-      <w:r>
-        <w:rPr>
-          <w:rFonts w:ascii="Consolas" w:hAnsi="Consolas" w:cs="Consolas"/>
-          <w:color w:val="007200"/>
-          <w:sz w:val="18"/>
-          <w:szCs w:val="18"/>
-        </w:rPr>
-        <w:t>2</w:t>
-      </w:r>
-      <w:r>
-        <w:rPr>
-          <w:rFonts w:ascii="Consolas" w:hAnsi="Consolas" w:cs="Consolas"/>
-          <w:color w:val="000000"/>
-          <w:sz w:val="18"/>
-          <w:szCs w:val="18"/>
-        </w:rPr>
-        <w:t>);</w:t>
-      </w:r>
-    </w:p>
-    <w:p>
-      <w:pPr>
-        <w:pStyle w:val="NormalWeb"/>
-        <w:spacing w:before="0" w:beforeAutospacing="0" w:after="0" w:afterAutospacing="0"/>
-        <w:ind w:left="540"/>
-        <w:rPr>
-          <w:rFonts w:ascii="Consolas" w:hAnsi="Consolas" w:cs="Consolas"/>
-          <w:color w:val="000000"/>
-          <w:sz w:val="18"/>
-          <w:szCs w:val="18"/>
-        </w:rPr>
-      </w:pPr>
-      <w:r>
-        <w:rPr>
-          <w:rFonts w:ascii="Consolas" w:hAnsi="Consolas" w:cs="Consolas"/>
-          <w:color w:val="000000"/>
-          <w:sz w:val="18"/>
-          <w:szCs w:val="18"/>
-        </w:rPr>
-        <w:t>}</w:t>
-      </w:r>
-    </w:p>
-    <w:p>
-      <w:pPr>
-        <w:pStyle w:val="NormalWeb"/>
-        <w:spacing w:before="0" w:beforeAutospacing="0" w:after="0" w:afterAutospacing="0"/>
-        <w:ind w:left="540"/>
-        <w:rPr>
-          <w:rFonts w:ascii="Consolas" w:hAnsi="Consolas" w:cs="Consolas"/>
-          <w:sz w:val="18"/>
-          <w:szCs w:val="18"/>
-        </w:rPr>
-      </w:pPr>
-      <w:r>
-        <w:rPr>
-          <w:rFonts w:ascii="Consolas" w:hAnsi="Consolas" w:cs="Consolas"/>
-          <w:color w:val="0000FF"/>
-          <w:sz w:val="18"/>
-          <w:szCs w:val="18"/>
-        </w:rPr>
-        <w:t>return</w:t>
-      </w:r>
-      <w:r>
-        <w:rPr>
-          <w:rFonts w:ascii="Consolas" w:hAnsi="Consolas" w:cs="Consolas"/>
-          <w:color w:val="000000"/>
-          <w:sz w:val="18"/>
-          <w:szCs w:val="18"/>
-        </w:rPr>
-        <w:t xml:space="preserve"> cart;</w:t>
-      </w:r>
-    </w:p>
-    <w:p>
-      <w:pPr>
-        <w:pStyle w:val="NormalWeb"/>
-        <w:spacing w:before="0" w:beforeAutospacing="0" w:after="0" w:afterAutospacing="0"/>
-        <w:rPr>
-          <w:rFonts w:ascii="Consolas" w:hAnsi="Consolas" w:cs="Consolas"/>
-          <w:color w:val="000000"/>
-          <w:sz w:val="18"/>
-          <w:szCs w:val="18"/>
-        </w:rPr>
-      </w:pPr>
-      <w:r>
-        <w:rPr>
-          <w:rFonts w:ascii="Consolas" w:hAnsi="Consolas" w:cs="Consolas"/>
-          <w:color w:val="000000"/>
-          <w:sz w:val="18"/>
-          <w:szCs w:val="18"/>
-        </w:rPr>
-        <w:t>}</w:t>
-      </w:r>
     </w:p>
     <w:p>
       <w:pPr>
@@ -4518,16 +4679,24 @@
           <w:sz w:val="22"/>
           <w:szCs w:val="22"/>
         </w:rPr>
-        <w:t>SalesTaxRuleAccessor</w:t>
-      </w:r>
-      <w:proofErr w:type="spellEnd"/>
-      <w:r>
-        <w:rPr>
-          <w:rFonts w:ascii="Calibri" w:hAnsi="Calibri" w:cs="Calibri"/>
-          <w:sz w:val="22"/>
-          <w:szCs w:val="22"/>
-        </w:rPr>
-        <w:t xml:space="preserve"> something will happen. We will break some unit tests. Now this is okay because we have changed out taxes are calculated. Go through and update the unit tests to use what we are now calculating for tax.</w:t>
+        <w:t>TaxRateAccessor</w:t>
+      </w:r>
+      <w:proofErr w:type="spellEnd"/>
+      <w:r>
+        <w:rPr>
+          <w:rFonts w:ascii="Calibri" w:hAnsi="Calibri" w:cs="Calibri"/>
+          <w:sz w:val="22"/>
+          <w:szCs w:val="22"/>
+        </w:rPr>
+        <w:t xml:space="preserve"> </w:t>
+      </w:r>
+      <w:r>
+        <w:rPr>
+          <w:rFonts w:ascii="Calibri" w:hAnsi="Calibri" w:cs="Calibri"/>
+          <w:sz w:val="22"/>
+          <w:szCs w:val="22"/>
+        </w:rPr>
+        <w:t>something will happen. We will break some unit tests. Now this is okay because we have changed out taxes are calculated. Go through and update the unit tests to use what we are now calculating for tax.</w:t>
       </w:r>
     </w:p>
     <w:p>

</xml_diff>

<commit_message>
tax activity doc updated
</commit_message>
<xml_diff>
--- a/Activities/Sales Tax Activity.docx
+++ b/Activities/Sales Tax Activity.docx
@@ -476,7 +476,7 @@
                     <pic:cNvPicPr/>
                   </pic:nvPicPr>
                   <pic:blipFill>
-                    <a:blip r:embed="rId4">
+                    <a:blip r:embed="rId5">
                       <a:extLst>
                         <a:ext uri="{28A0092B-C50C-407E-A947-70E740481C1C}">
                           <a14:useLocalDpi xmlns:a14="http://schemas.microsoft.com/office/drawing/2010/main" val="0"/>
@@ -540,6 +540,7 @@
         </w:rPr>
         <w:t xml:space="preserve">To make this change we will add a new accessor into our system, a </w:t>
       </w:r>
+      <w:proofErr w:type="spellStart"/>
       <w:r>
         <w:rPr>
           <w:rFonts w:ascii="Calibri" w:hAnsi="Calibri" w:cs="Calibri"/>
@@ -548,6 +549,7 @@
         </w:rPr>
         <w:t>TaxRateAccessor</w:t>
       </w:r>
+      <w:proofErr w:type="spellEnd"/>
       <w:r>
         <w:rPr>
           <w:rFonts w:ascii="Calibri" w:hAnsi="Calibri" w:cs="Calibri"/>
@@ -592,7 +594,61 @@
           <w:sz w:val="22"/>
           <w:szCs w:val="22"/>
         </w:rPr>
-        <w:t xml:space="preserve">We will have to load the USATaxer project into VisualStudio and build the library. That will create a USATaxer.dll. How does the USATaxer library work, well </w:t>
+        <w:t xml:space="preserve">We will have to load the </w:t>
+      </w:r>
+      <w:proofErr w:type="spellStart"/>
+      <w:r>
+        <w:rPr>
+          <w:rFonts w:ascii="Calibri" w:hAnsi="Calibri" w:cs="Calibri"/>
+          <w:sz w:val="22"/>
+          <w:szCs w:val="22"/>
+        </w:rPr>
+        <w:t>USATaxer</w:t>
+      </w:r>
+      <w:proofErr w:type="spellEnd"/>
+      <w:r>
+        <w:rPr>
+          <w:rFonts w:ascii="Calibri" w:hAnsi="Calibri" w:cs="Calibri"/>
+          <w:sz w:val="22"/>
+          <w:szCs w:val="22"/>
+        </w:rPr>
+        <w:t xml:space="preserve"> project into </w:t>
+      </w:r>
+      <w:proofErr w:type="spellStart"/>
+      <w:r>
+        <w:rPr>
+          <w:rFonts w:ascii="Calibri" w:hAnsi="Calibri" w:cs="Calibri"/>
+          <w:sz w:val="22"/>
+          <w:szCs w:val="22"/>
+        </w:rPr>
+        <w:t>VisualStudio</w:t>
+      </w:r>
+      <w:proofErr w:type="spellEnd"/>
+      <w:r>
+        <w:rPr>
+          <w:rFonts w:ascii="Calibri" w:hAnsi="Calibri" w:cs="Calibri"/>
+          <w:sz w:val="22"/>
+          <w:szCs w:val="22"/>
+        </w:rPr>
+        <w:t xml:space="preserve"> and build the library. That will create a USATaxer.dll. How does the </w:t>
+      </w:r>
+      <w:proofErr w:type="spellStart"/>
+      <w:r>
+        <w:rPr>
+          <w:rFonts w:ascii="Calibri" w:hAnsi="Calibri" w:cs="Calibri"/>
+          <w:sz w:val="22"/>
+          <w:szCs w:val="22"/>
+        </w:rPr>
+        <w:t>USATaxer</w:t>
+      </w:r>
+      <w:proofErr w:type="spellEnd"/>
+      <w:r>
+        <w:rPr>
+          <w:rFonts w:ascii="Calibri" w:hAnsi="Calibri" w:cs="Calibri"/>
+          <w:sz w:val="22"/>
+          <w:szCs w:val="22"/>
+        </w:rPr>
+        <w:t xml:space="preserve"> library work, well </w:t>
       </w:r>
       <w:r>
         <w:rPr>
@@ -648,7 +704,27 @@
           <w:sz w:val="20"/>
           <w:szCs w:val="20"/>
         </w:rPr>
-        <w:t>[TestMethod]</w:t>
+        <w:t>[</w:t>
+      </w:r>
+      <w:proofErr w:type="spellStart"/>
+      <w:r>
+        <w:rPr>
+          <w:rFonts w:ascii="Consolas" w:hAnsi="Consolas" w:cs="Consolas"/>
+          <w:color w:val="000000"/>
+          <w:sz w:val="20"/>
+          <w:szCs w:val="20"/>
+        </w:rPr>
+        <w:t>TestMethod</w:t>
+      </w:r>
+      <w:proofErr w:type="spellEnd"/>
+      <w:r>
+        <w:rPr>
+          <w:rFonts w:ascii="Consolas" w:hAnsi="Consolas" w:cs="Consolas"/>
+          <w:color w:val="000000"/>
+          <w:sz w:val="20"/>
+          <w:szCs w:val="20"/>
+        </w:rPr>
+        <w:t>]</w:t>
       </w:r>
     </w:p>
     <w:p>
@@ -677,7 +753,47 @@
           <w:sz w:val="20"/>
           <w:szCs w:val="20"/>
         </w:rPr>
-        <w:t xml:space="preserve"> USATaxer_Initialized()</w:t>
+        <w:t xml:space="preserve"> </w:t>
+      </w:r>
+      <w:proofErr w:type="spellStart"/>
+      <w:r>
+        <w:rPr>
+          <w:rFonts w:ascii="Consolas" w:hAnsi="Consolas" w:cs="Consolas"/>
+          <w:color w:val="000000"/>
+          <w:sz w:val="20"/>
+          <w:szCs w:val="20"/>
+        </w:rPr>
+        <w:t>USATaxer_</w:t>
+      </w:r>
+      <w:proofErr w:type="gramStart"/>
+      <w:r>
+        <w:rPr>
+          <w:rFonts w:ascii="Consolas" w:hAnsi="Consolas" w:cs="Consolas"/>
+          <w:color w:val="000000"/>
+          <w:sz w:val="20"/>
+          <w:szCs w:val="20"/>
+        </w:rPr>
+        <w:t>Initialized</w:t>
+      </w:r>
+      <w:proofErr w:type="spellEnd"/>
+      <w:r>
+        <w:rPr>
+          <w:rFonts w:ascii="Consolas" w:hAnsi="Consolas" w:cs="Consolas"/>
+          <w:color w:val="000000"/>
+          <w:sz w:val="20"/>
+          <w:szCs w:val="20"/>
+        </w:rPr>
+        <w:t>(</w:t>
+      </w:r>
+      <w:proofErr w:type="gramEnd"/>
+      <w:r>
+        <w:rPr>
+          <w:rFonts w:ascii="Consolas" w:hAnsi="Consolas" w:cs="Consolas"/>
+          <w:color w:val="000000"/>
+          <w:sz w:val="20"/>
+          <w:szCs w:val="20"/>
+        </w:rPr>
+        <w:t>)</w:t>
       </w:r>
     </w:p>
     <w:p>
@@ -718,17 +834,9 @@
           <w:sz w:val="20"/>
           <w:szCs w:val="20"/>
         </w:rPr>
-        <w:t xml:space="preserve">    var</w:t>
-      </w:r>
-      <w:r>
-        <w:rPr>
-          <w:rFonts w:ascii="Consolas" w:hAnsi="Consolas" w:cs="Consolas"/>
-          <w:color w:val="000000"/>
-          <w:sz w:val="20"/>
-          <w:szCs w:val="20"/>
-        </w:rPr>
-        <w:t xml:space="preserve"> taxer = </w:t>
-      </w:r>
+        <w:t xml:space="preserve">    </w:t>
+      </w:r>
+      <w:proofErr w:type="spellStart"/>
       <w:r>
         <w:rPr>
           <w:rFonts w:ascii="Consolas" w:hAnsi="Consolas" w:cs="Consolas"/>
@@ -736,8 +844,9 @@
           <w:sz w:val="20"/>
           <w:szCs w:val="20"/>
         </w:rPr>
-        <w:t>new</w:t>
-      </w:r>
+        <w:t>var</w:t>
+      </w:r>
+      <w:proofErr w:type="spellEnd"/>
       <w:r>
         <w:rPr>
           <w:rFonts w:ascii="Consolas" w:hAnsi="Consolas" w:cs="Consolas"/>
@@ -745,19 +854,8 @@
           <w:sz w:val="20"/>
           <w:szCs w:val="20"/>
         </w:rPr>
-        <w:t xml:space="preserve"> USATaxerLib();</w:t>
-      </w:r>
-    </w:p>
-    <w:p>
-      <w:pPr>
-        <w:pStyle w:val="NormalWeb"/>
-        <w:spacing w:before="0" w:beforeAutospacing="0" w:after="0" w:afterAutospacing="0"/>
-        <w:rPr>
-          <w:rFonts w:ascii="Consolas" w:hAnsi="Consolas" w:cs="Consolas"/>
-          <w:sz w:val="20"/>
-          <w:szCs w:val="20"/>
-        </w:rPr>
-      </w:pPr>
+        <w:t xml:space="preserve"> taxer = </w:t>
+      </w:r>
       <w:r>
         <w:rPr>
           <w:rFonts w:ascii="Consolas" w:hAnsi="Consolas" w:cs="Consolas"/>
@@ -765,7 +863,7 @@
           <w:sz w:val="20"/>
           <w:szCs w:val="20"/>
         </w:rPr>
-        <w:t xml:space="preserve">    </w:t>
+        <w:t>new</w:t>
       </w:r>
       <w:r>
         <w:rPr>
@@ -774,47 +872,140 @@
           <w:sz w:val="20"/>
           <w:szCs w:val="20"/>
         </w:rPr>
-        <w:t>taxer.Init();</w:t>
-      </w:r>
-    </w:p>
-    <w:p>
-      <w:pPr>
-        <w:pStyle w:val="NormalWeb"/>
-        <w:spacing w:before="0" w:beforeAutospacing="0" w:after="0" w:afterAutospacing="0"/>
-        <w:rPr>
-          <w:rFonts w:ascii="Calibri" w:hAnsi="Calibri" w:cs="Calibri"/>
+        <w:t xml:space="preserve"> </w:t>
+      </w:r>
+      <w:proofErr w:type="spellStart"/>
+      <w:proofErr w:type="gramStart"/>
+      <w:r>
+        <w:rPr>
+          <w:rFonts w:ascii="Consolas" w:hAnsi="Consolas" w:cs="Consolas"/>
+          <w:color w:val="000000"/>
           <w:sz w:val="20"/>
           <w:szCs w:val="20"/>
         </w:rPr>
-      </w:pPr>
-      <w:r>
-        <w:rPr>
-          <w:rFonts w:ascii="Calibri" w:hAnsi="Calibri" w:cs="Calibri"/>
+        <w:t>USATaxerLib</w:t>
+      </w:r>
+      <w:proofErr w:type="spellEnd"/>
+      <w:r>
+        <w:rPr>
+          <w:rFonts w:ascii="Consolas" w:hAnsi="Consolas" w:cs="Consolas"/>
+          <w:color w:val="000000"/>
           <w:sz w:val="20"/>
           <w:szCs w:val="20"/>
         </w:rPr>
-        <w:t> </w:t>
-      </w:r>
-    </w:p>
-    <w:p>
-      <w:pPr>
-        <w:pStyle w:val="NormalWeb"/>
-        <w:spacing w:before="0" w:beforeAutospacing="0" w:after="0" w:afterAutospacing="0"/>
-        <w:outlineLvl w:val="0"/>
-        <w:rPr>
-          <w:rFonts w:ascii="Consolas" w:hAnsi="Consolas" w:cs="Consolas"/>
+        <w:t>(</w:t>
+      </w:r>
+      <w:proofErr w:type="gramEnd"/>
+      <w:r>
+        <w:rPr>
+          <w:rFonts w:ascii="Consolas" w:hAnsi="Consolas" w:cs="Consolas"/>
+          <w:color w:val="000000"/>
           <w:sz w:val="20"/>
           <w:szCs w:val="20"/>
         </w:rPr>
-      </w:pPr>
-      <w:r>
-        <w:rPr>
-          <w:rFonts w:ascii="Consolas" w:hAnsi="Consolas" w:cs="Consolas"/>
-          <w:color w:val="000000"/>
+        <w:t>);</w:t>
+      </w:r>
+    </w:p>
+    <w:p>
+      <w:pPr>
+        <w:pStyle w:val="NormalWeb"/>
+        <w:spacing w:before="0" w:beforeAutospacing="0" w:after="0" w:afterAutospacing="0"/>
+        <w:rPr>
+          <w:rFonts w:ascii="Consolas" w:hAnsi="Consolas" w:cs="Consolas"/>
           <w:sz w:val="20"/>
           <w:szCs w:val="20"/>
         </w:rPr>
-        <w:t xml:space="preserve">    Assert.AreEqual(</w:t>
+      </w:pPr>
+      <w:r>
+        <w:rPr>
+          <w:rFonts w:ascii="Consolas" w:hAnsi="Consolas" w:cs="Consolas"/>
+          <w:color w:val="0000FF"/>
+          <w:sz w:val="20"/>
+          <w:szCs w:val="20"/>
+        </w:rPr>
+        <w:t xml:space="preserve">    </w:t>
+      </w:r>
+      <w:proofErr w:type="spellStart"/>
+      <w:proofErr w:type="gramStart"/>
+      <w:r>
+        <w:rPr>
+          <w:rFonts w:ascii="Consolas" w:hAnsi="Consolas" w:cs="Consolas"/>
+          <w:color w:val="000000"/>
+          <w:sz w:val="20"/>
+          <w:szCs w:val="20"/>
+        </w:rPr>
+        <w:t>taxer.Init</w:t>
+      </w:r>
+      <w:proofErr w:type="spellEnd"/>
+      <w:proofErr w:type="gramEnd"/>
+      <w:r>
+        <w:rPr>
+          <w:rFonts w:ascii="Consolas" w:hAnsi="Consolas" w:cs="Consolas"/>
+          <w:color w:val="000000"/>
+          <w:sz w:val="20"/>
+          <w:szCs w:val="20"/>
+        </w:rPr>
+        <w:t>();</w:t>
+      </w:r>
+    </w:p>
+    <w:p>
+      <w:pPr>
+        <w:pStyle w:val="NormalWeb"/>
+        <w:spacing w:before="0" w:beforeAutospacing="0" w:after="0" w:afterAutospacing="0"/>
+        <w:rPr>
+          <w:rFonts w:ascii="Calibri" w:hAnsi="Calibri" w:cs="Calibri"/>
+          <w:sz w:val="20"/>
+          <w:szCs w:val="20"/>
+        </w:rPr>
+      </w:pPr>
+      <w:r>
+        <w:rPr>
+          <w:rFonts w:ascii="Calibri" w:hAnsi="Calibri" w:cs="Calibri"/>
+          <w:sz w:val="20"/>
+          <w:szCs w:val="20"/>
+        </w:rPr>
+        <w:t> </w:t>
+      </w:r>
+    </w:p>
+    <w:p>
+      <w:pPr>
+        <w:pStyle w:val="NormalWeb"/>
+        <w:spacing w:before="0" w:beforeAutospacing="0" w:after="0" w:afterAutospacing="0"/>
+        <w:outlineLvl w:val="0"/>
+        <w:rPr>
+          <w:rFonts w:ascii="Consolas" w:hAnsi="Consolas" w:cs="Consolas"/>
+          <w:sz w:val="20"/>
+          <w:szCs w:val="20"/>
+        </w:rPr>
+      </w:pPr>
+      <w:r>
+        <w:rPr>
+          <w:rFonts w:ascii="Consolas" w:hAnsi="Consolas" w:cs="Consolas"/>
+          <w:color w:val="000000"/>
+          <w:sz w:val="20"/>
+          <w:szCs w:val="20"/>
+        </w:rPr>
+        <w:t xml:space="preserve">    </w:t>
+      </w:r>
+      <w:proofErr w:type="spellStart"/>
+      <w:r>
+        <w:rPr>
+          <w:rFonts w:ascii="Consolas" w:hAnsi="Consolas" w:cs="Consolas"/>
+          <w:color w:val="000000"/>
+          <w:sz w:val="20"/>
+          <w:szCs w:val="20"/>
+        </w:rPr>
+        <w:t>Assert.AreEqual</w:t>
+      </w:r>
+      <w:proofErr w:type="spellEnd"/>
+      <w:r>
+        <w:rPr>
+          <w:rFonts w:ascii="Consolas" w:hAnsi="Consolas" w:cs="Consolas"/>
+          <w:color w:val="000000"/>
+          <w:sz w:val="20"/>
+          <w:szCs w:val="20"/>
+        </w:rPr>
+        <w:t>(</w:t>
       </w:r>
       <w:r>
         <w:rPr>
@@ -832,7 +1023,29 @@
           <w:sz w:val="20"/>
           <w:szCs w:val="20"/>
         </w:rPr>
-        <w:t>m, taxer.Rate(</w:t>
+        <w:t xml:space="preserve">m, </w:t>
+      </w:r>
+      <w:proofErr w:type="spellStart"/>
+      <w:proofErr w:type="gramStart"/>
+      <w:r>
+        <w:rPr>
+          <w:rFonts w:ascii="Consolas" w:hAnsi="Consolas" w:cs="Consolas"/>
+          <w:color w:val="000000"/>
+          <w:sz w:val="20"/>
+          <w:szCs w:val="20"/>
+        </w:rPr>
+        <w:t>taxer.Rate</w:t>
+      </w:r>
+      <w:proofErr w:type="spellEnd"/>
+      <w:proofErr w:type="gramEnd"/>
+      <w:r>
+        <w:rPr>
+          <w:rFonts w:ascii="Consolas" w:hAnsi="Consolas" w:cs="Consolas"/>
+          <w:color w:val="000000"/>
+          <w:sz w:val="20"/>
+          <w:szCs w:val="20"/>
+        </w:rPr>
+        <w:t>(</w:t>
       </w:r>
       <w:r>
         <w:rPr>
@@ -889,7 +1102,27 @@
           <w:sz w:val="20"/>
           <w:szCs w:val="20"/>
         </w:rPr>
-        <w:t xml:space="preserve">    Assert.AreEqual(</w:t>
+        <w:t xml:space="preserve">    </w:t>
+      </w:r>
+      <w:proofErr w:type="spellStart"/>
+      <w:r>
+        <w:rPr>
+          <w:rFonts w:ascii="Consolas" w:hAnsi="Consolas" w:cs="Consolas"/>
+          <w:color w:val="000000"/>
+          <w:sz w:val="20"/>
+          <w:szCs w:val="20"/>
+        </w:rPr>
+        <w:t>Assert.AreEqual</w:t>
+      </w:r>
+      <w:proofErr w:type="spellEnd"/>
+      <w:r>
+        <w:rPr>
+          <w:rFonts w:ascii="Consolas" w:hAnsi="Consolas" w:cs="Consolas"/>
+          <w:color w:val="000000"/>
+          <w:sz w:val="20"/>
+          <w:szCs w:val="20"/>
+        </w:rPr>
+        <w:t>(</w:t>
       </w:r>
       <w:r>
         <w:rPr>
@@ -907,7 +1140,29 @@
           <w:sz w:val="20"/>
           <w:szCs w:val="20"/>
         </w:rPr>
-        <w:t>m, taxer.Rate(</w:t>
+        <w:t xml:space="preserve">m, </w:t>
+      </w:r>
+      <w:proofErr w:type="spellStart"/>
+      <w:proofErr w:type="gramStart"/>
+      <w:r>
+        <w:rPr>
+          <w:rFonts w:ascii="Consolas" w:hAnsi="Consolas" w:cs="Consolas"/>
+          <w:color w:val="000000"/>
+          <w:sz w:val="20"/>
+          <w:szCs w:val="20"/>
+        </w:rPr>
+        <w:t>taxer.Rate</w:t>
+      </w:r>
+      <w:proofErr w:type="spellEnd"/>
+      <w:proofErr w:type="gramEnd"/>
+      <w:r>
+        <w:rPr>
+          <w:rFonts w:ascii="Consolas" w:hAnsi="Consolas" w:cs="Consolas"/>
+          <w:color w:val="000000"/>
+          <w:sz w:val="20"/>
+          <w:szCs w:val="20"/>
+        </w:rPr>
+        <w:t>(</w:t>
       </w:r>
       <w:r>
         <w:rPr>
@@ -1022,7 +1277,43 @@
           <w:sz w:val="22"/>
           <w:szCs w:val="22"/>
         </w:rPr>
-        <w:t>The next step here is to add a TaxRateAccessor to our solution. This will require us to add a new file, a TaxRateAccessor.cs file to be exact. We will add that file to the Accessor project.</w:t>
+        <w:t xml:space="preserve">The next step here is to add a </w:t>
+      </w:r>
+      <w:proofErr w:type="spellStart"/>
+      <w:r>
+        <w:rPr>
+          <w:rFonts w:ascii="Calibri" w:hAnsi="Calibri" w:cs="Calibri"/>
+          <w:sz w:val="22"/>
+          <w:szCs w:val="22"/>
+        </w:rPr>
+        <w:t>TaxRateAccessor</w:t>
+      </w:r>
+      <w:proofErr w:type="spellEnd"/>
+      <w:r>
+        <w:rPr>
+          <w:rFonts w:ascii="Calibri" w:hAnsi="Calibri" w:cs="Calibri"/>
+          <w:sz w:val="22"/>
+          <w:szCs w:val="22"/>
+        </w:rPr>
+        <w:t xml:space="preserve"> to our solution. This will require us to add a new file, a </w:t>
+      </w:r>
+      <w:proofErr w:type="spellStart"/>
+      <w:r>
+        <w:rPr>
+          <w:rFonts w:ascii="Calibri" w:hAnsi="Calibri" w:cs="Calibri"/>
+          <w:sz w:val="22"/>
+          <w:szCs w:val="22"/>
+        </w:rPr>
+        <w:t>TaxRateAccessor.cs</w:t>
+      </w:r>
+      <w:proofErr w:type="spellEnd"/>
+      <w:r>
+        <w:rPr>
+          <w:rFonts w:ascii="Calibri" w:hAnsi="Calibri" w:cs="Calibri"/>
+          <w:sz w:val="22"/>
+          <w:szCs w:val="22"/>
+        </w:rPr>
+        <w:t xml:space="preserve"> file to be exact. We will add that file to the Accessor project.</w:t>
       </w:r>
     </w:p>
     <w:p>
@@ -1104,7 +1395,7 @@
                     </pic:cNvPicPr>
                   </pic:nvPicPr>
                   <pic:blipFill>
-                    <a:blip r:embed="rId4">
+                    <a:blip r:embed="rId6">
                       <a:extLst>
                         <a:ext uri="{28A0092B-C50C-407E-A947-70E740481C1C}">
                           <a14:useLocalDpi xmlns:a14="http://schemas.microsoft.com/office/drawing/2010/main" val="0"/>
@@ -1189,8 +1480,50 @@
           <w:sz w:val="18"/>
           <w:szCs w:val="18"/>
         </w:rPr>
-        <w:t xml:space="preserve"> ITaxRateAccessor : IServiceContractBase</w:t>
-      </w:r>
+        <w:t xml:space="preserve"> </w:t>
+      </w:r>
+      <w:proofErr w:type="spellStart"/>
+      <w:proofErr w:type="gramStart"/>
+      <w:r>
+        <w:rPr>
+          <w:rFonts w:ascii="Consolas" w:hAnsi="Consolas" w:cs="Consolas"/>
+          <w:color w:val="000000"/>
+          <w:sz w:val="18"/>
+          <w:szCs w:val="18"/>
+        </w:rPr>
+        <w:t>ITaxRateAccessor</w:t>
+      </w:r>
+      <w:proofErr w:type="spellEnd"/>
+      <w:r>
+        <w:rPr>
+          <w:rFonts w:ascii="Consolas" w:hAnsi="Consolas" w:cs="Consolas"/>
+          <w:color w:val="000000"/>
+          <w:sz w:val="18"/>
+          <w:szCs w:val="18"/>
+        </w:rPr>
+        <w:t xml:space="preserve"> :</w:t>
+      </w:r>
+      <w:proofErr w:type="gramEnd"/>
+      <w:r>
+        <w:rPr>
+          <w:rFonts w:ascii="Consolas" w:hAnsi="Consolas" w:cs="Consolas"/>
+          <w:color w:val="000000"/>
+          <w:sz w:val="18"/>
+          <w:szCs w:val="18"/>
+        </w:rPr>
+        <w:t xml:space="preserve"> </w:t>
+      </w:r>
+      <w:proofErr w:type="spellStart"/>
+      <w:r>
+        <w:rPr>
+          <w:rFonts w:ascii="Consolas" w:hAnsi="Consolas" w:cs="Consolas"/>
+          <w:color w:val="000000"/>
+          <w:sz w:val="18"/>
+          <w:szCs w:val="18"/>
+        </w:rPr>
+        <w:t>IServiceContractBase</w:t>
+      </w:r>
+      <w:proofErr w:type="spellEnd"/>
     </w:p>
     <w:p>
       <w:pPr>
@@ -1240,7 +1573,27 @@
           <w:sz w:val="18"/>
           <w:szCs w:val="18"/>
         </w:rPr>
-        <w:t xml:space="preserve"> Rate(Address address);</w:t>
+        <w:t xml:space="preserve"> </w:t>
+      </w:r>
+      <w:proofErr w:type="gramStart"/>
+      <w:r>
+        <w:rPr>
+          <w:rFonts w:ascii="Consolas" w:hAnsi="Consolas" w:cs="Consolas"/>
+          <w:color w:val="000000"/>
+          <w:sz w:val="18"/>
+          <w:szCs w:val="18"/>
+        </w:rPr>
+        <w:t>Rate(</w:t>
+      </w:r>
+      <w:proofErr w:type="gramEnd"/>
+      <w:r>
+        <w:rPr>
+          <w:rFonts w:ascii="Consolas" w:hAnsi="Consolas" w:cs="Consolas"/>
+          <w:color w:val="000000"/>
+          <w:sz w:val="18"/>
+          <w:szCs w:val="18"/>
+        </w:rPr>
+        <w:t>Address address);</w:t>
       </w:r>
     </w:p>
     <w:p>
@@ -1311,8 +1664,70 @@
           <w:sz w:val="18"/>
           <w:szCs w:val="18"/>
         </w:rPr>
-        <w:t xml:space="preserve"> TaxRateAccessor : AccessorBase, ITaxRateAccessor</w:t>
-      </w:r>
+        <w:t xml:space="preserve"> </w:t>
+      </w:r>
+      <w:proofErr w:type="spellStart"/>
+      <w:proofErr w:type="gramStart"/>
+      <w:r>
+        <w:rPr>
+          <w:rFonts w:ascii="Consolas" w:hAnsi="Consolas" w:cs="Consolas"/>
+          <w:color w:val="000000"/>
+          <w:sz w:val="18"/>
+          <w:szCs w:val="18"/>
+        </w:rPr>
+        <w:t>TaxRateAccessor</w:t>
+      </w:r>
+      <w:proofErr w:type="spellEnd"/>
+      <w:r>
+        <w:rPr>
+          <w:rFonts w:ascii="Consolas" w:hAnsi="Consolas" w:cs="Consolas"/>
+          <w:color w:val="000000"/>
+          <w:sz w:val="18"/>
+          <w:szCs w:val="18"/>
+        </w:rPr>
+        <w:t xml:space="preserve"> :</w:t>
+      </w:r>
+      <w:proofErr w:type="gramEnd"/>
+      <w:r>
+        <w:rPr>
+          <w:rFonts w:ascii="Consolas" w:hAnsi="Consolas" w:cs="Consolas"/>
+          <w:color w:val="000000"/>
+          <w:sz w:val="18"/>
+          <w:szCs w:val="18"/>
+        </w:rPr>
+        <w:t xml:space="preserve"> </w:t>
+      </w:r>
+      <w:proofErr w:type="spellStart"/>
+      <w:r>
+        <w:rPr>
+          <w:rFonts w:ascii="Consolas" w:hAnsi="Consolas" w:cs="Consolas"/>
+          <w:color w:val="000000"/>
+          <w:sz w:val="18"/>
+          <w:szCs w:val="18"/>
+        </w:rPr>
+        <w:t>AccessorBase</w:t>
+      </w:r>
+      <w:proofErr w:type="spellEnd"/>
+      <w:r>
+        <w:rPr>
+          <w:rFonts w:ascii="Consolas" w:hAnsi="Consolas" w:cs="Consolas"/>
+          <w:color w:val="000000"/>
+          <w:sz w:val="18"/>
+          <w:szCs w:val="18"/>
+        </w:rPr>
+        <w:t xml:space="preserve">, </w:t>
+      </w:r>
+      <w:proofErr w:type="spellStart"/>
+      <w:r>
+        <w:rPr>
+          <w:rFonts w:ascii="Consolas" w:hAnsi="Consolas" w:cs="Consolas"/>
+          <w:color w:val="000000"/>
+          <w:sz w:val="18"/>
+          <w:szCs w:val="18"/>
+        </w:rPr>
+        <w:t>ITaxRateAccessor</w:t>
+      </w:r>
+      <w:proofErr w:type="spellEnd"/>
     </w:p>
     <w:p>
       <w:pPr>
@@ -1362,7 +1777,27 @@
           <w:sz w:val="18"/>
           <w:szCs w:val="18"/>
         </w:rPr>
-        <w:t xml:space="preserve"> Rate(Address address)</w:t>
+        <w:t xml:space="preserve"> </w:t>
+      </w:r>
+      <w:proofErr w:type="gramStart"/>
+      <w:r>
+        <w:rPr>
+          <w:rFonts w:ascii="Consolas" w:hAnsi="Consolas" w:cs="Consolas"/>
+          <w:color w:val="000000"/>
+          <w:sz w:val="18"/>
+          <w:szCs w:val="18"/>
+        </w:rPr>
+        <w:t>Rate(</w:t>
+      </w:r>
+      <w:proofErr w:type="gramEnd"/>
+      <w:r>
+        <w:rPr>
+          <w:rFonts w:ascii="Consolas" w:hAnsi="Consolas" w:cs="Consolas"/>
+          <w:color w:val="000000"/>
+          <w:sz w:val="18"/>
+          <w:szCs w:val="18"/>
+        </w:rPr>
+        <w:t>Address address)</w:t>
       </w:r>
     </w:p>
     <w:p>
@@ -1398,14 +1833,25 @@
           <w:szCs w:val="18"/>
         </w:rPr>
       </w:pPr>
-      <w:r>
-        <w:rPr>
-          <w:rFonts w:ascii="Consolas" w:hAnsi="Consolas" w:cs="Consolas"/>
-          <w:color w:val="000000"/>
-          <w:sz w:val="18"/>
-          <w:szCs w:val="18"/>
-        </w:rPr>
-        <w:t xml:space="preserve">USATaxer.USATaxerLib taxer = </w:t>
+      <w:proofErr w:type="spellStart"/>
+      <w:r>
+        <w:rPr>
+          <w:rFonts w:ascii="Consolas" w:hAnsi="Consolas" w:cs="Consolas"/>
+          <w:color w:val="000000"/>
+          <w:sz w:val="18"/>
+          <w:szCs w:val="18"/>
+        </w:rPr>
+        <w:t>USATaxer.USATaxerLib</w:t>
+      </w:r>
+      <w:proofErr w:type="spellEnd"/>
+      <w:r>
+        <w:rPr>
+          <w:rFonts w:ascii="Consolas" w:hAnsi="Consolas" w:cs="Consolas"/>
+          <w:color w:val="000000"/>
+          <w:sz w:val="18"/>
+          <w:szCs w:val="18"/>
+        </w:rPr>
+        <w:t xml:space="preserve"> taxer = </w:t>
       </w:r>
       <w:r>
         <w:rPr>
@@ -1423,7 +1869,27 @@
           <w:sz w:val="18"/>
           <w:szCs w:val="18"/>
         </w:rPr>
-        <w:t xml:space="preserve"> USATaxer.USATaxerLib();</w:t>
+        <w:t xml:space="preserve"> </w:t>
+      </w:r>
+      <w:proofErr w:type="spellStart"/>
+      <w:r>
+        <w:rPr>
+          <w:rFonts w:ascii="Consolas" w:hAnsi="Consolas" w:cs="Consolas"/>
+          <w:color w:val="000000"/>
+          <w:sz w:val="18"/>
+          <w:szCs w:val="18"/>
+        </w:rPr>
+        <w:t>USATaxer.USATaxerLib</w:t>
+      </w:r>
+      <w:proofErr w:type="spellEnd"/>
+      <w:r>
+        <w:rPr>
+          <w:rFonts w:ascii="Consolas" w:hAnsi="Consolas" w:cs="Consolas"/>
+          <w:color w:val="000000"/>
+          <w:sz w:val="18"/>
+          <w:szCs w:val="18"/>
+        </w:rPr>
+        <w:t>();</w:t>
       </w:r>
     </w:p>
     <w:p>
@@ -1438,14 +1904,27 @@
           <w:szCs w:val="18"/>
         </w:rPr>
       </w:pPr>
-      <w:r>
-        <w:rPr>
-          <w:rFonts w:ascii="Consolas" w:hAnsi="Consolas" w:cs="Consolas"/>
-          <w:color w:val="000000"/>
-          <w:sz w:val="18"/>
-          <w:szCs w:val="18"/>
-        </w:rPr>
-        <w:t>taxer.Init();</w:t>
+      <w:proofErr w:type="spellStart"/>
+      <w:proofErr w:type="gramStart"/>
+      <w:r>
+        <w:rPr>
+          <w:rFonts w:ascii="Consolas" w:hAnsi="Consolas" w:cs="Consolas"/>
+          <w:color w:val="000000"/>
+          <w:sz w:val="18"/>
+          <w:szCs w:val="18"/>
+        </w:rPr>
+        <w:t>taxer.Init</w:t>
+      </w:r>
+      <w:proofErr w:type="spellEnd"/>
+      <w:proofErr w:type="gramEnd"/>
+      <w:r>
+        <w:rPr>
+          <w:rFonts w:ascii="Consolas" w:hAnsi="Consolas" w:cs="Consolas"/>
+          <w:color w:val="000000"/>
+          <w:sz w:val="18"/>
+          <w:szCs w:val="18"/>
+        </w:rPr>
+        <w:t>();</w:t>
       </w:r>
     </w:p>
     <w:p>
@@ -1475,7 +1954,49 @@
           <w:sz w:val="18"/>
           <w:szCs w:val="18"/>
         </w:rPr>
-        <w:t xml:space="preserve"> taxer.Rate(address.Postal);</w:t>
+        <w:t xml:space="preserve"> </w:t>
+      </w:r>
+      <w:proofErr w:type="spellStart"/>
+      <w:proofErr w:type="gramStart"/>
+      <w:r>
+        <w:rPr>
+          <w:rFonts w:ascii="Consolas" w:hAnsi="Consolas" w:cs="Consolas"/>
+          <w:color w:val="000000"/>
+          <w:sz w:val="18"/>
+          <w:szCs w:val="18"/>
+        </w:rPr>
+        <w:t>taxer.Rate</w:t>
+      </w:r>
+      <w:proofErr w:type="spellEnd"/>
+      <w:proofErr w:type="gramEnd"/>
+      <w:r>
+        <w:rPr>
+          <w:rFonts w:ascii="Consolas" w:hAnsi="Consolas" w:cs="Consolas"/>
+          <w:color w:val="000000"/>
+          <w:sz w:val="18"/>
+          <w:szCs w:val="18"/>
+        </w:rPr>
+        <w:t>(</w:t>
+      </w:r>
+      <w:proofErr w:type="spellStart"/>
+      <w:r>
+        <w:rPr>
+          <w:rFonts w:ascii="Consolas" w:hAnsi="Consolas" w:cs="Consolas"/>
+          <w:color w:val="000000"/>
+          <w:sz w:val="18"/>
+          <w:szCs w:val="18"/>
+        </w:rPr>
+        <w:t>address.Postal</w:t>
+      </w:r>
+      <w:proofErr w:type="spellEnd"/>
+      <w:r>
+        <w:rPr>
+          <w:rFonts w:ascii="Consolas" w:hAnsi="Consolas" w:cs="Consolas"/>
+          <w:color w:val="000000"/>
+          <w:sz w:val="18"/>
+          <w:szCs w:val="18"/>
+        </w:rPr>
+        <w:t>);</w:t>
       </w:r>
     </w:p>
     <w:p>
@@ -1531,7 +2052,7 @@
           <w:szCs w:val="22"/>
         </w:rPr>
       </w:pPr>
-      <w:hyperlink r:id="rId5" w:history="1">
+      <w:hyperlink r:id="rId7" w:history="1">
         <w:r>
           <w:rPr>
             <w:rStyle w:val="Hyperlink"/>
@@ -1578,7 +2099,43 @@
           <w:sz w:val="22"/>
           <w:szCs w:val="22"/>
         </w:rPr>
-        <w:t xml:space="preserve">The TaxRateAccessor needs to be wired up into our dependency injection system. To do that we need to modify our AccessorFactory.cs file. In our reference implementation we are doing all the dependency injection ourselves. In many production systems we </w:t>
+        <w:t xml:space="preserve">The </w:t>
+      </w:r>
+      <w:proofErr w:type="spellStart"/>
+      <w:r>
+        <w:rPr>
+          <w:rFonts w:ascii="Calibri" w:hAnsi="Calibri" w:cs="Calibri"/>
+          <w:sz w:val="22"/>
+          <w:szCs w:val="22"/>
+        </w:rPr>
+        <w:t>TaxRateAccessor</w:t>
+      </w:r>
+      <w:proofErr w:type="spellEnd"/>
+      <w:r>
+        <w:rPr>
+          <w:rFonts w:ascii="Calibri" w:hAnsi="Calibri" w:cs="Calibri"/>
+          <w:sz w:val="22"/>
+          <w:szCs w:val="22"/>
+        </w:rPr>
+        <w:t xml:space="preserve"> needs to be wired up into our dependency injection system. To do that we need to modify our </w:t>
+      </w:r>
+      <w:proofErr w:type="spellStart"/>
+      <w:r>
+        <w:rPr>
+          <w:rFonts w:ascii="Calibri" w:hAnsi="Calibri" w:cs="Calibri"/>
+          <w:sz w:val="22"/>
+          <w:szCs w:val="22"/>
+        </w:rPr>
+        <w:t>AccessorFactory.cs</w:t>
+      </w:r>
+      <w:proofErr w:type="spellEnd"/>
+      <w:r>
+        <w:rPr>
+          <w:rFonts w:ascii="Calibri" w:hAnsi="Calibri" w:cs="Calibri"/>
+          <w:sz w:val="22"/>
+          <w:szCs w:val="22"/>
+        </w:rPr>
+        <w:t xml:space="preserve"> file. In our reference implementation we are doing all the dependency injection ourselves. In many production systems we </w:t>
       </w:r>
       <w:r>
         <w:rPr>
@@ -1642,7 +2199,89 @@
           <w:sz w:val="18"/>
           <w:szCs w:val="18"/>
         </w:rPr>
-        <w:t xml:space="preserve"> AccessorFactory(AmbientContext context, UtilityFactory utilityFactory) : </w:t>
+        <w:t xml:space="preserve"> </w:t>
+      </w:r>
+      <w:proofErr w:type="spellStart"/>
+      <w:proofErr w:type="gramStart"/>
+      <w:r>
+        <w:rPr>
+          <w:rFonts w:ascii="Consolas" w:hAnsi="Consolas" w:cs="Consolas"/>
+          <w:color w:val="000000"/>
+          <w:sz w:val="18"/>
+          <w:szCs w:val="18"/>
+        </w:rPr>
+        <w:t>AccessorFactory</w:t>
+      </w:r>
+      <w:proofErr w:type="spellEnd"/>
+      <w:r>
+        <w:rPr>
+          <w:rFonts w:ascii="Consolas" w:hAnsi="Consolas" w:cs="Consolas"/>
+          <w:color w:val="000000"/>
+          <w:sz w:val="18"/>
+          <w:szCs w:val="18"/>
+        </w:rPr>
+        <w:t>(</w:t>
+      </w:r>
+      <w:proofErr w:type="spellStart"/>
+      <w:proofErr w:type="gramEnd"/>
+      <w:r>
+        <w:rPr>
+          <w:rFonts w:ascii="Consolas" w:hAnsi="Consolas" w:cs="Consolas"/>
+          <w:color w:val="000000"/>
+          <w:sz w:val="18"/>
+          <w:szCs w:val="18"/>
+        </w:rPr>
+        <w:t>AmbientContext</w:t>
+      </w:r>
+      <w:proofErr w:type="spellEnd"/>
+      <w:r>
+        <w:rPr>
+          <w:rFonts w:ascii="Consolas" w:hAnsi="Consolas" w:cs="Consolas"/>
+          <w:color w:val="000000"/>
+          <w:sz w:val="18"/>
+          <w:szCs w:val="18"/>
+        </w:rPr>
+        <w:t xml:space="preserve"> context, </w:t>
+      </w:r>
+      <w:proofErr w:type="spellStart"/>
+      <w:r>
+        <w:rPr>
+          <w:rFonts w:ascii="Consolas" w:hAnsi="Consolas" w:cs="Consolas"/>
+          <w:color w:val="000000"/>
+          <w:sz w:val="18"/>
+          <w:szCs w:val="18"/>
+        </w:rPr>
+        <w:t>UtilityFactory</w:t>
+      </w:r>
+      <w:proofErr w:type="spellEnd"/>
+      <w:r>
+        <w:rPr>
+          <w:rFonts w:ascii="Consolas" w:hAnsi="Consolas" w:cs="Consolas"/>
+          <w:color w:val="000000"/>
+          <w:sz w:val="18"/>
+          <w:szCs w:val="18"/>
+        </w:rPr>
+        <w:t xml:space="preserve"> </w:t>
+      </w:r>
+      <w:proofErr w:type="spellStart"/>
+      <w:r>
+        <w:rPr>
+          <w:rFonts w:ascii="Consolas" w:hAnsi="Consolas" w:cs="Consolas"/>
+          <w:color w:val="000000"/>
+          <w:sz w:val="18"/>
+          <w:szCs w:val="18"/>
+        </w:rPr>
+        <w:t>utilityFactory</w:t>
+      </w:r>
+      <w:proofErr w:type="spellEnd"/>
+      <w:r>
+        <w:rPr>
+          <w:rFonts w:ascii="Consolas" w:hAnsi="Consolas" w:cs="Consolas"/>
+          <w:color w:val="000000"/>
+          <w:sz w:val="18"/>
+          <w:szCs w:val="18"/>
+        </w:rPr>
+        <w:t xml:space="preserve">) : </w:t>
       </w:r>
       <w:r>
         <w:rPr>
@@ -1704,7 +2343,27 @@
           <w:szCs w:val="18"/>
         </w:rPr>
         <w:lastRenderedPageBreak/>
-        <w:t xml:space="preserve">// NOTE: this is here to ensure the factories from the Manager are propogated down to the other factories </w:t>
+        <w:t xml:space="preserve">// NOTE: this is here to ensure the factories from the Manager are </w:t>
+      </w:r>
+      <w:proofErr w:type="spellStart"/>
+      <w:r>
+        <w:rPr>
+          <w:rFonts w:ascii="Consolas" w:hAnsi="Consolas" w:cs="Consolas"/>
+          <w:color w:val="007200"/>
+          <w:sz w:val="18"/>
+          <w:szCs w:val="18"/>
+        </w:rPr>
+        <w:t>propogated</w:t>
+      </w:r>
+      <w:proofErr w:type="spellEnd"/>
+      <w:r>
+        <w:rPr>
+          <w:rFonts w:ascii="Consolas" w:hAnsi="Consolas" w:cs="Consolas"/>
+          <w:color w:val="007200"/>
+          <w:sz w:val="18"/>
+          <w:szCs w:val="18"/>
+        </w:rPr>
+        <w:t xml:space="preserve"> down to the other factories </w:t>
       </w:r>
     </w:p>
     <w:p>
@@ -1725,7 +2384,47 @@
           <w:sz w:val="18"/>
           <w:szCs w:val="18"/>
         </w:rPr>
-        <w:t xml:space="preserve">_utilityFactory = utilityFactory ?? </w:t>
+        <w:t>_</w:t>
+      </w:r>
+      <w:proofErr w:type="spellStart"/>
+      <w:r>
+        <w:rPr>
+          <w:rFonts w:ascii="Consolas" w:hAnsi="Consolas" w:cs="Consolas"/>
+          <w:color w:val="000000"/>
+          <w:sz w:val="18"/>
+          <w:szCs w:val="18"/>
+        </w:rPr>
+        <w:t>utilityFactory</w:t>
+      </w:r>
+      <w:proofErr w:type="spellEnd"/>
+      <w:r>
+        <w:rPr>
+          <w:rFonts w:ascii="Consolas" w:hAnsi="Consolas" w:cs="Consolas"/>
+          <w:color w:val="000000"/>
+          <w:sz w:val="18"/>
+          <w:szCs w:val="18"/>
+        </w:rPr>
+        <w:t xml:space="preserve"> = </w:t>
+      </w:r>
+      <w:proofErr w:type="spellStart"/>
+      <w:r>
+        <w:rPr>
+          <w:rFonts w:ascii="Consolas" w:hAnsi="Consolas" w:cs="Consolas"/>
+          <w:color w:val="000000"/>
+          <w:sz w:val="18"/>
+          <w:szCs w:val="18"/>
+        </w:rPr>
+        <w:t>utilityFactory</w:t>
+      </w:r>
+      <w:proofErr w:type="spellEnd"/>
+      <w:r>
+        <w:rPr>
+          <w:rFonts w:ascii="Consolas" w:hAnsi="Consolas" w:cs="Consolas"/>
+          <w:color w:val="000000"/>
+          <w:sz w:val="18"/>
+          <w:szCs w:val="18"/>
+        </w:rPr>
+        <w:t xml:space="preserve"> ?? </w:t>
       </w:r>
       <w:r>
         <w:rPr>
@@ -1743,7 +2442,27 @@
           <w:sz w:val="18"/>
           <w:szCs w:val="18"/>
         </w:rPr>
-        <w:t xml:space="preserve"> UtilityFactory(Context);</w:t>
+        <w:t xml:space="preserve"> </w:t>
+      </w:r>
+      <w:proofErr w:type="spellStart"/>
+      <w:r>
+        <w:rPr>
+          <w:rFonts w:ascii="Consolas" w:hAnsi="Consolas" w:cs="Consolas"/>
+          <w:color w:val="000000"/>
+          <w:sz w:val="18"/>
+          <w:szCs w:val="18"/>
+        </w:rPr>
+        <w:t>UtilityFactory</w:t>
+      </w:r>
+      <w:proofErr w:type="spellEnd"/>
+      <w:r>
+        <w:rPr>
+          <w:rFonts w:ascii="Consolas" w:hAnsi="Consolas" w:cs="Consolas"/>
+          <w:color w:val="000000"/>
+          <w:sz w:val="18"/>
+          <w:szCs w:val="18"/>
+        </w:rPr>
+        <w:t>(Context);</w:t>
       </w:r>
     </w:p>
     <w:p>
@@ -1757,15 +2476,47 @@
           <w:szCs w:val="18"/>
         </w:rPr>
       </w:pPr>
-      <w:r>
-        <w:rPr>
-          <w:rFonts w:ascii="Consolas" w:hAnsi="Consolas" w:cs="Consolas"/>
-          <w:color w:val="000000"/>
-          <w:sz w:val="18"/>
-          <w:szCs w:val="18"/>
-        </w:rPr>
-        <w:t>AddType&lt;ICartAccessor&gt;(</w:t>
-      </w:r>
+      <w:proofErr w:type="spellStart"/>
+      <w:r>
+        <w:rPr>
+          <w:rFonts w:ascii="Consolas" w:hAnsi="Consolas" w:cs="Consolas"/>
+          <w:color w:val="000000"/>
+          <w:sz w:val="18"/>
+          <w:szCs w:val="18"/>
+        </w:rPr>
+        <w:t>AddType</w:t>
+      </w:r>
+      <w:proofErr w:type="spellEnd"/>
+      <w:r>
+        <w:rPr>
+          <w:rFonts w:ascii="Consolas" w:hAnsi="Consolas" w:cs="Consolas"/>
+          <w:color w:val="000000"/>
+          <w:sz w:val="18"/>
+          <w:szCs w:val="18"/>
+        </w:rPr>
+        <w:t>&lt;</w:t>
+      </w:r>
+      <w:proofErr w:type="spellStart"/>
+      <w:r>
+        <w:rPr>
+          <w:rFonts w:ascii="Consolas" w:hAnsi="Consolas" w:cs="Consolas"/>
+          <w:color w:val="000000"/>
+          <w:sz w:val="18"/>
+          <w:szCs w:val="18"/>
+        </w:rPr>
+        <w:t>ICartAccessor</w:t>
+      </w:r>
+      <w:proofErr w:type="spellEnd"/>
+      <w:r>
+        <w:rPr>
+          <w:rFonts w:ascii="Consolas" w:hAnsi="Consolas" w:cs="Consolas"/>
+          <w:color w:val="000000"/>
+          <w:sz w:val="18"/>
+          <w:szCs w:val="18"/>
+        </w:rPr>
+        <w:t>&gt;(</w:t>
+      </w:r>
+      <w:proofErr w:type="spellStart"/>
       <w:r>
         <w:rPr>
           <w:rFonts w:ascii="Consolas" w:hAnsi="Consolas" w:cs="Consolas"/>
@@ -1775,14 +2526,35 @@
         </w:rPr>
         <w:t>typeof</w:t>
       </w:r>
-      <w:r>
-        <w:rPr>
-          <w:rFonts w:ascii="Consolas" w:hAnsi="Consolas" w:cs="Consolas"/>
-          <w:color w:val="000000"/>
-          <w:sz w:val="18"/>
-          <w:szCs w:val="18"/>
-        </w:rPr>
-        <w:t>(CartAccessor));</w:t>
+      <w:proofErr w:type="spellEnd"/>
+      <w:r>
+        <w:rPr>
+          <w:rFonts w:ascii="Consolas" w:hAnsi="Consolas" w:cs="Consolas"/>
+          <w:color w:val="000000"/>
+          <w:sz w:val="18"/>
+          <w:szCs w:val="18"/>
+        </w:rPr>
+        <w:t>(</w:t>
+      </w:r>
+      <w:proofErr w:type="spellStart"/>
+      <w:r>
+        <w:rPr>
+          <w:rFonts w:ascii="Consolas" w:hAnsi="Consolas" w:cs="Consolas"/>
+          <w:color w:val="000000"/>
+          <w:sz w:val="18"/>
+          <w:szCs w:val="18"/>
+        </w:rPr>
+        <w:t>CartAccessor</w:t>
+      </w:r>
+      <w:proofErr w:type="spellEnd"/>
+      <w:r>
+        <w:rPr>
+          <w:rFonts w:ascii="Consolas" w:hAnsi="Consolas" w:cs="Consolas"/>
+          <w:color w:val="000000"/>
+          <w:sz w:val="18"/>
+          <w:szCs w:val="18"/>
+        </w:rPr>
+        <w:t>));</w:t>
       </w:r>
     </w:p>
     <w:p>
@@ -1796,15 +2568,47 @@
           <w:szCs w:val="18"/>
         </w:rPr>
       </w:pPr>
-      <w:r>
-        <w:rPr>
-          <w:rFonts w:ascii="Consolas" w:hAnsi="Consolas" w:cs="Consolas"/>
-          <w:color w:val="000000"/>
-          <w:sz w:val="18"/>
-          <w:szCs w:val="18"/>
-        </w:rPr>
-        <w:t>AddType&lt;ICatalogAccessor&gt;(</w:t>
-      </w:r>
+      <w:proofErr w:type="spellStart"/>
+      <w:r>
+        <w:rPr>
+          <w:rFonts w:ascii="Consolas" w:hAnsi="Consolas" w:cs="Consolas"/>
+          <w:color w:val="000000"/>
+          <w:sz w:val="18"/>
+          <w:szCs w:val="18"/>
+        </w:rPr>
+        <w:t>AddType</w:t>
+      </w:r>
+      <w:proofErr w:type="spellEnd"/>
+      <w:r>
+        <w:rPr>
+          <w:rFonts w:ascii="Consolas" w:hAnsi="Consolas" w:cs="Consolas"/>
+          <w:color w:val="000000"/>
+          <w:sz w:val="18"/>
+          <w:szCs w:val="18"/>
+        </w:rPr>
+        <w:t>&lt;</w:t>
+      </w:r>
+      <w:proofErr w:type="spellStart"/>
+      <w:r>
+        <w:rPr>
+          <w:rFonts w:ascii="Consolas" w:hAnsi="Consolas" w:cs="Consolas"/>
+          <w:color w:val="000000"/>
+          <w:sz w:val="18"/>
+          <w:szCs w:val="18"/>
+        </w:rPr>
+        <w:t>ICatalogAccessor</w:t>
+      </w:r>
+      <w:proofErr w:type="spellEnd"/>
+      <w:r>
+        <w:rPr>
+          <w:rFonts w:ascii="Consolas" w:hAnsi="Consolas" w:cs="Consolas"/>
+          <w:color w:val="000000"/>
+          <w:sz w:val="18"/>
+          <w:szCs w:val="18"/>
+        </w:rPr>
+        <w:t>&gt;(</w:t>
+      </w:r>
+      <w:proofErr w:type="spellStart"/>
       <w:r>
         <w:rPr>
           <w:rFonts w:ascii="Consolas" w:hAnsi="Consolas" w:cs="Consolas"/>
@@ -1814,14 +2618,35 @@
         </w:rPr>
         <w:t>typeof</w:t>
       </w:r>
-      <w:r>
-        <w:rPr>
-          <w:rFonts w:ascii="Consolas" w:hAnsi="Consolas" w:cs="Consolas"/>
-          <w:color w:val="000000"/>
-          <w:sz w:val="18"/>
-          <w:szCs w:val="18"/>
-        </w:rPr>
-        <w:t>(CatalogAccessor));</w:t>
+      <w:proofErr w:type="spellEnd"/>
+      <w:r>
+        <w:rPr>
+          <w:rFonts w:ascii="Consolas" w:hAnsi="Consolas" w:cs="Consolas"/>
+          <w:color w:val="000000"/>
+          <w:sz w:val="18"/>
+          <w:szCs w:val="18"/>
+        </w:rPr>
+        <w:t>(</w:t>
+      </w:r>
+      <w:proofErr w:type="spellStart"/>
+      <w:r>
+        <w:rPr>
+          <w:rFonts w:ascii="Consolas" w:hAnsi="Consolas" w:cs="Consolas"/>
+          <w:color w:val="000000"/>
+          <w:sz w:val="18"/>
+          <w:szCs w:val="18"/>
+        </w:rPr>
+        <w:t>CatalogAccessor</w:t>
+      </w:r>
+      <w:proofErr w:type="spellEnd"/>
+      <w:r>
+        <w:rPr>
+          <w:rFonts w:ascii="Consolas" w:hAnsi="Consolas" w:cs="Consolas"/>
+          <w:color w:val="000000"/>
+          <w:sz w:val="18"/>
+          <w:szCs w:val="18"/>
+        </w:rPr>
+        <w:t>));</w:t>
       </w:r>
     </w:p>
     <w:p>
@@ -1835,15 +2660,47 @@
           <w:szCs w:val="18"/>
         </w:rPr>
       </w:pPr>
-      <w:r>
-        <w:rPr>
-          <w:rFonts w:ascii="Consolas" w:hAnsi="Consolas" w:cs="Consolas"/>
-          <w:color w:val="000000"/>
-          <w:sz w:val="18"/>
-          <w:szCs w:val="18"/>
-        </w:rPr>
-        <w:t>AddType&lt;IEmailAccessor&gt;(</w:t>
-      </w:r>
+      <w:proofErr w:type="spellStart"/>
+      <w:r>
+        <w:rPr>
+          <w:rFonts w:ascii="Consolas" w:hAnsi="Consolas" w:cs="Consolas"/>
+          <w:color w:val="000000"/>
+          <w:sz w:val="18"/>
+          <w:szCs w:val="18"/>
+        </w:rPr>
+        <w:t>AddType</w:t>
+      </w:r>
+      <w:proofErr w:type="spellEnd"/>
+      <w:r>
+        <w:rPr>
+          <w:rFonts w:ascii="Consolas" w:hAnsi="Consolas" w:cs="Consolas"/>
+          <w:color w:val="000000"/>
+          <w:sz w:val="18"/>
+          <w:szCs w:val="18"/>
+        </w:rPr>
+        <w:t>&lt;</w:t>
+      </w:r>
+      <w:proofErr w:type="spellStart"/>
+      <w:r>
+        <w:rPr>
+          <w:rFonts w:ascii="Consolas" w:hAnsi="Consolas" w:cs="Consolas"/>
+          <w:color w:val="000000"/>
+          <w:sz w:val="18"/>
+          <w:szCs w:val="18"/>
+        </w:rPr>
+        <w:t>IEmailAccessor</w:t>
+      </w:r>
+      <w:proofErr w:type="spellEnd"/>
+      <w:r>
+        <w:rPr>
+          <w:rFonts w:ascii="Consolas" w:hAnsi="Consolas" w:cs="Consolas"/>
+          <w:color w:val="000000"/>
+          <w:sz w:val="18"/>
+          <w:szCs w:val="18"/>
+        </w:rPr>
+        <w:t>&gt;(</w:t>
+      </w:r>
+      <w:proofErr w:type="spellStart"/>
       <w:r>
         <w:rPr>
           <w:rFonts w:ascii="Consolas" w:hAnsi="Consolas" w:cs="Consolas"/>
@@ -1853,14 +2710,35 @@
         </w:rPr>
         <w:t>typeof</w:t>
       </w:r>
-      <w:r>
-        <w:rPr>
-          <w:rFonts w:ascii="Consolas" w:hAnsi="Consolas" w:cs="Consolas"/>
-          <w:color w:val="000000"/>
-          <w:sz w:val="18"/>
-          <w:szCs w:val="18"/>
-        </w:rPr>
-        <w:t>(EmailAccessor));</w:t>
+      <w:proofErr w:type="spellEnd"/>
+      <w:r>
+        <w:rPr>
+          <w:rFonts w:ascii="Consolas" w:hAnsi="Consolas" w:cs="Consolas"/>
+          <w:color w:val="000000"/>
+          <w:sz w:val="18"/>
+          <w:szCs w:val="18"/>
+        </w:rPr>
+        <w:t>(</w:t>
+      </w:r>
+      <w:proofErr w:type="spellStart"/>
+      <w:r>
+        <w:rPr>
+          <w:rFonts w:ascii="Consolas" w:hAnsi="Consolas" w:cs="Consolas"/>
+          <w:color w:val="000000"/>
+          <w:sz w:val="18"/>
+          <w:szCs w:val="18"/>
+        </w:rPr>
+        <w:t>EmailAccessor</w:t>
+      </w:r>
+      <w:proofErr w:type="spellEnd"/>
+      <w:r>
+        <w:rPr>
+          <w:rFonts w:ascii="Consolas" w:hAnsi="Consolas" w:cs="Consolas"/>
+          <w:color w:val="000000"/>
+          <w:sz w:val="18"/>
+          <w:szCs w:val="18"/>
+        </w:rPr>
+        <w:t>));</w:t>
       </w:r>
     </w:p>
     <w:p>
@@ -1874,15 +2752,47 @@
           <w:szCs w:val="18"/>
         </w:rPr>
       </w:pPr>
-      <w:r>
-        <w:rPr>
-          <w:rFonts w:ascii="Consolas" w:hAnsi="Consolas" w:cs="Consolas"/>
-          <w:color w:val="000000"/>
-          <w:sz w:val="18"/>
-          <w:szCs w:val="18"/>
-        </w:rPr>
-        <w:t>AddType&lt;IOrderAccessor&gt;(</w:t>
-      </w:r>
+      <w:proofErr w:type="spellStart"/>
+      <w:r>
+        <w:rPr>
+          <w:rFonts w:ascii="Consolas" w:hAnsi="Consolas" w:cs="Consolas"/>
+          <w:color w:val="000000"/>
+          <w:sz w:val="18"/>
+          <w:szCs w:val="18"/>
+        </w:rPr>
+        <w:t>AddType</w:t>
+      </w:r>
+      <w:proofErr w:type="spellEnd"/>
+      <w:r>
+        <w:rPr>
+          <w:rFonts w:ascii="Consolas" w:hAnsi="Consolas" w:cs="Consolas"/>
+          <w:color w:val="000000"/>
+          <w:sz w:val="18"/>
+          <w:szCs w:val="18"/>
+        </w:rPr>
+        <w:t>&lt;</w:t>
+      </w:r>
+      <w:proofErr w:type="spellStart"/>
+      <w:r>
+        <w:rPr>
+          <w:rFonts w:ascii="Consolas" w:hAnsi="Consolas" w:cs="Consolas"/>
+          <w:color w:val="000000"/>
+          <w:sz w:val="18"/>
+          <w:szCs w:val="18"/>
+        </w:rPr>
+        <w:t>IOrderAccessor</w:t>
+      </w:r>
+      <w:proofErr w:type="spellEnd"/>
+      <w:r>
+        <w:rPr>
+          <w:rFonts w:ascii="Consolas" w:hAnsi="Consolas" w:cs="Consolas"/>
+          <w:color w:val="000000"/>
+          <w:sz w:val="18"/>
+          <w:szCs w:val="18"/>
+        </w:rPr>
+        <w:t>&gt;(</w:t>
+      </w:r>
+      <w:proofErr w:type="spellStart"/>
       <w:r>
         <w:rPr>
           <w:rFonts w:ascii="Consolas" w:hAnsi="Consolas" w:cs="Consolas"/>
@@ -1892,14 +2802,35 @@
         </w:rPr>
         <w:t>typeof</w:t>
       </w:r>
-      <w:r>
-        <w:rPr>
-          <w:rFonts w:ascii="Consolas" w:hAnsi="Consolas" w:cs="Consolas"/>
-          <w:color w:val="000000"/>
-          <w:sz w:val="18"/>
-          <w:szCs w:val="18"/>
-        </w:rPr>
-        <w:t>(OrderAccessor));</w:t>
+      <w:proofErr w:type="spellEnd"/>
+      <w:r>
+        <w:rPr>
+          <w:rFonts w:ascii="Consolas" w:hAnsi="Consolas" w:cs="Consolas"/>
+          <w:color w:val="000000"/>
+          <w:sz w:val="18"/>
+          <w:szCs w:val="18"/>
+        </w:rPr>
+        <w:t>(</w:t>
+      </w:r>
+      <w:proofErr w:type="spellStart"/>
+      <w:r>
+        <w:rPr>
+          <w:rFonts w:ascii="Consolas" w:hAnsi="Consolas" w:cs="Consolas"/>
+          <w:color w:val="000000"/>
+          <w:sz w:val="18"/>
+          <w:szCs w:val="18"/>
+        </w:rPr>
+        <w:t>OrderAccessor</w:t>
+      </w:r>
+      <w:proofErr w:type="spellEnd"/>
+      <w:r>
+        <w:rPr>
+          <w:rFonts w:ascii="Consolas" w:hAnsi="Consolas" w:cs="Consolas"/>
+          <w:color w:val="000000"/>
+          <w:sz w:val="18"/>
+          <w:szCs w:val="18"/>
+        </w:rPr>
+        <w:t>));</w:t>
       </w:r>
     </w:p>
     <w:p>
@@ -1913,15 +2844,47 @@
           <w:szCs w:val="18"/>
         </w:rPr>
       </w:pPr>
-      <w:r>
-        <w:rPr>
-          <w:rFonts w:ascii="Consolas" w:hAnsi="Consolas" w:cs="Consolas"/>
-          <w:color w:val="000000"/>
-          <w:sz w:val="18"/>
-          <w:szCs w:val="18"/>
-        </w:rPr>
-        <w:t>AddType&lt;IEmailAccessor&gt;(</w:t>
-      </w:r>
+      <w:proofErr w:type="spellStart"/>
+      <w:r>
+        <w:rPr>
+          <w:rFonts w:ascii="Consolas" w:hAnsi="Consolas" w:cs="Consolas"/>
+          <w:color w:val="000000"/>
+          <w:sz w:val="18"/>
+          <w:szCs w:val="18"/>
+        </w:rPr>
+        <w:t>AddType</w:t>
+      </w:r>
+      <w:proofErr w:type="spellEnd"/>
+      <w:r>
+        <w:rPr>
+          <w:rFonts w:ascii="Consolas" w:hAnsi="Consolas" w:cs="Consolas"/>
+          <w:color w:val="000000"/>
+          <w:sz w:val="18"/>
+          <w:szCs w:val="18"/>
+        </w:rPr>
+        <w:t>&lt;</w:t>
+      </w:r>
+      <w:proofErr w:type="spellStart"/>
+      <w:r>
+        <w:rPr>
+          <w:rFonts w:ascii="Consolas" w:hAnsi="Consolas" w:cs="Consolas"/>
+          <w:color w:val="000000"/>
+          <w:sz w:val="18"/>
+          <w:szCs w:val="18"/>
+        </w:rPr>
+        <w:t>IEmailAccessor</w:t>
+      </w:r>
+      <w:proofErr w:type="spellEnd"/>
+      <w:r>
+        <w:rPr>
+          <w:rFonts w:ascii="Consolas" w:hAnsi="Consolas" w:cs="Consolas"/>
+          <w:color w:val="000000"/>
+          <w:sz w:val="18"/>
+          <w:szCs w:val="18"/>
+        </w:rPr>
+        <w:t>&gt;(</w:t>
+      </w:r>
+      <w:proofErr w:type="spellStart"/>
       <w:r>
         <w:rPr>
           <w:rFonts w:ascii="Consolas" w:hAnsi="Consolas" w:cs="Consolas"/>
@@ -1931,14 +2894,35 @@
         </w:rPr>
         <w:t>typeof</w:t>
       </w:r>
-      <w:r>
-        <w:rPr>
-          <w:rFonts w:ascii="Consolas" w:hAnsi="Consolas" w:cs="Consolas"/>
-          <w:color w:val="000000"/>
-          <w:sz w:val="18"/>
-          <w:szCs w:val="18"/>
-        </w:rPr>
-        <w:t>(EmailAccessor));</w:t>
+      <w:proofErr w:type="spellEnd"/>
+      <w:r>
+        <w:rPr>
+          <w:rFonts w:ascii="Consolas" w:hAnsi="Consolas" w:cs="Consolas"/>
+          <w:color w:val="000000"/>
+          <w:sz w:val="18"/>
+          <w:szCs w:val="18"/>
+        </w:rPr>
+        <w:t>(</w:t>
+      </w:r>
+      <w:proofErr w:type="spellStart"/>
+      <w:r>
+        <w:rPr>
+          <w:rFonts w:ascii="Consolas" w:hAnsi="Consolas" w:cs="Consolas"/>
+          <w:color w:val="000000"/>
+          <w:sz w:val="18"/>
+          <w:szCs w:val="18"/>
+        </w:rPr>
+        <w:t>EmailAccessor</w:t>
+      </w:r>
+      <w:proofErr w:type="spellEnd"/>
+      <w:r>
+        <w:rPr>
+          <w:rFonts w:ascii="Consolas" w:hAnsi="Consolas" w:cs="Consolas"/>
+          <w:color w:val="000000"/>
+          <w:sz w:val="18"/>
+          <w:szCs w:val="18"/>
+        </w:rPr>
+        <w:t>));</w:t>
       </w:r>
     </w:p>
     <w:p>
@@ -1952,15 +2936,47 @@
           <w:szCs w:val="18"/>
         </w:rPr>
       </w:pPr>
-      <w:r>
-        <w:rPr>
-          <w:rFonts w:ascii="Consolas" w:hAnsi="Consolas" w:cs="Consolas"/>
-          <w:color w:val="000000"/>
-          <w:sz w:val="18"/>
-          <w:szCs w:val="18"/>
-        </w:rPr>
-        <w:t>AddType&lt;IPaymentAccessor&gt;(</w:t>
-      </w:r>
+      <w:proofErr w:type="spellStart"/>
+      <w:r>
+        <w:rPr>
+          <w:rFonts w:ascii="Consolas" w:hAnsi="Consolas" w:cs="Consolas"/>
+          <w:color w:val="000000"/>
+          <w:sz w:val="18"/>
+          <w:szCs w:val="18"/>
+        </w:rPr>
+        <w:t>AddType</w:t>
+      </w:r>
+      <w:proofErr w:type="spellEnd"/>
+      <w:r>
+        <w:rPr>
+          <w:rFonts w:ascii="Consolas" w:hAnsi="Consolas" w:cs="Consolas"/>
+          <w:color w:val="000000"/>
+          <w:sz w:val="18"/>
+          <w:szCs w:val="18"/>
+        </w:rPr>
+        <w:t>&lt;</w:t>
+      </w:r>
+      <w:proofErr w:type="spellStart"/>
+      <w:r>
+        <w:rPr>
+          <w:rFonts w:ascii="Consolas" w:hAnsi="Consolas" w:cs="Consolas"/>
+          <w:color w:val="000000"/>
+          <w:sz w:val="18"/>
+          <w:szCs w:val="18"/>
+        </w:rPr>
+        <w:t>IPaymentAccessor</w:t>
+      </w:r>
+      <w:proofErr w:type="spellEnd"/>
+      <w:r>
+        <w:rPr>
+          <w:rFonts w:ascii="Consolas" w:hAnsi="Consolas" w:cs="Consolas"/>
+          <w:color w:val="000000"/>
+          <w:sz w:val="18"/>
+          <w:szCs w:val="18"/>
+        </w:rPr>
+        <w:t>&gt;(</w:t>
+      </w:r>
+      <w:proofErr w:type="spellStart"/>
       <w:r>
         <w:rPr>
           <w:rFonts w:ascii="Consolas" w:hAnsi="Consolas" w:cs="Consolas"/>
@@ -1970,14 +2986,35 @@
         </w:rPr>
         <w:t>typeof</w:t>
       </w:r>
-      <w:r>
-        <w:rPr>
-          <w:rFonts w:ascii="Consolas" w:hAnsi="Consolas" w:cs="Consolas"/>
-          <w:color w:val="000000"/>
-          <w:sz w:val="18"/>
-          <w:szCs w:val="18"/>
-        </w:rPr>
-        <w:t>(PaymentAccessor));</w:t>
+      <w:proofErr w:type="spellEnd"/>
+      <w:r>
+        <w:rPr>
+          <w:rFonts w:ascii="Consolas" w:hAnsi="Consolas" w:cs="Consolas"/>
+          <w:color w:val="000000"/>
+          <w:sz w:val="18"/>
+          <w:szCs w:val="18"/>
+        </w:rPr>
+        <w:t>(</w:t>
+      </w:r>
+      <w:proofErr w:type="spellStart"/>
+      <w:r>
+        <w:rPr>
+          <w:rFonts w:ascii="Consolas" w:hAnsi="Consolas" w:cs="Consolas"/>
+          <w:color w:val="000000"/>
+          <w:sz w:val="18"/>
+          <w:szCs w:val="18"/>
+        </w:rPr>
+        <w:t>PaymentAccessor</w:t>
+      </w:r>
+      <w:proofErr w:type="spellEnd"/>
+      <w:r>
+        <w:rPr>
+          <w:rFonts w:ascii="Consolas" w:hAnsi="Consolas" w:cs="Consolas"/>
+          <w:color w:val="000000"/>
+          <w:sz w:val="18"/>
+          <w:szCs w:val="18"/>
+        </w:rPr>
+        <w:t>));</w:t>
       </w:r>
     </w:p>
     <w:p>
@@ -1991,15 +3028,47 @@
           <w:szCs w:val="18"/>
         </w:rPr>
       </w:pPr>
-      <w:r>
-        <w:rPr>
-          <w:rFonts w:ascii="Consolas" w:hAnsi="Consolas" w:cs="Consolas"/>
-          <w:color w:val="000000"/>
-          <w:sz w:val="18"/>
-          <w:szCs w:val="18"/>
-        </w:rPr>
-        <w:t>AddType&lt;IShippingAccessor&gt;(</w:t>
-      </w:r>
+      <w:proofErr w:type="spellStart"/>
+      <w:r>
+        <w:rPr>
+          <w:rFonts w:ascii="Consolas" w:hAnsi="Consolas" w:cs="Consolas"/>
+          <w:color w:val="000000"/>
+          <w:sz w:val="18"/>
+          <w:szCs w:val="18"/>
+        </w:rPr>
+        <w:t>AddType</w:t>
+      </w:r>
+      <w:proofErr w:type="spellEnd"/>
+      <w:r>
+        <w:rPr>
+          <w:rFonts w:ascii="Consolas" w:hAnsi="Consolas" w:cs="Consolas"/>
+          <w:color w:val="000000"/>
+          <w:sz w:val="18"/>
+          <w:szCs w:val="18"/>
+        </w:rPr>
+        <w:t>&lt;</w:t>
+      </w:r>
+      <w:proofErr w:type="spellStart"/>
+      <w:r>
+        <w:rPr>
+          <w:rFonts w:ascii="Consolas" w:hAnsi="Consolas" w:cs="Consolas"/>
+          <w:color w:val="000000"/>
+          <w:sz w:val="18"/>
+          <w:szCs w:val="18"/>
+        </w:rPr>
+        <w:t>IShippingAccessor</w:t>
+      </w:r>
+      <w:proofErr w:type="spellEnd"/>
+      <w:r>
+        <w:rPr>
+          <w:rFonts w:ascii="Consolas" w:hAnsi="Consolas" w:cs="Consolas"/>
+          <w:color w:val="000000"/>
+          <w:sz w:val="18"/>
+          <w:szCs w:val="18"/>
+        </w:rPr>
+        <w:t>&gt;(</w:t>
+      </w:r>
+      <w:proofErr w:type="spellStart"/>
       <w:r>
         <w:rPr>
           <w:rFonts w:ascii="Consolas" w:hAnsi="Consolas" w:cs="Consolas"/>
@@ -2009,14 +3078,35 @@
         </w:rPr>
         <w:t>typeof</w:t>
       </w:r>
-      <w:r>
-        <w:rPr>
-          <w:rFonts w:ascii="Consolas" w:hAnsi="Consolas" w:cs="Consolas"/>
-          <w:color w:val="000000"/>
-          <w:sz w:val="18"/>
-          <w:szCs w:val="18"/>
-        </w:rPr>
-        <w:t>(ShippingAccessor));</w:t>
+      <w:proofErr w:type="spellEnd"/>
+      <w:r>
+        <w:rPr>
+          <w:rFonts w:ascii="Consolas" w:hAnsi="Consolas" w:cs="Consolas"/>
+          <w:color w:val="000000"/>
+          <w:sz w:val="18"/>
+          <w:szCs w:val="18"/>
+        </w:rPr>
+        <w:t>(</w:t>
+      </w:r>
+      <w:proofErr w:type="spellStart"/>
+      <w:r>
+        <w:rPr>
+          <w:rFonts w:ascii="Consolas" w:hAnsi="Consolas" w:cs="Consolas"/>
+          <w:color w:val="000000"/>
+          <w:sz w:val="18"/>
+          <w:szCs w:val="18"/>
+        </w:rPr>
+        <w:t>ShippingAccessor</w:t>
+      </w:r>
+      <w:proofErr w:type="spellEnd"/>
+      <w:r>
+        <w:rPr>
+          <w:rFonts w:ascii="Consolas" w:hAnsi="Consolas" w:cs="Consolas"/>
+          <w:color w:val="000000"/>
+          <w:sz w:val="18"/>
+          <w:szCs w:val="18"/>
+        </w:rPr>
+        <w:t>));</w:t>
       </w:r>
     </w:p>
     <w:p>
@@ -2030,15 +3120,47 @@
           <w:szCs w:val="18"/>
         </w:rPr>
       </w:pPr>
-      <w:r>
-        <w:rPr>
-          <w:rFonts w:ascii="Consolas" w:hAnsi="Consolas" w:cs="Consolas"/>
-          <w:color w:val="000000"/>
-          <w:sz w:val="18"/>
-          <w:szCs w:val="18"/>
-        </w:rPr>
-        <w:t>AddType&lt;ISellerAccessor&gt;(</w:t>
-      </w:r>
+      <w:proofErr w:type="spellStart"/>
+      <w:r>
+        <w:rPr>
+          <w:rFonts w:ascii="Consolas" w:hAnsi="Consolas" w:cs="Consolas"/>
+          <w:color w:val="000000"/>
+          <w:sz w:val="18"/>
+          <w:szCs w:val="18"/>
+        </w:rPr>
+        <w:t>AddType</w:t>
+      </w:r>
+      <w:proofErr w:type="spellEnd"/>
+      <w:r>
+        <w:rPr>
+          <w:rFonts w:ascii="Consolas" w:hAnsi="Consolas" w:cs="Consolas"/>
+          <w:color w:val="000000"/>
+          <w:sz w:val="18"/>
+          <w:szCs w:val="18"/>
+        </w:rPr>
+        <w:t>&lt;</w:t>
+      </w:r>
+      <w:proofErr w:type="spellStart"/>
+      <w:r>
+        <w:rPr>
+          <w:rFonts w:ascii="Consolas" w:hAnsi="Consolas" w:cs="Consolas"/>
+          <w:color w:val="000000"/>
+          <w:sz w:val="18"/>
+          <w:szCs w:val="18"/>
+        </w:rPr>
+        <w:t>ISellerAccessor</w:t>
+      </w:r>
+      <w:proofErr w:type="spellEnd"/>
+      <w:r>
+        <w:rPr>
+          <w:rFonts w:ascii="Consolas" w:hAnsi="Consolas" w:cs="Consolas"/>
+          <w:color w:val="000000"/>
+          <w:sz w:val="18"/>
+          <w:szCs w:val="18"/>
+        </w:rPr>
+        <w:t>&gt;(</w:t>
+      </w:r>
+      <w:proofErr w:type="spellStart"/>
       <w:r>
         <w:rPr>
           <w:rFonts w:ascii="Consolas" w:hAnsi="Consolas" w:cs="Consolas"/>
@@ -2048,14 +3170,35 @@
         </w:rPr>
         <w:t>typeof</w:t>
       </w:r>
-      <w:r>
-        <w:rPr>
-          <w:rFonts w:ascii="Consolas" w:hAnsi="Consolas" w:cs="Consolas"/>
-          <w:color w:val="000000"/>
-          <w:sz w:val="18"/>
-          <w:szCs w:val="18"/>
-        </w:rPr>
-        <w:t>(SellerAccessor));</w:t>
+      <w:proofErr w:type="spellEnd"/>
+      <w:r>
+        <w:rPr>
+          <w:rFonts w:ascii="Consolas" w:hAnsi="Consolas" w:cs="Consolas"/>
+          <w:color w:val="000000"/>
+          <w:sz w:val="18"/>
+          <w:szCs w:val="18"/>
+        </w:rPr>
+        <w:t>(</w:t>
+      </w:r>
+      <w:proofErr w:type="spellStart"/>
+      <w:r>
+        <w:rPr>
+          <w:rFonts w:ascii="Consolas" w:hAnsi="Consolas" w:cs="Consolas"/>
+          <w:color w:val="000000"/>
+          <w:sz w:val="18"/>
+          <w:szCs w:val="18"/>
+        </w:rPr>
+        <w:t>SellerAccessor</w:t>
+      </w:r>
+      <w:proofErr w:type="spellEnd"/>
+      <w:r>
+        <w:rPr>
+          <w:rFonts w:ascii="Consolas" w:hAnsi="Consolas" w:cs="Consolas"/>
+          <w:color w:val="000000"/>
+          <w:sz w:val="18"/>
+          <w:szCs w:val="18"/>
+        </w:rPr>
+        <w:t>));</w:t>
       </w:r>
     </w:p>
     <w:p>
@@ -2069,15 +3212,47 @@
           <w:szCs w:val="18"/>
         </w:rPr>
       </w:pPr>
-      <w:r>
-        <w:rPr>
-          <w:rFonts w:ascii="Consolas" w:hAnsi="Consolas" w:cs="Consolas"/>
-          <w:color w:val="000000"/>
-          <w:sz w:val="18"/>
-          <w:szCs w:val="18"/>
-        </w:rPr>
-        <w:t>AddType&lt;IRemittanceAccessor&gt;(</w:t>
-      </w:r>
+      <w:proofErr w:type="spellStart"/>
+      <w:r>
+        <w:rPr>
+          <w:rFonts w:ascii="Consolas" w:hAnsi="Consolas" w:cs="Consolas"/>
+          <w:color w:val="000000"/>
+          <w:sz w:val="18"/>
+          <w:szCs w:val="18"/>
+        </w:rPr>
+        <w:t>AddType</w:t>
+      </w:r>
+      <w:proofErr w:type="spellEnd"/>
+      <w:r>
+        <w:rPr>
+          <w:rFonts w:ascii="Consolas" w:hAnsi="Consolas" w:cs="Consolas"/>
+          <w:color w:val="000000"/>
+          <w:sz w:val="18"/>
+          <w:szCs w:val="18"/>
+        </w:rPr>
+        <w:t>&lt;</w:t>
+      </w:r>
+      <w:proofErr w:type="spellStart"/>
+      <w:r>
+        <w:rPr>
+          <w:rFonts w:ascii="Consolas" w:hAnsi="Consolas" w:cs="Consolas"/>
+          <w:color w:val="000000"/>
+          <w:sz w:val="18"/>
+          <w:szCs w:val="18"/>
+        </w:rPr>
+        <w:t>IRemittanceAccessor</w:t>
+      </w:r>
+      <w:proofErr w:type="spellEnd"/>
+      <w:r>
+        <w:rPr>
+          <w:rFonts w:ascii="Consolas" w:hAnsi="Consolas" w:cs="Consolas"/>
+          <w:color w:val="000000"/>
+          <w:sz w:val="18"/>
+          <w:szCs w:val="18"/>
+        </w:rPr>
+        <w:t>&gt;(</w:t>
+      </w:r>
+      <w:proofErr w:type="spellStart"/>
       <w:r>
         <w:rPr>
           <w:rFonts w:ascii="Consolas" w:hAnsi="Consolas" w:cs="Consolas"/>
@@ -2087,14 +3262,35 @@
         </w:rPr>
         <w:t>typeof</w:t>
       </w:r>
-      <w:r>
-        <w:rPr>
-          <w:rFonts w:ascii="Consolas" w:hAnsi="Consolas" w:cs="Consolas"/>
-          <w:color w:val="000000"/>
-          <w:sz w:val="18"/>
-          <w:szCs w:val="18"/>
-        </w:rPr>
-        <w:t>(RemittanceAccessor));</w:t>
+      <w:proofErr w:type="spellEnd"/>
+      <w:r>
+        <w:rPr>
+          <w:rFonts w:ascii="Consolas" w:hAnsi="Consolas" w:cs="Consolas"/>
+          <w:color w:val="000000"/>
+          <w:sz w:val="18"/>
+          <w:szCs w:val="18"/>
+        </w:rPr>
+        <w:t>(</w:t>
+      </w:r>
+      <w:proofErr w:type="spellStart"/>
+      <w:r>
+        <w:rPr>
+          <w:rFonts w:ascii="Consolas" w:hAnsi="Consolas" w:cs="Consolas"/>
+          <w:color w:val="000000"/>
+          <w:sz w:val="18"/>
+          <w:szCs w:val="18"/>
+        </w:rPr>
+        <w:t>RemittanceAccessor</w:t>
+      </w:r>
+      <w:proofErr w:type="spellEnd"/>
+      <w:r>
+        <w:rPr>
+          <w:rFonts w:ascii="Consolas" w:hAnsi="Consolas" w:cs="Consolas"/>
+          <w:color w:val="000000"/>
+          <w:sz w:val="18"/>
+          <w:szCs w:val="18"/>
+        </w:rPr>
+        <w:t>));</w:t>
       </w:r>
     </w:p>
     <w:p>
@@ -2108,15 +3304,47 @@
           <w:szCs w:val="18"/>
         </w:rPr>
       </w:pPr>
-      <w:r>
-        <w:rPr>
-          <w:rFonts w:ascii="Consolas" w:hAnsi="Consolas" w:cs="Consolas"/>
-          <w:color w:val="000000"/>
-          <w:sz w:val="18"/>
-          <w:szCs w:val="18"/>
-        </w:rPr>
-        <w:t>AddType&lt;IShippingRulesAccessor&gt;(</w:t>
-      </w:r>
+      <w:proofErr w:type="spellStart"/>
+      <w:r>
+        <w:rPr>
+          <w:rFonts w:ascii="Consolas" w:hAnsi="Consolas" w:cs="Consolas"/>
+          <w:color w:val="000000"/>
+          <w:sz w:val="18"/>
+          <w:szCs w:val="18"/>
+        </w:rPr>
+        <w:t>AddType</w:t>
+      </w:r>
+      <w:proofErr w:type="spellEnd"/>
+      <w:r>
+        <w:rPr>
+          <w:rFonts w:ascii="Consolas" w:hAnsi="Consolas" w:cs="Consolas"/>
+          <w:color w:val="000000"/>
+          <w:sz w:val="18"/>
+          <w:szCs w:val="18"/>
+        </w:rPr>
+        <w:t>&lt;</w:t>
+      </w:r>
+      <w:proofErr w:type="spellStart"/>
+      <w:r>
+        <w:rPr>
+          <w:rFonts w:ascii="Consolas" w:hAnsi="Consolas" w:cs="Consolas"/>
+          <w:color w:val="000000"/>
+          <w:sz w:val="18"/>
+          <w:szCs w:val="18"/>
+        </w:rPr>
+        <w:t>IShippingRulesAccessor</w:t>
+      </w:r>
+      <w:proofErr w:type="spellEnd"/>
+      <w:r>
+        <w:rPr>
+          <w:rFonts w:ascii="Consolas" w:hAnsi="Consolas" w:cs="Consolas"/>
+          <w:color w:val="000000"/>
+          <w:sz w:val="18"/>
+          <w:szCs w:val="18"/>
+        </w:rPr>
+        <w:t>&gt;(</w:t>
+      </w:r>
+      <w:proofErr w:type="spellStart"/>
       <w:r>
         <w:rPr>
           <w:rFonts w:ascii="Consolas" w:hAnsi="Consolas" w:cs="Consolas"/>
@@ -2126,14 +3354,35 @@
         </w:rPr>
         <w:t>typeof</w:t>
       </w:r>
-      <w:r>
-        <w:rPr>
-          <w:rFonts w:ascii="Consolas" w:hAnsi="Consolas" w:cs="Consolas"/>
-          <w:color w:val="000000"/>
-          <w:sz w:val="18"/>
-          <w:szCs w:val="18"/>
-        </w:rPr>
-        <w:t>(ShippingRulesAccessor));</w:t>
+      <w:proofErr w:type="spellEnd"/>
+      <w:r>
+        <w:rPr>
+          <w:rFonts w:ascii="Consolas" w:hAnsi="Consolas" w:cs="Consolas"/>
+          <w:color w:val="000000"/>
+          <w:sz w:val="18"/>
+          <w:szCs w:val="18"/>
+        </w:rPr>
+        <w:t>(</w:t>
+      </w:r>
+      <w:proofErr w:type="spellStart"/>
+      <w:r>
+        <w:rPr>
+          <w:rFonts w:ascii="Consolas" w:hAnsi="Consolas" w:cs="Consolas"/>
+          <w:color w:val="000000"/>
+          <w:sz w:val="18"/>
+          <w:szCs w:val="18"/>
+        </w:rPr>
+        <w:t>ShippingRulesAccessor</w:t>
+      </w:r>
+      <w:proofErr w:type="spellEnd"/>
+      <w:r>
+        <w:rPr>
+          <w:rFonts w:ascii="Consolas" w:hAnsi="Consolas" w:cs="Consolas"/>
+          <w:color w:val="000000"/>
+          <w:sz w:val="18"/>
+          <w:szCs w:val="18"/>
+        </w:rPr>
+        <w:t>));</w:t>
       </w:r>
     </w:p>
     <w:p>
@@ -2147,15 +3396,47 @@
           <w:szCs w:val="18"/>
         </w:rPr>
       </w:pPr>
-      <w:r>
-        <w:rPr>
-          <w:rFonts w:ascii="Consolas" w:hAnsi="Consolas" w:cs="Consolas"/>
-          <w:color w:val="000000"/>
-          <w:sz w:val="18"/>
-          <w:szCs w:val="18"/>
-        </w:rPr>
-        <w:t>AddType&lt;ITaxRateAccessor&gt;(</w:t>
-      </w:r>
+      <w:proofErr w:type="spellStart"/>
+      <w:r>
+        <w:rPr>
+          <w:rFonts w:ascii="Consolas" w:hAnsi="Consolas" w:cs="Consolas"/>
+          <w:color w:val="000000"/>
+          <w:sz w:val="18"/>
+          <w:szCs w:val="18"/>
+        </w:rPr>
+        <w:t>AddType</w:t>
+      </w:r>
+      <w:proofErr w:type="spellEnd"/>
+      <w:r>
+        <w:rPr>
+          <w:rFonts w:ascii="Consolas" w:hAnsi="Consolas" w:cs="Consolas"/>
+          <w:color w:val="000000"/>
+          <w:sz w:val="18"/>
+          <w:szCs w:val="18"/>
+        </w:rPr>
+        <w:t>&lt;</w:t>
+      </w:r>
+      <w:proofErr w:type="spellStart"/>
+      <w:r>
+        <w:rPr>
+          <w:rFonts w:ascii="Consolas" w:hAnsi="Consolas" w:cs="Consolas"/>
+          <w:color w:val="000000"/>
+          <w:sz w:val="18"/>
+          <w:szCs w:val="18"/>
+        </w:rPr>
+        <w:t>ITaxRateAccessor</w:t>
+      </w:r>
+      <w:proofErr w:type="spellEnd"/>
+      <w:r>
+        <w:rPr>
+          <w:rFonts w:ascii="Consolas" w:hAnsi="Consolas" w:cs="Consolas"/>
+          <w:color w:val="000000"/>
+          <w:sz w:val="18"/>
+          <w:szCs w:val="18"/>
+        </w:rPr>
+        <w:t>&gt;(</w:t>
+      </w:r>
+      <w:proofErr w:type="spellStart"/>
       <w:r>
         <w:rPr>
           <w:rFonts w:ascii="Consolas" w:hAnsi="Consolas" w:cs="Consolas"/>
@@ -2165,14 +3446,35 @@
         </w:rPr>
         <w:t>typeof</w:t>
       </w:r>
-      <w:r>
-        <w:rPr>
-          <w:rFonts w:ascii="Consolas" w:hAnsi="Consolas" w:cs="Consolas"/>
-          <w:color w:val="000000"/>
-          <w:sz w:val="18"/>
-          <w:szCs w:val="18"/>
-        </w:rPr>
-        <w:t>(TaxRateAccessor));</w:t>
+      <w:proofErr w:type="spellEnd"/>
+      <w:r>
+        <w:rPr>
+          <w:rFonts w:ascii="Consolas" w:hAnsi="Consolas" w:cs="Consolas"/>
+          <w:color w:val="000000"/>
+          <w:sz w:val="18"/>
+          <w:szCs w:val="18"/>
+        </w:rPr>
+        <w:t>(</w:t>
+      </w:r>
+      <w:proofErr w:type="spellStart"/>
+      <w:r>
+        <w:rPr>
+          <w:rFonts w:ascii="Consolas" w:hAnsi="Consolas" w:cs="Consolas"/>
+          <w:color w:val="000000"/>
+          <w:sz w:val="18"/>
+          <w:szCs w:val="18"/>
+        </w:rPr>
+        <w:t>TaxRateAccessor</w:t>
+      </w:r>
+      <w:proofErr w:type="spellEnd"/>
+      <w:r>
+        <w:rPr>
+          <w:rFonts w:ascii="Consolas" w:hAnsi="Consolas" w:cs="Consolas"/>
+          <w:color w:val="000000"/>
+          <w:sz w:val="18"/>
+          <w:szCs w:val="18"/>
+        </w:rPr>
+        <w:t>));</w:t>
       </w:r>
     </w:p>
     <w:p>
@@ -2206,7 +3508,7 @@
           <w:szCs w:val="22"/>
         </w:rPr>
       </w:pPr>
-      <w:hyperlink r:id="rId6" w:history="1">
+      <w:hyperlink r:id="rId8" w:history="1">
         <w:r>
           <w:rPr>
             <w:rStyle w:val="Hyperlink"/>
@@ -2253,7 +3555,1267 @@
           <w:sz w:val="22"/>
           <w:szCs w:val="22"/>
         </w:rPr>
-        <w:t>At this point we have a new accessor, and it should be supported by our DI framework. All that is left would be to use it. But wait, we should test it first. To do that we will add a new framework.</w:t>
+        <w:t xml:space="preserve">At this point we have a new accessor, and it should be supported by our DI framework. All that is left would be to use it. But wait, we should test it first. </w:t>
+      </w:r>
+      <w:r>
+        <w:rPr>
+          <w:rFonts w:ascii="Calibri" w:hAnsi="Calibri" w:cs="Calibri"/>
+          <w:sz w:val="22"/>
+          <w:szCs w:val="22"/>
+        </w:rPr>
+        <w:t xml:space="preserve">Add a very simple test for </w:t>
+      </w:r>
+      <w:proofErr w:type="spellStart"/>
+      <w:r>
+        <w:rPr>
+          <w:rFonts w:ascii="Calibri" w:hAnsi="Calibri" w:cs="Calibri"/>
+          <w:sz w:val="22"/>
+          <w:szCs w:val="22"/>
+        </w:rPr>
+        <w:t>TaxRateAccessor</w:t>
+      </w:r>
+      <w:proofErr w:type="spellEnd"/>
+      <w:r>
+        <w:rPr>
+          <w:rFonts w:ascii="Calibri" w:hAnsi="Calibri" w:cs="Calibri"/>
+          <w:sz w:val="22"/>
+          <w:szCs w:val="22"/>
+        </w:rPr>
+        <w:t>.</w:t>
+      </w:r>
+    </w:p>
+    <w:p>
+      <w:pPr>
+        <w:pStyle w:val="NormalWeb"/>
+        <w:spacing w:before="0" w:beforeAutospacing="0" w:after="0" w:afterAutospacing="0"/>
+        <w:rPr>
+          <w:rFonts w:ascii="Calibri" w:hAnsi="Calibri" w:cs="Calibri"/>
+          <w:sz w:val="22"/>
+          <w:szCs w:val="22"/>
+        </w:rPr>
+      </w:pPr>
+    </w:p>
+    <w:p>
+      <w:pPr>
+        <w:autoSpaceDE w:val="0"/>
+        <w:autoSpaceDN w:val="0"/>
+        <w:adjustRightInd w:val="0"/>
+        <w:rPr>
+          <w:rFonts w:ascii="Consolas" w:hAnsi="Consolas" w:cs="Consolas"/>
+          <w:color w:val="000000"/>
+          <w:sz w:val="19"/>
+          <w:szCs w:val="19"/>
+          <w:highlight w:val="white"/>
+        </w:rPr>
+      </w:pPr>
+      <w:r>
+        <w:rPr>
+          <w:rFonts w:ascii="Consolas" w:hAnsi="Consolas" w:cs="Consolas"/>
+          <w:color w:val="000000"/>
+          <w:sz w:val="19"/>
+          <w:szCs w:val="19"/>
+          <w:highlight w:val="white"/>
+        </w:rPr>
+        <w:t>[</w:t>
+      </w:r>
+      <w:proofErr w:type="spellStart"/>
+      <w:r>
+        <w:rPr>
+          <w:rFonts w:ascii="Consolas" w:hAnsi="Consolas" w:cs="Consolas"/>
+          <w:color w:val="000000"/>
+          <w:sz w:val="19"/>
+          <w:szCs w:val="19"/>
+          <w:highlight w:val="white"/>
+        </w:rPr>
+        <w:t>TestClass</w:t>
+      </w:r>
+      <w:proofErr w:type="spellEnd"/>
+      <w:r>
+        <w:rPr>
+          <w:rFonts w:ascii="Consolas" w:hAnsi="Consolas" w:cs="Consolas"/>
+          <w:color w:val="000000"/>
+          <w:sz w:val="19"/>
+          <w:szCs w:val="19"/>
+          <w:highlight w:val="white"/>
+        </w:rPr>
+        <w:t>]</w:t>
+      </w:r>
+    </w:p>
+    <w:p>
+      <w:pPr>
+        <w:autoSpaceDE w:val="0"/>
+        <w:autoSpaceDN w:val="0"/>
+        <w:adjustRightInd w:val="0"/>
+        <w:rPr>
+          <w:rFonts w:ascii="Consolas" w:hAnsi="Consolas" w:cs="Consolas"/>
+          <w:color w:val="000000"/>
+          <w:sz w:val="19"/>
+          <w:szCs w:val="19"/>
+          <w:highlight w:val="white"/>
+        </w:rPr>
+      </w:pPr>
+      <w:r>
+        <w:rPr>
+          <w:rFonts w:ascii="Consolas" w:hAnsi="Consolas" w:cs="Consolas"/>
+          <w:color w:val="0000FF"/>
+          <w:sz w:val="19"/>
+          <w:szCs w:val="19"/>
+          <w:highlight w:val="white"/>
+        </w:rPr>
+        <w:t>public</w:t>
+      </w:r>
+      <w:r>
+        <w:rPr>
+          <w:rFonts w:ascii="Consolas" w:hAnsi="Consolas" w:cs="Consolas"/>
+          <w:color w:val="000000"/>
+          <w:sz w:val="19"/>
+          <w:szCs w:val="19"/>
+          <w:highlight w:val="white"/>
+        </w:rPr>
+        <w:t xml:space="preserve"> </w:t>
+      </w:r>
+      <w:r>
+        <w:rPr>
+          <w:rFonts w:ascii="Consolas" w:hAnsi="Consolas" w:cs="Consolas"/>
+          <w:color w:val="0000FF"/>
+          <w:sz w:val="19"/>
+          <w:szCs w:val="19"/>
+          <w:highlight w:val="white"/>
+        </w:rPr>
+        <w:t>class</w:t>
+      </w:r>
+      <w:r>
+        <w:rPr>
+          <w:rFonts w:ascii="Consolas" w:hAnsi="Consolas" w:cs="Consolas"/>
+          <w:color w:val="000000"/>
+          <w:sz w:val="19"/>
+          <w:szCs w:val="19"/>
+          <w:highlight w:val="white"/>
+        </w:rPr>
+        <w:t xml:space="preserve"> </w:t>
+      </w:r>
+      <w:proofErr w:type="spellStart"/>
+      <w:r>
+        <w:rPr>
+          <w:rFonts w:ascii="Consolas" w:hAnsi="Consolas" w:cs="Consolas"/>
+          <w:color w:val="2B91AF"/>
+          <w:sz w:val="19"/>
+          <w:szCs w:val="19"/>
+          <w:highlight w:val="white"/>
+        </w:rPr>
+        <w:t>TaxAccessorTests</w:t>
+      </w:r>
+      <w:proofErr w:type="spellEnd"/>
+    </w:p>
+    <w:p>
+      <w:pPr>
+        <w:autoSpaceDE w:val="0"/>
+        <w:autoSpaceDN w:val="0"/>
+        <w:adjustRightInd w:val="0"/>
+        <w:rPr>
+          <w:rFonts w:ascii="Consolas" w:hAnsi="Consolas" w:cs="Consolas"/>
+          <w:color w:val="000000"/>
+          <w:sz w:val="19"/>
+          <w:szCs w:val="19"/>
+          <w:highlight w:val="white"/>
+        </w:rPr>
+      </w:pPr>
+      <w:r>
+        <w:rPr>
+          <w:rFonts w:ascii="Consolas" w:hAnsi="Consolas" w:cs="Consolas"/>
+          <w:color w:val="000000"/>
+          <w:sz w:val="19"/>
+          <w:szCs w:val="19"/>
+          <w:highlight w:val="white"/>
+        </w:rPr>
+        <w:t>{</w:t>
+      </w:r>
+    </w:p>
+    <w:p>
+      <w:pPr>
+        <w:autoSpaceDE w:val="0"/>
+        <w:autoSpaceDN w:val="0"/>
+        <w:adjustRightInd w:val="0"/>
+        <w:rPr>
+          <w:rFonts w:ascii="Consolas" w:hAnsi="Consolas" w:cs="Consolas"/>
+          <w:color w:val="000000"/>
+          <w:sz w:val="19"/>
+          <w:szCs w:val="19"/>
+          <w:highlight w:val="white"/>
+        </w:rPr>
+      </w:pPr>
+      <w:r>
+        <w:rPr>
+          <w:rFonts w:ascii="Consolas" w:hAnsi="Consolas" w:cs="Consolas"/>
+          <w:color w:val="000000"/>
+          <w:sz w:val="19"/>
+          <w:szCs w:val="19"/>
+          <w:highlight w:val="white"/>
+        </w:rPr>
+        <w:t xml:space="preserve">    </w:t>
+      </w:r>
+      <w:r>
+        <w:rPr>
+          <w:rFonts w:ascii="Consolas" w:hAnsi="Consolas" w:cs="Consolas"/>
+          <w:color w:val="0000FF"/>
+          <w:sz w:val="19"/>
+          <w:szCs w:val="19"/>
+          <w:highlight w:val="white"/>
+        </w:rPr>
+        <w:t>private</w:t>
+      </w:r>
+      <w:r>
+        <w:rPr>
+          <w:rFonts w:ascii="Consolas" w:hAnsi="Consolas" w:cs="Consolas"/>
+          <w:color w:val="000000"/>
+          <w:sz w:val="19"/>
+          <w:szCs w:val="19"/>
+          <w:highlight w:val="white"/>
+        </w:rPr>
+        <w:t xml:space="preserve"> </w:t>
+      </w:r>
+      <w:proofErr w:type="spellStart"/>
+      <w:r>
+        <w:rPr>
+          <w:rFonts w:ascii="Consolas" w:hAnsi="Consolas" w:cs="Consolas"/>
+          <w:color w:val="000000"/>
+          <w:sz w:val="19"/>
+          <w:szCs w:val="19"/>
+          <w:highlight w:val="white"/>
+        </w:rPr>
+        <w:t>ITaxRateAccessor</w:t>
+      </w:r>
+      <w:proofErr w:type="spellEnd"/>
+      <w:r>
+        <w:rPr>
+          <w:rFonts w:ascii="Consolas" w:hAnsi="Consolas" w:cs="Consolas"/>
+          <w:color w:val="000000"/>
+          <w:sz w:val="19"/>
+          <w:szCs w:val="19"/>
+          <w:highlight w:val="white"/>
+        </w:rPr>
+        <w:t xml:space="preserve"> </w:t>
+      </w:r>
+      <w:proofErr w:type="spellStart"/>
+      <w:proofErr w:type="gramStart"/>
+      <w:r>
+        <w:rPr>
+          <w:rFonts w:ascii="Consolas" w:hAnsi="Consolas" w:cs="Consolas"/>
+          <w:color w:val="000000"/>
+          <w:sz w:val="19"/>
+          <w:szCs w:val="19"/>
+          <w:highlight w:val="white"/>
+        </w:rPr>
+        <w:t>CreateAccessor</w:t>
+      </w:r>
+      <w:proofErr w:type="spellEnd"/>
+      <w:r>
+        <w:rPr>
+          <w:rFonts w:ascii="Consolas" w:hAnsi="Consolas" w:cs="Consolas"/>
+          <w:color w:val="000000"/>
+          <w:sz w:val="19"/>
+          <w:szCs w:val="19"/>
+          <w:highlight w:val="white"/>
+        </w:rPr>
+        <w:t>(</w:t>
+      </w:r>
+      <w:proofErr w:type="gramEnd"/>
+      <w:r>
+        <w:rPr>
+          <w:rFonts w:ascii="Consolas" w:hAnsi="Consolas" w:cs="Consolas"/>
+          <w:color w:val="000000"/>
+          <w:sz w:val="19"/>
+          <w:szCs w:val="19"/>
+          <w:highlight w:val="white"/>
+        </w:rPr>
+        <w:t>)</w:t>
+      </w:r>
+    </w:p>
+    <w:p>
+      <w:pPr>
+        <w:autoSpaceDE w:val="0"/>
+        <w:autoSpaceDN w:val="0"/>
+        <w:adjustRightInd w:val="0"/>
+        <w:rPr>
+          <w:rFonts w:ascii="Consolas" w:hAnsi="Consolas" w:cs="Consolas"/>
+          <w:color w:val="000000"/>
+          <w:sz w:val="19"/>
+          <w:szCs w:val="19"/>
+          <w:highlight w:val="white"/>
+        </w:rPr>
+      </w:pPr>
+      <w:r>
+        <w:rPr>
+          <w:rFonts w:ascii="Consolas" w:hAnsi="Consolas" w:cs="Consolas"/>
+          <w:color w:val="000000"/>
+          <w:sz w:val="19"/>
+          <w:szCs w:val="19"/>
+          <w:highlight w:val="white"/>
+        </w:rPr>
+        <w:t xml:space="preserve">    {</w:t>
+      </w:r>
+    </w:p>
+    <w:p>
+      <w:pPr>
+        <w:autoSpaceDE w:val="0"/>
+        <w:autoSpaceDN w:val="0"/>
+        <w:adjustRightInd w:val="0"/>
+        <w:rPr>
+          <w:rFonts w:ascii="Consolas" w:hAnsi="Consolas" w:cs="Consolas"/>
+          <w:color w:val="000000"/>
+          <w:sz w:val="19"/>
+          <w:szCs w:val="19"/>
+          <w:highlight w:val="white"/>
+        </w:rPr>
+      </w:pPr>
+      <w:r>
+        <w:rPr>
+          <w:rFonts w:ascii="Consolas" w:hAnsi="Consolas" w:cs="Consolas"/>
+          <w:color w:val="000000"/>
+          <w:sz w:val="19"/>
+          <w:szCs w:val="19"/>
+          <w:highlight w:val="white"/>
+        </w:rPr>
+        <w:t xml:space="preserve">        </w:t>
+      </w:r>
+      <w:proofErr w:type="spellStart"/>
+      <w:r>
+        <w:rPr>
+          <w:rFonts w:ascii="Consolas" w:hAnsi="Consolas" w:cs="Consolas"/>
+          <w:color w:val="0000FF"/>
+          <w:sz w:val="19"/>
+          <w:szCs w:val="19"/>
+          <w:highlight w:val="white"/>
+        </w:rPr>
+        <w:t>var</w:t>
+      </w:r>
+      <w:proofErr w:type="spellEnd"/>
+      <w:r>
+        <w:rPr>
+          <w:rFonts w:ascii="Consolas" w:hAnsi="Consolas" w:cs="Consolas"/>
+          <w:color w:val="000000"/>
+          <w:sz w:val="19"/>
+          <w:szCs w:val="19"/>
+          <w:highlight w:val="white"/>
+        </w:rPr>
+        <w:t xml:space="preserve"> context = </w:t>
+      </w:r>
+      <w:r>
+        <w:rPr>
+          <w:rFonts w:ascii="Consolas" w:hAnsi="Consolas" w:cs="Consolas"/>
+          <w:color w:val="0000FF"/>
+          <w:sz w:val="19"/>
+          <w:szCs w:val="19"/>
+          <w:highlight w:val="white"/>
+        </w:rPr>
+        <w:t>new</w:t>
+      </w:r>
+      <w:r>
+        <w:rPr>
+          <w:rFonts w:ascii="Consolas" w:hAnsi="Consolas" w:cs="Consolas"/>
+          <w:color w:val="000000"/>
+          <w:sz w:val="19"/>
+          <w:szCs w:val="19"/>
+          <w:highlight w:val="white"/>
+        </w:rPr>
+        <w:t xml:space="preserve"> </w:t>
+      </w:r>
+      <w:proofErr w:type="spellStart"/>
+      <w:proofErr w:type="gramStart"/>
+      <w:r>
+        <w:rPr>
+          <w:rFonts w:ascii="Consolas" w:hAnsi="Consolas" w:cs="Consolas"/>
+          <w:color w:val="000000"/>
+          <w:sz w:val="19"/>
+          <w:szCs w:val="19"/>
+          <w:highlight w:val="white"/>
+        </w:rPr>
+        <w:t>Common.Contracts.AmbientContext</w:t>
+      </w:r>
+      <w:proofErr w:type="spellEnd"/>
+      <w:proofErr w:type="gramEnd"/>
+      <w:r>
+        <w:rPr>
+          <w:rFonts w:ascii="Consolas" w:hAnsi="Consolas" w:cs="Consolas"/>
+          <w:color w:val="000000"/>
+          <w:sz w:val="19"/>
+          <w:szCs w:val="19"/>
+          <w:highlight w:val="white"/>
+        </w:rPr>
+        <w:t>();</w:t>
+      </w:r>
+    </w:p>
+    <w:p>
+      <w:pPr>
+        <w:autoSpaceDE w:val="0"/>
+        <w:autoSpaceDN w:val="0"/>
+        <w:adjustRightInd w:val="0"/>
+        <w:rPr>
+          <w:rFonts w:ascii="Consolas" w:hAnsi="Consolas" w:cs="Consolas"/>
+          <w:color w:val="000000"/>
+          <w:sz w:val="19"/>
+          <w:szCs w:val="19"/>
+          <w:highlight w:val="white"/>
+        </w:rPr>
+      </w:pPr>
+      <w:r>
+        <w:rPr>
+          <w:rFonts w:ascii="Consolas" w:hAnsi="Consolas" w:cs="Consolas"/>
+          <w:color w:val="000000"/>
+          <w:sz w:val="19"/>
+          <w:szCs w:val="19"/>
+          <w:highlight w:val="white"/>
+        </w:rPr>
+        <w:t xml:space="preserve">        </w:t>
+      </w:r>
+      <w:proofErr w:type="spellStart"/>
+      <w:r>
+        <w:rPr>
+          <w:rFonts w:ascii="Consolas" w:hAnsi="Consolas" w:cs="Consolas"/>
+          <w:color w:val="0000FF"/>
+          <w:sz w:val="19"/>
+          <w:szCs w:val="19"/>
+          <w:highlight w:val="white"/>
+        </w:rPr>
+        <w:t>var</w:t>
+      </w:r>
+      <w:proofErr w:type="spellEnd"/>
+      <w:r>
+        <w:rPr>
+          <w:rFonts w:ascii="Consolas" w:hAnsi="Consolas" w:cs="Consolas"/>
+          <w:color w:val="000000"/>
+          <w:sz w:val="19"/>
+          <w:szCs w:val="19"/>
+          <w:highlight w:val="white"/>
+        </w:rPr>
+        <w:t xml:space="preserve"> factory = </w:t>
+      </w:r>
+      <w:r>
+        <w:rPr>
+          <w:rFonts w:ascii="Consolas" w:hAnsi="Consolas" w:cs="Consolas"/>
+          <w:color w:val="0000FF"/>
+          <w:sz w:val="19"/>
+          <w:szCs w:val="19"/>
+          <w:highlight w:val="white"/>
+        </w:rPr>
+        <w:t>new</w:t>
+      </w:r>
+      <w:r>
+        <w:rPr>
+          <w:rFonts w:ascii="Consolas" w:hAnsi="Consolas" w:cs="Consolas"/>
+          <w:color w:val="000000"/>
+          <w:sz w:val="19"/>
+          <w:szCs w:val="19"/>
+          <w:highlight w:val="white"/>
+        </w:rPr>
+        <w:t xml:space="preserve"> </w:t>
+      </w:r>
+      <w:proofErr w:type="spellStart"/>
+      <w:proofErr w:type="gramStart"/>
+      <w:r>
+        <w:rPr>
+          <w:rFonts w:ascii="Consolas" w:hAnsi="Consolas" w:cs="Consolas"/>
+          <w:color w:val="000000"/>
+          <w:sz w:val="19"/>
+          <w:szCs w:val="19"/>
+          <w:highlight w:val="white"/>
+        </w:rPr>
+        <w:t>AccessorFactory</w:t>
+      </w:r>
+      <w:proofErr w:type="spellEnd"/>
+      <w:r>
+        <w:rPr>
+          <w:rFonts w:ascii="Consolas" w:hAnsi="Consolas" w:cs="Consolas"/>
+          <w:color w:val="000000"/>
+          <w:sz w:val="19"/>
+          <w:szCs w:val="19"/>
+          <w:highlight w:val="white"/>
+        </w:rPr>
+        <w:t>(</w:t>
+      </w:r>
+      <w:proofErr w:type="gramEnd"/>
+    </w:p>
+    <w:p>
+      <w:pPr>
+        <w:autoSpaceDE w:val="0"/>
+        <w:autoSpaceDN w:val="0"/>
+        <w:adjustRightInd w:val="0"/>
+        <w:rPr>
+          <w:rFonts w:ascii="Consolas" w:hAnsi="Consolas" w:cs="Consolas"/>
+          <w:color w:val="000000"/>
+          <w:sz w:val="19"/>
+          <w:szCs w:val="19"/>
+          <w:highlight w:val="white"/>
+        </w:rPr>
+      </w:pPr>
+      <w:r>
+        <w:rPr>
+          <w:rFonts w:ascii="Consolas" w:hAnsi="Consolas" w:cs="Consolas"/>
+          <w:color w:val="000000"/>
+          <w:sz w:val="19"/>
+          <w:szCs w:val="19"/>
+          <w:highlight w:val="white"/>
+        </w:rPr>
+        <w:t xml:space="preserve">            context,</w:t>
+      </w:r>
+    </w:p>
+    <w:p>
+      <w:pPr>
+        <w:autoSpaceDE w:val="0"/>
+        <w:autoSpaceDN w:val="0"/>
+        <w:adjustRightInd w:val="0"/>
+        <w:rPr>
+          <w:rFonts w:ascii="Consolas" w:hAnsi="Consolas" w:cs="Consolas"/>
+          <w:color w:val="000000"/>
+          <w:sz w:val="19"/>
+          <w:szCs w:val="19"/>
+          <w:highlight w:val="white"/>
+        </w:rPr>
+      </w:pPr>
+      <w:r>
+        <w:rPr>
+          <w:rFonts w:ascii="Consolas" w:hAnsi="Consolas" w:cs="Consolas"/>
+          <w:color w:val="000000"/>
+          <w:sz w:val="19"/>
+          <w:szCs w:val="19"/>
+          <w:highlight w:val="white"/>
+        </w:rPr>
+        <w:t xml:space="preserve">            </w:t>
+      </w:r>
+      <w:r>
+        <w:rPr>
+          <w:rFonts w:ascii="Consolas" w:hAnsi="Consolas" w:cs="Consolas"/>
+          <w:color w:val="0000FF"/>
+          <w:sz w:val="19"/>
+          <w:szCs w:val="19"/>
+          <w:highlight w:val="white"/>
+        </w:rPr>
+        <w:t>new</w:t>
+      </w:r>
+      <w:r>
+        <w:rPr>
+          <w:rFonts w:ascii="Consolas" w:hAnsi="Consolas" w:cs="Consolas"/>
+          <w:color w:val="000000"/>
+          <w:sz w:val="19"/>
+          <w:szCs w:val="19"/>
+          <w:highlight w:val="white"/>
+        </w:rPr>
+        <w:t xml:space="preserve"> </w:t>
+      </w:r>
+      <w:proofErr w:type="spellStart"/>
+      <w:r>
+        <w:rPr>
+          <w:rFonts w:ascii="Consolas" w:hAnsi="Consolas" w:cs="Consolas"/>
+          <w:color w:val="000000"/>
+          <w:sz w:val="19"/>
+          <w:szCs w:val="19"/>
+          <w:highlight w:val="white"/>
+        </w:rPr>
+        <w:t>Utilities.UtilityFactory</w:t>
+      </w:r>
+      <w:proofErr w:type="spellEnd"/>
+      <w:r>
+        <w:rPr>
+          <w:rFonts w:ascii="Consolas" w:hAnsi="Consolas" w:cs="Consolas"/>
+          <w:color w:val="000000"/>
+          <w:sz w:val="19"/>
+          <w:szCs w:val="19"/>
+          <w:highlight w:val="white"/>
+        </w:rPr>
+        <w:t>(context));</w:t>
+      </w:r>
+    </w:p>
+    <w:p>
+      <w:pPr>
+        <w:autoSpaceDE w:val="0"/>
+        <w:autoSpaceDN w:val="0"/>
+        <w:adjustRightInd w:val="0"/>
+        <w:rPr>
+          <w:rFonts w:ascii="Consolas" w:hAnsi="Consolas" w:cs="Consolas"/>
+          <w:color w:val="000000"/>
+          <w:sz w:val="19"/>
+          <w:szCs w:val="19"/>
+          <w:highlight w:val="white"/>
+        </w:rPr>
+      </w:pPr>
+      <w:r>
+        <w:rPr>
+          <w:rFonts w:ascii="Consolas" w:hAnsi="Consolas" w:cs="Consolas"/>
+          <w:color w:val="000000"/>
+          <w:sz w:val="19"/>
+          <w:szCs w:val="19"/>
+          <w:highlight w:val="white"/>
+        </w:rPr>
+        <w:t xml:space="preserve">        </w:t>
+      </w:r>
+      <w:r>
+        <w:rPr>
+          <w:rFonts w:ascii="Consolas" w:hAnsi="Consolas" w:cs="Consolas"/>
+          <w:color w:val="0000FF"/>
+          <w:sz w:val="19"/>
+          <w:szCs w:val="19"/>
+          <w:highlight w:val="white"/>
+        </w:rPr>
+        <w:t>return</w:t>
+      </w:r>
+      <w:r>
+        <w:rPr>
+          <w:rFonts w:ascii="Consolas" w:hAnsi="Consolas" w:cs="Consolas"/>
+          <w:color w:val="000000"/>
+          <w:sz w:val="19"/>
+          <w:szCs w:val="19"/>
+          <w:highlight w:val="white"/>
+        </w:rPr>
+        <w:t xml:space="preserve"> </w:t>
+      </w:r>
+      <w:proofErr w:type="spellStart"/>
+      <w:proofErr w:type="gramStart"/>
+      <w:r>
+        <w:rPr>
+          <w:rFonts w:ascii="Consolas" w:hAnsi="Consolas" w:cs="Consolas"/>
+          <w:color w:val="000000"/>
+          <w:sz w:val="19"/>
+          <w:szCs w:val="19"/>
+          <w:highlight w:val="white"/>
+        </w:rPr>
+        <w:t>factory.CreateAccessor</w:t>
+      </w:r>
+      <w:proofErr w:type="spellEnd"/>
+      <w:proofErr w:type="gramEnd"/>
+      <w:r>
+        <w:rPr>
+          <w:rFonts w:ascii="Consolas" w:hAnsi="Consolas" w:cs="Consolas"/>
+          <w:color w:val="000000"/>
+          <w:sz w:val="19"/>
+          <w:szCs w:val="19"/>
+          <w:highlight w:val="white"/>
+        </w:rPr>
+        <w:t>&lt;</w:t>
+      </w:r>
+      <w:proofErr w:type="spellStart"/>
+      <w:r>
+        <w:rPr>
+          <w:rFonts w:ascii="Consolas" w:hAnsi="Consolas" w:cs="Consolas"/>
+          <w:color w:val="000000"/>
+          <w:sz w:val="19"/>
+          <w:szCs w:val="19"/>
+          <w:highlight w:val="white"/>
+        </w:rPr>
+        <w:t>ITaxRateAccessor</w:t>
+      </w:r>
+      <w:proofErr w:type="spellEnd"/>
+      <w:r>
+        <w:rPr>
+          <w:rFonts w:ascii="Consolas" w:hAnsi="Consolas" w:cs="Consolas"/>
+          <w:color w:val="000000"/>
+          <w:sz w:val="19"/>
+          <w:szCs w:val="19"/>
+          <w:highlight w:val="white"/>
+        </w:rPr>
+        <w:t>&gt;();</w:t>
+      </w:r>
+    </w:p>
+    <w:p>
+      <w:pPr>
+        <w:autoSpaceDE w:val="0"/>
+        <w:autoSpaceDN w:val="0"/>
+        <w:adjustRightInd w:val="0"/>
+        <w:rPr>
+          <w:rFonts w:ascii="Consolas" w:hAnsi="Consolas" w:cs="Consolas"/>
+          <w:color w:val="000000"/>
+          <w:sz w:val="19"/>
+          <w:szCs w:val="19"/>
+          <w:highlight w:val="white"/>
+        </w:rPr>
+      </w:pPr>
+      <w:r>
+        <w:rPr>
+          <w:rFonts w:ascii="Consolas" w:hAnsi="Consolas" w:cs="Consolas"/>
+          <w:color w:val="000000"/>
+          <w:sz w:val="19"/>
+          <w:szCs w:val="19"/>
+          <w:highlight w:val="white"/>
+        </w:rPr>
+        <w:t xml:space="preserve">    }</w:t>
+      </w:r>
+    </w:p>
+    <w:p>
+      <w:pPr>
+        <w:autoSpaceDE w:val="0"/>
+        <w:autoSpaceDN w:val="0"/>
+        <w:adjustRightInd w:val="0"/>
+        <w:rPr>
+          <w:rFonts w:ascii="Consolas" w:hAnsi="Consolas" w:cs="Consolas"/>
+          <w:color w:val="000000"/>
+          <w:sz w:val="19"/>
+          <w:szCs w:val="19"/>
+          <w:highlight w:val="white"/>
+        </w:rPr>
+      </w:pPr>
+    </w:p>
+    <w:p>
+      <w:pPr>
+        <w:autoSpaceDE w:val="0"/>
+        <w:autoSpaceDN w:val="0"/>
+        <w:adjustRightInd w:val="0"/>
+        <w:rPr>
+          <w:rFonts w:ascii="Consolas" w:hAnsi="Consolas" w:cs="Consolas"/>
+          <w:color w:val="000000"/>
+          <w:sz w:val="19"/>
+          <w:szCs w:val="19"/>
+          <w:highlight w:val="white"/>
+        </w:rPr>
+      </w:pPr>
+      <w:r>
+        <w:rPr>
+          <w:rFonts w:ascii="Consolas" w:hAnsi="Consolas" w:cs="Consolas"/>
+          <w:color w:val="000000"/>
+          <w:sz w:val="19"/>
+          <w:szCs w:val="19"/>
+          <w:highlight w:val="white"/>
+        </w:rPr>
+        <w:t xml:space="preserve">    [</w:t>
+      </w:r>
+      <w:proofErr w:type="spellStart"/>
+      <w:r>
+        <w:rPr>
+          <w:rFonts w:ascii="Consolas" w:hAnsi="Consolas" w:cs="Consolas"/>
+          <w:color w:val="000000"/>
+          <w:sz w:val="19"/>
+          <w:szCs w:val="19"/>
+          <w:highlight w:val="white"/>
+        </w:rPr>
+        <w:t>TestMethod</w:t>
+      </w:r>
+      <w:proofErr w:type="spellEnd"/>
+      <w:r>
+        <w:rPr>
+          <w:rFonts w:ascii="Consolas" w:hAnsi="Consolas" w:cs="Consolas"/>
+          <w:color w:val="000000"/>
+          <w:sz w:val="19"/>
+          <w:szCs w:val="19"/>
+          <w:highlight w:val="white"/>
+        </w:rPr>
+        <w:t>]</w:t>
+      </w:r>
+    </w:p>
+    <w:p>
+      <w:pPr>
+        <w:autoSpaceDE w:val="0"/>
+        <w:autoSpaceDN w:val="0"/>
+        <w:adjustRightInd w:val="0"/>
+        <w:rPr>
+          <w:rFonts w:ascii="Consolas" w:hAnsi="Consolas" w:cs="Consolas"/>
+          <w:color w:val="000000"/>
+          <w:sz w:val="19"/>
+          <w:szCs w:val="19"/>
+          <w:highlight w:val="white"/>
+        </w:rPr>
+      </w:pPr>
+      <w:r>
+        <w:rPr>
+          <w:rFonts w:ascii="Consolas" w:hAnsi="Consolas" w:cs="Consolas"/>
+          <w:color w:val="000000"/>
+          <w:sz w:val="19"/>
+          <w:szCs w:val="19"/>
+          <w:highlight w:val="white"/>
+        </w:rPr>
+        <w:t xml:space="preserve">    </w:t>
+      </w:r>
+      <w:r>
+        <w:rPr>
+          <w:rFonts w:ascii="Consolas" w:hAnsi="Consolas" w:cs="Consolas"/>
+          <w:color w:val="0000FF"/>
+          <w:sz w:val="19"/>
+          <w:szCs w:val="19"/>
+          <w:highlight w:val="white"/>
+        </w:rPr>
+        <w:t>public</w:t>
+      </w:r>
+      <w:r>
+        <w:rPr>
+          <w:rFonts w:ascii="Consolas" w:hAnsi="Consolas" w:cs="Consolas"/>
+          <w:color w:val="000000"/>
+          <w:sz w:val="19"/>
+          <w:szCs w:val="19"/>
+          <w:highlight w:val="white"/>
+        </w:rPr>
+        <w:t xml:space="preserve"> </w:t>
+      </w:r>
+      <w:r>
+        <w:rPr>
+          <w:rFonts w:ascii="Consolas" w:hAnsi="Consolas" w:cs="Consolas"/>
+          <w:color w:val="0000FF"/>
+          <w:sz w:val="19"/>
+          <w:szCs w:val="19"/>
+          <w:highlight w:val="white"/>
+        </w:rPr>
+        <w:t>void</w:t>
+      </w:r>
+      <w:r>
+        <w:rPr>
+          <w:rFonts w:ascii="Consolas" w:hAnsi="Consolas" w:cs="Consolas"/>
+          <w:color w:val="000000"/>
+          <w:sz w:val="19"/>
+          <w:szCs w:val="19"/>
+          <w:highlight w:val="white"/>
+        </w:rPr>
+        <w:t xml:space="preserve"> </w:t>
+      </w:r>
+      <w:proofErr w:type="spellStart"/>
+      <w:r>
+        <w:rPr>
+          <w:rFonts w:ascii="Consolas" w:hAnsi="Consolas" w:cs="Consolas"/>
+          <w:color w:val="000000"/>
+          <w:sz w:val="19"/>
+          <w:szCs w:val="19"/>
+          <w:highlight w:val="white"/>
+        </w:rPr>
+        <w:t>TaxAccessor_</w:t>
+      </w:r>
+      <w:proofErr w:type="gramStart"/>
+      <w:r>
+        <w:rPr>
+          <w:rFonts w:ascii="Consolas" w:hAnsi="Consolas" w:cs="Consolas"/>
+          <w:color w:val="000000"/>
+          <w:sz w:val="19"/>
+          <w:szCs w:val="19"/>
+          <w:highlight w:val="white"/>
+        </w:rPr>
+        <w:t>LincolnNe</w:t>
+      </w:r>
+      <w:proofErr w:type="spellEnd"/>
+      <w:r>
+        <w:rPr>
+          <w:rFonts w:ascii="Consolas" w:hAnsi="Consolas" w:cs="Consolas"/>
+          <w:color w:val="000000"/>
+          <w:sz w:val="19"/>
+          <w:szCs w:val="19"/>
+          <w:highlight w:val="white"/>
+        </w:rPr>
+        <w:t>(</w:t>
+      </w:r>
+      <w:proofErr w:type="gramEnd"/>
+      <w:r>
+        <w:rPr>
+          <w:rFonts w:ascii="Consolas" w:hAnsi="Consolas" w:cs="Consolas"/>
+          <w:color w:val="000000"/>
+          <w:sz w:val="19"/>
+          <w:szCs w:val="19"/>
+          <w:highlight w:val="white"/>
+        </w:rPr>
+        <w:t>)</w:t>
+      </w:r>
+    </w:p>
+    <w:p>
+      <w:pPr>
+        <w:autoSpaceDE w:val="0"/>
+        <w:autoSpaceDN w:val="0"/>
+        <w:adjustRightInd w:val="0"/>
+        <w:rPr>
+          <w:rFonts w:ascii="Consolas" w:hAnsi="Consolas" w:cs="Consolas"/>
+          <w:color w:val="000000"/>
+          <w:sz w:val="19"/>
+          <w:szCs w:val="19"/>
+          <w:highlight w:val="white"/>
+        </w:rPr>
+      </w:pPr>
+      <w:r>
+        <w:rPr>
+          <w:rFonts w:ascii="Consolas" w:hAnsi="Consolas" w:cs="Consolas"/>
+          <w:color w:val="000000"/>
+          <w:sz w:val="19"/>
+          <w:szCs w:val="19"/>
+          <w:highlight w:val="white"/>
+        </w:rPr>
+        <w:t xml:space="preserve">    {</w:t>
+      </w:r>
+    </w:p>
+    <w:p>
+      <w:pPr>
+        <w:autoSpaceDE w:val="0"/>
+        <w:autoSpaceDN w:val="0"/>
+        <w:adjustRightInd w:val="0"/>
+        <w:rPr>
+          <w:rFonts w:ascii="Consolas" w:hAnsi="Consolas" w:cs="Consolas"/>
+          <w:color w:val="000000"/>
+          <w:sz w:val="19"/>
+          <w:szCs w:val="19"/>
+          <w:highlight w:val="white"/>
+        </w:rPr>
+      </w:pPr>
+      <w:r>
+        <w:rPr>
+          <w:rFonts w:ascii="Consolas" w:hAnsi="Consolas" w:cs="Consolas"/>
+          <w:color w:val="000000"/>
+          <w:sz w:val="19"/>
+          <w:szCs w:val="19"/>
+          <w:highlight w:val="white"/>
+        </w:rPr>
+        <w:t xml:space="preserve">        </w:t>
+      </w:r>
+      <w:proofErr w:type="spellStart"/>
+      <w:r>
+        <w:rPr>
+          <w:rFonts w:ascii="Consolas" w:hAnsi="Consolas" w:cs="Consolas"/>
+          <w:color w:val="0000FF"/>
+          <w:sz w:val="19"/>
+          <w:szCs w:val="19"/>
+          <w:highlight w:val="white"/>
+        </w:rPr>
+        <w:t>var</w:t>
+      </w:r>
+      <w:proofErr w:type="spellEnd"/>
+      <w:r>
+        <w:rPr>
+          <w:rFonts w:ascii="Consolas" w:hAnsi="Consolas" w:cs="Consolas"/>
+          <w:color w:val="000000"/>
+          <w:sz w:val="19"/>
+          <w:szCs w:val="19"/>
+          <w:highlight w:val="white"/>
+        </w:rPr>
+        <w:t xml:space="preserve"> accessor = </w:t>
+      </w:r>
+      <w:proofErr w:type="spellStart"/>
+      <w:proofErr w:type="gramStart"/>
+      <w:r>
+        <w:rPr>
+          <w:rFonts w:ascii="Consolas" w:hAnsi="Consolas" w:cs="Consolas"/>
+          <w:color w:val="000000"/>
+          <w:sz w:val="19"/>
+          <w:szCs w:val="19"/>
+          <w:highlight w:val="white"/>
+        </w:rPr>
+        <w:t>CreateAccessor</w:t>
+      </w:r>
+      <w:proofErr w:type="spellEnd"/>
+      <w:r>
+        <w:rPr>
+          <w:rFonts w:ascii="Consolas" w:hAnsi="Consolas" w:cs="Consolas"/>
+          <w:color w:val="000000"/>
+          <w:sz w:val="19"/>
+          <w:szCs w:val="19"/>
+          <w:highlight w:val="white"/>
+        </w:rPr>
+        <w:t>(</w:t>
+      </w:r>
+      <w:proofErr w:type="gramEnd"/>
+      <w:r>
+        <w:rPr>
+          <w:rFonts w:ascii="Consolas" w:hAnsi="Consolas" w:cs="Consolas"/>
+          <w:color w:val="000000"/>
+          <w:sz w:val="19"/>
+          <w:szCs w:val="19"/>
+          <w:highlight w:val="white"/>
+        </w:rPr>
+        <w:t>);</w:t>
+      </w:r>
+    </w:p>
+    <w:p>
+      <w:pPr>
+        <w:autoSpaceDE w:val="0"/>
+        <w:autoSpaceDN w:val="0"/>
+        <w:adjustRightInd w:val="0"/>
+        <w:rPr>
+          <w:rFonts w:ascii="Consolas" w:hAnsi="Consolas" w:cs="Consolas"/>
+          <w:color w:val="000000"/>
+          <w:sz w:val="19"/>
+          <w:szCs w:val="19"/>
+          <w:highlight w:val="white"/>
+        </w:rPr>
+      </w:pPr>
+      <w:r>
+        <w:rPr>
+          <w:rFonts w:ascii="Consolas" w:hAnsi="Consolas" w:cs="Consolas"/>
+          <w:color w:val="000000"/>
+          <w:sz w:val="19"/>
+          <w:szCs w:val="19"/>
+          <w:highlight w:val="white"/>
+        </w:rPr>
+        <w:t xml:space="preserve">        </w:t>
+      </w:r>
+      <w:proofErr w:type="spellStart"/>
+      <w:r>
+        <w:rPr>
+          <w:rFonts w:ascii="Consolas" w:hAnsi="Consolas" w:cs="Consolas"/>
+          <w:color w:val="0000FF"/>
+          <w:sz w:val="19"/>
+          <w:szCs w:val="19"/>
+          <w:highlight w:val="white"/>
+        </w:rPr>
+        <w:t>var</w:t>
+      </w:r>
+      <w:proofErr w:type="spellEnd"/>
+      <w:r>
+        <w:rPr>
+          <w:rFonts w:ascii="Consolas" w:hAnsi="Consolas" w:cs="Consolas"/>
+          <w:color w:val="000000"/>
+          <w:sz w:val="19"/>
+          <w:szCs w:val="19"/>
+          <w:highlight w:val="white"/>
+        </w:rPr>
+        <w:t xml:space="preserve"> </w:t>
+      </w:r>
+      <w:proofErr w:type="spellStart"/>
+      <w:r>
+        <w:rPr>
+          <w:rFonts w:ascii="Consolas" w:hAnsi="Consolas" w:cs="Consolas"/>
+          <w:color w:val="000000"/>
+          <w:sz w:val="19"/>
+          <w:szCs w:val="19"/>
+          <w:highlight w:val="white"/>
+        </w:rPr>
+        <w:t>lincoln</w:t>
+      </w:r>
+      <w:proofErr w:type="spellEnd"/>
+      <w:r>
+        <w:rPr>
+          <w:rFonts w:ascii="Consolas" w:hAnsi="Consolas" w:cs="Consolas"/>
+          <w:color w:val="000000"/>
+          <w:sz w:val="19"/>
+          <w:szCs w:val="19"/>
+          <w:highlight w:val="white"/>
+        </w:rPr>
+        <w:t xml:space="preserve"> = </w:t>
+      </w:r>
+      <w:r>
+        <w:rPr>
+          <w:rFonts w:ascii="Consolas" w:hAnsi="Consolas" w:cs="Consolas"/>
+          <w:color w:val="0000FF"/>
+          <w:sz w:val="19"/>
+          <w:szCs w:val="19"/>
+          <w:highlight w:val="white"/>
+        </w:rPr>
+        <w:t>new</w:t>
+      </w:r>
+      <w:r>
+        <w:rPr>
+          <w:rFonts w:ascii="Consolas" w:hAnsi="Consolas" w:cs="Consolas"/>
+          <w:color w:val="000000"/>
+          <w:sz w:val="19"/>
+          <w:szCs w:val="19"/>
+          <w:highlight w:val="white"/>
+        </w:rPr>
+        <w:t xml:space="preserve"> </w:t>
+      </w:r>
+      <w:proofErr w:type="gramStart"/>
+      <w:r>
+        <w:rPr>
+          <w:rFonts w:ascii="Consolas" w:hAnsi="Consolas" w:cs="Consolas"/>
+          <w:color w:val="000000"/>
+          <w:sz w:val="19"/>
+          <w:szCs w:val="19"/>
+          <w:highlight w:val="white"/>
+        </w:rPr>
+        <w:t>Address(</w:t>
+      </w:r>
+      <w:proofErr w:type="gramEnd"/>
+      <w:r>
+        <w:rPr>
+          <w:rFonts w:ascii="Consolas" w:hAnsi="Consolas" w:cs="Consolas"/>
+          <w:color w:val="000000"/>
+          <w:sz w:val="19"/>
+          <w:szCs w:val="19"/>
+          <w:highlight w:val="white"/>
+        </w:rPr>
+        <w:t>)</w:t>
+      </w:r>
+    </w:p>
+    <w:p>
+      <w:pPr>
+        <w:autoSpaceDE w:val="0"/>
+        <w:autoSpaceDN w:val="0"/>
+        <w:adjustRightInd w:val="0"/>
+        <w:rPr>
+          <w:rFonts w:ascii="Consolas" w:hAnsi="Consolas" w:cs="Consolas"/>
+          <w:color w:val="000000"/>
+          <w:sz w:val="19"/>
+          <w:szCs w:val="19"/>
+          <w:highlight w:val="white"/>
+        </w:rPr>
+      </w:pPr>
+      <w:r>
+        <w:rPr>
+          <w:rFonts w:ascii="Consolas" w:hAnsi="Consolas" w:cs="Consolas"/>
+          <w:color w:val="000000"/>
+          <w:sz w:val="19"/>
+          <w:szCs w:val="19"/>
+          <w:highlight w:val="white"/>
+        </w:rPr>
+        <w:t xml:space="preserve">        {</w:t>
+      </w:r>
+    </w:p>
+    <w:p>
+      <w:pPr>
+        <w:autoSpaceDE w:val="0"/>
+        <w:autoSpaceDN w:val="0"/>
+        <w:adjustRightInd w:val="0"/>
+        <w:rPr>
+          <w:rFonts w:ascii="Consolas" w:hAnsi="Consolas" w:cs="Consolas"/>
+          <w:color w:val="000000"/>
+          <w:sz w:val="19"/>
+          <w:szCs w:val="19"/>
+          <w:highlight w:val="white"/>
+        </w:rPr>
+      </w:pPr>
+      <w:r>
+        <w:rPr>
+          <w:rFonts w:ascii="Consolas" w:hAnsi="Consolas" w:cs="Consolas"/>
+          <w:color w:val="000000"/>
+          <w:sz w:val="19"/>
+          <w:szCs w:val="19"/>
+          <w:highlight w:val="white"/>
+        </w:rPr>
+        <w:t xml:space="preserve">            Postal = </w:t>
+      </w:r>
+      <w:r>
+        <w:rPr>
+          <w:rFonts w:ascii="Consolas" w:hAnsi="Consolas" w:cs="Consolas"/>
+          <w:color w:val="A31515"/>
+          <w:sz w:val="19"/>
+          <w:szCs w:val="19"/>
+          <w:highlight w:val="white"/>
+        </w:rPr>
+        <w:t>"68512"</w:t>
+      </w:r>
+    </w:p>
+    <w:p>
+      <w:pPr>
+        <w:autoSpaceDE w:val="0"/>
+        <w:autoSpaceDN w:val="0"/>
+        <w:adjustRightInd w:val="0"/>
+        <w:rPr>
+          <w:rFonts w:ascii="Consolas" w:hAnsi="Consolas" w:cs="Consolas"/>
+          <w:color w:val="000000"/>
+          <w:sz w:val="19"/>
+          <w:szCs w:val="19"/>
+          <w:highlight w:val="white"/>
+        </w:rPr>
+      </w:pPr>
+      <w:r>
+        <w:rPr>
+          <w:rFonts w:ascii="Consolas" w:hAnsi="Consolas" w:cs="Consolas"/>
+          <w:color w:val="000000"/>
+          <w:sz w:val="19"/>
+          <w:szCs w:val="19"/>
+          <w:highlight w:val="white"/>
+        </w:rPr>
+        <w:t xml:space="preserve">        };</w:t>
+      </w:r>
+    </w:p>
+    <w:p>
+      <w:pPr>
+        <w:autoSpaceDE w:val="0"/>
+        <w:autoSpaceDN w:val="0"/>
+        <w:adjustRightInd w:val="0"/>
+        <w:rPr>
+          <w:rFonts w:ascii="Consolas" w:hAnsi="Consolas" w:cs="Consolas"/>
+          <w:color w:val="000000"/>
+          <w:sz w:val="19"/>
+          <w:szCs w:val="19"/>
+          <w:highlight w:val="white"/>
+        </w:rPr>
+      </w:pPr>
+      <w:r>
+        <w:rPr>
+          <w:rFonts w:ascii="Consolas" w:hAnsi="Consolas" w:cs="Consolas"/>
+          <w:color w:val="000000"/>
+          <w:sz w:val="19"/>
+          <w:szCs w:val="19"/>
+          <w:highlight w:val="white"/>
+        </w:rPr>
+        <w:t xml:space="preserve">        </w:t>
+      </w:r>
+      <w:proofErr w:type="spellStart"/>
+      <w:proofErr w:type="gramStart"/>
+      <w:r>
+        <w:rPr>
+          <w:rFonts w:ascii="Consolas" w:hAnsi="Consolas" w:cs="Consolas"/>
+          <w:color w:val="000000"/>
+          <w:sz w:val="19"/>
+          <w:szCs w:val="19"/>
+          <w:highlight w:val="white"/>
+        </w:rPr>
+        <w:t>accessor.Rate</w:t>
+      </w:r>
+      <w:proofErr w:type="spellEnd"/>
+      <w:proofErr w:type="gramEnd"/>
+      <w:r>
+        <w:rPr>
+          <w:rFonts w:ascii="Consolas" w:hAnsi="Consolas" w:cs="Consolas"/>
+          <w:color w:val="000000"/>
+          <w:sz w:val="19"/>
+          <w:szCs w:val="19"/>
+          <w:highlight w:val="white"/>
+        </w:rPr>
+        <w:t>(</w:t>
+      </w:r>
+      <w:proofErr w:type="spellStart"/>
+      <w:r>
+        <w:rPr>
+          <w:rFonts w:ascii="Consolas" w:hAnsi="Consolas" w:cs="Consolas"/>
+          <w:color w:val="000000"/>
+          <w:sz w:val="19"/>
+          <w:szCs w:val="19"/>
+          <w:highlight w:val="white"/>
+        </w:rPr>
+        <w:t>lincoln</w:t>
+      </w:r>
+      <w:proofErr w:type="spellEnd"/>
+      <w:r>
+        <w:rPr>
+          <w:rFonts w:ascii="Consolas" w:hAnsi="Consolas" w:cs="Consolas"/>
+          <w:color w:val="000000"/>
+          <w:sz w:val="19"/>
+          <w:szCs w:val="19"/>
+          <w:highlight w:val="white"/>
+        </w:rPr>
+        <w:t>);</w:t>
+      </w:r>
+    </w:p>
+    <w:p>
+      <w:pPr>
+        <w:autoSpaceDE w:val="0"/>
+        <w:autoSpaceDN w:val="0"/>
+        <w:adjustRightInd w:val="0"/>
+        <w:rPr>
+          <w:rFonts w:ascii="Consolas" w:hAnsi="Consolas" w:cs="Consolas"/>
+          <w:color w:val="000000"/>
+          <w:sz w:val="19"/>
+          <w:szCs w:val="19"/>
+          <w:highlight w:val="white"/>
+        </w:rPr>
+      </w:pPr>
+      <w:r>
+        <w:rPr>
+          <w:rFonts w:ascii="Consolas" w:hAnsi="Consolas" w:cs="Consolas"/>
+          <w:color w:val="000000"/>
+          <w:sz w:val="19"/>
+          <w:szCs w:val="19"/>
+          <w:highlight w:val="white"/>
+        </w:rPr>
+        <w:t xml:space="preserve">    }</w:t>
+      </w:r>
+    </w:p>
+    <w:p>
+      <w:pPr>
+        <w:pStyle w:val="NormalWeb"/>
+        <w:spacing w:before="0" w:beforeAutospacing="0" w:after="0" w:afterAutospacing="0"/>
+        <w:rPr>
+          <w:rFonts w:ascii="Calibri" w:hAnsi="Calibri" w:cs="Calibri"/>
+          <w:sz w:val="22"/>
+          <w:szCs w:val="22"/>
+        </w:rPr>
+      </w:pPr>
+      <w:r>
+        <w:rPr>
+          <w:rFonts w:ascii="Consolas" w:hAnsi="Consolas" w:cs="Consolas"/>
+          <w:color w:val="000000"/>
+          <w:sz w:val="19"/>
+          <w:szCs w:val="19"/>
+          <w:highlight w:val="white"/>
+        </w:rPr>
+        <w:t>}</w:t>
       </w:r>
     </w:p>
     <w:p>
@@ -2291,7 +4853,43 @@
           <w:sz w:val="22"/>
           <w:szCs w:val="22"/>
         </w:rPr>
-        <w:t>Now that we have a test (and hopefully it passes) we can finally use this accessor in our code. To do this we will have to change our TaxCalculationEngine. This can be found in the TaxCalculationEngine.cs file in the Engine project.</w:t>
+        <w:t xml:space="preserve">Now that we have a test (and hopefully it passes) we can finally use this accessor in our code. To do this we will have to change our </w:t>
+      </w:r>
+      <w:proofErr w:type="spellStart"/>
+      <w:r>
+        <w:rPr>
+          <w:rFonts w:ascii="Calibri" w:hAnsi="Calibri" w:cs="Calibri"/>
+          <w:sz w:val="22"/>
+          <w:szCs w:val="22"/>
+        </w:rPr>
+        <w:t>TaxCalculationEngine</w:t>
+      </w:r>
+      <w:proofErr w:type="spellEnd"/>
+      <w:r>
+        <w:rPr>
+          <w:rFonts w:ascii="Calibri" w:hAnsi="Calibri" w:cs="Calibri"/>
+          <w:sz w:val="22"/>
+          <w:szCs w:val="22"/>
+        </w:rPr>
+        <w:t xml:space="preserve">. This can be found in the </w:t>
+      </w:r>
+      <w:proofErr w:type="spellStart"/>
+      <w:r>
+        <w:rPr>
+          <w:rFonts w:ascii="Calibri" w:hAnsi="Calibri" w:cs="Calibri"/>
+          <w:sz w:val="22"/>
+          <w:szCs w:val="22"/>
+        </w:rPr>
+        <w:t>TaxCalculationEngine.cs</w:t>
+      </w:r>
+      <w:proofErr w:type="spellEnd"/>
+      <w:r>
+        <w:rPr>
+          <w:rFonts w:ascii="Calibri" w:hAnsi="Calibri" w:cs="Calibri"/>
+          <w:sz w:val="22"/>
+          <w:szCs w:val="22"/>
+        </w:rPr>
+        <w:t xml:space="preserve"> file in the Engine project.</w:t>
       </w:r>
     </w:p>
     <w:p>
@@ -2339,7 +4937,69 @@
           <w:sz w:val="18"/>
           <w:szCs w:val="18"/>
         </w:rPr>
-        <w:t xml:space="preserve"> WebStoreCart CalculateCartTax(WebStoreCart cart)</w:t>
+        <w:t xml:space="preserve"> </w:t>
+      </w:r>
+      <w:proofErr w:type="spellStart"/>
+      <w:r>
+        <w:rPr>
+          <w:rFonts w:ascii="Consolas" w:hAnsi="Consolas" w:cs="Consolas"/>
+          <w:color w:val="000000"/>
+          <w:sz w:val="18"/>
+          <w:szCs w:val="18"/>
+        </w:rPr>
+        <w:t>WebStoreCart</w:t>
+      </w:r>
+      <w:proofErr w:type="spellEnd"/>
+      <w:r>
+        <w:rPr>
+          <w:rFonts w:ascii="Consolas" w:hAnsi="Consolas" w:cs="Consolas"/>
+          <w:color w:val="000000"/>
+          <w:sz w:val="18"/>
+          <w:szCs w:val="18"/>
+        </w:rPr>
+        <w:t xml:space="preserve"> </w:t>
+      </w:r>
+      <w:proofErr w:type="spellStart"/>
+      <w:proofErr w:type="gramStart"/>
+      <w:r>
+        <w:rPr>
+          <w:rFonts w:ascii="Consolas" w:hAnsi="Consolas" w:cs="Consolas"/>
+          <w:color w:val="000000"/>
+          <w:sz w:val="18"/>
+          <w:szCs w:val="18"/>
+        </w:rPr>
+        <w:t>CalculateCartTax</w:t>
+      </w:r>
+      <w:proofErr w:type="spellEnd"/>
+      <w:r>
+        <w:rPr>
+          <w:rFonts w:ascii="Consolas" w:hAnsi="Consolas" w:cs="Consolas"/>
+          <w:color w:val="000000"/>
+          <w:sz w:val="18"/>
+          <w:szCs w:val="18"/>
+        </w:rPr>
+        <w:t>(</w:t>
+      </w:r>
+      <w:proofErr w:type="spellStart"/>
+      <w:proofErr w:type="gramEnd"/>
+      <w:r>
+        <w:rPr>
+          <w:rFonts w:ascii="Consolas" w:hAnsi="Consolas" w:cs="Consolas"/>
+          <w:color w:val="000000"/>
+          <w:sz w:val="18"/>
+          <w:szCs w:val="18"/>
+        </w:rPr>
+        <w:t>WebStoreCart</w:t>
+      </w:r>
+      <w:proofErr w:type="spellEnd"/>
+      <w:r>
+        <w:rPr>
+          <w:rFonts w:ascii="Consolas" w:hAnsi="Consolas" w:cs="Consolas"/>
+          <w:color w:val="000000"/>
+          <w:sz w:val="18"/>
+          <w:szCs w:val="18"/>
+        </w:rPr>
+        <w:t xml:space="preserve"> cart)</w:t>
       </w:r>
     </w:p>
     <w:p>
@@ -2390,7 +5050,27 @@
           <w:sz w:val="18"/>
           <w:szCs w:val="18"/>
         </w:rPr>
-        <w:t xml:space="preserve"> (cart != </w:t>
+        <w:t xml:space="preserve"> (</w:t>
+      </w:r>
+      <w:proofErr w:type="gramStart"/>
+      <w:r>
+        <w:rPr>
+          <w:rFonts w:ascii="Consolas" w:hAnsi="Consolas" w:cs="Consolas"/>
+          <w:color w:val="000000"/>
+          <w:sz w:val="18"/>
+          <w:szCs w:val="18"/>
+        </w:rPr>
+        <w:t>cart !</w:t>
+      </w:r>
+      <w:proofErr w:type="gramEnd"/>
+      <w:r>
+        <w:rPr>
+          <w:rFonts w:ascii="Consolas" w:hAnsi="Consolas" w:cs="Consolas"/>
+          <w:color w:val="000000"/>
+          <w:sz w:val="18"/>
+          <w:szCs w:val="18"/>
+        </w:rPr>
+        <w:t xml:space="preserve">= </w:t>
       </w:r>
       <w:r>
         <w:rPr>
@@ -2408,7 +5088,27 @@
           <w:sz w:val="18"/>
           <w:szCs w:val="18"/>
         </w:rPr>
-        <w:t xml:space="preserve"> &amp;&amp; cart.BillingAddress != </w:t>
+        <w:t xml:space="preserve"> &amp;&amp; </w:t>
+      </w:r>
+      <w:proofErr w:type="spellStart"/>
+      <w:r>
+        <w:rPr>
+          <w:rFonts w:ascii="Consolas" w:hAnsi="Consolas" w:cs="Consolas"/>
+          <w:color w:val="000000"/>
+          <w:sz w:val="18"/>
+          <w:szCs w:val="18"/>
+        </w:rPr>
+        <w:t>cart.BillingAddress</w:t>
+      </w:r>
+      <w:proofErr w:type="spellEnd"/>
+      <w:r>
+        <w:rPr>
+          <w:rFonts w:ascii="Consolas" w:hAnsi="Consolas" w:cs="Consolas"/>
+          <w:color w:val="000000"/>
+          <w:sz w:val="18"/>
+          <w:szCs w:val="18"/>
+        </w:rPr>
+        <w:t xml:space="preserve"> != </w:t>
       </w:r>
       <w:r>
         <w:rPr>
@@ -2428,6 +5128,7 @@
         </w:rPr>
         <w:t xml:space="preserve"> &amp;&amp; !</w:t>
       </w:r>
+      <w:proofErr w:type="spellStart"/>
       <w:r>
         <w:rPr>
           <w:rFonts w:ascii="Consolas" w:hAnsi="Consolas" w:cs="Consolas"/>
@@ -2444,7 +5145,37 @@
           <w:sz w:val="18"/>
           <w:szCs w:val="18"/>
         </w:rPr>
-        <w:t>.IsNullOrWhiteSpace(cart.BillingAddress.Postal))</w:t>
+        <w:t>.IsNullOrWhiteSpace</w:t>
+      </w:r>
+      <w:proofErr w:type="spellEnd"/>
+      <w:r>
+        <w:rPr>
+          <w:rFonts w:ascii="Consolas" w:hAnsi="Consolas" w:cs="Consolas"/>
+          <w:color w:val="000000"/>
+          <w:sz w:val="18"/>
+          <w:szCs w:val="18"/>
+        </w:rPr>
+        <w:t>(</w:t>
+      </w:r>
+      <w:proofErr w:type="spellStart"/>
+      <w:r>
+        <w:rPr>
+          <w:rFonts w:ascii="Consolas" w:hAnsi="Consolas" w:cs="Consolas"/>
+          <w:color w:val="000000"/>
+          <w:sz w:val="18"/>
+          <w:szCs w:val="18"/>
+        </w:rPr>
+        <w:t>cart.BillingAddress.Postal</w:t>
+      </w:r>
+      <w:proofErr w:type="spellEnd"/>
+      <w:r>
+        <w:rPr>
+          <w:rFonts w:ascii="Consolas" w:hAnsi="Consolas" w:cs="Consolas"/>
+          <w:color w:val="000000"/>
+          <w:sz w:val="18"/>
+          <w:szCs w:val="18"/>
+        </w:rPr>
+        <w:t>))</w:t>
       </w:r>
     </w:p>
     <w:p>
@@ -2480,6 +5211,7 @@
           <w:szCs w:val="18"/>
         </w:rPr>
       </w:pPr>
+      <w:proofErr w:type="spellStart"/>
       <w:r>
         <w:rPr>
           <w:rFonts w:ascii="Consolas" w:hAnsi="Consolas" w:cs="Consolas"/>
@@ -2489,14 +5221,35 @@
         </w:rPr>
         <w:t>var</w:t>
       </w:r>
-      <w:r>
-        <w:rPr>
-          <w:rFonts w:ascii="Consolas" w:hAnsi="Consolas" w:cs="Consolas"/>
-          <w:color w:val="000000"/>
-          <w:sz w:val="18"/>
-          <w:szCs w:val="18"/>
-        </w:rPr>
-        <w:t xml:space="preserve"> taxRate = </w:t>
+      <w:proofErr w:type="spellEnd"/>
+      <w:r>
+        <w:rPr>
+          <w:rFonts w:ascii="Consolas" w:hAnsi="Consolas" w:cs="Consolas"/>
+          <w:color w:val="000000"/>
+          <w:sz w:val="18"/>
+          <w:szCs w:val="18"/>
+        </w:rPr>
+        <w:t xml:space="preserve"> </w:t>
+      </w:r>
+      <w:proofErr w:type="spellStart"/>
+      <w:r>
+        <w:rPr>
+          <w:rFonts w:ascii="Consolas" w:hAnsi="Consolas" w:cs="Consolas"/>
+          <w:color w:val="000000"/>
+          <w:sz w:val="18"/>
+          <w:szCs w:val="18"/>
+        </w:rPr>
+        <w:t>taxRate</w:t>
+      </w:r>
+      <w:proofErr w:type="spellEnd"/>
+      <w:r>
+        <w:rPr>
+          <w:rFonts w:ascii="Consolas" w:hAnsi="Consolas" w:cs="Consolas"/>
+          <w:color w:val="000000"/>
+          <w:sz w:val="18"/>
+          <w:szCs w:val="18"/>
+        </w:rPr>
+        <w:t xml:space="preserve"> = </w:t>
       </w:r>
     </w:p>
     <w:p>
@@ -2511,15 +5264,38 @@
           <w:szCs w:val="18"/>
         </w:rPr>
       </w:pPr>
-      <w:r>
-        <w:rPr>
-          <w:rFonts w:ascii="Consolas" w:hAnsi="Consolas" w:cs="Consolas"/>
-          <w:color w:val="000000"/>
-          <w:sz w:val="18"/>
-          <w:szCs w:val="18"/>
-        </w:rPr>
-        <w:t>AccessorFactory.CreateAccessor&lt;ITaxRateAccessor</w:t>
-      </w:r>
+      <w:proofErr w:type="spellStart"/>
+      <w:r>
+        <w:rPr>
+          <w:rFonts w:ascii="Consolas" w:hAnsi="Consolas" w:cs="Consolas"/>
+          <w:color w:val="000000"/>
+          <w:sz w:val="18"/>
+          <w:szCs w:val="18"/>
+        </w:rPr>
+        <w:t>AccessorFactory.CreateAccessor</w:t>
+      </w:r>
+      <w:proofErr w:type="spellEnd"/>
+      <w:r>
+        <w:rPr>
+          <w:rFonts w:ascii="Consolas" w:hAnsi="Consolas" w:cs="Consolas"/>
+          <w:color w:val="000000"/>
+          <w:sz w:val="18"/>
+          <w:szCs w:val="18"/>
+        </w:rPr>
+        <w:t>&lt;</w:t>
+      </w:r>
+      <w:proofErr w:type="spellStart"/>
+      <w:r>
+        <w:rPr>
+          <w:rFonts w:ascii="Consolas" w:hAnsi="Consolas" w:cs="Consolas"/>
+          <w:color w:val="000000"/>
+          <w:sz w:val="18"/>
+          <w:szCs w:val="18"/>
+        </w:rPr>
+        <w:t>ITaxRateAccessor</w:t>
+      </w:r>
+      <w:proofErr w:type="spellEnd"/>
+      <w:proofErr w:type="gramStart"/>
       <w:r>
         <w:rPr>
           <w:rFonts w:ascii="Consolas" w:hAnsi="Consolas" w:cs="Consolas"/>
@@ -2529,16 +5305,24 @@
         </w:rPr>
         <w:t>&gt;</w:t>
       </w:r>
-      <w:bookmarkStart w:id="0" w:name="_GoBack"/>
-      <w:bookmarkEnd w:id="0"/>
-      <w:r>
-        <w:rPr>
-          <w:rFonts w:ascii="Consolas" w:hAnsi="Consolas" w:cs="Consolas"/>
-          <w:color w:val="000000"/>
-          <w:sz w:val="18"/>
-          <w:szCs w:val="18"/>
-        </w:rPr>
-        <w:t>()</w:t>
+      <w:r>
+        <w:rPr>
+          <w:rFonts w:ascii="Consolas" w:hAnsi="Consolas" w:cs="Consolas"/>
+          <w:color w:val="000000"/>
+          <w:sz w:val="18"/>
+          <w:szCs w:val="18"/>
+        </w:rPr>
+        <w:t>(</w:t>
+      </w:r>
+      <w:proofErr w:type="gramEnd"/>
+      <w:r>
+        <w:rPr>
+          <w:rFonts w:ascii="Consolas" w:hAnsi="Consolas" w:cs="Consolas"/>
+          <w:color w:val="000000"/>
+          <w:sz w:val="18"/>
+          <w:szCs w:val="18"/>
+        </w:rPr>
+        <w:t>)</w:t>
       </w:r>
     </w:p>
     <w:p>
@@ -2553,14 +5337,45 @@
           <w:szCs w:val="18"/>
         </w:rPr>
       </w:pPr>
-      <w:r>
-        <w:rPr>
-          <w:rFonts w:ascii="Consolas" w:hAnsi="Consolas" w:cs="Consolas"/>
-          <w:color w:val="000000"/>
-          <w:sz w:val="18"/>
-          <w:szCs w:val="18"/>
-        </w:rPr>
-        <w:t>.Rate(cart.BillingAddress);</w:t>
+      <w:proofErr w:type="gramStart"/>
+      <w:r>
+        <w:rPr>
+          <w:rFonts w:ascii="Consolas" w:hAnsi="Consolas" w:cs="Consolas"/>
+          <w:color w:val="000000"/>
+          <w:sz w:val="18"/>
+          <w:szCs w:val="18"/>
+        </w:rPr>
+        <w:t>.Rate</w:t>
+      </w:r>
+      <w:proofErr w:type="gramEnd"/>
+      <w:r>
+        <w:rPr>
+          <w:rFonts w:ascii="Consolas" w:hAnsi="Consolas" w:cs="Consolas"/>
+          <w:color w:val="000000"/>
+          <w:sz w:val="18"/>
+          <w:szCs w:val="18"/>
+        </w:rPr>
+        <w:t>(</w:t>
+      </w:r>
+      <w:proofErr w:type="spellStart"/>
+      <w:r>
+        <w:rPr>
+          <w:rFonts w:ascii="Consolas" w:hAnsi="Consolas" w:cs="Consolas"/>
+          <w:color w:val="000000"/>
+          <w:sz w:val="18"/>
+          <w:szCs w:val="18"/>
+        </w:rPr>
+        <w:t>cart.BillingAddress</w:t>
+      </w:r>
+      <w:proofErr w:type="spellEnd"/>
+      <w:r>
+        <w:rPr>
+          <w:rFonts w:ascii="Consolas" w:hAnsi="Consolas" w:cs="Consolas"/>
+          <w:color w:val="000000"/>
+          <w:sz w:val="18"/>
+          <w:szCs w:val="18"/>
+        </w:rPr>
+        <w:t>);</w:t>
       </w:r>
     </w:p>
     <w:p>
@@ -2596,6 +5411,7 @@
           <w:szCs w:val="18"/>
         </w:rPr>
       </w:pPr>
+      <w:proofErr w:type="spellStart"/>
       <w:r>
         <w:rPr>
           <w:rFonts w:ascii="Consolas" w:hAnsi="Consolas" w:cs="Consolas"/>
@@ -2603,8 +5419,10 @@
           <w:sz w:val="18"/>
           <w:szCs w:val="18"/>
         </w:rPr>
+        <w:lastRenderedPageBreak/>
         <w:t>foreach</w:t>
       </w:r>
+      <w:proofErr w:type="spellEnd"/>
       <w:r>
         <w:rPr>
           <w:rFonts w:ascii="Consolas" w:hAnsi="Consolas" w:cs="Consolas"/>
@@ -2614,6 +5432,7 @@
         </w:rPr>
         <w:t xml:space="preserve"> (</w:t>
       </w:r>
+      <w:proofErr w:type="spellStart"/>
       <w:r>
         <w:rPr>
           <w:rFonts w:ascii="Consolas" w:hAnsi="Consolas" w:cs="Consolas"/>
@@ -2623,6 +5442,7 @@
         </w:rPr>
         <w:t>var</w:t>
       </w:r>
+      <w:proofErr w:type="spellEnd"/>
       <w:r>
         <w:rPr>
           <w:rFonts w:ascii="Consolas" w:hAnsi="Consolas" w:cs="Consolas"/>
@@ -2648,7 +5468,29 @@
           <w:sz w:val="18"/>
           <w:szCs w:val="18"/>
         </w:rPr>
-        <w:t xml:space="preserve"> cart.CartItems)</w:t>
+        <w:t xml:space="preserve"> </w:t>
+      </w:r>
+      <w:proofErr w:type="spellStart"/>
+      <w:proofErr w:type="gramStart"/>
+      <w:r>
+        <w:rPr>
+          <w:rFonts w:ascii="Consolas" w:hAnsi="Consolas" w:cs="Consolas"/>
+          <w:color w:val="000000"/>
+          <w:sz w:val="18"/>
+          <w:szCs w:val="18"/>
+        </w:rPr>
+        <w:t>cart.CartItems</w:t>
+      </w:r>
+      <w:proofErr w:type="spellEnd"/>
+      <w:proofErr w:type="gramEnd"/>
+      <w:r>
+        <w:rPr>
+          <w:rFonts w:ascii="Consolas" w:hAnsi="Consolas" w:cs="Consolas"/>
+          <w:color w:val="000000"/>
+          <w:sz w:val="18"/>
+          <w:szCs w:val="18"/>
+        </w:rPr>
+        <w:t>)</w:t>
       </w:r>
     </w:p>
     <w:p>
@@ -2684,14 +5526,87 @@
           <w:szCs w:val="18"/>
         </w:rPr>
       </w:pPr>
-      <w:r>
-        <w:rPr>
-          <w:rFonts w:ascii="Consolas" w:hAnsi="Consolas" w:cs="Consolas"/>
-          <w:color w:val="000000"/>
-          <w:sz w:val="18"/>
-          <w:szCs w:val="18"/>
-        </w:rPr>
-        <w:t xml:space="preserve">cart.TaxAmount += Math.Round(item.ExtendedPrice * taxRate, </w:t>
+      <w:proofErr w:type="spellStart"/>
+      <w:proofErr w:type="gramStart"/>
+      <w:r>
+        <w:rPr>
+          <w:rFonts w:ascii="Consolas" w:hAnsi="Consolas" w:cs="Consolas"/>
+          <w:color w:val="000000"/>
+          <w:sz w:val="18"/>
+          <w:szCs w:val="18"/>
+        </w:rPr>
+        <w:t>cart.TaxAmount</w:t>
+      </w:r>
+      <w:proofErr w:type="spellEnd"/>
+      <w:proofErr w:type="gramEnd"/>
+      <w:r>
+        <w:rPr>
+          <w:rFonts w:ascii="Consolas" w:hAnsi="Consolas" w:cs="Consolas"/>
+          <w:color w:val="000000"/>
+          <w:sz w:val="18"/>
+          <w:szCs w:val="18"/>
+        </w:rPr>
+        <w:t xml:space="preserve"> += </w:t>
+      </w:r>
+      <w:proofErr w:type="spellStart"/>
+      <w:r>
+        <w:rPr>
+          <w:rFonts w:ascii="Consolas" w:hAnsi="Consolas" w:cs="Consolas"/>
+          <w:color w:val="000000"/>
+          <w:sz w:val="18"/>
+          <w:szCs w:val="18"/>
+        </w:rPr>
+        <w:t>Math.Round</w:t>
+      </w:r>
+      <w:proofErr w:type="spellEnd"/>
+      <w:r>
+        <w:rPr>
+          <w:rFonts w:ascii="Consolas" w:hAnsi="Consolas" w:cs="Consolas"/>
+          <w:color w:val="000000"/>
+          <w:sz w:val="18"/>
+          <w:szCs w:val="18"/>
+        </w:rPr>
+        <w:t>(</w:t>
+      </w:r>
+      <w:proofErr w:type="spellStart"/>
+      <w:r>
+        <w:rPr>
+          <w:rFonts w:ascii="Consolas" w:hAnsi="Consolas" w:cs="Consolas"/>
+          <w:color w:val="000000"/>
+          <w:sz w:val="18"/>
+          <w:szCs w:val="18"/>
+        </w:rPr>
+        <w:t>item.ExtendedPrice</w:t>
+      </w:r>
+      <w:proofErr w:type="spellEnd"/>
+      <w:r>
+        <w:rPr>
+          <w:rFonts w:ascii="Consolas" w:hAnsi="Consolas" w:cs="Consolas"/>
+          <w:color w:val="000000"/>
+          <w:sz w:val="18"/>
+          <w:szCs w:val="18"/>
+        </w:rPr>
+        <w:t xml:space="preserve"> * </w:t>
+      </w:r>
+      <w:proofErr w:type="spellStart"/>
+      <w:r>
+        <w:rPr>
+          <w:rFonts w:ascii="Consolas" w:hAnsi="Consolas" w:cs="Consolas"/>
+          <w:color w:val="000000"/>
+          <w:sz w:val="18"/>
+          <w:szCs w:val="18"/>
+        </w:rPr>
+        <w:t>taxRate</w:t>
+      </w:r>
+      <w:proofErr w:type="spellEnd"/>
+      <w:r>
+        <w:rPr>
+          <w:rFonts w:ascii="Consolas" w:hAnsi="Consolas" w:cs="Consolas"/>
+          <w:color w:val="000000"/>
+          <w:sz w:val="18"/>
+          <w:szCs w:val="18"/>
+        </w:rPr>
+        <w:t xml:space="preserve">, </w:t>
       </w:r>
       <w:r>
         <w:rPr>
@@ -2716,8 +5631,51 @@
       <w:pPr>
         <w:pStyle w:val="NormalWeb"/>
         <w:spacing w:before="0" w:beforeAutospacing="0" w:after="0" w:afterAutospacing="0"/>
-        <w:ind w:left="1620"/>
-        <w:outlineLvl w:val="0"/>
+        <w:ind w:left="1080"/>
+        <w:rPr>
+          <w:rFonts w:ascii="Consolas" w:hAnsi="Consolas" w:cs="Consolas"/>
+          <w:color w:val="000000"/>
+          <w:sz w:val="18"/>
+          <w:szCs w:val="18"/>
+        </w:rPr>
+      </w:pPr>
+      <w:r>
+        <w:rPr>
+          <w:rFonts w:ascii="Consolas" w:hAnsi="Consolas" w:cs="Consolas"/>
+          <w:color w:val="000000"/>
+          <w:sz w:val="18"/>
+          <w:szCs w:val="18"/>
+        </w:rPr>
+        <w:t>}</w:t>
+      </w:r>
+    </w:p>
+    <w:p>
+      <w:pPr>
+        <w:pStyle w:val="NormalWeb"/>
+        <w:spacing w:before="0" w:beforeAutospacing="0" w:after="0" w:afterAutospacing="0"/>
+        <w:ind w:left="1080"/>
+        <w:rPr>
+          <w:rFonts w:ascii="Consolas" w:hAnsi="Consolas" w:cs="Consolas"/>
+          <w:color w:val="000000"/>
+          <w:sz w:val="18"/>
+          <w:szCs w:val="18"/>
+        </w:rPr>
+      </w:pPr>
+      <w:r>
+        <w:rPr>
+          <w:rFonts w:ascii="Consolas" w:hAnsi="Consolas" w:cs="Consolas"/>
+          <w:color w:val="000000"/>
+          <w:sz w:val="18"/>
+          <w:szCs w:val="18"/>
+        </w:rPr>
+        <w:t> </w:t>
+      </w:r>
+    </w:p>
+    <w:p>
+      <w:pPr>
+        <w:pStyle w:val="NormalWeb"/>
+        <w:spacing w:before="0" w:beforeAutospacing="0" w:after="0" w:afterAutospacing="0"/>
+        <w:ind w:left="1080"/>
         <w:rPr>
           <w:rFonts w:ascii="Consolas" w:hAnsi="Consolas" w:cs="Consolas"/>
           <w:color w:val="007200"/>
@@ -2732,7 +5690,7 @@
           <w:sz w:val="18"/>
           <w:szCs w:val="18"/>
         </w:rPr>
-        <w:t>// just assuming 7% tax for everything for now</w:t>
+        <w:t>// update the cart total with the tax amount</w:t>
       </w:r>
     </w:p>
     <w:p>
@@ -2742,6 +5700,98 @@
         <w:ind w:left="1080"/>
         <w:rPr>
           <w:rFonts w:ascii="Consolas" w:hAnsi="Consolas" w:cs="Consolas"/>
+          <w:sz w:val="18"/>
+          <w:szCs w:val="18"/>
+        </w:rPr>
+      </w:pPr>
+      <w:proofErr w:type="spellStart"/>
+      <w:proofErr w:type="gramStart"/>
+      <w:r>
+        <w:rPr>
+          <w:rFonts w:ascii="Consolas" w:hAnsi="Consolas" w:cs="Consolas"/>
+          <w:color w:val="000000"/>
+          <w:sz w:val="18"/>
+          <w:szCs w:val="18"/>
+        </w:rPr>
+        <w:t>cart.Total</w:t>
+      </w:r>
+      <w:proofErr w:type="spellEnd"/>
+      <w:proofErr w:type="gramEnd"/>
+      <w:r>
+        <w:rPr>
+          <w:rFonts w:ascii="Consolas" w:hAnsi="Consolas" w:cs="Consolas"/>
+          <w:color w:val="000000"/>
+          <w:sz w:val="18"/>
+          <w:szCs w:val="18"/>
+        </w:rPr>
+        <w:t xml:space="preserve"> += </w:t>
+      </w:r>
+      <w:proofErr w:type="spellStart"/>
+      <w:r>
+        <w:rPr>
+          <w:rFonts w:ascii="Consolas" w:hAnsi="Consolas" w:cs="Consolas"/>
+          <w:color w:val="000000"/>
+          <w:sz w:val="18"/>
+          <w:szCs w:val="18"/>
+        </w:rPr>
+        <w:t>Math.Round</w:t>
+      </w:r>
+      <w:proofErr w:type="spellEnd"/>
+      <w:r>
+        <w:rPr>
+          <w:rFonts w:ascii="Consolas" w:hAnsi="Consolas" w:cs="Consolas"/>
+          <w:color w:val="000000"/>
+          <w:sz w:val="18"/>
+          <w:szCs w:val="18"/>
+        </w:rPr>
+        <w:t>(</w:t>
+      </w:r>
+      <w:proofErr w:type="spellStart"/>
+      <w:r>
+        <w:rPr>
+          <w:rFonts w:ascii="Consolas" w:hAnsi="Consolas" w:cs="Consolas"/>
+          <w:color w:val="000000"/>
+          <w:sz w:val="18"/>
+          <w:szCs w:val="18"/>
+        </w:rPr>
+        <w:t>cart.TaxAmount</w:t>
+      </w:r>
+      <w:proofErr w:type="spellEnd"/>
+      <w:r>
+        <w:rPr>
+          <w:rFonts w:ascii="Consolas" w:hAnsi="Consolas" w:cs="Consolas"/>
+          <w:color w:val="000000"/>
+          <w:sz w:val="18"/>
+          <w:szCs w:val="18"/>
+        </w:rPr>
+        <w:t xml:space="preserve">, </w:t>
+      </w:r>
+      <w:r>
+        <w:rPr>
+          <w:rFonts w:ascii="Consolas" w:hAnsi="Consolas" w:cs="Consolas"/>
+          <w:color w:val="007200"/>
+          <w:sz w:val="18"/>
+          <w:szCs w:val="18"/>
+        </w:rPr>
+        <w:t>2</w:t>
+      </w:r>
+      <w:r>
+        <w:rPr>
+          <w:rFonts w:ascii="Consolas" w:hAnsi="Consolas" w:cs="Consolas"/>
+          <w:color w:val="000000"/>
+          <w:sz w:val="18"/>
+          <w:szCs w:val="18"/>
+        </w:rPr>
+        <w:t>);</w:t>
+      </w:r>
+    </w:p>
+    <w:p>
+      <w:pPr>
+        <w:pStyle w:val="NormalWeb"/>
+        <w:spacing w:before="0" w:beforeAutospacing="0" w:after="0" w:afterAutospacing="0"/>
+        <w:ind w:left="540"/>
+        <w:rPr>
+          <w:rFonts w:ascii="Consolas" w:hAnsi="Consolas" w:cs="Consolas"/>
           <w:color w:val="000000"/>
           <w:sz w:val="18"/>
           <w:szCs w:val="18"/>
@@ -2761,92 +5811,38 @@
       <w:pPr>
         <w:pStyle w:val="NormalWeb"/>
         <w:spacing w:before="0" w:beforeAutospacing="0" w:after="0" w:afterAutospacing="0"/>
-        <w:ind w:left="1080"/>
-        <w:rPr>
-          <w:rFonts w:ascii="Consolas" w:hAnsi="Consolas" w:cs="Consolas"/>
-          <w:color w:val="000000"/>
-          <w:sz w:val="18"/>
-          <w:szCs w:val="18"/>
-        </w:rPr>
-      </w:pPr>
-      <w:r>
-        <w:rPr>
-          <w:rFonts w:ascii="Consolas" w:hAnsi="Consolas" w:cs="Consolas"/>
-          <w:color w:val="000000"/>
-          <w:sz w:val="18"/>
-          <w:szCs w:val="18"/>
-        </w:rPr>
-        <w:t> </w:t>
-      </w:r>
-    </w:p>
-    <w:p>
-      <w:pPr>
-        <w:pStyle w:val="NormalWeb"/>
-        <w:spacing w:before="0" w:beforeAutospacing="0" w:after="0" w:afterAutospacing="0"/>
-        <w:ind w:left="1080"/>
-        <w:rPr>
-          <w:rFonts w:ascii="Consolas" w:hAnsi="Consolas" w:cs="Consolas"/>
-          <w:color w:val="007200"/>
-          <w:sz w:val="18"/>
-          <w:szCs w:val="18"/>
-        </w:rPr>
-      </w:pPr>
-      <w:r>
-        <w:rPr>
-          <w:rFonts w:ascii="Consolas" w:hAnsi="Consolas" w:cs="Consolas"/>
-          <w:color w:val="007200"/>
-          <w:sz w:val="18"/>
-          <w:szCs w:val="18"/>
-        </w:rPr>
-        <w:t>// update the cart total with the tax amount</w:t>
-      </w:r>
-    </w:p>
-    <w:p>
-      <w:pPr>
-        <w:pStyle w:val="NormalWeb"/>
-        <w:spacing w:before="0" w:beforeAutospacing="0" w:after="0" w:afterAutospacing="0"/>
-        <w:ind w:left="1080"/>
-        <w:rPr>
-          <w:rFonts w:ascii="Consolas" w:hAnsi="Consolas" w:cs="Consolas"/>
-          <w:sz w:val="18"/>
-          <w:szCs w:val="18"/>
-        </w:rPr>
-      </w:pPr>
-      <w:r>
-        <w:rPr>
-          <w:rFonts w:ascii="Consolas" w:hAnsi="Consolas" w:cs="Consolas"/>
-          <w:color w:val="000000"/>
-          <w:sz w:val="18"/>
-          <w:szCs w:val="18"/>
-        </w:rPr>
-        <w:t xml:space="preserve">cart.Total += Math.Round(cart.TaxAmount, </w:t>
-      </w:r>
-      <w:r>
-        <w:rPr>
-          <w:rFonts w:ascii="Consolas" w:hAnsi="Consolas" w:cs="Consolas"/>
-          <w:color w:val="007200"/>
-          <w:sz w:val="18"/>
-          <w:szCs w:val="18"/>
-        </w:rPr>
-        <w:t>2</w:t>
-      </w:r>
-      <w:r>
-        <w:rPr>
-          <w:rFonts w:ascii="Consolas" w:hAnsi="Consolas" w:cs="Consolas"/>
-          <w:color w:val="000000"/>
-          <w:sz w:val="18"/>
-          <w:szCs w:val="18"/>
-        </w:rPr>
-        <w:t>);</w:t>
-      </w:r>
-    </w:p>
-    <w:p>
-      <w:pPr>
-        <w:pStyle w:val="NormalWeb"/>
-        <w:spacing w:before="0" w:beforeAutospacing="0" w:after="0" w:afterAutospacing="0"/>
         <w:ind w:left="540"/>
         <w:rPr>
           <w:rFonts w:ascii="Consolas" w:hAnsi="Consolas" w:cs="Consolas"/>
+          <w:sz w:val="18"/>
+          <w:szCs w:val="18"/>
+        </w:rPr>
+      </w:pPr>
+      <w:r>
+        <w:rPr>
+          <w:rFonts w:ascii="Consolas" w:hAnsi="Consolas" w:cs="Consolas"/>
+          <w:color w:val="0000FF"/>
+          <w:sz w:val="18"/>
+          <w:szCs w:val="18"/>
+        </w:rPr>
+        <w:t>return</w:t>
+      </w:r>
+      <w:r>
+        <w:rPr>
+          <w:rFonts w:ascii="Consolas" w:hAnsi="Consolas" w:cs="Consolas"/>
+          <w:color w:val="000000"/>
+          <w:sz w:val="18"/>
+          <w:szCs w:val="18"/>
+        </w:rPr>
+        <w:t xml:space="preserve"> cart;</w:t>
+      </w:r>
+    </w:p>
+    <w:p>
+      <w:pPr>
+        <w:pStyle w:val="NormalWeb"/>
+        <w:spacing w:before="0" w:beforeAutospacing="0" w:after="0" w:afterAutospacing="0"/>
+        <w:rPr>
+          <w:rFonts w:ascii="Consolas" w:hAnsi="Consolas" w:cs="Consolas"/>
           <w:color w:val="000000"/>
           <w:sz w:val="18"/>
           <w:szCs w:val="18"/>
@@ -2866,64 +5862,13 @@
       <w:pPr>
         <w:pStyle w:val="NormalWeb"/>
         <w:spacing w:before="0" w:beforeAutospacing="0" w:after="0" w:afterAutospacing="0"/>
-        <w:ind w:left="540"/>
-        <w:rPr>
-          <w:rFonts w:ascii="Consolas" w:hAnsi="Consolas" w:cs="Consolas"/>
-          <w:sz w:val="18"/>
-          <w:szCs w:val="18"/>
-        </w:rPr>
-      </w:pPr>
-      <w:r>
-        <w:rPr>
-          <w:rFonts w:ascii="Consolas" w:hAnsi="Consolas" w:cs="Consolas"/>
-          <w:color w:val="0000FF"/>
-          <w:sz w:val="18"/>
-          <w:szCs w:val="18"/>
-        </w:rPr>
-        <w:t>return</w:t>
-      </w:r>
-      <w:r>
-        <w:rPr>
-          <w:rFonts w:ascii="Consolas" w:hAnsi="Consolas" w:cs="Consolas"/>
-          <w:color w:val="000000"/>
-          <w:sz w:val="18"/>
-          <w:szCs w:val="18"/>
-        </w:rPr>
-        <w:t xml:space="preserve"> cart;</w:t>
-      </w:r>
-    </w:p>
-    <w:p>
-      <w:pPr>
-        <w:pStyle w:val="NormalWeb"/>
-        <w:spacing w:before="0" w:beforeAutospacing="0" w:after="0" w:afterAutospacing="0"/>
-        <w:rPr>
-          <w:rFonts w:ascii="Consolas" w:hAnsi="Consolas" w:cs="Consolas"/>
-          <w:color w:val="000000"/>
-          <w:sz w:val="18"/>
-          <w:szCs w:val="18"/>
-        </w:rPr>
-      </w:pPr>
-      <w:r>
-        <w:rPr>
-          <w:rFonts w:ascii="Consolas" w:hAnsi="Consolas" w:cs="Consolas"/>
-          <w:color w:val="000000"/>
-          <w:sz w:val="18"/>
-          <w:szCs w:val="18"/>
-        </w:rPr>
-        <w:t>}</w:t>
-      </w:r>
-    </w:p>
-    <w:p>
-      <w:pPr>
-        <w:pStyle w:val="NormalWeb"/>
-        <w:spacing w:before="0" w:beforeAutospacing="0" w:after="0" w:afterAutospacing="0"/>
-        <w:rPr>
-          <w:rFonts w:ascii="Calibri" w:hAnsi="Calibri" w:cs="Calibri"/>
-          <w:sz w:val="22"/>
-          <w:szCs w:val="22"/>
-        </w:rPr>
-      </w:pPr>
-      <w:hyperlink r:id="rId7" w:history="1">
+        <w:rPr>
+          <w:rFonts w:ascii="Calibri" w:hAnsi="Calibri" w:cs="Calibri"/>
+          <w:sz w:val="22"/>
+          <w:szCs w:val="22"/>
+        </w:rPr>
+      </w:pPr>
+      <w:hyperlink r:id="rId9" w:history="1">
         <w:r>
           <w:rPr>
             <w:rStyle w:val="Hyperlink"/>
@@ -2972,13 +5917,23 @@
         </w:rPr>
         <w:t xml:space="preserve">Now after wiring in to use this new </w:t>
       </w:r>
-      <w:r>
-        <w:rPr>
-          <w:rFonts w:ascii="Calibri" w:hAnsi="Calibri" w:cs="Calibri"/>
-          <w:sz w:val="22"/>
-          <w:szCs w:val="22"/>
-        </w:rPr>
-        <w:t xml:space="preserve">TaxRateAccessor </w:t>
+      <w:proofErr w:type="spellStart"/>
+      <w:r>
+        <w:rPr>
+          <w:rFonts w:ascii="Calibri" w:hAnsi="Calibri" w:cs="Calibri"/>
+          <w:sz w:val="22"/>
+          <w:szCs w:val="22"/>
+        </w:rPr>
+        <w:t>TaxRateAccessor</w:t>
+      </w:r>
+      <w:proofErr w:type="spellEnd"/>
+      <w:r>
+        <w:rPr>
+          <w:rFonts w:ascii="Calibri" w:hAnsi="Calibri" w:cs="Calibri"/>
+          <w:sz w:val="22"/>
+          <w:szCs w:val="22"/>
+        </w:rPr>
+        <w:t xml:space="preserve"> </w:t>
       </w:r>
       <w:r>
         <w:rPr>
@@ -2999,6 +5954,72 @@
           <w:szCs w:val="22"/>
         </w:rPr>
       </w:pPr>
+    </w:p>
+    <w:p>
+      <w:pPr>
+        <w:pStyle w:val="NormalWeb"/>
+        <w:spacing w:before="0" w:beforeAutospacing="0" w:after="0" w:afterAutospacing="0"/>
+        <w:rPr>
+          <w:rFonts w:ascii="Calibri" w:hAnsi="Calibri" w:cs="Calibri"/>
+          <w:sz w:val="22"/>
+          <w:szCs w:val="22"/>
+        </w:rPr>
+      </w:pPr>
+      <w:bookmarkStart w:id="0" w:name="_GoBack"/>
+      <w:r>
+        <w:rPr>
+          <w:rFonts w:ascii="Calibri" w:hAnsi="Calibri" w:cs="Calibri"/>
+          <w:sz w:val="22"/>
+          <w:szCs w:val="22"/>
+        </w:rPr>
+        <w:drawing>
+          <wp:inline distT="0" distB="0" distL="0" distR="0" wp14:anchorId="33FB3574" wp14:editId="41145476">
+            <wp:extent cx="3188473" cy="1726147"/>
+            <wp:effectExtent l="0" t="0" r="0" b="1270"/>
+            <wp:docPr id="2" name="Picture 2"/>
+            <wp:cNvGraphicFramePr>
+              <a:graphicFrameLocks xmlns:a="http://schemas.openxmlformats.org/drawingml/2006/main" noChangeAspect="1"/>
+            </wp:cNvGraphicFramePr>
+            <a:graphic xmlns:a="http://schemas.openxmlformats.org/drawingml/2006/main">
+              <a:graphicData uri="http://schemas.openxmlformats.org/drawingml/2006/picture">
+                <pic:pic xmlns:pic="http://schemas.openxmlformats.org/drawingml/2006/picture">
+                  <pic:nvPicPr>
+                    <pic:cNvPr id="1" name=""/>
+                    <pic:cNvPicPr/>
+                  </pic:nvPicPr>
+                  <pic:blipFill>
+                    <a:blip r:embed="rId10"/>
+                    <a:stretch>
+                      <a:fillRect/>
+                    </a:stretch>
+                  </pic:blipFill>
+                  <pic:spPr>
+                    <a:xfrm>
+                      <a:off x="0" y="0"/>
+                      <a:ext cx="3204972" cy="1735079"/>
+                    </a:xfrm>
+                    <a:prstGeom prst="rect">
+                      <a:avLst/>
+                    </a:prstGeom>
+                  </pic:spPr>
+                </pic:pic>
+              </a:graphicData>
+            </a:graphic>
+          </wp:inline>
+        </w:drawing>
+      </w:r>
+      <w:bookmarkEnd w:id="0"/>
+    </w:p>
+    <w:p>
+      <w:pPr>
+        <w:pStyle w:val="NormalWeb"/>
+        <w:spacing w:before="0" w:beforeAutospacing="0" w:after="0" w:afterAutospacing="0"/>
+        <w:rPr>
+          <w:rFonts w:ascii="Calibri" w:hAnsi="Calibri" w:cs="Calibri"/>
+          <w:sz w:val="22"/>
+          <w:szCs w:val="22"/>
+        </w:rPr>
+      </w:pPr>
       <w:r>
         <w:rPr>
           <w:rFonts w:ascii="Calibri" w:hAnsi="Calibri" w:cs="Calibri"/>
@@ -3024,7 +6045,25 @@
           <w:sz w:val="22"/>
           <w:szCs w:val="22"/>
         </w:rPr>
-        <w:t>This activity shows how to extend our existing reference implementation by calling a 3rd party library to do sales tax calculations. This example also shows how volatility-based decomposition helps to prevent a simple change from exploding through all of the source. The only existing code that changed was the TaxCalculationEngine.</w:t>
+        <w:t xml:space="preserve">This activity shows how to extend our existing reference implementation by calling a 3rd party library to do sales tax calculations. This example also shows how volatility-based decomposition helps to prevent a simple change from exploding through all of the source. The only existing code that changed was the </w:t>
+      </w:r>
+      <w:proofErr w:type="spellStart"/>
+      <w:r>
+        <w:rPr>
+          <w:rFonts w:ascii="Calibri" w:hAnsi="Calibri" w:cs="Calibri"/>
+          <w:sz w:val="22"/>
+          <w:szCs w:val="22"/>
+        </w:rPr>
+        <w:t>TaxCalculationEngine</w:t>
+      </w:r>
+      <w:proofErr w:type="spellEnd"/>
+      <w:r>
+        <w:rPr>
+          <w:rFonts w:ascii="Calibri" w:hAnsi="Calibri" w:cs="Calibri"/>
+          <w:sz w:val="22"/>
+          <w:szCs w:val="22"/>
+        </w:rPr>
+        <w:t>.</w:t>
       </w:r>
     </w:p>
     <w:p>

</xml_diff>

<commit_message>
update activities with feedback from Jesse
</commit_message>
<xml_diff>
--- a/Activities/Sales Tax Activity.docx
+++ b/Activities/Sales Tax Activity.docx
@@ -33,7 +33,6 @@
     <w:p>
       <w:pPr>
         <w:pStyle w:val="NormalWeb"/>
-        <w:spacing w:before="0" w:beforeAutospacing="0" w:after="0" w:afterAutospacing="0"/>
         <w:rPr>
           <w:rFonts w:ascii="Calibri" w:hAnsi="Calibri" w:cs="Calibri"/>
           <w:sz w:val="22"/>
@@ -52,13 +51,59 @@
     <w:p>
       <w:pPr>
         <w:pStyle w:val="NormalWeb"/>
-        <w:spacing w:before="0" w:beforeAutospacing="0" w:after="0" w:afterAutospacing="0"/>
-        <w:rPr>
-          <w:rFonts w:ascii="Calibri" w:hAnsi="Calibri" w:cs="Calibri"/>
-          <w:sz w:val="22"/>
-          <w:szCs w:val="22"/>
-        </w:rPr>
-      </w:pPr>
+        <w:rPr>
+          <w:rFonts w:ascii="Calibri" w:hAnsi="Calibri" w:cs="Calibri"/>
+          <w:sz w:val="22"/>
+          <w:szCs w:val="22"/>
+        </w:rPr>
+      </w:pPr>
+      <w:r>
+        <w:rPr>
+          <w:rFonts w:ascii="Calibri" w:hAnsi="Calibri" w:cs="Calibri"/>
+          <w:sz w:val="22"/>
+          <w:szCs w:val="22"/>
+        </w:rPr>
+        <w:t xml:space="preserve">The ecommerce application isn’t a full function ecommerce application, it has many short cuts, so we can just demo the application. One of those short cuts is that the application doesn’t do a real sales tax calculation, it just does a flat 7% for all items. </w:t>
+      </w:r>
+    </w:p>
+    <w:p>
+      <w:pPr>
+        <w:pStyle w:val="NormalWeb"/>
+        <w:rPr>
+          <w:rFonts w:ascii="Calibri" w:hAnsi="Calibri" w:cs="Calibri"/>
+          <w:sz w:val="22"/>
+          <w:szCs w:val="22"/>
+        </w:rPr>
+      </w:pPr>
+      <w:r>
+        <w:rPr>
+          <w:rFonts w:ascii="Calibri" w:hAnsi="Calibri" w:cs="Calibri"/>
+          <w:sz w:val="22"/>
+          <w:szCs w:val="22"/>
+        </w:rPr>
+        <w:t>In this activity, we will take you through modifying our reference application to support a 3rd party tax library. We are playing pretty loose with the term 3rd party. We wrote a really basic library that does sales tax for the state of Nebraska. Now we won’t stand behind our tax library as production ready, but it is ready enough for the purpose of our reference implementation.</w:t>
+      </w:r>
+      <w:bookmarkStart w:id="0" w:name="_GoBack"/>
+      <w:bookmarkEnd w:id="0"/>
+    </w:p>
+    <w:p>
+      <w:pPr>
+        <w:pStyle w:val="NormalWeb"/>
+        <w:spacing w:before="0" w:beforeAutospacing="0" w:after="0" w:afterAutospacing="0"/>
+        <w:rPr>
+          <w:rFonts w:ascii="Calibri" w:hAnsi="Calibri" w:cs="Calibri"/>
+          <w:sz w:val="22"/>
+          <w:szCs w:val="22"/>
+        </w:rPr>
+      </w:pPr>
+      <w:r>
+        <w:rPr>
+          <w:rFonts w:ascii="Calibri" w:hAnsi="Calibri" w:cs="Calibri"/>
+          <w:sz w:val="22"/>
+          <w:szCs w:val="22"/>
+        </w:rPr>
+        <w:t>Changing our reference application to support calling this 3rd party library will cause us to change our architecture. Before using this library our architecture for adding an item to the shopping cart looked like below.</w:t>
+      </w:r>
       <w:r>
         <w:rPr>
           <w:rFonts w:ascii="Calibri" w:hAnsi="Calibri" w:cs="Calibri"/>
@@ -84,168 +129,6 @@
           <w:sz w:val="22"/>
           <w:szCs w:val="22"/>
         </w:rPr>
-        <w:t xml:space="preserve">The ecommerce application isn’t a fully function ecommerce application, it </w:t>
-      </w:r>
-      <w:r>
-        <w:rPr>
-          <w:rFonts w:ascii="Calibri" w:hAnsi="Calibri" w:cs="Calibri"/>
-          <w:sz w:val="22"/>
-          <w:szCs w:val="22"/>
-        </w:rPr>
-        <w:t>has</w:t>
-      </w:r>
-      <w:r>
-        <w:rPr>
-          <w:rFonts w:ascii="Calibri" w:hAnsi="Calibri" w:cs="Calibri"/>
-          <w:sz w:val="22"/>
-          <w:szCs w:val="22"/>
-        </w:rPr>
-        <w:t xml:space="preserve"> many short cuts, so we can just demo the application. One of those short cuts is that the application doesn’t do a real sales tax calculation, it just does a flat 7% for all items. </w:t>
-      </w:r>
-    </w:p>
-    <w:p>
-      <w:pPr>
-        <w:pStyle w:val="NormalWeb"/>
-        <w:spacing w:before="0" w:beforeAutospacing="0" w:after="0" w:afterAutospacing="0"/>
-        <w:rPr>
-          <w:rFonts w:ascii="Calibri" w:hAnsi="Calibri" w:cs="Calibri"/>
-          <w:sz w:val="22"/>
-          <w:szCs w:val="22"/>
-        </w:rPr>
-      </w:pPr>
-      <w:r>
-        <w:rPr>
-          <w:rFonts w:ascii="Calibri" w:hAnsi="Calibri" w:cs="Calibri"/>
-          <w:sz w:val="22"/>
-          <w:szCs w:val="22"/>
-        </w:rPr>
-        <w:t> </w:t>
-      </w:r>
-    </w:p>
-    <w:p>
-      <w:pPr>
-        <w:pStyle w:val="NormalWeb"/>
-        <w:spacing w:before="0" w:beforeAutospacing="0" w:after="0" w:afterAutospacing="0"/>
-        <w:rPr>
-          <w:rFonts w:ascii="Calibri" w:hAnsi="Calibri" w:cs="Calibri"/>
-          <w:sz w:val="22"/>
-          <w:szCs w:val="22"/>
-        </w:rPr>
-      </w:pPr>
-      <w:r>
-        <w:rPr>
-          <w:rFonts w:ascii="Calibri" w:hAnsi="Calibri" w:cs="Calibri"/>
-          <w:sz w:val="22"/>
-          <w:szCs w:val="22"/>
-        </w:rPr>
-        <w:t xml:space="preserve">In this activity </w:t>
-      </w:r>
-      <w:r>
-        <w:rPr>
-          <w:rFonts w:ascii="Calibri" w:hAnsi="Calibri" w:cs="Calibri"/>
-          <w:sz w:val="22"/>
-          <w:szCs w:val="22"/>
-        </w:rPr>
-        <w:t>we will take you through modifying our reference application to support a 3rd party tax library. We are playing pretty loose with the term 3rd party. We wrote a really basic library that does sales tax for the state of Nebraska. Now we won’t stand behind our tax library as production ready, but it is ready enough for the purpose of our reference implementation.</w:t>
-      </w:r>
-    </w:p>
-    <w:p>
-      <w:pPr>
-        <w:pStyle w:val="NormalWeb"/>
-        <w:spacing w:before="0" w:beforeAutospacing="0" w:after="0" w:afterAutospacing="0"/>
-        <w:rPr>
-          <w:rFonts w:ascii="Calibri" w:hAnsi="Calibri" w:cs="Calibri"/>
-          <w:sz w:val="22"/>
-          <w:szCs w:val="22"/>
-        </w:rPr>
-      </w:pPr>
-      <w:r>
-        <w:rPr>
-          <w:rFonts w:ascii="Calibri" w:hAnsi="Calibri" w:cs="Calibri"/>
-          <w:sz w:val="22"/>
-          <w:szCs w:val="22"/>
-        </w:rPr>
-        <w:t> </w:t>
-      </w:r>
-    </w:p>
-    <w:p>
-      <w:pPr>
-        <w:pStyle w:val="NormalWeb"/>
-        <w:spacing w:before="0" w:beforeAutospacing="0" w:after="0" w:afterAutospacing="0"/>
-        <w:rPr>
-          <w:rFonts w:ascii="Calibri" w:hAnsi="Calibri" w:cs="Calibri"/>
-          <w:sz w:val="22"/>
-          <w:szCs w:val="22"/>
-        </w:rPr>
-      </w:pPr>
-      <w:r>
-        <w:rPr>
-          <w:rFonts w:ascii="Calibri" w:hAnsi="Calibri" w:cs="Calibri"/>
-          <w:sz w:val="22"/>
-          <w:szCs w:val="22"/>
-        </w:rPr>
-        <w:t>C</w:t>
-      </w:r>
-      <w:r>
-        <w:rPr>
-          <w:rFonts w:ascii="Calibri" w:hAnsi="Calibri" w:cs="Calibri"/>
-          <w:sz w:val="22"/>
-          <w:szCs w:val="22"/>
-        </w:rPr>
-        <w:t xml:space="preserve">hanging our reference application to support calling this 3rd party library will cause us to change our architecture. Before using this </w:t>
-      </w:r>
-      <w:r>
-        <w:rPr>
-          <w:rFonts w:ascii="Calibri" w:hAnsi="Calibri" w:cs="Calibri"/>
-          <w:sz w:val="22"/>
-          <w:szCs w:val="22"/>
-        </w:rPr>
-        <w:t xml:space="preserve">library </w:t>
-      </w:r>
-      <w:r>
-        <w:rPr>
-          <w:rFonts w:ascii="Calibri" w:hAnsi="Calibri" w:cs="Calibri"/>
-          <w:sz w:val="22"/>
-          <w:szCs w:val="22"/>
-        </w:rPr>
-        <w:t xml:space="preserve">our architecture for adding an item to the shopping cart looked like below. </w:t>
-      </w:r>
-    </w:p>
-    <w:p>
-      <w:pPr>
-        <w:pStyle w:val="NormalWeb"/>
-        <w:spacing w:before="0" w:beforeAutospacing="0" w:after="0" w:afterAutospacing="0"/>
-        <w:rPr>
-          <w:rFonts w:ascii="Calibri" w:hAnsi="Calibri" w:cs="Calibri"/>
-          <w:sz w:val="22"/>
-          <w:szCs w:val="22"/>
-        </w:rPr>
-      </w:pPr>
-      <w:r>
-        <w:rPr>
-          <w:rFonts w:ascii="Calibri" w:hAnsi="Calibri" w:cs="Calibri"/>
-          <w:sz w:val="22"/>
-          <w:szCs w:val="22"/>
-        </w:rPr>
-        <w:t> </w:t>
-      </w:r>
-    </w:p>
-    <w:p>
-      <w:pPr>
-        <w:pStyle w:val="NormalWeb"/>
-        <w:spacing w:before="0" w:beforeAutospacing="0" w:after="0" w:afterAutospacing="0"/>
-        <w:rPr>
-          <w:rFonts w:ascii="Calibri" w:hAnsi="Calibri" w:cs="Calibri"/>
-          <w:sz w:val="22"/>
-          <w:szCs w:val="22"/>
-        </w:rPr>
-      </w:pPr>
-      <w:r>
-        <w:rPr>
-          <w:rFonts w:ascii="Calibri" w:hAnsi="Calibri" w:cs="Calibri"/>
-          <w:sz w:val="22"/>
-          <w:szCs w:val="22"/>
-        </w:rPr>
         <w:fldChar w:fldCharType="begin"/>
       </w:r>
       <w:r>
@@ -272,7 +155,7 @@
           <w:szCs w:val="22"/>
         </w:rPr>
         <w:drawing>
-          <wp:inline distT="0" distB="0" distL="0" distR="0">
+          <wp:inline distT="0" distB="0" distL="0" distR="0" wp14:anchorId="0E1E0251" wp14:editId="304BA270">
             <wp:extent cx="4293870" cy="3214370"/>
             <wp:effectExtent l="0" t="0" r="0" b="0"/>
             <wp:docPr id="3" name="Picture 3" descr="/var/folders/wn/q7cwr13d2jn9xgj2tl77vmzh0000gn/T/com.microsoft.Word/WebArchiveCopyPasteTempFiles/cidD799FE7E-8CDF-7047-9C31-791E6A91D07C.png"/>
@@ -461,7 +344,7 @@
         </w:rPr>
         <w:lastRenderedPageBreak/>
         <w:drawing>
-          <wp:inline distT="0" distB="0" distL="0" distR="0">
+          <wp:inline distT="0" distB="0" distL="0" distR="0" wp14:anchorId="60A36153" wp14:editId="76D9A7A8">
             <wp:extent cx="4031311" cy="3326693"/>
             <wp:effectExtent l="0" t="0" r="0" b="1270"/>
             <wp:docPr id="4" name="Picture 4"/>
@@ -540,6 +423,7 @@
         </w:rPr>
         <w:t xml:space="preserve">To make this change we will add a new accessor into our system, a </w:t>
       </w:r>
+      <w:proofErr w:type="spellStart"/>
       <w:r>
         <w:rPr>
           <w:rFonts w:ascii="Calibri" w:hAnsi="Calibri" w:cs="Calibri"/>
@@ -548,6 +432,7 @@
         </w:rPr>
         <w:t>TaxRateAccessor</w:t>
       </w:r>
+      <w:proofErr w:type="spellEnd"/>
       <w:r>
         <w:rPr>
           <w:rFonts w:ascii="Calibri" w:hAnsi="Calibri" w:cs="Calibri"/>
@@ -592,7 +477,61 @@
           <w:sz w:val="22"/>
           <w:szCs w:val="22"/>
         </w:rPr>
-        <w:t xml:space="preserve">We will have to load the USATaxer project into VisualStudio and build the library. That will create a USATaxer.dll. How does the USATaxer library work, well </w:t>
+        <w:t xml:space="preserve">We will have to load the </w:t>
+      </w:r>
+      <w:proofErr w:type="spellStart"/>
+      <w:r>
+        <w:rPr>
+          <w:rFonts w:ascii="Calibri" w:hAnsi="Calibri" w:cs="Calibri"/>
+          <w:sz w:val="22"/>
+          <w:szCs w:val="22"/>
+        </w:rPr>
+        <w:t>USATaxer</w:t>
+      </w:r>
+      <w:proofErr w:type="spellEnd"/>
+      <w:r>
+        <w:rPr>
+          <w:rFonts w:ascii="Calibri" w:hAnsi="Calibri" w:cs="Calibri"/>
+          <w:sz w:val="22"/>
+          <w:szCs w:val="22"/>
+        </w:rPr>
+        <w:t xml:space="preserve"> project into </w:t>
+      </w:r>
+      <w:proofErr w:type="spellStart"/>
+      <w:r>
+        <w:rPr>
+          <w:rFonts w:ascii="Calibri" w:hAnsi="Calibri" w:cs="Calibri"/>
+          <w:sz w:val="22"/>
+          <w:szCs w:val="22"/>
+        </w:rPr>
+        <w:t>VisualStudio</w:t>
+      </w:r>
+      <w:proofErr w:type="spellEnd"/>
+      <w:r>
+        <w:rPr>
+          <w:rFonts w:ascii="Calibri" w:hAnsi="Calibri" w:cs="Calibri"/>
+          <w:sz w:val="22"/>
+          <w:szCs w:val="22"/>
+        </w:rPr>
+        <w:t xml:space="preserve"> and build the library. That will create a USATaxer.dll. How does the </w:t>
+      </w:r>
+      <w:proofErr w:type="spellStart"/>
+      <w:r>
+        <w:rPr>
+          <w:rFonts w:ascii="Calibri" w:hAnsi="Calibri" w:cs="Calibri"/>
+          <w:sz w:val="22"/>
+          <w:szCs w:val="22"/>
+        </w:rPr>
+        <w:t>USATaxer</w:t>
+      </w:r>
+      <w:proofErr w:type="spellEnd"/>
+      <w:r>
+        <w:rPr>
+          <w:rFonts w:ascii="Calibri" w:hAnsi="Calibri" w:cs="Calibri"/>
+          <w:sz w:val="22"/>
+          <w:szCs w:val="22"/>
+        </w:rPr>
+        <w:t xml:space="preserve"> library work, well </w:t>
       </w:r>
       <w:r>
         <w:rPr>
@@ -648,7 +587,27 @@
           <w:sz w:val="20"/>
           <w:szCs w:val="20"/>
         </w:rPr>
-        <w:t>[TestMethod]</w:t>
+        <w:t>[</w:t>
+      </w:r>
+      <w:proofErr w:type="spellStart"/>
+      <w:r>
+        <w:rPr>
+          <w:rFonts w:ascii="Consolas" w:hAnsi="Consolas" w:cs="Consolas"/>
+          <w:color w:val="000000"/>
+          <w:sz w:val="20"/>
+          <w:szCs w:val="20"/>
+        </w:rPr>
+        <w:t>TestMethod</w:t>
+      </w:r>
+      <w:proofErr w:type="spellEnd"/>
+      <w:r>
+        <w:rPr>
+          <w:rFonts w:ascii="Consolas" w:hAnsi="Consolas" w:cs="Consolas"/>
+          <w:color w:val="000000"/>
+          <w:sz w:val="20"/>
+          <w:szCs w:val="20"/>
+        </w:rPr>
+        <w:t>]</w:t>
       </w:r>
     </w:p>
     <w:p>
@@ -677,7 +636,47 @@
           <w:sz w:val="20"/>
           <w:szCs w:val="20"/>
         </w:rPr>
-        <w:t xml:space="preserve"> USATaxer_Initialized()</w:t>
+        <w:t xml:space="preserve"> </w:t>
+      </w:r>
+      <w:proofErr w:type="spellStart"/>
+      <w:r>
+        <w:rPr>
+          <w:rFonts w:ascii="Consolas" w:hAnsi="Consolas" w:cs="Consolas"/>
+          <w:color w:val="000000"/>
+          <w:sz w:val="20"/>
+          <w:szCs w:val="20"/>
+        </w:rPr>
+        <w:t>USATaxer_</w:t>
+      </w:r>
+      <w:proofErr w:type="gramStart"/>
+      <w:r>
+        <w:rPr>
+          <w:rFonts w:ascii="Consolas" w:hAnsi="Consolas" w:cs="Consolas"/>
+          <w:color w:val="000000"/>
+          <w:sz w:val="20"/>
+          <w:szCs w:val="20"/>
+        </w:rPr>
+        <w:t>Initialized</w:t>
+      </w:r>
+      <w:proofErr w:type="spellEnd"/>
+      <w:r>
+        <w:rPr>
+          <w:rFonts w:ascii="Consolas" w:hAnsi="Consolas" w:cs="Consolas"/>
+          <w:color w:val="000000"/>
+          <w:sz w:val="20"/>
+          <w:szCs w:val="20"/>
+        </w:rPr>
+        <w:t>(</w:t>
+      </w:r>
+      <w:proofErr w:type="gramEnd"/>
+      <w:r>
+        <w:rPr>
+          <w:rFonts w:ascii="Consolas" w:hAnsi="Consolas" w:cs="Consolas"/>
+          <w:color w:val="000000"/>
+          <w:sz w:val="20"/>
+          <w:szCs w:val="20"/>
+        </w:rPr>
+        <w:t>)</w:t>
       </w:r>
     </w:p>
     <w:p>
@@ -718,17 +717,9 @@
           <w:sz w:val="20"/>
           <w:szCs w:val="20"/>
         </w:rPr>
-        <w:t xml:space="preserve">    var</w:t>
-      </w:r>
-      <w:r>
-        <w:rPr>
-          <w:rFonts w:ascii="Consolas" w:hAnsi="Consolas" w:cs="Consolas"/>
-          <w:color w:val="000000"/>
-          <w:sz w:val="20"/>
-          <w:szCs w:val="20"/>
-        </w:rPr>
-        <w:t xml:space="preserve"> taxer = </w:t>
-      </w:r>
+        <w:t xml:space="preserve">    </w:t>
+      </w:r>
+      <w:proofErr w:type="spellStart"/>
       <w:r>
         <w:rPr>
           <w:rFonts w:ascii="Consolas" w:hAnsi="Consolas" w:cs="Consolas"/>
@@ -736,8 +727,9 @@
           <w:sz w:val="20"/>
           <w:szCs w:val="20"/>
         </w:rPr>
-        <w:t>new</w:t>
-      </w:r>
+        <w:t>var</w:t>
+      </w:r>
+      <w:proofErr w:type="spellEnd"/>
       <w:r>
         <w:rPr>
           <w:rFonts w:ascii="Consolas" w:hAnsi="Consolas" w:cs="Consolas"/>
@@ -745,19 +737,8 @@
           <w:sz w:val="20"/>
           <w:szCs w:val="20"/>
         </w:rPr>
-        <w:t xml:space="preserve"> USATaxerLib();</w:t>
-      </w:r>
-    </w:p>
-    <w:p>
-      <w:pPr>
-        <w:pStyle w:val="NormalWeb"/>
-        <w:spacing w:before="0" w:beforeAutospacing="0" w:after="0" w:afterAutospacing="0"/>
-        <w:rPr>
-          <w:rFonts w:ascii="Consolas" w:hAnsi="Consolas" w:cs="Consolas"/>
-          <w:sz w:val="20"/>
-          <w:szCs w:val="20"/>
-        </w:rPr>
-      </w:pPr>
+        <w:t xml:space="preserve"> taxer = </w:t>
+      </w:r>
       <w:r>
         <w:rPr>
           <w:rFonts w:ascii="Consolas" w:hAnsi="Consolas" w:cs="Consolas"/>
@@ -765,7 +746,7 @@
           <w:sz w:val="20"/>
           <w:szCs w:val="20"/>
         </w:rPr>
-        <w:t xml:space="preserve">    </w:t>
+        <w:t>new</w:t>
       </w:r>
       <w:r>
         <w:rPr>
@@ -774,47 +755,140 @@
           <w:sz w:val="20"/>
           <w:szCs w:val="20"/>
         </w:rPr>
-        <w:t>taxer.Init();</w:t>
-      </w:r>
-    </w:p>
-    <w:p>
-      <w:pPr>
-        <w:pStyle w:val="NormalWeb"/>
-        <w:spacing w:before="0" w:beforeAutospacing="0" w:after="0" w:afterAutospacing="0"/>
-        <w:rPr>
-          <w:rFonts w:ascii="Calibri" w:hAnsi="Calibri" w:cs="Calibri"/>
+        <w:t xml:space="preserve"> </w:t>
+      </w:r>
+      <w:proofErr w:type="spellStart"/>
+      <w:proofErr w:type="gramStart"/>
+      <w:r>
+        <w:rPr>
+          <w:rFonts w:ascii="Consolas" w:hAnsi="Consolas" w:cs="Consolas"/>
+          <w:color w:val="000000"/>
           <w:sz w:val="20"/>
           <w:szCs w:val="20"/>
         </w:rPr>
-      </w:pPr>
-      <w:r>
-        <w:rPr>
-          <w:rFonts w:ascii="Calibri" w:hAnsi="Calibri" w:cs="Calibri"/>
+        <w:t>USATaxerLib</w:t>
+      </w:r>
+      <w:proofErr w:type="spellEnd"/>
+      <w:r>
+        <w:rPr>
+          <w:rFonts w:ascii="Consolas" w:hAnsi="Consolas" w:cs="Consolas"/>
+          <w:color w:val="000000"/>
           <w:sz w:val="20"/>
           <w:szCs w:val="20"/>
         </w:rPr>
-        <w:t> </w:t>
-      </w:r>
-    </w:p>
-    <w:p>
-      <w:pPr>
-        <w:pStyle w:val="NormalWeb"/>
-        <w:spacing w:before="0" w:beforeAutospacing="0" w:after="0" w:afterAutospacing="0"/>
-        <w:outlineLvl w:val="0"/>
-        <w:rPr>
-          <w:rFonts w:ascii="Consolas" w:hAnsi="Consolas" w:cs="Consolas"/>
+        <w:t>(</w:t>
+      </w:r>
+      <w:proofErr w:type="gramEnd"/>
+      <w:r>
+        <w:rPr>
+          <w:rFonts w:ascii="Consolas" w:hAnsi="Consolas" w:cs="Consolas"/>
+          <w:color w:val="000000"/>
           <w:sz w:val="20"/>
           <w:szCs w:val="20"/>
         </w:rPr>
-      </w:pPr>
-      <w:r>
-        <w:rPr>
-          <w:rFonts w:ascii="Consolas" w:hAnsi="Consolas" w:cs="Consolas"/>
-          <w:color w:val="000000"/>
+        <w:t>);</w:t>
+      </w:r>
+    </w:p>
+    <w:p>
+      <w:pPr>
+        <w:pStyle w:val="NormalWeb"/>
+        <w:spacing w:before="0" w:beforeAutospacing="0" w:after="0" w:afterAutospacing="0"/>
+        <w:rPr>
+          <w:rFonts w:ascii="Consolas" w:hAnsi="Consolas" w:cs="Consolas"/>
           <w:sz w:val="20"/>
           <w:szCs w:val="20"/>
         </w:rPr>
-        <w:t xml:space="preserve">    Assert.AreEqual(</w:t>
+      </w:pPr>
+      <w:r>
+        <w:rPr>
+          <w:rFonts w:ascii="Consolas" w:hAnsi="Consolas" w:cs="Consolas"/>
+          <w:color w:val="0000FF"/>
+          <w:sz w:val="20"/>
+          <w:szCs w:val="20"/>
+        </w:rPr>
+        <w:t xml:space="preserve">    </w:t>
+      </w:r>
+      <w:proofErr w:type="spellStart"/>
+      <w:proofErr w:type="gramStart"/>
+      <w:r>
+        <w:rPr>
+          <w:rFonts w:ascii="Consolas" w:hAnsi="Consolas" w:cs="Consolas"/>
+          <w:color w:val="000000"/>
+          <w:sz w:val="20"/>
+          <w:szCs w:val="20"/>
+        </w:rPr>
+        <w:t>taxer.Init</w:t>
+      </w:r>
+      <w:proofErr w:type="spellEnd"/>
+      <w:proofErr w:type="gramEnd"/>
+      <w:r>
+        <w:rPr>
+          <w:rFonts w:ascii="Consolas" w:hAnsi="Consolas" w:cs="Consolas"/>
+          <w:color w:val="000000"/>
+          <w:sz w:val="20"/>
+          <w:szCs w:val="20"/>
+        </w:rPr>
+        <w:t>();</w:t>
+      </w:r>
+    </w:p>
+    <w:p>
+      <w:pPr>
+        <w:pStyle w:val="NormalWeb"/>
+        <w:spacing w:before="0" w:beforeAutospacing="0" w:after="0" w:afterAutospacing="0"/>
+        <w:rPr>
+          <w:rFonts w:ascii="Calibri" w:hAnsi="Calibri" w:cs="Calibri"/>
+          <w:sz w:val="20"/>
+          <w:szCs w:val="20"/>
+        </w:rPr>
+      </w:pPr>
+      <w:r>
+        <w:rPr>
+          <w:rFonts w:ascii="Calibri" w:hAnsi="Calibri" w:cs="Calibri"/>
+          <w:sz w:val="20"/>
+          <w:szCs w:val="20"/>
+        </w:rPr>
+        <w:t> </w:t>
+      </w:r>
+    </w:p>
+    <w:p>
+      <w:pPr>
+        <w:pStyle w:val="NormalWeb"/>
+        <w:spacing w:before="0" w:beforeAutospacing="0" w:after="0" w:afterAutospacing="0"/>
+        <w:outlineLvl w:val="0"/>
+        <w:rPr>
+          <w:rFonts w:ascii="Consolas" w:hAnsi="Consolas" w:cs="Consolas"/>
+          <w:sz w:val="20"/>
+          <w:szCs w:val="20"/>
+        </w:rPr>
+      </w:pPr>
+      <w:r>
+        <w:rPr>
+          <w:rFonts w:ascii="Consolas" w:hAnsi="Consolas" w:cs="Consolas"/>
+          <w:color w:val="000000"/>
+          <w:sz w:val="20"/>
+          <w:szCs w:val="20"/>
+        </w:rPr>
+        <w:t xml:space="preserve">    </w:t>
+      </w:r>
+      <w:proofErr w:type="spellStart"/>
+      <w:r>
+        <w:rPr>
+          <w:rFonts w:ascii="Consolas" w:hAnsi="Consolas" w:cs="Consolas"/>
+          <w:color w:val="000000"/>
+          <w:sz w:val="20"/>
+          <w:szCs w:val="20"/>
+        </w:rPr>
+        <w:t>Assert.AreEqual</w:t>
+      </w:r>
+      <w:proofErr w:type="spellEnd"/>
+      <w:r>
+        <w:rPr>
+          <w:rFonts w:ascii="Consolas" w:hAnsi="Consolas" w:cs="Consolas"/>
+          <w:color w:val="000000"/>
+          <w:sz w:val="20"/>
+          <w:szCs w:val="20"/>
+        </w:rPr>
+        <w:t>(</w:t>
       </w:r>
       <w:r>
         <w:rPr>
@@ -832,7 +906,29 @@
           <w:sz w:val="20"/>
           <w:szCs w:val="20"/>
         </w:rPr>
-        <w:t>m, taxer.Rate(</w:t>
+        <w:t xml:space="preserve">m, </w:t>
+      </w:r>
+      <w:proofErr w:type="spellStart"/>
+      <w:proofErr w:type="gramStart"/>
+      <w:r>
+        <w:rPr>
+          <w:rFonts w:ascii="Consolas" w:hAnsi="Consolas" w:cs="Consolas"/>
+          <w:color w:val="000000"/>
+          <w:sz w:val="20"/>
+          <w:szCs w:val="20"/>
+        </w:rPr>
+        <w:t>taxer.Rate</w:t>
+      </w:r>
+      <w:proofErr w:type="spellEnd"/>
+      <w:proofErr w:type="gramEnd"/>
+      <w:r>
+        <w:rPr>
+          <w:rFonts w:ascii="Consolas" w:hAnsi="Consolas" w:cs="Consolas"/>
+          <w:color w:val="000000"/>
+          <w:sz w:val="20"/>
+          <w:szCs w:val="20"/>
+        </w:rPr>
+        <w:t>(</w:t>
       </w:r>
       <w:r>
         <w:rPr>
@@ -889,7 +985,27 @@
           <w:sz w:val="20"/>
           <w:szCs w:val="20"/>
         </w:rPr>
-        <w:t xml:space="preserve">    Assert.AreEqual(</w:t>
+        <w:t xml:space="preserve">    </w:t>
+      </w:r>
+      <w:proofErr w:type="spellStart"/>
+      <w:r>
+        <w:rPr>
+          <w:rFonts w:ascii="Consolas" w:hAnsi="Consolas" w:cs="Consolas"/>
+          <w:color w:val="000000"/>
+          <w:sz w:val="20"/>
+          <w:szCs w:val="20"/>
+        </w:rPr>
+        <w:t>Assert.AreEqual</w:t>
+      </w:r>
+      <w:proofErr w:type="spellEnd"/>
+      <w:r>
+        <w:rPr>
+          <w:rFonts w:ascii="Consolas" w:hAnsi="Consolas" w:cs="Consolas"/>
+          <w:color w:val="000000"/>
+          <w:sz w:val="20"/>
+          <w:szCs w:val="20"/>
+        </w:rPr>
+        <w:t>(</w:t>
       </w:r>
       <w:r>
         <w:rPr>
@@ -907,7 +1023,29 @@
           <w:sz w:val="20"/>
           <w:szCs w:val="20"/>
         </w:rPr>
-        <w:t>m, taxer.Rate(</w:t>
+        <w:t xml:space="preserve">m, </w:t>
+      </w:r>
+      <w:proofErr w:type="spellStart"/>
+      <w:proofErr w:type="gramStart"/>
+      <w:r>
+        <w:rPr>
+          <w:rFonts w:ascii="Consolas" w:hAnsi="Consolas" w:cs="Consolas"/>
+          <w:color w:val="000000"/>
+          <w:sz w:val="20"/>
+          <w:szCs w:val="20"/>
+        </w:rPr>
+        <w:t>taxer.Rate</w:t>
+      </w:r>
+      <w:proofErr w:type="spellEnd"/>
+      <w:proofErr w:type="gramEnd"/>
+      <w:r>
+        <w:rPr>
+          <w:rFonts w:ascii="Consolas" w:hAnsi="Consolas" w:cs="Consolas"/>
+          <w:color w:val="000000"/>
+          <w:sz w:val="20"/>
+          <w:szCs w:val="20"/>
+        </w:rPr>
+        <w:t>(</w:t>
       </w:r>
       <w:r>
         <w:rPr>
@@ -1022,7 +1160,43 @@
           <w:sz w:val="22"/>
           <w:szCs w:val="22"/>
         </w:rPr>
-        <w:t>The next step here is to add a TaxRateAccessor to our solution. This will require us to add a new file, a TaxRateAccessor.cs file to be exact. We will add that file to the Accessor project.</w:t>
+        <w:t xml:space="preserve">The next step here is to add a </w:t>
+      </w:r>
+      <w:proofErr w:type="spellStart"/>
+      <w:r>
+        <w:rPr>
+          <w:rFonts w:ascii="Calibri" w:hAnsi="Calibri" w:cs="Calibri"/>
+          <w:sz w:val="22"/>
+          <w:szCs w:val="22"/>
+        </w:rPr>
+        <w:t>TaxRateAccessor</w:t>
+      </w:r>
+      <w:proofErr w:type="spellEnd"/>
+      <w:r>
+        <w:rPr>
+          <w:rFonts w:ascii="Calibri" w:hAnsi="Calibri" w:cs="Calibri"/>
+          <w:sz w:val="22"/>
+          <w:szCs w:val="22"/>
+        </w:rPr>
+        <w:t xml:space="preserve"> to our solution. This will require us to add a new file, a </w:t>
+      </w:r>
+      <w:proofErr w:type="spellStart"/>
+      <w:r>
+        <w:rPr>
+          <w:rFonts w:ascii="Calibri" w:hAnsi="Calibri" w:cs="Calibri"/>
+          <w:sz w:val="22"/>
+          <w:szCs w:val="22"/>
+        </w:rPr>
+        <w:t>TaxRateAccessor.cs</w:t>
+      </w:r>
+      <w:proofErr w:type="spellEnd"/>
+      <w:r>
+        <w:rPr>
+          <w:rFonts w:ascii="Calibri" w:hAnsi="Calibri" w:cs="Calibri"/>
+          <w:sz w:val="22"/>
+          <w:szCs w:val="22"/>
+        </w:rPr>
+        <w:t xml:space="preserve"> file to be exact. We will add that file to the Accessor project.</w:t>
       </w:r>
     </w:p>
     <w:p>
@@ -1087,7 +1261,7 @@
           <w:szCs w:val="22"/>
         </w:rPr>
         <w:drawing>
-          <wp:inline distT="0" distB="0" distL="0" distR="0">
+          <wp:inline distT="0" distB="0" distL="0" distR="0" wp14:anchorId="1701D790" wp14:editId="3CB768C8">
             <wp:extent cx="3225800" cy="4714240"/>
             <wp:effectExtent l="0" t="0" r="0" b="0"/>
             <wp:docPr id="1" name="Picture 1" descr="/var/folders/wn/q7cwr13d2jn9xgj2tl77vmzh0000gn/T/com.microsoft.Word/WebArchiveCopyPasteTempFiles/cidB51980C9-436D-774B-B283-F473F90D7628.png"/>
@@ -1189,8 +1363,50 @@
           <w:sz w:val="18"/>
           <w:szCs w:val="18"/>
         </w:rPr>
-        <w:t xml:space="preserve"> ITaxRateAccessor : IServiceContractBase</w:t>
-      </w:r>
+        <w:t xml:space="preserve"> </w:t>
+      </w:r>
+      <w:proofErr w:type="spellStart"/>
+      <w:proofErr w:type="gramStart"/>
+      <w:r>
+        <w:rPr>
+          <w:rFonts w:ascii="Consolas" w:hAnsi="Consolas" w:cs="Consolas"/>
+          <w:color w:val="000000"/>
+          <w:sz w:val="18"/>
+          <w:szCs w:val="18"/>
+        </w:rPr>
+        <w:t>ITaxRateAccessor</w:t>
+      </w:r>
+      <w:proofErr w:type="spellEnd"/>
+      <w:r>
+        <w:rPr>
+          <w:rFonts w:ascii="Consolas" w:hAnsi="Consolas" w:cs="Consolas"/>
+          <w:color w:val="000000"/>
+          <w:sz w:val="18"/>
+          <w:szCs w:val="18"/>
+        </w:rPr>
+        <w:t xml:space="preserve"> :</w:t>
+      </w:r>
+      <w:proofErr w:type="gramEnd"/>
+      <w:r>
+        <w:rPr>
+          <w:rFonts w:ascii="Consolas" w:hAnsi="Consolas" w:cs="Consolas"/>
+          <w:color w:val="000000"/>
+          <w:sz w:val="18"/>
+          <w:szCs w:val="18"/>
+        </w:rPr>
+        <w:t xml:space="preserve"> </w:t>
+      </w:r>
+      <w:proofErr w:type="spellStart"/>
+      <w:r>
+        <w:rPr>
+          <w:rFonts w:ascii="Consolas" w:hAnsi="Consolas" w:cs="Consolas"/>
+          <w:color w:val="000000"/>
+          <w:sz w:val="18"/>
+          <w:szCs w:val="18"/>
+        </w:rPr>
+        <w:t>IServiceContractBase</w:t>
+      </w:r>
+      <w:proofErr w:type="spellEnd"/>
     </w:p>
     <w:p>
       <w:pPr>
@@ -1240,7 +1456,27 @@
           <w:sz w:val="18"/>
           <w:szCs w:val="18"/>
         </w:rPr>
-        <w:t xml:space="preserve"> Rate(Address address);</w:t>
+        <w:t xml:space="preserve"> </w:t>
+      </w:r>
+      <w:proofErr w:type="gramStart"/>
+      <w:r>
+        <w:rPr>
+          <w:rFonts w:ascii="Consolas" w:hAnsi="Consolas" w:cs="Consolas"/>
+          <w:color w:val="000000"/>
+          <w:sz w:val="18"/>
+          <w:szCs w:val="18"/>
+        </w:rPr>
+        <w:t>Rate(</w:t>
+      </w:r>
+      <w:proofErr w:type="gramEnd"/>
+      <w:r>
+        <w:rPr>
+          <w:rFonts w:ascii="Consolas" w:hAnsi="Consolas" w:cs="Consolas"/>
+          <w:color w:val="000000"/>
+          <w:sz w:val="18"/>
+          <w:szCs w:val="18"/>
+        </w:rPr>
+        <w:t>Address address);</w:t>
       </w:r>
     </w:p>
     <w:p>
@@ -1311,8 +1547,70 @@
           <w:sz w:val="18"/>
           <w:szCs w:val="18"/>
         </w:rPr>
-        <w:t xml:space="preserve"> TaxRateAccessor : AccessorBase, ITaxRateAccessor</w:t>
-      </w:r>
+        <w:t xml:space="preserve"> </w:t>
+      </w:r>
+      <w:proofErr w:type="spellStart"/>
+      <w:proofErr w:type="gramStart"/>
+      <w:r>
+        <w:rPr>
+          <w:rFonts w:ascii="Consolas" w:hAnsi="Consolas" w:cs="Consolas"/>
+          <w:color w:val="000000"/>
+          <w:sz w:val="18"/>
+          <w:szCs w:val="18"/>
+        </w:rPr>
+        <w:t>TaxRateAccessor</w:t>
+      </w:r>
+      <w:proofErr w:type="spellEnd"/>
+      <w:r>
+        <w:rPr>
+          <w:rFonts w:ascii="Consolas" w:hAnsi="Consolas" w:cs="Consolas"/>
+          <w:color w:val="000000"/>
+          <w:sz w:val="18"/>
+          <w:szCs w:val="18"/>
+        </w:rPr>
+        <w:t xml:space="preserve"> :</w:t>
+      </w:r>
+      <w:proofErr w:type="gramEnd"/>
+      <w:r>
+        <w:rPr>
+          <w:rFonts w:ascii="Consolas" w:hAnsi="Consolas" w:cs="Consolas"/>
+          <w:color w:val="000000"/>
+          <w:sz w:val="18"/>
+          <w:szCs w:val="18"/>
+        </w:rPr>
+        <w:t xml:space="preserve"> </w:t>
+      </w:r>
+      <w:proofErr w:type="spellStart"/>
+      <w:r>
+        <w:rPr>
+          <w:rFonts w:ascii="Consolas" w:hAnsi="Consolas" w:cs="Consolas"/>
+          <w:color w:val="000000"/>
+          <w:sz w:val="18"/>
+          <w:szCs w:val="18"/>
+        </w:rPr>
+        <w:t>AccessorBase</w:t>
+      </w:r>
+      <w:proofErr w:type="spellEnd"/>
+      <w:r>
+        <w:rPr>
+          <w:rFonts w:ascii="Consolas" w:hAnsi="Consolas" w:cs="Consolas"/>
+          <w:color w:val="000000"/>
+          <w:sz w:val="18"/>
+          <w:szCs w:val="18"/>
+        </w:rPr>
+        <w:t xml:space="preserve">, </w:t>
+      </w:r>
+      <w:proofErr w:type="spellStart"/>
+      <w:r>
+        <w:rPr>
+          <w:rFonts w:ascii="Consolas" w:hAnsi="Consolas" w:cs="Consolas"/>
+          <w:color w:val="000000"/>
+          <w:sz w:val="18"/>
+          <w:szCs w:val="18"/>
+        </w:rPr>
+        <w:t>ITaxRateAccessor</w:t>
+      </w:r>
+      <w:proofErr w:type="spellEnd"/>
     </w:p>
     <w:p>
       <w:pPr>
@@ -1362,7 +1660,27 @@
           <w:sz w:val="18"/>
           <w:szCs w:val="18"/>
         </w:rPr>
-        <w:t xml:space="preserve"> Rate(Address address)</w:t>
+        <w:t xml:space="preserve"> </w:t>
+      </w:r>
+      <w:proofErr w:type="gramStart"/>
+      <w:r>
+        <w:rPr>
+          <w:rFonts w:ascii="Consolas" w:hAnsi="Consolas" w:cs="Consolas"/>
+          <w:color w:val="000000"/>
+          <w:sz w:val="18"/>
+          <w:szCs w:val="18"/>
+        </w:rPr>
+        <w:t>Rate(</w:t>
+      </w:r>
+      <w:proofErr w:type="gramEnd"/>
+      <w:r>
+        <w:rPr>
+          <w:rFonts w:ascii="Consolas" w:hAnsi="Consolas" w:cs="Consolas"/>
+          <w:color w:val="000000"/>
+          <w:sz w:val="18"/>
+          <w:szCs w:val="18"/>
+        </w:rPr>
+        <w:t>Address address)</w:t>
       </w:r>
     </w:p>
     <w:p>
@@ -1398,14 +1716,25 @@
           <w:szCs w:val="18"/>
         </w:rPr>
       </w:pPr>
-      <w:r>
-        <w:rPr>
-          <w:rFonts w:ascii="Consolas" w:hAnsi="Consolas" w:cs="Consolas"/>
-          <w:color w:val="000000"/>
-          <w:sz w:val="18"/>
-          <w:szCs w:val="18"/>
-        </w:rPr>
-        <w:t xml:space="preserve">USATaxer.USATaxerLib taxer = </w:t>
+      <w:proofErr w:type="spellStart"/>
+      <w:r>
+        <w:rPr>
+          <w:rFonts w:ascii="Consolas" w:hAnsi="Consolas" w:cs="Consolas"/>
+          <w:color w:val="000000"/>
+          <w:sz w:val="18"/>
+          <w:szCs w:val="18"/>
+        </w:rPr>
+        <w:t>USATaxer.USATaxerLib</w:t>
+      </w:r>
+      <w:proofErr w:type="spellEnd"/>
+      <w:r>
+        <w:rPr>
+          <w:rFonts w:ascii="Consolas" w:hAnsi="Consolas" w:cs="Consolas"/>
+          <w:color w:val="000000"/>
+          <w:sz w:val="18"/>
+          <w:szCs w:val="18"/>
+        </w:rPr>
+        <w:t xml:space="preserve"> taxer = </w:t>
       </w:r>
       <w:r>
         <w:rPr>
@@ -1423,7 +1752,27 @@
           <w:sz w:val="18"/>
           <w:szCs w:val="18"/>
         </w:rPr>
-        <w:t xml:space="preserve"> USATaxer.USATaxerLib();</w:t>
+        <w:t xml:space="preserve"> </w:t>
+      </w:r>
+      <w:proofErr w:type="spellStart"/>
+      <w:r>
+        <w:rPr>
+          <w:rFonts w:ascii="Consolas" w:hAnsi="Consolas" w:cs="Consolas"/>
+          <w:color w:val="000000"/>
+          <w:sz w:val="18"/>
+          <w:szCs w:val="18"/>
+        </w:rPr>
+        <w:t>USATaxer.USATaxerLib</w:t>
+      </w:r>
+      <w:proofErr w:type="spellEnd"/>
+      <w:r>
+        <w:rPr>
+          <w:rFonts w:ascii="Consolas" w:hAnsi="Consolas" w:cs="Consolas"/>
+          <w:color w:val="000000"/>
+          <w:sz w:val="18"/>
+          <w:szCs w:val="18"/>
+        </w:rPr>
+        <w:t>();</w:t>
       </w:r>
     </w:p>
     <w:p>
@@ -1438,14 +1787,27 @@
           <w:szCs w:val="18"/>
         </w:rPr>
       </w:pPr>
-      <w:r>
-        <w:rPr>
-          <w:rFonts w:ascii="Consolas" w:hAnsi="Consolas" w:cs="Consolas"/>
-          <w:color w:val="000000"/>
-          <w:sz w:val="18"/>
-          <w:szCs w:val="18"/>
-        </w:rPr>
-        <w:t>taxer.Init();</w:t>
+      <w:proofErr w:type="spellStart"/>
+      <w:proofErr w:type="gramStart"/>
+      <w:r>
+        <w:rPr>
+          <w:rFonts w:ascii="Consolas" w:hAnsi="Consolas" w:cs="Consolas"/>
+          <w:color w:val="000000"/>
+          <w:sz w:val="18"/>
+          <w:szCs w:val="18"/>
+        </w:rPr>
+        <w:t>taxer.Init</w:t>
+      </w:r>
+      <w:proofErr w:type="spellEnd"/>
+      <w:proofErr w:type="gramEnd"/>
+      <w:r>
+        <w:rPr>
+          <w:rFonts w:ascii="Consolas" w:hAnsi="Consolas" w:cs="Consolas"/>
+          <w:color w:val="000000"/>
+          <w:sz w:val="18"/>
+          <w:szCs w:val="18"/>
+        </w:rPr>
+        <w:t>();</w:t>
       </w:r>
     </w:p>
     <w:p>
@@ -1475,7 +1837,49 @@
           <w:sz w:val="18"/>
           <w:szCs w:val="18"/>
         </w:rPr>
-        <w:t xml:space="preserve"> taxer.Rate(address.Postal);</w:t>
+        <w:t xml:space="preserve"> </w:t>
+      </w:r>
+      <w:proofErr w:type="spellStart"/>
+      <w:proofErr w:type="gramStart"/>
+      <w:r>
+        <w:rPr>
+          <w:rFonts w:ascii="Consolas" w:hAnsi="Consolas" w:cs="Consolas"/>
+          <w:color w:val="000000"/>
+          <w:sz w:val="18"/>
+          <w:szCs w:val="18"/>
+        </w:rPr>
+        <w:t>taxer.Rate</w:t>
+      </w:r>
+      <w:proofErr w:type="spellEnd"/>
+      <w:proofErr w:type="gramEnd"/>
+      <w:r>
+        <w:rPr>
+          <w:rFonts w:ascii="Consolas" w:hAnsi="Consolas" w:cs="Consolas"/>
+          <w:color w:val="000000"/>
+          <w:sz w:val="18"/>
+          <w:szCs w:val="18"/>
+        </w:rPr>
+        <w:t>(</w:t>
+      </w:r>
+      <w:proofErr w:type="spellStart"/>
+      <w:r>
+        <w:rPr>
+          <w:rFonts w:ascii="Consolas" w:hAnsi="Consolas" w:cs="Consolas"/>
+          <w:color w:val="000000"/>
+          <w:sz w:val="18"/>
+          <w:szCs w:val="18"/>
+        </w:rPr>
+        <w:t>address.Postal</w:t>
+      </w:r>
+      <w:proofErr w:type="spellEnd"/>
+      <w:r>
+        <w:rPr>
+          <w:rFonts w:ascii="Consolas" w:hAnsi="Consolas" w:cs="Consolas"/>
+          <w:color w:val="000000"/>
+          <w:sz w:val="18"/>
+          <w:szCs w:val="18"/>
+        </w:rPr>
+        <w:t>);</w:t>
       </w:r>
     </w:p>
     <w:p>
@@ -1548,7 +1952,43 @@
           <w:sz w:val="22"/>
           <w:szCs w:val="22"/>
         </w:rPr>
-        <w:t xml:space="preserve">The TaxRateAccessor needs to be wired up into our dependency injection system. To do that we need to modify our AccessorFactory.cs file. In our reference implementation we are doing all the dependency injection ourselves. In many production systems we </w:t>
+        <w:t xml:space="preserve">The </w:t>
+      </w:r>
+      <w:proofErr w:type="spellStart"/>
+      <w:r>
+        <w:rPr>
+          <w:rFonts w:ascii="Calibri" w:hAnsi="Calibri" w:cs="Calibri"/>
+          <w:sz w:val="22"/>
+          <w:szCs w:val="22"/>
+        </w:rPr>
+        <w:t>TaxRateAccessor</w:t>
+      </w:r>
+      <w:proofErr w:type="spellEnd"/>
+      <w:r>
+        <w:rPr>
+          <w:rFonts w:ascii="Calibri" w:hAnsi="Calibri" w:cs="Calibri"/>
+          <w:sz w:val="22"/>
+          <w:szCs w:val="22"/>
+        </w:rPr>
+        <w:t xml:space="preserve"> needs to be wired up into our dependency injection system. To do that we need to modify our </w:t>
+      </w:r>
+      <w:proofErr w:type="spellStart"/>
+      <w:r>
+        <w:rPr>
+          <w:rFonts w:ascii="Calibri" w:hAnsi="Calibri" w:cs="Calibri"/>
+          <w:sz w:val="22"/>
+          <w:szCs w:val="22"/>
+        </w:rPr>
+        <w:t>AccessorFactory.cs</w:t>
+      </w:r>
+      <w:proofErr w:type="spellEnd"/>
+      <w:r>
+        <w:rPr>
+          <w:rFonts w:ascii="Calibri" w:hAnsi="Calibri" w:cs="Calibri"/>
+          <w:sz w:val="22"/>
+          <w:szCs w:val="22"/>
+        </w:rPr>
+        <w:t xml:space="preserve"> file. In our reference implementation we are doing all the dependency injection ourselves. In many production systems we </w:t>
       </w:r>
       <w:r>
         <w:rPr>
@@ -1612,7 +2052,89 @@
           <w:sz w:val="18"/>
           <w:szCs w:val="18"/>
         </w:rPr>
-        <w:t xml:space="preserve"> AccessorFactory(AmbientContext context, UtilityFactory utilityFactory) : </w:t>
+        <w:t xml:space="preserve"> </w:t>
+      </w:r>
+      <w:proofErr w:type="spellStart"/>
+      <w:proofErr w:type="gramStart"/>
+      <w:r>
+        <w:rPr>
+          <w:rFonts w:ascii="Consolas" w:hAnsi="Consolas" w:cs="Consolas"/>
+          <w:color w:val="000000"/>
+          <w:sz w:val="18"/>
+          <w:szCs w:val="18"/>
+        </w:rPr>
+        <w:t>AccessorFactory</w:t>
+      </w:r>
+      <w:proofErr w:type="spellEnd"/>
+      <w:r>
+        <w:rPr>
+          <w:rFonts w:ascii="Consolas" w:hAnsi="Consolas" w:cs="Consolas"/>
+          <w:color w:val="000000"/>
+          <w:sz w:val="18"/>
+          <w:szCs w:val="18"/>
+        </w:rPr>
+        <w:t>(</w:t>
+      </w:r>
+      <w:proofErr w:type="spellStart"/>
+      <w:proofErr w:type="gramEnd"/>
+      <w:r>
+        <w:rPr>
+          <w:rFonts w:ascii="Consolas" w:hAnsi="Consolas" w:cs="Consolas"/>
+          <w:color w:val="000000"/>
+          <w:sz w:val="18"/>
+          <w:szCs w:val="18"/>
+        </w:rPr>
+        <w:t>AmbientContext</w:t>
+      </w:r>
+      <w:proofErr w:type="spellEnd"/>
+      <w:r>
+        <w:rPr>
+          <w:rFonts w:ascii="Consolas" w:hAnsi="Consolas" w:cs="Consolas"/>
+          <w:color w:val="000000"/>
+          <w:sz w:val="18"/>
+          <w:szCs w:val="18"/>
+        </w:rPr>
+        <w:t xml:space="preserve"> context, </w:t>
+      </w:r>
+      <w:proofErr w:type="spellStart"/>
+      <w:r>
+        <w:rPr>
+          <w:rFonts w:ascii="Consolas" w:hAnsi="Consolas" w:cs="Consolas"/>
+          <w:color w:val="000000"/>
+          <w:sz w:val="18"/>
+          <w:szCs w:val="18"/>
+        </w:rPr>
+        <w:t>UtilityFactory</w:t>
+      </w:r>
+      <w:proofErr w:type="spellEnd"/>
+      <w:r>
+        <w:rPr>
+          <w:rFonts w:ascii="Consolas" w:hAnsi="Consolas" w:cs="Consolas"/>
+          <w:color w:val="000000"/>
+          <w:sz w:val="18"/>
+          <w:szCs w:val="18"/>
+        </w:rPr>
+        <w:t xml:space="preserve"> </w:t>
+      </w:r>
+      <w:proofErr w:type="spellStart"/>
+      <w:r>
+        <w:rPr>
+          <w:rFonts w:ascii="Consolas" w:hAnsi="Consolas" w:cs="Consolas"/>
+          <w:color w:val="000000"/>
+          <w:sz w:val="18"/>
+          <w:szCs w:val="18"/>
+        </w:rPr>
+        <w:t>utilityFactory</w:t>
+      </w:r>
+      <w:proofErr w:type="spellEnd"/>
+      <w:r>
+        <w:rPr>
+          <w:rFonts w:ascii="Consolas" w:hAnsi="Consolas" w:cs="Consolas"/>
+          <w:color w:val="000000"/>
+          <w:sz w:val="18"/>
+          <w:szCs w:val="18"/>
+        </w:rPr>
+        <w:t xml:space="preserve">) : </w:t>
       </w:r>
       <w:r>
         <w:rPr>
@@ -1674,7 +2196,27 @@
           <w:szCs w:val="18"/>
         </w:rPr>
         <w:lastRenderedPageBreak/>
-        <w:t xml:space="preserve">// NOTE: this is here to ensure the factories from the Manager are propogated down to the other factories </w:t>
+        <w:t xml:space="preserve">// NOTE: this is here to ensure the factories from the Manager are </w:t>
+      </w:r>
+      <w:proofErr w:type="spellStart"/>
+      <w:r>
+        <w:rPr>
+          <w:rFonts w:ascii="Consolas" w:hAnsi="Consolas" w:cs="Consolas"/>
+          <w:color w:val="007200"/>
+          <w:sz w:val="18"/>
+          <w:szCs w:val="18"/>
+        </w:rPr>
+        <w:t>propogated</w:t>
+      </w:r>
+      <w:proofErr w:type="spellEnd"/>
+      <w:r>
+        <w:rPr>
+          <w:rFonts w:ascii="Consolas" w:hAnsi="Consolas" w:cs="Consolas"/>
+          <w:color w:val="007200"/>
+          <w:sz w:val="18"/>
+          <w:szCs w:val="18"/>
+        </w:rPr>
+        <w:t xml:space="preserve"> down to the other factories </w:t>
       </w:r>
     </w:p>
     <w:p>
@@ -1695,7 +2237,47 @@
           <w:sz w:val="18"/>
           <w:szCs w:val="18"/>
         </w:rPr>
-        <w:t xml:space="preserve">_utilityFactory = utilityFactory ?? </w:t>
+        <w:t>_</w:t>
+      </w:r>
+      <w:proofErr w:type="spellStart"/>
+      <w:r>
+        <w:rPr>
+          <w:rFonts w:ascii="Consolas" w:hAnsi="Consolas" w:cs="Consolas"/>
+          <w:color w:val="000000"/>
+          <w:sz w:val="18"/>
+          <w:szCs w:val="18"/>
+        </w:rPr>
+        <w:t>utilityFactory</w:t>
+      </w:r>
+      <w:proofErr w:type="spellEnd"/>
+      <w:r>
+        <w:rPr>
+          <w:rFonts w:ascii="Consolas" w:hAnsi="Consolas" w:cs="Consolas"/>
+          <w:color w:val="000000"/>
+          <w:sz w:val="18"/>
+          <w:szCs w:val="18"/>
+        </w:rPr>
+        <w:t xml:space="preserve"> = </w:t>
+      </w:r>
+      <w:proofErr w:type="spellStart"/>
+      <w:r>
+        <w:rPr>
+          <w:rFonts w:ascii="Consolas" w:hAnsi="Consolas" w:cs="Consolas"/>
+          <w:color w:val="000000"/>
+          <w:sz w:val="18"/>
+          <w:szCs w:val="18"/>
+        </w:rPr>
+        <w:t>utilityFactory</w:t>
+      </w:r>
+      <w:proofErr w:type="spellEnd"/>
+      <w:r>
+        <w:rPr>
+          <w:rFonts w:ascii="Consolas" w:hAnsi="Consolas" w:cs="Consolas"/>
+          <w:color w:val="000000"/>
+          <w:sz w:val="18"/>
+          <w:szCs w:val="18"/>
+        </w:rPr>
+        <w:t xml:space="preserve"> ?? </w:t>
       </w:r>
       <w:r>
         <w:rPr>
@@ -1713,7 +2295,38 @@
           <w:sz w:val="18"/>
           <w:szCs w:val="18"/>
         </w:rPr>
-        <w:t xml:space="preserve"> UtilityFactory(Context);</w:t>
+        <w:t xml:space="preserve"> </w:t>
+      </w:r>
+      <w:proofErr w:type="spellStart"/>
+      <w:proofErr w:type="gramStart"/>
+      <w:r>
+        <w:rPr>
+          <w:rFonts w:ascii="Consolas" w:hAnsi="Consolas" w:cs="Consolas"/>
+          <w:color w:val="000000"/>
+          <w:sz w:val="18"/>
+          <w:szCs w:val="18"/>
+        </w:rPr>
+        <w:t>UtilityFactory</w:t>
+      </w:r>
+      <w:proofErr w:type="spellEnd"/>
+      <w:r>
+        <w:rPr>
+          <w:rFonts w:ascii="Consolas" w:hAnsi="Consolas" w:cs="Consolas"/>
+          <w:color w:val="000000"/>
+          <w:sz w:val="18"/>
+          <w:szCs w:val="18"/>
+        </w:rPr>
+        <w:t>(</w:t>
+      </w:r>
+      <w:proofErr w:type="gramEnd"/>
+      <w:r>
+        <w:rPr>
+          <w:rFonts w:ascii="Consolas" w:hAnsi="Consolas" w:cs="Consolas"/>
+          <w:color w:val="000000"/>
+          <w:sz w:val="18"/>
+          <w:szCs w:val="18"/>
+        </w:rPr>
+        <w:t>Context);</w:t>
       </w:r>
     </w:p>
     <w:p>
@@ -1727,15 +2340,48 @@
           <w:szCs w:val="18"/>
         </w:rPr>
       </w:pPr>
-      <w:r>
-        <w:rPr>
-          <w:rFonts w:ascii="Consolas" w:hAnsi="Consolas" w:cs="Consolas"/>
-          <w:color w:val="000000"/>
-          <w:sz w:val="18"/>
-          <w:szCs w:val="18"/>
-        </w:rPr>
-        <w:t>AddType&lt;ICartAccessor&gt;(</w:t>
-      </w:r>
+      <w:proofErr w:type="spellStart"/>
+      <w:r>
+        <w:rPr>
+          <w:rFonts w:ascii="Consolas" w:hAnsi="Consolas" w:cs="Consolas"/>
+          <w:color w:val="000000"/>
+          <w:sz w:val="18"/>
+          <w:szCs w:val="18"/>
+        </w:rPr>
+        <w:t>AddType</w:t>
+      </w:r>
+      <w:proofErr w:type="spellEnd"/>
+      <w:r>
+        <w:rPr>
+          <w:rFonts w:ascii="Consolas" w:hAnsi="Consolas" w:cs="Consolas"/>
+          <w:color w:val="000000"/>
+          <w:sz w:val="18"/>
+          <w:szCs w:val="18"/>
+        </w:rPr>
+        <w:t>&lt;</w:t>
+      </w:r>
+      <w:proofErr w:type="spellStart"/>
+      <w:r>
+        <w:rPr>
+          <w:rFonts w:ascii="Consolas" w:hAnsi="Consolas" w:cs="Consolas"/>
+          <w:color w:val="000000"/>
+          <w:sz w:val="18"/>
+          <w:szCs w:val="18"/>
+        </w:rPr>
+        <w:t>ICartAccessor</w:t>
+      </w:r>
+      <w:proofErr w:type="spellEnd"/>
+      <w:r>
+        <w:rPr>
+          <w:rFonts w:ascii="Consolas" w:hAnsi="Consolas" w:cs="Consolas"/>
+          <w:color w:val="000000"/>
+          <w:sz w:val="18"/>
+          <w:szCs w:val="18"/>
+        </w:rPr>
+        <w:t>&gt;(</w:t>
+      </w:r>
+      <w:proofErr w:type="spellStart"/>
+      <w:proofErr w:type="gramStart"/>
       <w:r>
         <w:rPr>
           <w:rFonts w:ascii="Consolas" w:hAnsi="Consolas" w:cs="Consolas"/>
@@ -1745,14 +2391,36 @@
         </w:rPr>
         <w:t>typeof</w:t>
       </w:r>
-      <w:r>
-        <w:rPr>
-          <w:rFonts w:ascii="Consolas" w:hAnsi="Consolas" w:cs="Consolas"/>
-          <w:color w:val="000000"/>
-          <w:sz w:val="18"/>
-          <w:szCs w:val="18"/>
-        </w:rPr>
-        <w:t>(CartAccessor));</w:t>
+      <w:proofErr w:type="spellEnd"/>
+      <w:r>
+        <w:rPr>
+          <w:rFonts w:ascii="Consolas" w:hAnsi="Consolas" w:cs="Consolas"/>
+          <w:color w:val="000000"/>
+          <w:sz w:val="18"/>
+          <w:szCs w:val="18"/>
+        </w:rPr>
+        <w:t>(</w:t>
+      </w:r>
+      <w:proofErr w:type="spellStart"/>
+      <w:proofErr w:type="gramEnd"/>
+      <w:r>
+        <w:rPr>
+          <w:rFonts w:ascii="Consolas" w:hAnsi="Consolas" w:cs="Consolas"/>
+          <w:color w:val="000000"/>
+          <w:sz w:val="18"/>
+          <w:szCs w:val="18"/>
+        </w:rPr>
+        <w:t>CartAccessor</w:t>
+      </w:r>
+      <w:proofErr w:type="spellEnd"/>
+      <w:r>
+        <w:rPr>
+          <w:rFonts w:ascii="Consolas" w:hAnsi="Consolas" w:cs="Consolas"/>
+          <w:color w:val="000000"/>
+          <w:sz w:val="18"/>
+          <w:szCs w:val="18"/>
+        </w:rPr>
+        <w:t>));</w:t>
       </w:r>
     </w:p>
     <w:p>
@@ -1766,15 +2434,48 @@
           <w:szCs w:val="18"/>
         </w:rPr>
       </w:pPr>
-      <w:r>
-        <w:rPr>
-          <w:rFonts w:ascii="Consolas" w:hAnsi="Consolas" w:cs="Consolas"/>
-          <w:color w:val="000000"/>
-          <w:sz w:val="18"/>
-          <w:szCs w:val="18"/>
-        </w:rPr>
-        <w:t>AddType&lt;ICatalogAccessor&gt;(</w:t>
-      </w:r>
+      <w:proofErr w:type="spellStart"/>
+      <w:r>
+        <w:rPr>
+          <w:rFonts w:ascii="Consolas" w:hAnsi="Consolas" w:cs="Consolas"/>
+          <w:color w:val="000000"/>
+          <w:sz w:val="18"/>
+          <w:szCs w:val="18"/>
+        </w:rPr>
+        <w:t>AddType</w:t>
+      </w:r>
+      <w:proofErr w:type="spellEnd"/>
+      <w:r>
+        <w:rPr>
+          <w:rFonts w:ascii="Consolas" w:hAnsi="Consolas" w:cs="Consolas"/>
+          <w:color w:val="000000"/>
+          <w:sz w:val="18"/>
+          <w:szCs w:val="18"/>
+        </w:rPr>
+        <w:t>&lt;</w:t>
+      </w:r>
+      <w:proofErr w:type="spellStart"/>
+      <w:r>
+        <w:rPr>
+          <w:rFonts w:ascii="Consolas" w:hAnsi="Consolas" w:cs="Consolas"/>
+          <w:color w:val="000000"/>
+          <w:sz w:val="18"/>
+          <w:szCs w:val="18"/>
+        </w:rPr>
+        <w:t>ICatalogAccessor</w:t>
+      </w:r>
+      <w:proofErr w:type="spellEnd"/>
+      <w:r>
+        <w:rPr>
+          <w:rFonts w:ascii="Consolas" w:hAnsi="Consolas" w:cs="Consolas"/>
+          <w:color w:val="000000"/>
+          <w:sz w:val="18"/>
+          <w:szCs w:val="18"/>
+        </w:rPr>
+        <w:t>&gt;(</w:t>
+      </w:r>
+      <w:proofErr w:type="spellStart"/>
+      <w:proofErr w:type="gramStart"/>
       <w:r>
         <w:rPr>
           <w:rFonts w:ascii="Consolas" w:hAnsi="Consolas" w:cs="Consolas"/>
@@ -1784,14 +2485,36 @@
         </w:rPr>
         <w:t>typeof</w:t>
       </w:r>
-      <w:r>
-        <w:rPr>
-          <w:rFonts w:ascii="Consolas" w:hAnsi="Consolas" w:cs="Consolas"/>
-          <w:color w:val="000000"/>
-          <w:sz w:val="18"/>
-          <w:szCs w:val="18"/>
-        </w:rPr>
-        <w:t>(CatalogAccessor));</w:t>
+      <w:proofErr w:type="spellEnd"/>
+      <w:r>
+        <w:rPr>
+          <w:rFonts w:ascii="Consolas" w:hAnsi="Consolas" w:cs="Consolas"/>
+          <w:color w:val="000000"/>
+          <w:sz w:val="18"/>
+          <w:szCs w:val="18"/>
+        </w:rPr>
+        <w:t>(</w:t>
+      </w:r>
+      <w:proofErr w:type="spellStart"/>
+      <w:proofErr w:type="gramEnd"/>
+      <w:r>
+        <w:rPr>
+          <w:rFonts w:ascii="Consolas" w:hAnsi="Consolas" w:cs="Consolas"/>
+          <w:color w:val="000000"/>
+          <w:sz w:val="18"/>
+          <w:szCs w:val="18"/>
+        </w:rPr>
+        <w:t>CatalogAccessor</w:t>
+      </w:r>
+      <w:proofErr w:type="spellEnd"/>
+      <w:r>
+        <w:rPr>
+          <w:rFonts w:ascii="Consolas" w:hAnsi="Consolas" w:cs="Consolas"/>
+          <w:color w:val="000000"/>
+          <w:sz w:val="18"/>
+          <w:szCs w:val="18"/>
+        </w:rPr>
+        <w:t>));</w:t>
       </w:r>
     </w:p>
     <w:p>
@@ -1805,15 +2528,48 @@
           <w:szCs w:val="18"/>
         </w:rPr>
       </w:pPr>
-      <w:r>
-        <w:rPr>
-          <w:rFonts w:ascii="Consolas" w:hAnsi="Consolas" w:cs="Consolas"/>
-          <w:color w:val="000000"/>
-          <w:sz w:val="18"/>
-          <w:szCs w:val="18"/>
-        </w:rPr>
-        <w:t>AddType&lt;IEmailAccessor&gt;(</w:t>
-      </w:r>
+      <w:proofErr w:type="spellStart"/>
+      <w:r>
+        <w:rPr>
+          <w:rFonts w:ascii="Consolas" w:hAnsi="Consolas" w:cs="Consolas"/>
+          <w:color w:val="000000"/>
+          <w:sz w:val="18"/>
+          <w:szCs w:val="18"/>
+        </w:rPr>
+        <w:t>AddType</w:t>
+      </w:r>
+      <w:proofErr w:type="spellEnd"/>
+      <w:r>
+        <w:rPr>
+          <w:rFonts w:ascii="Consolas" w:hAnsi="Consolas" w:cs="Consolas"/>
+          <w:color w:val="000000"/>
+          <w:sz w:val="18"/>
+          <w:szCs w:val="18"/>
+        </w:rPr>
+        <w:t>&lt;</w:t>
+      </w:r>
+      <w:proofErr w:type="spellStart"/>
+      <w:r>
+        <w:rPr>
+          <w:rFonts w:ascii="Consolas" w:hAnsi="Consolas" w:cs="Consolas"/>
+          <w:color w:val="000000"/>
+          <w:sz w:val="18"/>
+          <w:szCs w:val="18"/>
+        </w:rPr>
+        <w:t>IEmailAccessor</w:t>
+      </w:r>
+      <w:proofErr w:type="spellEnd"/>
+      <w:r>
+        <w:rPr>
+          <w:rFonts w:ascii="Consolas" w:hAnsi="Consolas" w:cs="Consolas"/>
+          <w:color w:val="000000"/>
+          <w:sz w:val="18"/>
+          <w:szCs w:val="18"/>
+        </w:rPr>
+        <w:t>&gt;(</w:t>
+      </w:r>
+      <w:proofErr w:type="spellStart"/>
+      <w:proofErr w:type="gramStart"/>
       <w:r>
         <w:rPr>
           <w:rFonts w:ascii="Consolas" w:hAnsi="Consolas" w:cs="Consolas"/>
@@ -1823,14 +2579,36 @@
         </w:rPr>
         <w:t>typeof</w:t>
       </w:r>
-      <w:r>
-        <w:rPr>
-          <w:rFonts w:ascii="Consolas" w:hAnsi="Consolas" w:cs="Consolas"/>
-          <w:color w:val="000000"/>
-          <w:sz w:val="18"/>
-          <w:szCs w:val="18"/>
-        </w:rPr>
-        <w:t>(EmailAccessor));</w:t>
+      <w:proofErr w:type="spellEnd"/>
+      <w:r>
+        <w:rPr>
+          <w:rFonts w:ascii="Consolas" w:hAnsi="Consolas" w:cs="Consolas"/>
+          <w:color w:val="000000"/>
+          <w:sz w:val="18"/>
+          <w:szCs w:val="18"/>
+        </w:rPr>
+        <w:t>(</w:t>
+      </w:r>
+      <w:proofErr w:type="spellStart"/>
+      <w:proofErr w:type="gramEnd"/>
+      <w:r>
+        <w:rPr>
+          <w:rFonts w:ascii="Consolas" w:hAnsi="Consolas" w:cs="Consolas"/>
+          <w:color w:val="000000"/>
+          <w:sz w:val="18"/>
+          <w:szCs w:val="18"/>
+        </w:rPr>
+        <w:t>EmailAccessor</w:t>
+      </w:r>
+      <w:proofErr w:type="spellEnd"/>
+      <w:r>
+        <w:rPr>
+          <w:rFonts w:ascii="Consolas" w:hAnsi="Consolas" w:cs="Consolas"/>
+          <w:color w:val="000000"/>
+          <w:sz w:val="18"/>
+          <w:szCs w:val="18"/>
+        </w:rPr>
+        <w:t>));</w:t>
       </w:r>
     </w:p>
     <w:p>
@@ -1844,15 +2622,48 @@
           <w:szCs w:val="18"/>
         </w:rPr>
       </w:pPr>
-      <w:r>
-        <w:rPr>
-          <w:rFonts w:ascii="Consolas" w:hAnsi="Consolas" w:cs="Consolas"/>
-          <w:color w:val="000000"/>
-          <w:sz w:val="18"/>
-          <w:szCs w:val="18"/>
-        </w:rPr>
-        <w:t>AddType&lt;IOrderAccessor&gt;(</w:t>
-      </w:r>
+      <w:proofErr w:type="spellStart"/>
+      <w:r>
+        <w:rPr>
+          <w:rFonts w:ascii="Consolas" w:hAnsi="Consolas" w:cs="Consolas"/>
+          <w:color w:val="000000"/>
+          <w:sz w:val="18"/>
+          <w:szCs w:val="18"/>
+        </w:rPr>
+        <w:t>AddType</w:t>
+      </w:r>
+      <w:proofErr w:type="spellEnd"/>
+      <w:r>
+        <w:rPr>
+          <w:rFonts w:ascii="Consolas" w:hAnsi="Consolas" w:cs="Consolas"/>
+          <w:color w:val="000000"/>
+          <w:sz w:val="18"/>
+          <w:szCs w:val="18"/>
+        </w:rPr>
+        <w:t>&lt;</w:t>
+      </w:r>
+      <w:proofErr w:type="spellStart"/>
+      <w:r>
+        <w:rPr>
+          <w:rFonts w:ascii="Consolas" w:hAnsi="Consolas" w:cs="Consolas"/>
+          <w:color w:val="000000"/>
+          <w:sz w:val="18"/>
+          <w:szCs w:val="18"/>
+        </w:rPr>
+        <w:t>IOrderAccessor</w:t>
+      </w:r>
+      <w:proofErr w:type="spellEnd"/>
+      <w:r>
+        <w:rPr>
+          <w:rFonts w:ascii="Consolas" w:hAnsi="Consolas" w:cs="Consolas"/>
+          <w:color w:val="000000"/>
+          <w:sz w:val="18"/>
+          <w:szCs w:val="18"/>
+        </w:rPr>
+        <w:t>&gt;(</w:t>
+      </w:r>
+      <w:proofErr w:type="spellStart"/>
+      <w:proofErr w:type="gramStart"/>
       <w:r>
         <w:rPr>
           <w:rFonts w:ascii="Consolas" w:hAnsi="Consolas" w:cs="Consolas"/>
@@ -1862,14 +2673,36 @@
         </w:rPr>
         <w:t>typeof</w:t>
       </w:r>
-      <w:r>
-        <w:rPr>
-          <w:rFonts w:ascii="Consolas" w:hAnsi="Consolas" w:cs="Consolas"/>
-          <w:color w:val="000000"/>
-          <w:sz w:val="18"/>
-          <w:szCs w:val="18"/>
-        </w:rPr>
-        <w:t>(OrderAccessor));</w:t>
+      <w:proofErr w:type="spellEnd"/>
+      <w:r>
+        <w:rPr>
+          <w:rFonts w:ascii="Consolas" w:hAnsi="Consolas" w:cs="Consolas"/>
+          <w:color w:val="000000"/>
+          <w:sz w:val="18"/>
+          <w:szCs w:val="18"/>
+        </w:rPr>
+        <w:t>(</w:t>
+      </w:r>
+      <w:proofErr w:type="spellStart"/>
+      <w:proofErr w:type="gramEnd"/>
+      <w:r>
+        <w:rPr>
+          <w:rFonts w:ascii="Consolas" w:hAnsi="Consolas" w:cs="Consolas"/>
+          <w:color w:val="000000"/>
+          <w:sz w:val="18"/>
+          <w:szCs w:val="18"/>
+        </w:rPr>
+        <w:t>OrderAccessor</w:t>
+      </w:r>
+      <w:proofErr w:type="spellEnd"/>
+      <w:r>
+        <w:rPr>
+          <w:rFonts w:ascii="Consolas" w:hAnsi="Consolas" w:cs="Consolas"/>
+          <w:color w:val="000000"/>
+          <w:sz w:val="18"/>
+          <w:szCs w:val="18"/>
+        </w:rPr>
+        <w:t>));</w:t>
       </w:r>
     </w:p>
     <w:p>
@@ -1883,15 +2716,48 @@
           <w:szCs w:val="18"/>
         </w:rPr>
       </w:pPr>
-      <w:r>
-        <w:rPr>
-          <w:rFonts w:ascii="Consolas" w:hAnsi="Consolas" w:cs="Consolas"/>
-          <w:color w:val="000000"/>
-          <w:sz w:val="18"/>
-          <w:szCs w:val="18"/>
-        </w:rPr>
-        <w:t>AddType&lt;IEmailAccessor&gt;(</w:t>
-      </w:r>
+      <w:proofErr w:type="spellStart"/>
+      <w:r>
+        <w:rPr>
+          <w:rFonts w:ascii="Consolas" w:hAnsi="Consolas" w:cs="Consolas"/>
+          <w:color w:val="000000"/>
+          <w:sz w:val="18"/>
+          <w:szCs w:val="18"/>
+        </w:rPr>
+        <w:t>AddType</w:t>
+      </w:r>
+      <w:proofErr w:type="spellEnd"/>
+      <w:r>
+        <w:rPr>
+          <w:rFonts w:ascii="Consolas" w:hAnsi="Consolas" w:cs="Consolas"/>
+          <w:color w:val="000000"/>
+          <w:sz w:val="18"/>
+          <w:szCs w:val="18"/>
+        </w:rPr>
+        <w:t>&lt;</w:t>
+      </w:r>
+      <w:proofErr w:type="spellStart"/>
+      <w:r>
+        <w:rPr>
+          <w:rFonts w:ascii="Consolas" w:hAnsi="Consolas" w:cs="Consolas"/>
+          <w:color w:val="000000"/>
+          <w:sz w:val="18"/>
+          <w:szCs w:val="18"/>
+        </w:rPr>
+        <w:t>IEmailAccessor</w:t>
+      </w:r>
+      <w:proofErr w:type="spellEnd"/>
+      <w:r>
+        <w:rPr>
+          <w:rFonts w:ascii="Consolas" w:hAnsi="Consolas" w:cs="Consolas"/>
+          <w:color w:val="000000"/>
+          <w:sz w:val="18"/>
+          <w:szCs w:val="18"/>
+        </w:rPr>
+        <w:t>&gt;(</w:t>
+      </w:r>
+      <w:proofErr w:type="spellStart"/>
+      <w:proofErr w:type="gramStart"/>
       <w:r>
         <w:rPr>
           <w:rFonts w:ascii="Consolas" w:hAnsi="Consolas" w:cs="Consolas"/>
@@ -1901,14 +2767,36 @@
         </w:rPr>
         <w:t>typeof</w:t>
       </w:r>
-      <w:r>
-        <w:rPr>
-          <w:rFonts w:ascii="Consolas" w:hAnsi="Consolas" w:cs="Consolas"/>
-          <w:color w:val="000000"/>
-          <w:sz w:val="18"/>
-          <w:szCs w:val="18"/>
-        </w:rPr>
-        <w:t>(EmailAccessor));</w:t>
+      <w:proofErr w:type="spellEnd"/>
+      <w:r>
+        <w:rPr>
+          <w:rFonts w:ascii="Consolas" w:hAnsi="Consolas" w:cs="Consolas"/>
+          <w:color w:val="000000"/>
+          <w:sz w:val="18"/>
+          <w:szCs w:val="18"/>
+        </w:rPr>
+        <w:t>(</w:t>
+      </w:r>
+      <w:proofErr w:type="spellStart"/>
+      <w:proofErr w:type="gramEnd"/>
+      <w:r>
+        <w:rPr>
+          <w:rFonts w:ascii="Consolas" w:hAnsi="Consolas" w:cs="Consolas"/>
+          <w:color w:val="000000"/>
+          <w:sz w:val="18"/>
+          <w:szCs w:val="18"/>
+        </w:rPr>
+        <w:t>EmailAccessor</w:t>
+      </w:r>
+      <w:proofErr w:type="spellEnd"/>
+      <w:r>
+        <w:rPr>
+          <w:rFonts w:ascii="Consolas" w:hAnsi="Consolas" w:cs="Consolas"/>
+          <w:color w:val="000000"/>
+          <w:sz w:val="18"/>
+          <w:szCs w:val="18"/>
+        </w:rPr>
+        <w:t>));</w:t>
       </w:r>
     </w:p>
     <w:p>
@@ -1922,15 +2810,48 @@
           <w:szCs w:val="18"/>
         </w:rPr>
       </w:pPr>
-      <w:r>
-        <w:rPr>
-          <w:rFonts w:ascii="Consolas" w:hAnsi="Consolas" w:cs="Consolas"/>
-          <w:color w:val="000000"/>
-          <w:sz w:val="18"/>
-          <w:szCs w:val="18"/>
-        </w:rPr>
-        <w:t>AddType&lt;IPaymentAccessor&gt;(</w:t>
-      </w:r>
+      <w:proofErr w:type="spellStart"/>
+      <w:r>
+        <w:rPr>
+          <w:rFonts w:ascii="Consolas" w:hAnsi="Consolas" w:cs="Consolas"/>
+          <w:color w:val="000000"/>
+          <w:sz w:val="18"/>
+          <w:szCs w:val="18"/>
+        </w:rPr>
+        <w:t>AddType</w:t>
+      </w:r>
+      <w:proofErr w:type="spellEnd"/>
+      <w:r>
+        <w:rPr>
+          <w:rFonts w:ascii="Consolas" w:hAnsi="Consolas" w:cs="Consolas"/>
+          <w:color w:val="000000"/>
+          <w:sz w:val="18"/>
+          <w:szCs w:val="18"/>
+        </w:rPr>
+        <w:t>&lt;</w:t>
+      </w:r>
+      <w:proofErr w:type="spellStart"/>
+      <w:r>
+        <w:rPr>
+          <w:rFonts w:ascii="Consolas" w:hAnsi="Consolas" w:cs="Consolas"/>
+          <w:color w:val="000000"/>
+          <w:sz w:val="18"/>
+          <w:szCs w:val="18"/>
+        </w:rPr>
+        <w:t>IPaymentAccessor</w:t>
+      </w:r>
+      <w:proofErr w:type="spellEnd"/>
+      <w:r>
+        <w:rPr>
+          <w:rFonts w:ascii="Consolas" w:hAnsi="Consolas" w:cs="Consolas"/>
+          <w:color w:val="000000"/>
+          <w:sz w:val="18"/>
+          <w:szCs w:val="18"/>
+        </w:rPr>
+        <w:t>&gt;(</w:t>
+      </w:r>
+      <w:proofErr w:type="spellStart"/>
+      <w:proofErr w:type="gramStart"/>
       <w:r>
         <w:rPr>
           <w:rFonts w:ascii="Consolas" w:hAnsi="Consolas" w:cs="Consolas"/>
@@ -1940,14 +2861,36 @@
         </w:rPr>
         <w:t>typeof</w:t>
       </w:r>
-      <w:r>
-        <w:rPr>
-          <w:rFonts w:ascii="Consolas" w:hAnsi="Consolas" w:cs="Consolas"/>
-          <w:color w:val="000000"/>
-          <w:sz w:val="18"/>
-          <w:szCs w:val="18"/>
-        </w:rPr>
-        <w:t>(PaymentAccessor));</w:t>
+      <w:proofErr w:type="spellEnd"/>
+      <w:r>
+        <w:rPr>
+          <w:rFonts w:ascii="Consolas" w:hAnsi="Consolas" w:cs="Consolas"/>
+          <w:color w:val="000000"/>
+          <w:sz w:val="18"/>
+          <w:szCs w:val="18"/>
+        </w:rPr>
+        <w:t>(</w:t>
+      </w:r>
+      <w:proofErr w:type="spellStart"/>
+      <w:proofErr w:type="gramEnd"/>
+      <w:r>
+        <w:rPr>
+          <w:rFonts w:ascii="Consolas" w:hAnsi="Consolas" w:cs="Consolas"/>
+          <w:color w:val="000000"/>
+          <w:sz w:val="18"/>
+          <w:szCs w:val="18"/>
+        </w:rPr>
+        <w:t>PaymentAccessor</w:t>
+      </w:r>
+      <w:proofErr w:type="spellEnd"/>
+      <w:r>
+        <w:rPr>
+          <w:rFonts w:ascii="Consolas" w:hAnsi="Consolas" w:cs="Consolas"/>
+          <w:color w:val="000000"/>
+          <w:sz w:val="18"/>
+          <w:szCs w:val="18"/>
+        </w:rPr>
+        <w:t>));</w:t>
       </w:r>
     </w:p>
     <w:p>
@@ -1961,15 +2904,48 @@
           <w:szCs w:val="18"/>
         </w:rPr>
       </w:pPr>
-      <w:r>
-        <w:rPr>
-          <w:rFonts w:ascii="Consolas" w:hAnsi="Consolas" w:cs="Consolas"/>
-          <w:color w:val="000000"/>
-          <w:sz w:val="18"/>
-          <w:szCs w:val="18"/>
-        </w:rPr>
-        <w:t>AddType&lt;IShippingAccessor&gt;(</w:t>
-      </w:r>
+      <w:proofErr w:type="spellStart"/>
+      <w:r>
+        <w:rPr>
+          <w:rFonts w:ascii="Consolas" w:hAnsi="Consolas" w:cs="Consolas"/>
+          <w:color w:val="000000"/>
+          <w:sz w:val="18"/>
+          <w:szCs w:val="18"/>
+        </w:rPr>
+        <w:t>AddType</w:t>
+      </w:r>
+      <w:proofErr w:type="spellEnd"/>
+      <w:r>
+        <w:rPr>
+          <w:rFonts w:ascii="Consolas" w:hAnsi="Consolas" w:cs="Consolas"/>
+          <w:color w:val="000000"/>
+          <w:sz w:val="18"/>
+          <w:szCs w:val="18"/>
+        </w:rPr>
+        <w:t>&lt;</w:t>
+      </w:r>
+      <w:proofErr w:type="spellStart"/>
+      <w:r>
+        <w:rPr>
+          <w:rFonts w:ascii="Consolas" w:hAnsi="Consolas" w:cs="Consolas"/>
+          <w:color w:val="000000"/>
+          <w:sz w:val="18"/>
+          <w:szCs w:val="18"/>
+        </w:rPr>
+        <w:t>IShippingAccessor</w:t>
+      </w:r>
+      <w:proofErr w:type="spellEnd"/>
+      <w:r>
+        <w:rPr>
+          <w:rFonts w:ascii="Consolas" w:hAnsi="Consolas" w:cs="Consolas"/>
+          <w:color w:val="000000"/>
+          <w:sz w:val="18"/>
+          <w:szCs w:val="18"/>
+        </w:rPr>
+        <w:t>&gt;(</w:t>
+      </w:r>
+      <w:proofErr w:type="spellStart"/>
+      <w:proofErr w:type="gramStart"/>
       <w:r>
         <w:rPr>
           <w:rFonts w:ascii="Consolas" w:hAnsi="Consolas" w:cs="Consolas"/>
@@ -1979,14 +2955,36 @@
         </w:rPr>
         <w:t>typeof</w:t>
       </w:r>
-      <w:r>
-        <w:rPr>
-          <w:rFonts w:ascii="Consolas" w:hAnsi="Consolas" w:cs="Consolas"/>
-          <w:color w:val="000000"/>
-          <w:sz w:val="18"/>
-          <w:szCs w:val="18"/>
-        </w:rPr>
-        <w:t>(ShippingAccessor));</w:t>
+      <w:proofErr w:type="spellEnd"/>
+      <w:r>
+        <w:rPr>
+          <w:rFonts w:ascii="Consolas" w:hAnsi="Consolas" w:cs="Consolas"/>
+          <w:color w:val="000000"/>
+          <w:sz w:val="18"/>
+          <w:szCs w:val="18"/>
+        </w:rPr>
+        <w:t>(</w:t>
+      </w:r>
+      <w:proofErr w:type="spellStart"/>
+      <w:proofErr w:type="gramEnd"/>
+      <w:r>
+        <w:rPr>
+          <w:rFonts w:ascii="Consolas" w:hAnsi="Consolas" w:cs="Consolas"/>
+          <w:color w:val="000000"/>
+          <w:sz w:val="18"/>
+          <w:szCs w:val="18"/>
+        </w:rPr>
+        <w:t>ShippingAccessor</w:t>
+      </w:r>
+      <w:proofErr w:type="spellEnd"/>
+      <w:r>
+        <w:rPr>
+          <w:rFonts w:ascii="Consolas" w:hAnsi="Consolas" w:cs="Consolas"/>
+          <w:color w:val="000000"/>
+          <w:sz w:val="18"/>
+          <w:szCs w:val="18"/>
+        </w:rPr>
+        <w:t>));</w:t>
       </w:r>
     </w:p>
     <w:p>
@@ -2000,15 +2998,48 @@
           <w:szCs w:val="18"/>
         </w:rPr>
       </w:pPr>
-      <w:r>
-        <w:rPr>
-          <w:rFonts w:ascii="Consolas" w:hAnsi="Consolas" w:cs="Consolas"/>
-          <w:color w:val="000000"/>
-          <w:sz w:val="18"/>
-          <w:szCs w:val="18"/>
-        </w:rPr>
-        <w:t>AddType&lt;ISellerAccessor&gt;(</w:t>
-      </w:r>
+      <w:proofErr w:type="spellStart"/>
+      <w:r>
+        <w:rPr>
+          <w:rFonts w:ascii="Consolas" w:hAnsi="Consolas" w:cs="Consolas"/>
+          <w:color w:val="000000"/>
+          <w:sz w:val="18"/>
+          <w:szCs w:val="18"/>
+        </w:rPr>
+        <w:t>AddType</w:t>
+      </w:r>
+      <w:proofErr w:type="spellEnd"/>
+      <w:r>
+        <w:rPr>
+          <w:rFonts w:ascii="Consolas" w:hAnsi="Consolas" w:cs="Consolas"/>
+          <w:color w:val="000000"/>
+          <w:sz w:val="18"/>
+          <w:szCs w:val="18"/>
+        </w:rPr>
+        <w:t>&lt;</w:t>
+      </w:r>
+      <w:proofErr w:type="spellStart"/>
+      <w:r>
+        <w:rPr>
+          <w:rFonts w:ascii="Consolas" w:hAnsi="Consolas" w:cs="Consolas"/>
+          <w:color w:val="000000"/>
+          <w:sz w:val="18"/>
+          <w:szCs w:val="18"/>
+        </w:rPr>
+        <w:t>ISellerAccessor</w:t>
+      </w:r>
+      <w:proofErr w:type="spellEnd"/>
+      <w:r>
+        <w:rPr>
+          <w:rFonts w:ascii="Consolas" w:hAnsi="Consolas" w:cs="Consolas"/>
+          <w:color w:val="000000"/>
+          <w:sz w:val="18"/>
+          <w:szCs w:val="18"/>
+        </w:rPr>
+        <w:t>&gt;(</w:t>
+      </w:r>
+      <w:proofErr w:type="spellStart"/>
+      <w:proofErr w:type="gramStart"/>
       <w:r>
         <w:rPr>
           <w:rFonts w:ascii="Consolas" w:hAnsi="Consolas" w:cs="Consolas"/>
@@ -2018,14 +3049,36 @@
         </w:rPr>
         <w:t>typeof</w:t>
       </w:r>
-      <w:r>
-        <w:rPr>
-          <w:rFonts w:ascii="Consolas" w:hAnsi="Consolas" w:cs="Consolas"/>
-          <w:color w:val="000000"/>
-          <w:sz w:val="18"/>
-          <w:szCs w:val="18"/>
-        </w:rPr>
-        <w:t>(SellerAccessor));</w:t>
+      <w:proofErr w:type="spellEnd"/>
+      <w:r>
+        <w:rPr>
+          <w:rFonts w:ascii="Consolas" w:hAnsi="Consolas" w:cs="Consolas"/>
+          <w:color w:val="000000"/>
+          <w:sz w:val="18"/>
+          <w:szCs w:val="18"/>
+        </w:rPr>
+        <w:t>(</w:t>
+      </w:r>
+      <w:proofErr w:type="spellStart"/>
+      <w:proofErr w:type="gramEnd"/>
+      <w:r>
+        <w:rPr>
+          <w:rFonts w:ascii="Consolas" w:hAnsi="Consolas" w:cs="Consolas"/>
+          <w:color w:val="000000"/>
+          <w:sz w:val="18"/>
+          <w:szCs w:val="18"/>
+        </w:rPr>
+        <w:t>SellerAccessor</w:t>
+      </w:r>
+      <w:proofErr w:type="spellEnd"/>
+      <w:r>
+        <w:rPr>
+          <w:rFonts w:ascii="Consolas" w:hAnsi="Consolas" w:cs="Consolas"/>
+          <w:color w:val="000000"/>
+          <w:sz w:val="18"/>
+          <w:szCs w:val="18"/>
+        </w:rPr>
+        <w:t>));</w:t>
       </w:r>
     </w:p>
     <w:p>
@@ -2039,15 +3092,48 @@
           <w:szCs w:val="18"/>
         </w:rPr>
       </w:pPr>
-      <w:r>
-        <w:rPr>
-          <w:rFonts w:ascii="Consolas" w:hAnsi="Consolas" w:cs="Consolas"/>
-          <w:color w:val="000000"/>
-          <w:sz w:val="18"/>
-          <w:szCs w:val="18"/>
-        </w:rPr>
-        <w:t>AddType&lt;IRemittanceAccessor&gt;(</w:t>
-      </w:r>
+      <w:proofErr w:type="spellStart"/>
+      <w:r>
+        <w:rPr>
+          <w:rFonts w:ascii="Consolas" w:hAnsi="Consolas" w:cs="Consolas"/>
+          <w:color w:val="000000"/>
+          <w:sz w:val="18"/>
+          <w:szCs w:val="18"/>
+        </w:rPr>
+        <w:t>AddType</w:t>
+      </w:r>
+      <w:proofErr w:type="spellEnd"/>
+      <w:r>
+        <w:rPr>
+          <w:rFonts w:ascii="Consolas" w:hAnsi="Consolas" w:cs="Consolas"/>
+          <w:color w:val="000000"/>
+          <w:sz w:val="18"/>
+          <w:szCs w:val="18"/>
+        </w:rPr>
+        <w:t>&lt;</w:t>
+      </w:r>
+      <w:proofErr w:type="spellStart"/>
+      <w:r>
+        <w:rPr>
+          <w:rFonts w:ascii="Consolas" w:hAnsi="Consolas" w:cs="Consolas"/>
+          <w:color w:val="000000"/>
+          <w:sz w:val="18"/>
+          <w:szCs w:val="18"/>
+        </w:rPr>
+        <w:t>IRemittanceAccessor</w:t>
+      </w:r>
+      <w:proofErr w:type="spellEnd"/>
+      <w:r>
+        <w:rPr>
+          <w:rFonts w:ascii="Consolas" w:hAnsi="Consolas" w:cs="Consolas"/>
+          <w:color w:val="000000"/>
+          <w:sz w:val="18"/>
+          <w:szCs w:val="18"/>
+        </w:rPr>
+        <w:t>&gt;(</w:t>
+      </w:r>
+      <w:proofErr w:type="spellStart"/>
+      <w:proofErr w:type="gramStart"/>
       <w:r>
         <w:rPr>
           <w:rFonts w:ascii="Consolas" w:hAnsi="Consolas" w:cs="Consolas"/>
@@ -2057,14 +3143,36 @@
         </w:rPr>
         <w:t>typeof</w:t>
       </w:r>
-      <w:r>
-        <w:rPr>
-          <w:rFonts w:ascii="Consolas" w:hAnsi="Consolas" w:cs="Consolas"/>
-          <w:color w:val="000000"/>
-          <w:sz w:val="18"/>
-          <w:szCs w:val="18"/>
-        </w:rPr>
-        <w:t>(RemittanceAccessor));</w:t>
+      <w:proofErr w:type="spellEnd"/>
+      <w:r>
+        <w:rPr>
+          <w:rFonts w:ascii="Consolas" w:hAnsi="Consolas" w:cs="Consolas"/>
+          <w:color w:val="000000"/>
+          <w:sz w:val="18"/>
+          <w:szCs w:val="18"/>
+        </w:rPr>
+        <w:t>(</w:t>
+      </w:r>
+      <w:proofErr w:type="spellStart"/>
+      <w:proofErr w:type="gramEnd"/>
+      <w:r>
+        <w:rPr>
+          <w:rFonts w:ascii="Consolas" w:hAnsi="Consolas" w:cs="Consolas"/>
+          <w:color w:val="000000"/>
+          <w:sz w:val="18"/>
+          <w:szCs w:val="18"/>
+        </w:rPr>
+        <w:t>RemittanceAccessor</w:t>
+      </w:r>
+      <w:proofErr w:type="spellEnd"/>
+      <w:r>
+        <w:rPr>
+          <w:rFonts w:ascii="Consolas" w:hAnsi="Consolas" w:cs="Consolas"/>
+          <w:color w:val="000000"/>
+          <w:sz w:val="18"/>
+          <w:szCs w:val="18"/>
+        </w:rPr>
+        <w:t>));</w:t>
       </w:r>
     </w:p>
     <w:p>
@@ -2078,15 +3186,48 @@
           <w:szCs w:val="18"/>
         </w:rPr>
       </w:pPr>
-      <w:r>
-        <w:rPr>
-          <w:rFonts w:ascii="Consolas" w:hAnsi="Consolas" w:cs="Consolas"/>
-          <w:color w:val="000000"/>
-          <w:sz w:val="18"/>
-          <w:szCs w:val="18"/>
-        </w:rPr>
-        <w:t>AddType&lt;IShippingRulesAccessor&gt;(</w:t>
-      </w:r>
+      <w:proofErr w:type="spellStart"/>
+      <w:r>
+        <w:rPr>
+          <w:rFonts w:ascii="Consolas" w:hAnsi="Consolas" w:cs="Consolas"/>
+          <w:color w:val="000000"/>
+          <w:sz w:val="18"/>
+          <w:szCs w:val="18"/>
+        </w:rPr>
+        <w:t>AddType</w:t>
+      </w:r>
+      <w:proofErr w:type="spellEnd"/>
+      <w:r>
+        <w:rPr>
+          <w:rFonts w:ascii="Consolas" w:hAnsi="Consolas" w:cs="Consolas"/>
+          <w:color w:val="000000"/>
+          <w:sz w:val="18"/>
+          <w:szCs w:val="18"/>
+        </w:rPr>
+        <w:t>&lt;</w:t>
+      </w:r>
+      <w:proofErr w:type="spellStart"/>
+      <w:r>
+        <w:rPr>
+          <w:rFonts w:ascii="Consolas" w:hAnsi="Consolas" w:cs="Consolas"/>
+          <w:color w:val="000000"/>
+          <w:sz w:val="18"/>
+          <w:szCs w:val="18"/>
+        </w:rPr>
+        <w:t>IShippingRulesAccessor</w:t>
+      </w:r>
+      <w:proofErr w:type="spellEnd"/>
+      <w:r>
+        <w:rPr>
+          <w:rFonts w:ascii="Consolas" w:hAnsi="Consolas" w:cs="Consolas"/>
+          <w:color w:val="000000"/>
+          <w:sz w:val="18"/>
+          <w:szCs w:val="18"/>
+        </w:rPr>
+        <w:t>&gt;(</w:t>
+      </w:r>
+      <w:proofErr w:type="spellStart"/>
+      <w:proofErr w:type="gramStart"/>
       <w:r>
         <w:rPr>
           <w:rFonts w:ascii="Consolas" w:hAnsi="Consolas" w:cs="Consolas"/>
@@ -2096,14 +3237,36 @@
         </w:rPr>
         <w:t>typeof</w:t>
       </w:r>
-      <w:r>
-        <w:rPr>
-          <w:rFonts w:ascii="Consolas" w:hAnsi="Consolas" w:cs="Consolas"/>
-          <w:color w:val="000000"/>
-          <w:sz w:val="18"/>
-          <w:szCs w:val="18"/>
-        </w:rPr>
-        <w:t>(ShippingRulesAccessor));</w:t>
+      <w:proofErr w:type="spellEnd"/>
+      <w:r>
+        <w:rPr>
+          <w:rFonts w:ascii="Consolas" w:hAnsi="Consolas" w:cs="Consolas"/>
+          <w:color w:val="000000"/>
+          <w:sz w:val="18"/>
+          <w:szCs w:val="18"/>
+        </w:rPr>
+        <w:t>(</w:t>
+      </w:r>
+      <w:proofErr w:type="spellStart"/>
+      <w:proofErr w:type="gramEnd"/>
+      <w:r>
+        <w:rPr>
+          <w:rFonts w:ascii="Consolas" w:hAnsi="Consolas" w:cs="Consolas"/>
+          <w:color w:val="000000"/>
+          <w:sz w:val="18"/>
+          <w:szCs w:val="18"/>
+        </w:rPr>
+        <w:t>ShippingRulesAccessor</w:t>
+      </w:r>
+      <w:proofErr w:type="spellEnd"/>
+      <w:r>
+        <w:rPr>
+          <w:rFonts w:ascii="Consolas" w:hAnsi="Consolas" w:cs="Consolas"/>
+          <w:color w:val="000000"/>
+          <w:sz w:val="18"/>
+          <w:szCs w:val="18"/>
+        </w:rPr>
+        <w:t>));</w:t>
       </w:r>
     </w:p>
     <w:p>
@@ -2117,15 +3280,48 @@
           <w:szCs w:val="18"/>
         </w:rPr>
       </w:pPr>
-      <w:r>
-        <w:rPr>
-          <w:rFonts w:ascii="Consolas" w:hAnsi="Consolas" w:cs="Consolas"/>
-          <w:color w:val="000000"/>
-          <w:sz w:val="18"/>
-          <w:szCs w:val="18"/>
-        </w:rPr>
-        <w:t>AddType&lt;ITaxRateAccessor&gt;(</w:t>
-      </w:r>
+      <w:proofErr w:type="spellStart"/>
+      <w:r>
+        <w:rPr>
+          <w:rFonts w:ascii="Consolas" w:hAnsi="Consolas" w:cs="Consolas"/>
+          <w:color w:val="000000"/>
+          <w:sz w:val="18"/>
+          <w:szCs w:val="18"/>
+        </w:rPr>
+        <w:t>AddType</w:t>
+      </w:r>
+      <w:proofErr w:type="spellEnd"/>
+      <w:r>
+        <w:rPr>
+          <w:rFonts w:ascii="Consolas" w:hAnsi="Consolas" w:cs="Consolas"/>
+          <w:color w:val="000000"/>
+          <w:sz w:val="18"/>
+          <w:szCs w:val="18"/>
+        </w:rPr>
+        <w:t>&lt;</w:t>
+      </w:r>
+      <w:proofErr w:type="spellStart"/>
+      <w:r>
+        <w:rPr>
+          <w:rFonts w:ascii="Consolas" w:hAnsi="Consolas" w:cs="Consolas"/>
+          <w:color w:val="000000"/>
+          <w:sz w:val="18"/>
+          <w:szCs w:val="18"/>
+        </w:rPr>
+        <w:t>ITaxRateAccessor</w:t>
+      </w:r>
+      <w:proofErr w:type="spellEnd"/>
+      <w:r>
+        <w:rPr>
+          <w:rFonts w:ascii="Consolas" w:hAnsi="Consolas" w:cs="Consolas"/>
+          <w:color w:val="000000"/>
+          <w:sz w:val="18"/>
+          <w:szCs w:val="18"/>
+        </w:rPr>
+        <w:t>&gt;(</w:t>
+      </w:r>
+      <w:proofErr w:type="spellStart"/>
+      <w:proofErr w:type="gramStart"/>
       <w:r>
         <w:rPr>
           <w:rFonts w:ascii="Consolas" w:hAnsi="Consolas" w:cs="Consolas"/>
@@ -2135,14 +3331,36 @@
         </w:rPr>
         <w:t>typeof</w:t>
       </w:r>
-      <w:r>
-        <w:rPr>
-          <w:rFonts w:ascii="Consolas" w:hAnsi="Consolas" w:cs="Consolas"/>
-          <w:color w:val="000000"/>
-          <w:sz w:val="18"/>
-          <w:szCs w:val="18"/>
-        </w:rPr>
-        <w:t>(TaxRateAccessor));</w:t>
+      <w:proofErr w:type="spellEnd"/>
+      <w:r>
+        <w:rPr>
+          <w:rFonts w:ascii="Consolas" w:hAnsi="Consolas" w:cs="Consolas"/>
+          <w:color w:val="000000"/>
+          <w:sz w:val="18"/>
+          <w:szCs w:val="18"/>
+        </w:rPr>
+        <w:t>(</w:t>
+      </w:r>
+      <w:proofErr w:type="spellStart"/>
+      <w:proofErr w:type="gramEnd"/>
+      <w:r>
+        <w:rPr>
+          <w:rFonts w:ascii="Consolas" w:hAnsi="Consolas" w:cs="Consolas"/>
+          <w:color w:val="000000"/>
+          <w:sz w:val="18"/>
+          <w:szCs w:val="18"/>
+        </w:rPr>
+        <w:t>TaxRateAccessor</w:t>
+      </w:r>
+      <w:proofErr w:type="spellEnd"/>
+      <w:r>
+        <w:rPr>
+          <w:rFonts w:ascii="Consolas" w:hAnsi="Consolas" w:cs="Consolas"/>
+          <w:color w:val="000000"/>
+          <w:sz w:val="18"/>
+          <w:szCs w:val="18"/>
+        </w:rPr>
+        <w:t>));</w:t>
       </w:r>
     </w:p>
     <w:p>
@@ -2209,7 +3427,25 @@
           <w:sz w:val="22"/>
           <w:szCs w:val="22"/>
         </w:rPr>
-        <w:t>Add a very simple test for TaxRateAccessor.</w:t>
+        <w:t xml:space="preserve">Add a very simple test for </w:t>
+      </w:r>
+      <w:proofErr w:type="spellStart"/>
+      <w:r>
+        <w:rPr>
+          <w:rFonts w:ascii="Calibri" w:hAnsi="Calibri" w:cs="Calibri"/>
+          <w:sz w:val="22"/>
+          <w:szCs w:val="22"/>
+        </w:rPr>
+        <w:t>TaxRateAccessor</w:t>
+      </w:r>
+      <w:proofErr w:type="spellEnd"/>
+      <w:r>
+        <w:rPr>
+          <w:rFonts w:ascii="Calibri" w:hAnsi="Calibri" w:cs="Calibri"/>
+          <w:sz w:val="22"/>
+          <w:szCs w:val="22"/>
+        </w:rPr>
+        <w:t>.</w:t>
       </w:r>
     </w:p>
     <w:p>
@@ -2244,7 +3480,29 @@
           <w:szCs w:val="19"/>
           <w:highlight w:val="white"/>
         </w:rPr>
-        <w:t>[TestClass]</w:t>
+        <w:t>[</w:t>
+      </w:r>
+      <w:proofErr w:type="spellStart"/>
+      <w:r>
+        <w:rPr>
+          <w:rFonts w:ascii="Consolas" w:hAnsi="Consolas" w:cs="Consolas"/>
+          <w:color w:val="000000"/>
+          <w:sz w:val="19"/>
+          <w:szCs w:val="19"/>
+          <w:highlight w:val="white"/>
+        </w:rPr>
+        <w:t>TestClass</w:t>
+      </w:r>
+      <w:proofErr w:type="spellEnd"/>
+      <w:r>
+        <w:rPr>
+          <w:rFonts w:ascii="Consolas" w:hAnsi="Consolas" w:cs="Consolas"/>
+          <w:color w:val="000000"/>
+          <w:sz w:val="19"/>
+          <w:szCs w:val="19"/>
+          <w:highlight w:val="white"/>
+        </w:rPr>
+        <w:t>]</w:t>
       </w:r>
     </w:p>
     <w:p>
@@ -2300,6 +3558,7 @@
         </w:rPr>
         <w:t xml:space="preserve"> </w:t>
       </w:r>
+      <w:proofErr w:type="spellStart"/>
       <w:r>
         <w:rPr>
           <w:rFonts w:ascii="Consolas" w:hAnsi="Consolas" w:cs="Consolas"/>
@@ -2310,6 +3569,7 @@
         </w:rPr>
         <w:t>TaxAccessorTests</w:t>
       </w:r>
+      <w:proofErr w:type="spellEnd"/>
     </w:p>
     <w:p>
       <w:pPr>
@@ -2376,7 +3636,63 @@
           <w:szCs w:val="19"/>
           <w:highlight w:val="white"/>
         </w:rPr>
-        <w:t xml:space="preserve"> ITaxRateAccessor CreateAccessor()</w:t>
+        <w:t xml:space="preserve"> </w:t>
+      </w:r>
+      <w:proofErr w:type="spellStart"/>
+      <w:r>
+        <w:rPr>
+          <w:rFonts w:ascii="Consolas" w:hAnsi="Consolas" w:cs="Consolas"/>
+          <w:color w:val="000000"/>
+          <w:sz w:val="19"/>
+          <w:szCs w:val="19"/>
+          <w:highlight w:val="white"/>
+        </w:rPr>
+        <w:t>ITaxRateAccessor</w:t>
+      </w:r>
+      <w:proofErr w:type="spellEnd"/>
+      <w:r>
+        <w:rPr>
+          <w:rFonts w:ascii="Consolas" w:hAnsi="Consolas" w:cs="Consolas"/>
+          <w:color w:val="000000"/>
+          <w:sz w:val="19"/>
+          <w:szCs w:val="19"/>
+          <w:highlight w:val="white"/>
+        </w:rPr>
+        <w:t xml:space="preserve"> </w:t>
+      </w:r>
+      <w:proofErr w:type="spellStart"/>
+      <w:proofErr w:type="gramStart"/>
+      <w:r>
+        <w:rPr>
+          <w:rFonts w:ascii="Consolas" w:hAnsi="Consolas" w:cs="Consolas"/>
+          <w:color w:val="000000"/>
+          <w:sz w:val="19"/>
+          <w:szCs w:val="19"/>
+          <w:highlight w:val="white"/>
+        </w:rPr>
+        <w:t>CreateAccessor</w:t>
+      </w:r>
+      <w:proofErr w:type="spellEnd"/>
+      <w:r>
+        <w:rPr>
+          <w:rFonts w:ascii="Consolas" w:hAnsi="Consolas" w:cs="Consolas"/>
+          <w:color w:val="000000"/>
+          <w:sz w:val="19"/>
+          <w:szCs w:val="19"/>
+          <w:highlight w:val="white"/>
+        </w:rPr>
+        <w:t>(</w:t>
+      </w:r>
+      <w:proofErr w:type="gramEnd"/>
+      <w:r>
+        <w:rPr>
+          <w:rFonts w:ascii="Consolas" w:hAnsi="Consolas" w:cs="Consolas"/>
+          <w:color w:val="000000"/>
+          <w:sz w:val="19"/>
+          <w:szCs w:val="19"/>
+          <w:highlight w:val="white"/>
+        </w:rPr>
+        <w:t>)</w:t>
       </w:r>
     </w:p>
     <w:p>
@@ -2426,6 +3742,7 @@
         </w:rPr>
         <w:t xml:space="preserve">        </w:t>
       </w:r>
+      <w:proofErr w:type="spellStart"/>
       <w:r>
         <w:rPr>
           <w:rFonts w:ascii="Consolas" w:hAnsi="Consolas" w:cs="Consolas"/>
@@ -2436,6 +3753,7 @@
         </w:rPr>
         <w:t>var</w:t>
       </w:r>
+      <w:proofErr w:type="spellEnd"/>
       <w:r>
         <w:rPr>
           <w:rFonts w:ascii="Consolas" w:hAnsi="Consolas" w:cs="Consolas"/>
@@ -2464,7 +3782,31 @@
           <w:szCs w:val="19"/>
           <w:highlight w:val="white"/>
         </w:rPr>
-        <w:t xml:space="preserve"> Common.Contracts.AmbientContext();</w:t>
+        <w:t xml:space="preserve"> </w:t>
+      </w:r>
+      <w:proofErr w:type="spellStart"/>
+      <w:proofErr w:type="gramStart"/>
+      <w:r>
+        <w:rPr>
+          <w:rFonts w:ascii="Consolas" w:hAnsi="Consolas" w:cs="Consolas"/>
+          <w:color w:val="000000"/>
+          <w:sz w:val="19"/>
+          <w:szCs w:val="19"/>
+          <w:highlight w:val="white"/>
+        </w:rPr>
+        <w:t>Common.Contracts.AmbientContext</w:t>
+      </w:r>
+      <w:proofErr w:type="spellEnd"/>
+      <w:proofErr w:type="gramEnd"/>
+      <w:r>
+        <w:rPr>
+          <w:rFonts w:ascii="Consolas" w:hAnsi="Consolas" w:cs="Consolas"/>
+          <w:color w:val="000000"/>
+          <w:sz w:val="19"/>
+          <w:szCs w:val="19"/>
+          <w:highlight w:val="white"/>
+        </w:rPr>
+        <w:t>();</w:t>
       </w:r>
     </w:p>
     <w:p>
@@ -2490,6 +3832,7 @@
         </w:rPr>
         <w:t xml:space="preserve">        </w:t>
       </w:r>
+      <w:proofErr w:type="spellStart"/>
       <w:r>
         <w:rPr>
           <w:rFonts w:ascii="Consolas" w:hAnsi="Consolas" w:cs="Consolas"/>
@@ -2500,6 +3843,7 @@
         </w:rPr>
         <w:t>var</w:t>
       </w:r>
+      <w:proofErr w:type="spellEnd"/>
       <w:r>
         <w:rPr>
           <w:rFonts w:ascii="Consolas" w:hAnsi="Consolas" w:cs="Consolas"/>
@@ -2528,8 +3872,32 @@
           <w:szCs w:val="19"/>
           <w:highlight w:val="white"/>
         </w:rPr>
-        <w:t xml:space="preserve"> AccessorFactory(</w:t>
-      </w:r>
+        <w:t xml:space="preserve"> </w:t>
+      </w:r>
+      <w:proofErr w:type="spellStart"/>
+      <w:proofErr w:type="gramStart"/>
+      <w:r>
+        <w:rPr>
+          <w:rFonts w:ascii="Consolas" w:hAnsi="Consolas" w:cs="Consolas"/>
+          <w:color w:val="000000"/>
+          <w:sz w:val="19"/>
+          <w:szCs w:val="19"/>
+          <w:highlight w:val="white"/>
+        </w:rPr>
+        <w:t>AccessorFactory</w:t>
+      </w:r>
+      <w:proofErr w:type="spellEnd"/>
+      <w:r>
+        <w:rPr>
+          <w:rFonts w:ascii="Consolas" w:hAnsi="Consolas" w:cs="Consolas"/>
+          <w:color w:val="000000"/>
+          <w:sz w:val="19"/>
+          <w:szCs w:val="19"/>
+          <w:highlight w:val="white"/>
+        </w:rPr>
+        <w:t>(</w:t>
+      </w:r>
+      <w:proofErr w:type="gramEnd"/>
     </w:p>
     <w:p>
       <w:pPr>
@@ -2596,7 +3964,29 @@
           <w:szCs w:val="19"/>
           <w:highlight w:val="white"/>
         </w:rPr>
-        <w:t xml:space="preserve"> Utilities.UtilityFactory(context));</w:t>
+        <w:t xml:space="preserve"> </w:t>
+      </w:r>
+      <w:proofErr w:type="spellStart"/>
+      <w:r>
+        <w:rPr>
+          <w:rFonts w:ascii="Consolas" w:hAnsi="Consolas" w:cs="Consolas"/>
+          <w:color w:val="000000"/>
+          <w:sz w:val="19"/>
+          <w:szCs w:val="19"/>
+          <w:highlight w:val="white"/>
+        </w:rPr>
+        <w:t>Utilities.UtilityFactory</w:t>
+      </w:r>
+      <w:proofErr w:type="spellEnd"/>
+      <w:r>
+        <w:rPr>
+          <w:rFonts w:ascii="Consolas" w:hAnsi="Consolas" w:cs="Consolas"/>
+          <w:color w:val="000000"/>
+          <w:sz w:val="19"/>
+          <w:szCs w:val="19"/>
+          <w:highlight w:val="white"/>
+        </w:rPr>
+        <w:t>(context));</w:t>
       </w:r>
     </w:p>
     <w:p>
@@ -2640,7 +4030,53 @@
           <w:szCs w:val="19"/>
           <w:highlight w:val="white"/>
         </w:rPr>
-        <w:t xml:space="preserve"> factory.CreateAccessor&lt;ITaxRateAccessor&gt;();</w:t>
+        <w:t xml:space="preserve"> </w:t>
+      </w:r>
+      <w:proofErr w:type="spellStart"/>
+      <w:proofErr w:type="gramStart"/>
+      <w:r>
+        <w:rPr>
+          <w:rFonts w:ascii="Consolas" w:hAnsi="Consolas" w:cs="Consolas"/>
+          <w:color w:val="000000"/>
+          <w:sz w:val="19"/>
+          <w:szCs w:val="19"/>
+          <w:highlight w:val="white"/>
+        </w:rPr>
+        <w:t>factory.CreateAccessor</w:t>
+      </w:r>
+      <w:proofErr w:type="spellEnd"/>
+      <w:proofErr w:type="gramEnd"/>
+      <w:r>
+        <w:rPr>
+          <w:rFonts w:ascii="Consolas" w:hAnsi="Consolas" w:cs="Consolas"/>
+          <w:color w:val="000000"/>
+          <w:sz w:val="19"/>
+          <w:szCs w:val="19"/>
+          <w:highlight w:val="white"/>
+        </w:rPr>
+        <w:t>&lt;</w:t>
+      </w:r>
+      <w:proofErr w:type="spellStart"/>
+      <w:r>
+        <w:rPr>
+          <w:rFonts w:ascii="Consolas" w:hAnsi="Consolas" w:cs="Consolas"/>
+          <w:color w:val="000000"/>
+          <w:sz w:val="19"/>
+          <w:szCs w:val="19"/>
+          <w:highlight w:val="white"/>
+        </w:rPr>
+        <w:t>ITaxRateAccessor</w:t>
+      </w:r>
+      <w:proofErr w:type="spellEnd"/>
+      <w:r>
+        <w:rPr>
+          <w:rFonts w:ascii="Consolas" w:hAnsi="Consolas" w:cs="Consolas"/>
+          <w:color w:val="000000"/>
+          <w:sz w:val="19"/>
+          <w:szCs w:val="19"/>
+          <w:highlight w:val="white"/>
+        </w:rPr>
+        <w:t>&gt;();</w:t>
       </w:r>
     </w:p>
     <w:p>
@@ -2702,7 +4138,29 @@
           <w:szCs w:val="19"/>
           <w:highlight w:val="white"/>
         </w:rPr>
-        <w:t xml:space="preserve">    [TestMethod]</w:t>
+        <w:t xml:space="preserve">    [</w:t>
+      </w:r>
+      <w:proofErr w:type="spellStart"/>
+      <w:r>
+        <w:rPr>
+          <w:rFonts w:ascii="Consolas" w:hAnsi="Consolas" w:cs="Consolas"/>
+          <w:color w:val="000000"/>
+          <w:sz w:val="19"/>
+          <w:szCs w:val="19"/>
+          <w:highlight w:val="white"/>
+        </w:rPr>
+        <w:t>TestMethod</w:t>
+      </w:r>
+      <w:proofErr w:type="spellEnd"/>
+      <w:r>
+        <w:rPr>
+          <w:rFonts w:ascii="Consolas" w:hAnsi="Consolas" w:cs="Consolas"/>
+          <w:color w:val="000000"/>
+          <w:sz w:val="19"/>
+          <w:szCs w:val="19"/>
+          <w:highlight w:val="white"/>
+        </w:rPr>
+        <w:t>]</w:t>
       </w:r>
     </w:p>
     <w:p>
@@ -2766,7 +4224,51 @@
           <w:szCs w:val="19"/>
           <w:highlight w:val="white"/>
         </w:rPr>
-        <w:t xml:space="preserve"> TaxAccessor_LincolnNe()</w:t>
+        <w:t xml:space="preserve"> </w:t>
+      </w:r>
+      <w:proofErr w:type="spellStart"/>
+      <w:r>
+        <w:rPr>
+          <w:rFonts w:ascii="Consolas" w:hAnsi="Consolas" w:cs="Consolas"/>
+          <w:color w:val="000000"/>
+          <w:sz w:val="19"/>
+          <w:szCs w:val="19"/>
+          <w:highlight w:val="white"/>
+        </w:rPr>
+        <w:t>TaxAccessor_</w:t>
+      </w:r>
+      <w:proofErr w:type="gramStart"/>
+      <w:r>
+        <w:rPr>
+          <w:rFonts w:ascii="Consolas" w:hAnsi="Consolas" w:cs="Consolas"/>
+          <w:color w:val="000000"/>
+          <w:sz w:val="19"/>
+          <w:szCs w:val="19"/>
+          <w:highlight w:val="white"/>
+        </w:rPr>
+        <w:t>LincolnNe</w:t>
+      </w:r>
+      <w:proofErr w:type="spellEnd"/>
+      <w:r>
+        <w:rPr>
+          <w:rFonts w:ascii="Consolas" w:hAnsi="Consolas" w:cs="Consolas"/>
+          <w:color w:val="000000"/>
+          <w:sz w:val="19"/>
+          <w:szCs w:val="19"/>
+          <w:highlight w:val="white"/>
+        </w:rPr>
+        <w:t>(</w:t>
+      </w:r>
+      <w:proofErr w:type="gramEnd"/>
+      <w:r>
+        <w:rPr>
+          <w:rFonts w:ascii="Consolas" w:hAnsi="Consolas" w:cs="Consolas"/>
+          <w:color w:val="000000"/>
+          <w:sz w:val="19"/>
+          <w:szCs w:val="19"/>
+          <w:highlight w:val="white"/>
+        </w:rPr>
+        <w:t>)</w:t>
       </w:r>
     </w:p>
     <w:p>
@@ -2816,6 +4318,7 @@
         </w:rPr>
         <w:t xml:space="preserve">        </w:t>
       </w:r>
+      <w:proofErr w:type="spellStart"/>
       <w:r>
         <w:rPr>
           <w:rFonts w:ascii="Consolas" w:hAnsi="Consolas" w:cs="Consolas"/>
@@ -2826,15 +4329,50 @@
         </w:rPr>
         <w:t>var</w:t>
       </w:r>
-      <w:r>
-        <w:rPr>
-          <w:rFonts w:ascii="Consolas" w:hAnsi="Consolas" w:cs="Consolas"/>
-          <w:color w:val="000000"/>
-          <w:sz w:val="19"/>
-          <w:szCs w:val="19"/>
-          <w:highlight w:val="white"/>
-        </w:rPr>
-        <w:t xml:space="preserve"> accessor = CreateAccessor();</w:t>
+      <w:proofErr w:type="spellEnd"/>
+      <w:r>
+        <w:rPr>
+          <w:rFonts w:ascii="Consolas" w:hAnsi="Consolas" w:cs="Consolas"/>
+          <w:color w:val="000000"/>
+          <w:sz w:val="19"/>
+          <w:szCs w:val="19"/>
+          <w:highlight w:val="white"/>
+        </w:rPr>
+        <w:t xml:space="preserve"> accessor = </w:t>
+      </w:r>
+      <w:proofErr w:type="spellStart"/>
+      <w:proofErr w:type="gramStart"/>
+      <w:r>
+        <w:rPr>
+          <w:rFonts w:ascii="Consolas" w:hAnsi="Consolas" w:cs="Consolas"/>
+          <w:color w:val="000000"/>
+          <w:sz w:val="19"/>
+          <w:szCs w:val="19"/>
+          <w:highlight w:val="white"/>
+        </w:rPr>
+        <w:t>CreateAccessor</w:t>
+      </w:r>
+      <w:proofErr w:type="spellEnd"/>
+      <w:r>
+        <w:rPr>
+          <w:rFonts w:ascii="Consolas" w:hAnsi="Consolas" w:cs="Consolas"/>
+          <w:color w:val="000000"/>
+          <w:sz w:val="19"/>
+          <w:szCs w:val="19"/>
+          <w:highlight w:val="white"/>
+        </w:rPr>
+        <w:t>(</w:t>
+      </w:r>
+      <w:proofErr w:type="gramEnd"/>
+      <w:r>
+        <w:rPr>
+          <w:rFonts w:ascii="Consolas" w:hAnsi="Consolas" w:cs="Consolas"/>
+          <w:color w:val="000000"/>
+          <w:sz w:val="19"/>
+          <w:szCs w:val="19"/>
+          <w:highlight w:val="white"/>
+        </w:rPr>
+        <w:t>);</w:t>
       </w:r>
     </w:p>
     <w:p>
@@ -2860,6 +4398,7 @@
         </w:rPr>
         <w:t xml:space="preserve">        </w:t>
       </w:r>
+      <w:proofErr w:type="spellStart"/>
       <w:r>
         <w:rPr>
           <w:rFonts w:ascii="Consolas" w:hAnsi="Consolas" w:cs="Consolas"/>
@@ -2870,15 +4409,38 @@
         </w:rPr>
         <w:t>var</w:t>
       </w:r>
-      <w:r>
-        <w:rPr>
-          <w:rFonts w:ascii="Consolas" w:hAnsi="Consolas" w:cs="Consolas"/>
-          <w:color w:val="000000"/>
-          <w:sz w:val="19"/>
-          <w:szCs w:val="19"/>
-          <w:highlight w:val="white"/>
-        </w:rPr>
-        <w:t xml:space="preserve"> lincoln = </w:t>
+      <w:proofErr w:type="spellEnd"/>
+      <w:r>
+        <w:rPr>
+          <w:rFonts w:ascii="Consolas" w:hAnsi="Consolas" w:cs="Consolas"/>
+          <w:color w:val="000000"/>
+          <w:sz w:val="19"/>
+          <w:szCs w:val="19"/>
+          <w:highlight w:val="white"/>
+        </w:rPr>
+        <w:t xml:space="preserve"> </w:t>
+      </w:r>
+      <w:proofErr w:type="spellStart"/>
+      <w:r>
+        <w:rPr>
+          <w:rFonts w:ascii="Consolas" w:hAnsi="Consolas" w:cs="Consolas"/>
+          <w:color w:val="000000"/>
+          <w:sz w:val="19"/>
+          <w:szCs w:val="19"/>
+          <w:highlight w:val="white"/>
+        </w:rPr>
+        <w:t>lincoln</w:t>
+      </w:r>
+      <w:proofErr w:type="spellEnd"/>
+      <w:r>
+        <w:rPr>
+          <w:rFonts w:ascii="Consolas" w:hAnsi="Consolas" w:cs="Consolas"/>
+          <w:color w:val="000000"/>
+          <w:sz w:val="19"/>
+          <w:szCs w:val="19"/>
+          <w:highlight w:val="white"/>
+        </w:rPr>
+        <w:t xml:space="preserve"> = </w:t>
       </w:r>
       <w:r>
         <w:rPr>
@@ -2898,7 +4460,29 @@
           <w:szCs w:val="19"/>
           <w:highlight w:val="white"/>
         </w:rPr>
-        <w:t xml:space="preserve"> Address()</w:t>
+        <w:t xml:space="preserve"> </w:t>
+      </w:r>
+      <w:proofErr w:type="gramStart"/>
+      <w:r>
+        <w:rPr>
+          <w:rFonts w:ascii="Consolas" w:hAnsi="Consolas" w:cs="Consolas"/>
+          <w:color w:val="000000"/>
+          <w:sz w:val="19"/>
+          <w:szCs w:val="19"/>
+          <w:highlight w:val="white"/>
+        </w:rPr>
+        <w:t>Address(</w:t>
+      </w:r>
+      <w:proofErr w:type="gramEnd"/>
+      <w:r>
+        <w:rPr>
+          <w:rFonts w:ascii="Consolas" w:hAnsi="Consolas" w:cs="Consolas"/>
+          <w:color w:val="000000"/>
+          <w:sz w:val="19"/>
+          <w:szCs w:val="19"/>
+          <w:highlight w:val="white"/>
+        </w:rPr>
+        <w:t>)</w:t>
       </w:r>
     </w:p>
     <w:p>
@@ -3004,7 +4588,53 @@
           <w:szCs w:val="19"/>
           <w:highlight w:val="white"/>
         </w:rPr>
-        <w:t xml:space="preserve">        accessor.Rate(lincoln);</w:t>
+        <w:t xml:space="preserve">        </w:t>
+      </w:r>
+      <w:proofErr w:type="spellStart"/>
+      <w:proofErr w:type="gramStart"/>
+      <w:r>
+        <w:rPr>
+          <w:rFonts w:ascii="Consolas" w:hAnsi="Consolas" w:cs="Consolas"/>
+          <w:color w:val="000000"/>
+          <w:sz w:val="19"/>
+          <w:szCs w:val="19"/>
+          <w:highlight w:val="white"/>
+        </w:rPr>
+        <w:t>accessor.Rate</w:t>
+      </w:r>
+      <w:proofErr w:type="spellEnd"/>
+      <w:proofErr w:type="gramEnd"/>
+      <w:r>
+        <w:rPr>
+          <w:rFonts w:ascii="Consolas" w:hAnsi="Consolas" w:cs="Consolas"/>
+          <w:color w:val="000000"/>
+          <w:sz w:val="19"/>
+          <w:szCs w:val="19"/>
+          <w:highlight w:val="white"/>
+        </w:rPr>
+        <w:t>(</w:t>
+      </w:r>
+      <w:proofErr w:type="spellStart"/>
+      <w:r>
+        <w:rPr>
+          <w:rFonts w:ascii="Consolas" w:hAnsi="Consolas" w:cs="Consolas"/>
+          <w:color w:val="000000"/>
+          <w:sz w:val="19"/>
+          <w:szCs w:val="19"/>
+          <w:highlight w:val="white"/>
+        </w:rPr>
+        <w:t>lincoln</w:t>
+      </w:r>
+      <w:proofErr w:type="spellEnd"/>
+      <w:r>
+        <w:rPr>
+          <w:rFonts w:ascii="Consolas" w:hAnsi="Consolas" w:cs="Consolas"/>
+          <w:color w:val="000000"/>
+          <w:sz w:val="19"/>
+          <w:szCs w:val="19"/>
+          <w:highlight w:val="white"/>
+        </w:rPr>
+        <w:t>);</w:t>
       </w:r>
     </w:p>
     <w:p>
@@ -3087,7 +4717,43 @@
           <w:sz w:val="22"/>
           <w:szCs w:val="22"/>
         </w:rPr>
-        <w:t>Now that we have a test (and hopefully it passes) we can finally use this accessor in our code. To do this we will have to change our TaxCalculationEngine. This can be found in the TaxCalculationEngine.cs file in the Engine project.</w:t>
+        <w:t xml:space="preserve">Now that we have a test (and hopefully it passes) we can finally use this accessor in our code. To do this we will have to change our </w:t>
+      </w:r>
+      <w:proofErr w:type="spellStart"/>
+      <w:r>
+        <w:rPr>
+          <w:rFonts w:ascii="Calibri" w:hAnsi="Calibri" w:cs="Calibri"/>
+          <w:sz w:val="22"/>
+          <w:szCs w:val="22"/>
+        </w:rPr>
+        <w:t>TaxCalculationEngine</w:t>
+      </w:r>
+      <w:proofErr w:type="spellEnd"/>
+      <w:r>
+        <w:rPr>
+          <w:rFonts w:ascii="Calibri" w:hAnsi="Calibri" w:cs="Calibri"/>
+          <w:sz w:val="22"/>
+          <w:szCs w:val="22"/>
+        </w:rPr>
+        <w:t xml:space="preserve">. This can be found in the </w:t>
+      </w:r>
+      <w:proofErr w:type="spellStart"/>
+      <w:r>
+        <w:rPr>
+          <w:rFonts w:ascii="Calibri" w:hAnsi="Calibri" w:cs="Calibri"/>
+          <w:sz w:val="22"/>
+          <w:szCs w:val="22"/>
+        </w:rPr>
+        <w:t>TaxCalculationEngine.cs</w:t>
+      </w:r>
+      <w:proofErr w:type="spellEnd"/>
+      <w:r>
+        <w:rPr>
+          <w:rFonts w:ascii="Calibri" w:hAnsi="Calibri" w:cs="Calibri"/>
+          <w:sz w:val="22"/>
+          <w:szCs w:val="22"/>
+        </w:rPr>
+        <w:t xml:space="preserve"> file in the Engine project.</w:t>
       </w:r>
     </w:p>
     <w:p>
@@ -3135,7 +4801,69 @@
           <w:sz w:val="18"/>
           <w:szCs w:val="18"/>
         </w:rPr>
-        <w:t xml:space="preserve"> WebStoreCart CalculateCartTax(WebStoreCart cart)</w:t>
+        <w:t xml:space="preserve"> </w:t>
+      </w:r>
+      <w:proofErr w:type="spellStart"/>
+      <w:r>
+        <w:rPr>
+          <w:rFonts w:ascii="Consolas" w:hAnsi="Consolas" w:cs="Consolas"/>
+          <w:color w:val="000000"/>
+          <w:sz w:val="18"/>
+          <w:szCs w:val="18"/>
+        </w:rPr>
+        <w:t>WebStoreCart</w:t>
+      </w:r>
+      <w:proofErr w:type="spellEnd"/>
+      <w:r>
+        <w:rPr>
+          <w:rFonts w:ascii="Consolas" w:hAnsi="Consolas" w:cs="Consolas"/>
+          <w:color w:val="000000"/>
+          <w:sz w:val="18"/>
+          <w:szCs w:val="18"/>
+        </w:rPr>
+        <w:t xml:space="preserve"> </w:t>
+      </w:r>
+      <w:proofErr w:type="spellStart"/>
+      <w:proofErr w:type="gramStart"/>
+      <w:r>
+        <w:rPr>
+          <w:rFonts w:ascii="Consolas" w:hAnsi="Consolas" w:cs="Consolas"/>
+          <w:color w:val="000000"/>
+          <w:sz w:val="18"/>
+          <w:szCs w:val="18"/>
+        </w:rPr>
+        <w:t>CalculateCartTax</w:t>
+      </w:r>
+      <w:proofErr w:type="spellEnd"/>
+      <w:r>
+        <w:rPr>
+          <w:rFonts w:ascii="Consolas" w:hAnsi="Consolas" w:cs="Consolas"/>
+          <w:color w:val="000000"/>
+          <w:sz w:val="18"/>
+          <w:szCs w:val="18"/>
+        </w:rPr>
+        <w:t>(</w:t>
+      </w:r>
+      <w:proofErr w:type="spellStart"/>
+      <w:proofErr w:type="gramEnd"/>
+      <w:r>
+        <w:rPr>
+          <w:rFonts w:ascii="Consolas" w:hAnsi="Consolas" w:cs="Consolas"/>
+          <w:color w:val="000000"/>
+          <w:sz w:val="18"/>
+          <w:szCs w:val="18"/>
+        </w:rPr>
+        <w:t>WebStoreCart</w:t>
+      </w:r>
+      <w:proofErr w:type="spellEnd"/>
+      <w:r>
+        <w:rPr>
+          <w:rFonts w:ascii="Consolas" w:hAnsi="Consolas" w:cs="Consolas"/>
+          <w:color w:val="000000"/>
+          <w:sz w:val="18"/>
+          <w:szCs w:val="18"/>
+        </w:rPr>
+        <w:t xml:space="preserve"> cart)</w:t>
       </w:r>
     </w:p>
     <w:p>
@@ -3186,7 +4914,27 @@
           <w:sz w:val="18"/>
           <w:szCs w:val="18"/>
         </w:rPr>
-        <w:t xml:space="preserve"> (cart != </w:t>
+        <w:t xml:space="preserve"> (</w:t>
+      </w:r>
+      <w:proofErr w:type="gramStart"/>
+      <w:r>
+        <w:rPr>
+          <w:rFonts w:ascii="Consolas" w:hAnsi="Consolas" w:cs="Consolas"/>
+          <w:color w:val="000000"/>
+          <w:sz w:val="18"/>
+          <w:szCs w:val="18"/>
+        </w:rPr>
+        <w:t>cart !</w:t>
+      </w:r>
+      <w:proofErr w:type="gramEnd"/>
+      <w:r>
+        <w:rPr>
+          <w:rFonts w:ascii="Consolas" w:hAnsi="Consolas" w:cs="Consolas"/>
+          <w:color w:val="000000"/>
+          <w:sz w:val="18"/>
+          <w:szCs w:val="18"/>
+        </w:rPr>
+        <w:t xml:space="preserve">= </w:t>
       </w:r>
       <w:r>
         <w:rPr>
@@ -3204,7 +4952,27 @@
           <w:sz w:val="18"/>
           <w:szCs w:val="18"/>
         </w:rPr>
-        <w:t xml:space="preserve"> &amp;&amp; cart.BillingAddress != </w:t>
+        <w:t xml:space="preserve"> &amp;&amp; </w:t>
+      </w:r>
+      <w:proofErr w:type="spellStart"/>
+      <w:r>
+        <w:rPr>
+          <w:rFonts w:ascii="Consolas" w:hAnsi="Consolas" w:cs="Consolas"/>
+          <w:color w:val="000000"/>
+          <w:sz w:val="18"/>
+          <w:szCs w:val="18"/>
+        </w:rPr>
+        <w:t>cart.BillingAddress</w:t>
+      </w:r>
+      <w:proofErr w:type="spellEnd"/>
+      <w:r>
+        <w:rPr>
+          <w:rFonts w:ascii="Consolas" w:hAnsi="Consolas" w:cs="Consolas"/>
+          <w:color w:val="000000"/>
+          <w:sz w:val="18"/>
+          <w:szCs w:val="18"/>
+        </w:rPr>
+        <w:t xml:space="preserve"> != </w:t>
       </w:r>
       <w:r>
         <w:rPr>
@@ -3224,6 +4992,7 @@
         </w:rPr>
         <w:t xml:space="preserve"> &amp;&amp; !</w:t>
       </w:r>
+      <w:proofErr w:type="spellStart"/>
       <w:r>
         <w:rPr>
           <w:rFonts w:ascii="Consolas" w:hAnsi="Consolas" w:cs="Consolas"/>
@@ -3240,7 +5009,37 @@
           <w:sz w:val="18"/>
           <w:szCs w:val="18"/>
         </w:rPr>
-        <w:t>.IsNullOrWhiteSpace(cart.BillingAddress.Postal))</w:t>
+        <w:t>.IsNullOrWhiteSpace</w:t>
+      </w:r>
+      <w:proofErr w:type="spellEnd"/>
+      <w:r>
+        <w:rPr>
+          <w:rFonts w:ascii="Consolas" w:hAnsi="Consolas" w:cs="Consolas"/>
+          <w:color w:val="000000"/>
+          <w:sz w:val="18"/>
+          <w:szCs w:val="18"/>
+        </w:rPr>
+        <w:t>(</w:t>
+      </w:r>
+      <w:proofErr w:type="spellStart"/>
+      <w:r>
+        <w:rPr>
+          <w:rFonts w:ascii="Consolas" w:hAnsi="Consolas" w:cs="Consolas"/>
+          <w:color w:val="000000"/>
+          <w:sz w:val="18"/>
+          <w:szCs w:val="18"/>
+        </w:rPr>
+        <w:t>cart.BillingAddress.Postal</w:t>
+      </w:r>
+      <w:proofErr w:type="spellEnd"/>
+      <w:r>
+        <w:rPr>
+          <w:rFonts w:ascii="Consolas" w:hAnsi="Consolas" w:cs="Consolas"/>
+          <w:color w:val="000000"/>
+          <w:sz w:val="18"/>
+          <w:szCs w:val="18"/>
+        </w:rPr>
+        <w:t>))</w:t>
       </w:r>
     </w:p>
     <w:p>
@@ -3276,6 +5075,7 @@
           <w:szCs w:val="18"/>
         </w:rPr>
       </w:pPr>
+      <w:proofErr w:type="spellStart"/>
       <w:r>
         <w:rPr>
           <w:rFonts w:ascii="Consolas" w:hAnsi="Consolas" w:cs="Consolas"/>
@@ -3285,14 +5085,35 @@
         </w:rPr>
         <w:t>var</w:t>
       </w:r>
-      <w:r>
-        <w:rPr>
-          <w:rFonts w:ascii="Consolas" w:hAnsi="Consolas" w:cs="Consolas"/>
-          <w:color w:val="000000"/>
-          <w:sz w:val="18"/>
-          <w:szCs w:val="18"/>
-        </w:rPr>
-        <w:t xml:space="preserve"> taxRate = </w:t>
+      <w:proofErr w:type="spellEnd"/>
+      <w:r>
+        <w:rPr>
+          <w:rFonts w:ascii="Consolas" w:hAnsi="Consolas" w:cs="Consolas"/>
+          <w:color w:val="000000"/>
+          <w:sz w:val="18"/>
+          <w:szCs w:val="18"/>
+        </w:rPr>
+        <w:t xml:space="preserve"> </w:t>
+      </w:r>
+      <w:proofErr w:type="spellStart"/>
+      <w:r>
+        <w:rPr>
+          <w:rFonts w:ascii="Consolas" w:hAnsi="Consolas" w:cs="Consolas"/>
+          <w:color w:val="000000"/>
+          <w:sz w:val="18"/>
+          <w:szCs w:val="18"/>
+        </w:rPr>
+        <w:t>taxRate</w:t>
+      </w:r>
+      <w:proofErr w:type="spellEnd"/>
+      <w:r>
+        <w:rPr>
+          <w:rFonts w:ascii="Consolas" w:hAnsi="Consolas" w:cs="Consolas"/>
+          <w:color w:val="000000"/>
+          <w:sz w:val="18"/>
+          <w:szCs w:val="18"/>
+        </w:rPr>
+        <w:t xml:space="preserve"> = </w:t>
       </w:r>
     </w:p>
     <w:p>
@@ -3307,15 +5128,38 @@
           <w:szCs w:val="18"/>
         </w:rPr>
       </w:pPr>
-      <w:r>
-        <w:rPr>
-          <w:rFonts w:ascii="Consolas" w:hAnsi="Consolas" w:cs="Consolas"/>
-          <w:color w:val="000000"/>
-          <w:sz w:val="18"/>
-          <w:szCs w:val="18"/>
-        </w:rPr>
-        <w:t>AccessorFactory.CreateAccessor&lt;ITaxRateAccessor</w:t>
-      </w:r>
+      <w:proofErr w:type="spellStart"/>
+      <w:r>
+        <w:rPr>
+          <w:rFonts w:ascii="Consolas" w:hAnsi="Consolas" w:cs="Consolas"/>
+          <w:color w:val="000000"/>
+          <w:sz w:val="18"/>
+          <w:szCs w:val="18"/>
+        </w:rPr>
+        <w:t>AccessorFactory.CreateAccessor</w:t>
+      </w:r>
+      <w:proofErr w:type="spellEnd"/>
+      <w:r>
+        <w:rPr>
+          <w:rFonts w:ascii="Consolas" w:hAnsi="Consolas" w:cs="Consolas"/>
+          <w:color w:val="000000"/>
+          <w:sz w:val="18"/>
+          <w:szCs w:val="18"/>
+        </w:rPr>
+        <w:t>&lt;</w:t>
+      </w:r>
+      <w:proofErr w:type="spellStart"/>
+      <w:r>
+        <w:rPr>
+          <w:rFonts w:ascii="Consolas" w:hAnsi="Consolas" w:cs="Consolas"/>
+          <w:color w:val="000000"/>
+          <w:sz w:val="18"/>
+          <w:szCs w:val="18"/>
+        </w:rPr>
+        <w:t>ITaxRateAccessor</w:t>
+      </w:r>
+      <w:proofErr w:type="spellEnd"/>
+      <w:proofErr w:type="gramStart"/>
       <w:r>
         <w:rPr>
           <w:rFonts w:ascii="Consolas" w:hAnsi="Consolas" w:cs="Consolas"/>
@@ -3332,7 +5176,17 @@
           <w:sz w:val="18"/>
           <w:szCs w:val="18"/>
         </w:rPr>
-        <w:t>()</w:t>
+        <w:t>(</w:t>
+      </w:r>
+      <w:proofErr w:type="gramEnd"/>
+      <w:r>
+        <w:rPr>
+          <w:rFonts w:ascii="Consolas" w:hAnsi="Consolas" w:cs="Consolas"/>
+          <w:color w:val="000000"/>
+          <w:sz w:val="18"/>
+          <w:szCs w:val="18"/>
+        </w:rPr>
+        <w:t>)</w:t>
       </w:r>
     </w:p>
     <w:p>
@@ -3347,14 +5201,45 @@
           <w:szCs w:val="18"/>
         </w:rPr>
       </w:pPr>
-      <w:r>
-        <w:rPr>
-          <w:rFonts w:ascii="Consolas" w:hAnsi="Consolas" w:cs="Consolas"/>
-          <w:color w:val="000000"/>
-          <w:sz w:val="18"/>
-          <w:szCs w:val="18"/>
-        </w:rPr>
-        <w:t>.Rate(cart.BillingAddress);</w:t>
+      <w:proofErr w:type="gramStart"/>
+      <w:r>
+        <w:rPr>
+          <w:rFonts w:ascii="Consolas" w:hAnsi="Consolas" w:cs="Consolas"/>
+          <w:color w:val="000000"/>
+          <w:sz w:val="18"/>
+          <w:szCs w:val="18"/>
+        </w:rPr>
+        <w:t>.Rate</w:t>
+      </w:r>
+      <w:proofErr w:type="gramEnd"/>
+      <w:r>
+        <w:rPr>
+          <w:rFonts w:ascii="Consolas" w:hAnsi="Consolas" w:cs="Consolas"/>
+          <w:color w:val="000000"/>
+          <w:sz w:val="18"/>
+          <w:szCs w:val="18"/>
+        </w:rPr>
+        <w:t>(</w:t>
+      </w:r>
+      <w:proofErr w:type="spellStart"/>
+      <w:r>
+        <w:rPr>
+          <w:rFonts w:ascii="Consolas" w:hAnsi="Consolas" w:cs="Consolas"/>
+          <w:color w:val="000000"/>
+          <w:sz w:val="18"/>
+          <w:szCs w:val="18"/>
+        </w:rPr>
+        <w:t>cart.BillingAddress</w:t>
+      </w:r>
+      <w:proofErr w:type="spellEnd"/>
+      <w:r>
+        <w:rPr>
+          <w:rFonts w:ascii="Consolas" w:hAnsi="Consolas" w:cs="Consolas"/>
+          <w:color w:val="000000"/>
+          <w:sz w:val="18"/>
+          <w:szCs w:val="18"/>
+        </w:rPr>
+        <w:t>);</w:t>
       </w:r>
     </w:p>
     <w:p>
@@ -3408,6 +5293,7 @@
         </w:rPr>
         <w:t xml:space="preserve"> (</w:t>
       </w:r>
+      <w:proofErr w:type="spellStart"/>
       <w:r>
         <w:rPr>
           <w:rFonts w:ascii="Consolas" w:hAnsi="Consolas" w:cs="Consolas"/>
@@ -3417,6 +5303,7 @@
         </w:rPr>
         <w:t>var</w:t>
       </w:r>
+      <w:proofErr w:type="spellEnd"/>
       <w:r>
         <w:rPr>
           <w:rFonts w:ascii="Consolas" w:hAnsi="Consolas" w:cs="Consolas"/>
@@ -3442,7 +5329,29 @@
           <w:sz w:val="18"/>
           <w:szCs w:val="18"/>
         </w:rPr>
-        <w:t xml:space="preserve"> cart.CartItems)</w:t>
+        <w:t xml:space="preserve"> </w:t>
+      </w:r>
+      <w:proofErr w:type="spellStart"/>
+      <w:proofErr w:type="gramStart"/>
+      <w:r>
+        <w:rPr>
+          <w:rFonts w:ascii="Consolas" w:hAnsi="Consolas" w:cs="Consolas"/>
+          <w:color w:val="000000"/>
+          <w:sz w:val="18"/>
+          <w:szCs w:val="18"/>
+        </w:rPr>
+        <w:t>cart.CartItems</w:t>
+      </w:r>
+      <w:proofErr w:type="spellEnd"/>
+      <w:proofErr w:type="gramEnd"/>
+      <w:r>
+        <w:rPr>
+          <w:rFonts w:ascii="Consolas" w:hAnsi="Consolas" w:cs="Consolas"/>
+          <w:color w:val="000000"/>
+          <w:sz w:val="18"/>
+          <w:szCs w:val="18"/>
+        </w:rPr>
+        <w:t>)</w:t>
       </w:r>
     </w:p>
     <w:p>
@@ -3479,14 +5388,87 @@
           <w:szCs w:val="18"/>
         </w:rPr>
       </w:pPr>
-      <w:r>
-        <w:rPr>
-          <w:rFonts w:ascii="Consolas" w:hAnsi="Consolas" w:cs="Consolas"/>
-          <w:color w:val="000000"/>
-          <w:sz w:val="18"/>
-          <w:szCs w:val="18"/>
-        </w:rPr>
-        <w:t xml:space="preserve">cart.TaxAmount += Math.Round(item.ExtendedPrice * taxRate, </w:t>
+      <w:proofErr w:type="spellStart"/>
+      <w:proofErr w:type="gramStart"/>
+      <w:r>
+        <w:rPr>
+          <w:rFonts w:ascii="Consolas" w:hAnsi="Consolas" w:cs="Consolas"/>
+          <w:color w:val="000000"/>
+          <w:sz w:val="18"/>
+          <w:szCs w:val="18"/>
+        </w:rPr>
+        <w:t>cart.TaxAmount</w:t>
+      </w:r>
+      <w:proofErr w:type="spellEnd"/>
+      <w:proofErr w:type="gramEnd"/>
+      <w:r>
+        <w:rPr>
+          <w:rFonts w:ascii="Consolas" w:hAnsi="Consolas" w:cs="Consolas"/>
+          <w:color w:val="000000"/>
+          <w:sz w:val="18"/>
+          <w:szCs w:val="18"/>
+        </w:rPr>
+        <w:t xml:space="preserve"> += </w:t>
+      </w:r>
+      <w:proofErr w:type="spellStart"/>
+      <w:r>
+        <w:rPr>
+          <w:rFonts w:ascii="Consolas" w:hAnsi="Consolas" w:cs="Consolas"/>
+          <w:color w:val="000000"/>
+          <w:sz w:val="18"/>
+          <w:szCs w:val="18"/>
+        </w:rPr>
+        <w:t>Math.Round</w:t>
+      </w:r>
+      <w:proofErr w:type="spellEnd"/>
+      <w:r>
+        <w:rPr>
+          <w:rFonts w:ascii="Consolas" w:hAnsi="Consolas" w:cs="Consolas"/>
+          <w:color w:val="000000"/>
+          <w:sz w:val="18"/>
+          <w:szCs w:val="18"/>
+        </w:rPr>
+        <w:t>(</w:t>
+      </w:r>
+      <w:proofErr w:type="spellStart"/>
+      <w:r>
+        <w:rPr>
+          <w:rFonts w:ascii="Consolas" w:hAnsi="Consolas" w:cs="Consolas"/>
+          <w:color w:val="000000"/>
+          <w:sz w:val="18"/>
+          <w:szCs w:val="18"/>
+        </w:rPr>
+        <w:t>item.ExtendedPrice</w:t>
+      </w:r>
+      <w:proofErr w:type="spellEnd"/>
+      <w:r>
+        <w:rPr>
+          <w:rFonts w:ascii="Consolas" w:hAnsi="Consolas" w:cs="Consolas"/>
+          <w:color w:val="000000"/>
+          <w:sz w:val="18"/>
+          <w:szCs w:val="18"/>
+        </w:rPr>
+        <w:t xml:space="preserve"> * </w:t>
+      </w:r>
+      <w:proofErr w:type="spellStart"/>
+      <w:r>
+        <w:rPr>
+          <w:rFonts w:ascii="Consolas" w:hAnsi="Consolas" w:cs="Consolas"/>
+          <w:color w:val="000000"/>
+          <w:sz w:val="18"/>
+          <w:szCs w:val="18"/>
+        </w:rPr>
+        <w:t>taxRate</w:t>
+      </w:r>
+      <w:proofErr w:type="spellEnd"/>
+      <w:r>
+        <w:rPr>
+          <w:rFonts w:ascii="Consolas" w:hAnsi="Consolas" w:cs="Consolas"/>
+          <w:color w:val="000000"/>
+          <w:sz w:val="18"/>
+          <w:szCs w:val="18"/>
+        </w:rPr>
+        <w:t xml:space="preserve">, </w:t>
       </w:r>
       <w:r>
         <w:rPr>
@@ -3584,14 +5566,67 @@
           <w:szCs w:val="18"/>
         </w:rPr>
       </w:pPr>
-      <w:r>
-        <w:rPr>
-          <w:rFonts w:ascii="Consolas" w:hAnsi="Consolas" w:cs="Consolas"/>
-          <w:color w:val="000000"/>
-          <w:sz w:val="18"/>
-          <w:szCs w:val="18"/>
-        </w:rPr>
-        <w:t xml:space="preserve">cart.Total += Math.Round(cart.TaxAmount, </w:t>
+      <w:proofErr w:type="spellStart"/>
+      <w:proofErr w:type="gramStart"/>
+      <w:r>
+        <w:rPr>
+          <w:rFonts w:ascii="Consolas" w:hAnsi="Consolas" w:cs="Consolas"/>
+          <w:color w:val="000000"/>
+          <w:sz w:val="18"/>
+          <w:szCs w:val="18"/>
+        </w:rPr>
+        <w:t>cart.Total</w:t>
+      </w:r>
+      <w:proofErr w:type="spellEnd"/>
+      <w:proofErr w:type="gramEnd"/>
+      <w:r>
+        <w:rPr>
+          <w:rFonts w:ascii="Consolas" w:hAnsi="Consolas" w:cs="Consolas"/>
+          <w:color w:val="000000"/>
+          <w:sz w:val="18"/>
+          <w:szCs w:val="18"/>
+        </w:rPr>
+        <w:t xml:space="preserve"> += </w:t>
+      </w:r>
+      <w:proofErr w:type="spellStart"/>
+      <w:r>
+        <w:rPr>
+          <w:rFonts w:ascii="Consolas" w:hAnsi="Consolas" w:cs="Consolas"/>
+          <w:color w:val="000000"/>
+          <w:sz w:val="18"/>
+          <w:szCs w:val="18"/>
+        </w:rPr>
+        <w:t>Math.Round</w:t>
+      </w:r>
+      <w:proofErr w:type="spellEnd"/>
+      <w:r>
+        <w:rPr>
+          <w:rFonts w:ascii="Consolas" w:hAnsi="Consolas" w:cs="Consolas"/>
+          <w:color w:val="000000"/>
+          <w:sz w:val="18"/>
+          <w:szCs w:val="18"/>
+        </w:rPr>
+        <w:t>(</w:t>
+      </w:r>
+      <w:proofErr w:type="spellStart"/>
+      <w:r>
+        <w:rPr>
+          <w:rFonts w:ascii="Consolas" w:hAnsi="Consolas" w:cs="Consolas"/>
+          <w:color w:val="000000"/>
+          <w:sz w:val="18"/>
+          <w:szCs w:val="18"/>
+        </w:rPr>
+        <w:t>cart.TaxAmount</w:t>
+      </w:r>
+      <w:proofErr w:type="spellEnd"/>
+      <w:r>
+        <w:rPr>
+          <w:rFonts w:ascii="Consolas" w:hAnsi="Consolas" w:cs="Consolas"/>
+          <w:color w:val="000000"/>
+          <w:sz w:val="18"/>
+          <w:szCs w:val="18"/>
+        </w:rPr>
+        <w:t xml:space="preserve">, </w:t>
       </w:r>
       <w:r>
         <w:rPr>
@@ -3722,13 +5757,23 @@
         </w:rPr>
         <w:t xml:space="preserve">Now after wiring in to use this new </w:t>
       </w:r>
-      <w:r>
-        <w:rPr>
-          <w:rFonts w:ascii="Calibri" w:hAnsi="Calibri" w:cs="Calibri"/>
-          <w:sz w:val="22"/>
-          <w:szCs w:val="22"/>
-        </w:rPr>
-        <w:t xml:space="preserve">TaxRateAccessor </w:t>
+      <w:proofErr w:type="spellStart"/>
+      <w:r>
+        <w:rPr>
+          <w:rFonts w:ascii="Calibri" w:hAnsi="Calibri" w:cs="Calibri"/>
+          <w:sz w:val="22"/>
+          <w:szCs w:val="22"/>
+        </w:rPr>
+        <w:t>TaxRateAccessor</w:t>
+      </w:r>
+      <w:proofErr w:type="spellEnd"/>
+      <w:r>
+        <w:rPr>
+          <w:rFonts w:ascii="Calibri" w:hAnsi="Calibri" w:cs="Calibri"/>
+          <w:sz w:val="22"/>
+          <w:szCs w:val="22"/>
+        </w:rPr>
+        <w:t xml:space="preserve"> </w:t>
       </w:r>
       <w:r>
         <w:rPr>
@@ -3768,7 +5813,7 @@
           <w:szCs w:val="22"/>
         </w:rPr>
         <w:drawing>
-          <wp:inline distT="0" distB="0" distL="0" distR="0" wp14:anchorId="33FB3574" wp14:editId="41145476">
+          <wp:inline distT="0" distB="0" distL="0" distR="0" wp14:anchorId="633BA6B5" wp14:editId="027756BC">
             <wp:extent cx="3188473" cy="1726147"/>
             <wp:effectExtent l="0" t="0" r="0" b="1270"/>
             <wp:docPr id="2" name="Picture 2"/>
@@ -3839,7 +5884,25 @@
           <w:sz w:val="22"/>
           <w:szCs w:val="22"/>
         </w:rPr>
-        <w:t>This activity shows how to extend our existing reference implementation by calling a 3rd party library to do sales tax calculations. This example also shows how volatility-based decomposition helps to prevent a simple change from exploding through all of the source. The only existing code that changed was the TaxCalculationEngine.</w:t>
+        <w:t xml:space="preserve">This activity shows how to extend our existing reference implementation by calling a 3rd party library to do sales tax calculations. This example also shows how volatility-based decomposition helps to prevent a simple change from exploding through all of the source. The only existing code that changed was the </w:t>
+      </w:r>
+      <w:proofErr w:type="spellStart"/>
+      <w:r>
+        <w:rPr>
+          <w:rFonts w:ascii="Calibri" w:hAnsi="Calibri" w:cs="Calibri"/>
+          <w:sz w:val="22"/>
+          <w:szCs w:val="22"/>
+        </w:rPr>
+        <w:t>TaxCalculationEngine</w:t>
+      </w:r>
+      <w:proofErr w:type="spellEnd"/>
+      <w:r>
+        <w:rPr>
+          <w:rFonts w:ascii="Calibri" w:hAnsi="Calibri" w:cs="Calibri"/>
+          <w:sz w:val="22"/>
+          <w:szCs w:val="22"/>
+        </w:rPr>
+        <w:t>.</w:t>
       </w:r>
     </w:p>
     <w:p>
@@ -4042,10 +6105,24 @@
           <w:sz w:val="22"/>
           <w:szCs w:val="22"/>
         </w:rPr>
-        <w:t>Update TaxCalculationEngine to check if the product is tax exempt.</w:t>
-      </w:r>
-      <w:bookmarkStart w:id="0" w:name="_GoBack"/>
-      <w:bookmarkEnd w:id="0"/>
+        <w:t xml:space="preserve">Update </w:t>
+      </w:r>
+      <w:proofErr w:type="spellStart"/>
+      <w:r>
+        <w:rPr>
+          <w:sz w:val="22"/>
+          <w:szCs w:val="22"/>
+        </w:rPr>
+        <w:t>TaxCalculationEngine</w:t>
+      </w:r>
+      <w:proofErr w:type="spellEnd"/>
+      <w:r>
+        <w:rPr>
+          <w:sz w:val="22"/>
+          <w:szCs w:val="22"/>
+        </w:rPr>
+        <w:t xml:space="preserve"> to check if the product is tax exempt.</w:t>
+      </w:r>
     </w:p>
     <w:p>
       <w:pPr>
@@ -4215,7 +6292,7 @@
     </w:rPrDefault>
     <w:pPrDefault/>
   </w:docDefaults>
-  <w:latentStyles w:defLockedState="0" w:defUIPriority="99" w:defSemiHidden="0" w:defUnhideWhenUsed="0" w:defQFormat="0" w:count="375">
+  <w:latentStyles w:defLockedState="0" w:defUIPriority="99" w:defSemiHidden="0" w:defUnhideWhenUsed="0" w:defQFormat="0" w:count="376">
     <w:lsdException w:name="Normal" w:uiPriority="0" w:qFormat="1"/>
     <w:lsdException w:name="heading 1" w:uiPriority="9" w:qFormat="1"/>
     <w:lsdException w:name="heading 2" w:semiHidden="1" w:uiPriority="9" w:unhideWhenUsed="1" w:qFormat="1"/>
@@ -4321,7 +6398,6 @@
     <w:lsdException w:name="HTML Sample" w:semiHidden="1" w:unhideWhenUsed="1"/>
     <w:lsdException w:name="HTML Typewriter" w:semiHidden="1" w:unhideWhenUsed="1"/>
     <w:lsdException w:name="HTML Variable" w:semiHidden="1" w:unhideWhenUsed="1"/>
-    <w:lsdException w:name="Normal Table" w:semiHidden="1" w:unhideWhenUsed="1"/>
     <w:lsdException w:name="annotation subject" w:semiHidden="1" w:unhideWhenUsed="1"/>
     <w:lsdException w:name="No List" w:semiHidden="1" w:unhideWhenUsed="1"/>
     <w:lsdException w:name="Outline List 1" w:semiHidden="1" w:unhideWhenUsed="1"/>
@@ -4368,10 +6444,8 @@
     <w:lsdException w:name="Table Subtle 2" w:semiHidden="1" w:unhideWhenUsed="1"/>
     <w:lsdException w:name="Table Web 1" w:semiHidden="1" w:unhideWhenUsed="1"/>
     <w:lsdException w:name="Table Web 2" w:semiHidden="1" w:unhideWhenUsed="1"/>
-    <w:lsdException w:name="Table Web 3" w:semiHidden="1" w:unhideWhenUsed="1"/>
     <w:lsdException w:name="Balloon Text" w:semiHidden="1" w:unhideWhenUsed="1"/>
     <w:lsdException w:name="Table Grid" w:uiPriority="39"/>
-    <w:lsdException w:name="Table Theme" w:semiHidden="1" w:unhideWhenUsed="1"/>
     <w:lsdException w:name="Placeholder Text" w:semiHidden="1"/>
     <w:lsdException w:name="No Spacing" w:uiPriority="1" w:qFormat="1"/>
     <w:lsdException w:name="Light Shading" w:uiPriority="60"/>
@@ -4591,6 +6665,7 @@
     <w:lsdException w:name="Smart Hyperlink" w:semiHidden="1" w:unhideWhenUsed="1"/>
     <w:lsdException w:name="Hashtag" w:semiHidden="1" w:unhideWhenUsed="1"/>
     <w:lsdException w:name="Unresolved Mention" w:semiHidden="1" w:unhideWhenUsed="1"/>
+    <w:lsdException w:name="Smart Link" w:semiHidden="1" w:unhideWhenUsed="1"/>
   </w:latentStyles>
   <w:style w:type="paragraph" w:default="1" w:styleId="Normal">
     <w:name w:val="Normal"/>
@@ -4725,6 +6800,33 @@
       <w:ind w:left="720"/>
       <w:contextualSpacing/>
     </w:pPr>
+  </w:style>
+  <w:style w:type="paragraph" w:styleId="BalloonText">
+    <w:name w:val="Balloon Text"/>
+    <w:basedOn w:val="Normal"/>
+    <w:link w:val="BalloonTextChar"/>
+    <w:uiPriority w:val="99"/>
+    <w:semiHidden/>
+    <w:unhideWhenUsed/>
+    <w:rsid w:val="002467B3"/>
+    <w:rPr>
+      <w:rFonts w:ascii="Times New Roman" w:hAnsi="Times New Roman" w:cs="Times New Roman"/>
+      <w:sz w:val="18"/>
+      <w:szCs w:val="18"/>
+    </w:rPr>
+  </w:style>
+  <w:style w:type="character" w:customStyle="1" w:styleId="BalloonTextChar">
+    <w:name w:val="Balloon Text Char"/>
+    <w:basedOn w:val="DefaultParagraphFont"/>
+    <w:link w:val="BalloonText"/>
+    <w:uiPriority w:val="99"/>
+    <w:semiHidden/>
+    <w:rsid w:val="002467B3"/>
+    <w:rPr>
+      <w:rFonts w:ascii="Times New Roman" w:hAnsi="Times New Roman" w:cs="Times New Roman"/>
+      <w:sz w:val="18"/>
+      <w:szCs w:val="18"/>
+    </w:rPr>
   </w:style>
 </w:styles>
 </file>

</xml_diff>